<commit_message>
Nuovo fix diagramma UML
</commit_message>
<xml_diff>
--- a/Documento di progettazione.docx
+++ b/Documento di progettazione.docx
@@ -131,6 +131,8 @@
                   <w:rPr>
                     <w:rFonts w:asciiTheme="majorHAnsi" w:eastAsiaTheme="majorEastAsia" w:hAnsiTheme="majorHAnsi" w:cstheme="majorBidi"/>
                     <w:caps/>
+                    <w:noProof/>
+                    <w:lang w:eastAsia="it-IT"/>
                   </w:rPr>
                   <w:drawing>
                     <wp:inline distT="0" distB="0" distL="0" distR="0">
@@ -4147,6 +4149,10 @@
     </w:p>
     <w:p>
       <w:r>
+        <w:rPr>
+          <w:noProof/>
+          <w:lang w:eastAsia="it-IT"/>
+        </w:rPr>
         <w:drawing>
           <wp:inline distT="0" distB="0" distL="0" distR="0">
             <wp:extent cx="6120130" cy="4368802"/>
@@ -9403,8 +9409,8 @@
         </w:rPr>
         <w:drawing>
           <wp:inline distT="0" distB="0" distL="0" distR="0">
-            <wp:extent cx="6761834" cy="4376292"/>
-            <wp:effectExtent l="0" t="0" r="916" b="0"/>
+            <wp:extent cx="6761833" cy="4376292"/>
+            <wp:effectExtent l="0" t="0" r="917" b="0"/>
             <wp:docPr id="4" name="Immagine 1" descr="D:\Documents\Università\Corsi\II anno\I semestre\Programmazione ad Oggetti\Progetto\Modello UML.png"/>
             <wp:cNvGraphicFramePr>
               <a:graphicFrameLocks xmlns:a="http://schemas.openxmlformats.org/drawingml/2006/main" noChangeAspect="1"/>
@@ -9427,7 +9433,7 @@
                   <pic:spPr bwMode="auto">
                     <a:xfrm>
                       <a:off x="0" y="0"/>
-                      <a:ext cx="6761834" cy="4376292"/>
+                      <a:ext cx="6761833" cy="4376292"/>
                     </a:xfrm>
                     <a:prstGeom prst="rect">
                       <a:avLst/>
@@ -11855,37 +11861,6 @@
         </w:p>
       </w:docPartBody>
     </w:docPart>
-    <w:docPart>
-      <w:docPartPr>
-        <w:name w:val="FCDE05D53C0D4EAEA8CA804ECE9EBA40"/>
-        <w:category>
-          <w:name w:val="Generale"/>
-          <w:gallery w:val="placeholder"/>
-        </w:category>
-        <w:types>
-          <w:type w:val="bbPlcHdr"/>
-        </w:types>
-        <w:behaviors>
-          <w:behavior w:val="content"/>
-        </w:behaviors>
-        <w:guid w:val="{E2B806FC-D570-4515-9FDD-06E5E1415B55}"/>
-      </w:docPartPr>
-      <w:docPartBody>
-        <w:p>
-          <w:pPr>
-            <w:pStyle w:val="FCDE05D53C0D4EAEA8CA804ECE9EBA40"/>
-          </w:pPr>
-          <w:r>
-            <w:rPr>
-              <w:rFonts w:asciiTheme="majorHAnsi" w:eastAsiaTheme="majorEastAsia" w:hAnsiTheme="majorHAnsi" w:cstheme="majorBidi"/>
-              <w:sz w:val="44"/>
-              <w:szCs w:val="44"/>
-            </w:rPr>
-            <w:t>[Digitare il sottotitolo del documento]</w:t>
-          </w:r>
-        </w:p>
-      </w:docPartBody>
-    </w:docPart>
   </w:docParts>
 </w:glossaryDocument>
 </file>
@@ -11938,8 +11913,9 @@
     <w:panose1 w:val="020B0604030504040204"/>
     <w:charset w:val="00"/>
     <w:family w:val="swiss"/>
+    <w:notTrueType/>
     <w:pitch w:val="variable"/>
-    <w:sig w:usb0="E1002EFF" w:usb1="C000605B" w:usb2="00000029" w:usb3="00000000" w:csb0="000101FF" w:csb1="00000000"/>
+    <w:sig w:usb0="00000003" w:usb1="00000000" w:usb2="00000000" w:usb3="00000000" w:csb0="00000001" w:csb1="00000000"/>
   </w:font>
   <w:font w:name="Cambria">
     <w:panose1 w:val="02040503050406030204"/>
@@ -11963,6 +11939,7 @@
   <w:rsids>
     <w:rsidRoot w:val="00451B38"/>
     <w:rsid w:val="00451B38"/>
+    <w:rsid w:val="008627EF"/>
   </w:rsids>
   <m:mathPr>
     <m:mathFont m:val="Cambria Math"/>
@@ -12143,6 +12120,7 @@
   <w:style w:type="paragraph" w:default="1" w:styleId="Normale">
     <w:name w:val="Normal"/>
     <w:qFormat/>
+    <w:rsid w:val="008627EF"/>
   </w:style>
   <w:style w:type="character" w:default="1" w:styleId="Carpredefinitoparagrafo">
     <w:name w:val="Default Paragraph Font"/>
@@ -12472,7 +12450,7 @@
   <a:extraClrSchemeLst/>
   <a:extLst>
     <a:ext uri="{05A4C25C-085E-4340-85A3-A5531E510DB2}">
-      <thm15:themeFamily xmlns:thm15="http://schemas.microsoft.com/office/thememl/2012/main" xmlns="" name="Office Theme" id="{62F939B6-93AF-4DB8-9C6B-D6C7DFDC589F}" vid="{4A3C46E8-61CC-4603-A589-7422A47A8E4A}"/>
+      <thm15:themeFamily xmlns="" xmlns:thm15="http://schemas.microsoft.com/office/thememl/2012/main" name="Office Theme" id="{62F939B6-93AF-4DB8-9C6B-D6C7DFDC589F}" vid="{4A3C46E8-61CC-4603-A589-7422A47A8E4A}"/>
     </a:ext>
   </a:extLst>
 </a:theme>
@@ -12483,7 +12461,7 @@
 </file>
 
 <file path=customXml/itemProps1.xml><?xml version="1.0" encoding="utf-8"?>
-<ds:datastoreItem xmlns:ds="http://schemas.openxmlformats.org/officeDocument/2006/customXml" ds:itemID="{9BA24917-D5A2-40F1-866D-4909A9F0BFED}">
+<ds:datastoreItem xmlns:ds="http://schemas.openxmlformats.org/officeDocument/2006/customXml" ds:itemID="{E1235733-B2D1-42D1-9C2E-D97A098C6805}">
   <ds:schemaRefs>
     <ds:schemaRef ds:uri="http://schemas.openxmlformats.org/officeDocument/2006/bibliography"/>
   </ds:schemaRefs>

</xml_diff>

<commit_message>
Modifico logo nel documento di progettazione
</commit_message>
<xml_diff>
--- a/Documento di progettazione.docx
+++ b/Documento di progettazione.docx
@@ -129,16 +129,14 @@
                 </w:pPr>
                 <w:r>
                   <w:rPr>
-                    <w:rFonts w:asciiTheme="majorHAnsi" w:eastAsiaTheme="majorEastAsia" w:hAnsiTheme="majorHAnsi" w:cstheme="majorBidi"/>
-                    <w:caps/>
                     <w:noProof/>
                     <w:lang w:eastAsia="it-IT"/>
                   </w:rPr>
                   <w:drawing>
                     <wp:inline distT="0" distB="0" distL="0" distR="0">
-                      <wp:extent cx="2454443" cy="2454443"/>
-                      <wp:effectExtent l="19050" t="0" r="3007" b="0"/>
-                      <wp:docPr id="2" name="Immagine 1" descr="http://www.ing.unitn.it/~colombo/PLATINO/Platinum%20Html/Logo%20B;N%20trasparente.gif"/>
+                      <wp:extent cx="5259046" cy="2130724"/>
+                      <wp:effectExtent l="19050" t="0" r="0" b="0"/>
+                      <wp:docPr id="1" name="Immagine 1" descr="http://intercer2.unitn.it/logo-unitn.jpg"/>
                       <wp:cNvGraphicFramePr>
                         <a:graphicFrameLocks xmlns:a="http://schemas.openxmlformats.org/drawingml/2006/main" noChangeAspect="1"/>
                       </wp:cNvGraphicFramePr>
@@ -146,14 +144,14 @@
                         <a:graphicData uri="http://schemas.openxmlformats.org/drawingml/2006/picture">
                           <pic:pic xmlns:pic="http://schemas.openxmlformats.org/drawingml/2006/picture">
                             <pic:nvPicPr>
-                              <pic:cNvPr id="0" name="Picture 1" descr="http://www.ing.unitn.it/~colombo/PLATINO/Platinum%20Html/Logo%20B;N%20trasparente.gif"/>
+                              <pic:cNvPr id="0" name="Picture 1" descr="http://intercer2.unitn.it/logo-unitn.jpg"/>
                               <pic:cNvPicPr>
                                 <a:picLocks noChangeAspect="1" noChangeArrowheads="1"/>
                               </pic:cNvPicPr>
                             </pic:nvPicPr>
                             <pic:blipFill>
                               <a:blip r:embed="rId8" cstate="print"/>
-                              <a:srcRect/>
+                              <a:srcRect b="32698"/>
                               <a:stretch>
                                 <a:fillRect/>
                               </a:stretch>
@@ -161,7 +159,7 @@
                             <pic:spPr bwMode="auto">
                               <a:xfrm>
                                 <a:off x="0" y="0"/>
-                                <a:ext cx="2469132" cy="2469132"/>
+                                <a:ext cx="5259046" cy="2130724"/>
                               </a:xfrm>
                               <a:prstGeom prst="rect">
                                 <a:avLst/>
@@ -180,16 +178,6 @@
                     </wp:inline>
                   </w:drawing>
                 </w:r>
-              </w:p>
-              <w:p>
-                <w:pPr>
-                  <w:pStyle w:val="Nessunaspaziatura"/>
-                  <w:jc w:val="center"/>
-                  <w:rPr>
-                    <w:rFonts w:asciiTheme="majorHAnsi" w:eastAsiaTheme="majorEastAsia" w:hAnsiTheme="majorHAnsi" w:cstheme="majorBidi"/>
-                    <w:caps/>
-                  </w:rPr>
-                </w:pPr>
               </w:p>
               <w:p>
                 <w:pPr>
@@ -329,9 +317,6 @@
                   </w:rPr>
                   <w:alias w:val="Sottotitolo"/>
                   <w:id w:val="15524255"/>
-                  <w:placeholder>
-                    <w:docPart w:val="FCDE05D53C0D4EAEA8CA804ECE9EBA40"/>
-                  </w:placeholder>
                   <w:dataBinding w:prefixMappings="xmlns:ns0='http://schemas.openxmlformats.org/package/2006/metadata/core-properties' xmlns:ns1='http://purl.org/dc/elements/1.1/'" w:xpath="/ns0:coreProperties[1]/ns1:subject[1]" w:storeItemID="{6C3C8BC8-F283-45AE-878A-BAB7291924A1}"/>
                   <w:text/>
                 </w:sdtPr>
@@ -9702,10 +9687,12 @@
         <w:t>status</w:t>
       </w:r>
       <w:r>
-        <w:t xml:space="preserve"> che ne identifica lo stato corrente (accettata/in attesa/rifiutata) </w:t>
-      </w:r>
-    </w:p>
-    <w:p/>
+        <w:t xml:space="preserve"> che ne identifica lo stato corrente </w:t>
+      </w:r>
+      <w:r>
+        <w:t>(accettata/in attesa/rifiutata)</w:t>
+      </w:r>
+    </w:p>
     <w:sectPr>
       <w:footerReference w:type="default" r:id="rId11"/>
       <w:pgSz w:w="11906" w:h="16838"/>
@@ -11657,7 +11644,7 @@
       <w:ind w:left="220"/>
     </w:pPr>
   </w:style>
-  <w:style w:type="table" w:styleId="Grigliamedia3">
+  <w:style w:type="table" w:customStyle="1" w:styleId="Grigliamedia3">
     <w:name w:val="Medium Grid 3"/>
     <w:basedOn w:val="Tabellanormale"/>
     <w:uiPriority w:val="69"/>
@@ -11829,39 +11816,7 @@
 
 <file path=word/glossary/document.xml><?xml version="1.0" encoding="utf-8"?>
 <w:glossaryDocument xmlns:ve="http://schemas.openxmlformats.org/markup-compatibility/2006" xmlns:o="urn:schemas-microsoft-com:office:office" xmlns:r="http://schemas.openxmlformats.org/officeDocument/2006/relationships" xmlns:m="http://schemas.openxmlformats.org/officeDocument/2006/math" xmlns:v="urn:schemas-microsoft-com:vml" xmlns:wp="http://schemas.openxmlformats.org/drawingml/2006/wordprocessingDrawing" xmlns:w10="urn:schemas-microsoft-com:office:word" xmlns:w="http://schemas.openxmlformats.org/wordprocessingml/2006/main" xmlns:wne="http://schemas.microsoft.com/office/word/2006/wordml">
-  <w:docParts>
-    <w:docPart>
-      <w:docPartPr>
-        <w:name w:val="1B9BD61CA54B407DABAB922696C66CC6"/>
-        <w:category>
-          <w:name w:val="Generale"/>
-          <w:gallery w:val="placeholder"/>
-        </w:category>
-        <w:types>
-          <w:type w:val="bbPlcHdr"/>
-        </w:types>
-        <w:behaviors>
-          <w:behavior w:val="content"/>
-        </w:behaviors>
-        <w:guid w:val="{78105AC7-E927-4324-B989-984C3A232722}"/>
-      </w:docPartPr>
-      <w:docPartBody>
-        <w:p>
-          <w:pPr>
-            <w:pStyle w:val="1B9BD61CA54B407DABAB922696C66CC6"/>
-          </w:pPr>
-          <w:r>
-            <w:rPr>
-              <w:rFonts w:asciiTheme="majorHAnsi" w:eastAsiaTheme="majorEastAsia" w:hAnsiTheme="majorHAnsi" w:cstheme="majorBidi"/>
-              <w:sz w:val="80"/>
-              <w:szCs w:val="80"/>
-            </w:rPr>
-            <w:t>[Digitare il titolo del documento]</w:t>
-          </w:r>
-        </w:p>
-      </w:docPartBody>
-    </w:docPart>
-  </w:docParts>
+  <w:docParts/>
 </w:glossaryDocument>
 </file>
 
@@ -11913,9 +11868,8 @@
     <w:panose1 w:val="020B0604030504040204"/>
     <w:charset w:val="00"/>
     <w:family w:val="swiss"/>
-    <w:notTrueType/>
     <w:pitch w:val="variable"/>
-    <w:sig w:usb0="00000003" w:usb1="00000000" w:usb2="00000000" w:usb3="00000000" w:csb0="00000001" w:csb1="00000000"/>
+    <w:sig w:usb0="E1002EFF" w:usb1="C000605B" w:usb2="00000029" w:usb3="00000000" w:csb0="000101FF" w:csb1="00000000"/>
   </w:font>
   <w:font w:name="Cambria">
     <w:panose1 w:val="02040503050406030204"/>
@@ -11939,6 +11893,7 @@
   <w:rsids>
     <w:rsidRoot w:val="00451B38"/>
     <w:rsid w:val="00451B38"/>
+    <w:rsid w:val="007E45D8"/>
     <w:rsid w:val="008627EF"/>
   </w:rsids>
   <m:mathPr>
@@ -12450,7 +12405,7 @@
   <a:extraClrSchemeLst/>
   <a:extLst>
     <a:ext uri="{05A4C25C-085E-4340-85A3-A5531E510DB2}">
-      <thm15:themeFamily xmlns="" xmlns:thm15="http://schemas.microsoft.com/office/thememl/2012/main" name="Office Theme" id="{62F939B6-93AF-4DB8-9C6B-D6C7DFDC589F}" vid="{4A3C46E8-61CC-4603-A589-7422A47A8E4A}"/>
+      <thm15:themeFamily xmlns:thm15="http://schemas.microsoft.com/office/thememl/2012/main" xmlns="" name="Office Theme" id="{62F939B6-93AF-4DB8-9C6B-D6C7DFDC589F}" vid="{4A3C46E8-61CC-4603-A589-7422A47A8E4A}"/>
     </a:ext>
   </a:extLst>
 </a:theme>
@@ -12461,7 +12416,7 @@
 </file>
 
 <file path=customXml/itemProps1.xml><?xml version="1.0" encoding="utf-8"?>
-<ds:datastoreItem xmlns:ds="http://schemas.openxmlformats.org/officeDocument/2006/customXml" ds:itemID="{E1235733-B2D1-42D1-9C2E-D97A098C6805}">
+<ds:datastoreItem xmlns:ds="http://schemas.openxmlformats.org/officeDocument/2006/customXml" ds:itemID="{EF85AD35-AFC6-4419-97D2-0534A5273B49}">
   <ds:schemaRefs>
     <ds:schemaRef ds:uri="http://schemas.openxmlformats.org/officeDocument/2006/bibliography"/>
   </ds:schemaRefs>

</xml_diff>

<commit_message>
Aggiorno modello Use Case e documento progettazione
</commit_message>
<xml_diff>
--- a/Documento di progettazione.docx
+++ b/Documento di progettazione.docx
@@ -1,6 +1,6 @@
 
 <file path=word/document.xml><?xml version="1.0" encoding="utf-8"?>
-<w:document xmlns:wpc="http://schemas.microsoft.com/office/word/2010/wordprocessingCanvas" xmlns:mc="http://schemas.openxmlformats.org/markup-compatibility/2006" xmlns:o="urn:schemas-microsoft-com:office:office" xmlns:r="http://schemas.openxmlformats.org/officeDocument/2006/relationships" xmlns:m="http://schemas.openxmlformats.org/officeDocument/2006/math" xmlns:v="urn:schemas-microsoft-com:vml" xmlns:wp14="http://schemas.microsoft.com/office/word/2010/wordprocessingDrawing" xmlns:wp="http://schemas.openxmlformats.org/drawingml/2006/wordprocessingDrawing" xmlns:w10="urn:schemas-microsoft-com:office:word" xmlns:w="http://schemas.openxmlformats.org/wordprocessingml/2006/main" xmlns:w14="http://schemas.microsoft.com/office/word/2010/wordml" xmlns:wpg="http://schemas.microsoft.com/office/word/2010/wordprocessingGroup" xmlns:wpi="http://schemas.microsoft.com/office/word/2010/wordprocessingInk" xmlns:wne="http://schemas.microsoft.com/office/word/2006/wordml" xmlns:wps="http://schemas.microsoft.com/office/word/2010/wordprocessingShape" mc:Ignorable="w14 wp14">
+<w:document xmlns:ve="http://schemas.openxmlformats.org/markup-compatibility/2006" xmlns:o="urn:schemas-microsoft-com:office:office" xmlns:r="http://schemas.openxmlformats.org/officeDocument/2006/relationships" xmlns:m="http://schemas.openxmlformats.org/officeDocument/2006/math" xmlns:v="urn:schemas-microsoft-com:vml" xmlns:wp="http://schemas.openxmlformats.org/drawingml/2006/wordprocessingDrawing" xmlns:w10="urn:schemas-microsoft-com:office:word" xmlns:w="http://schemas.openxmlformats.org/wordprocessingml/2006/main" xmlns:wne="http://schemas.microsoft.com/office/word/2006/wordml">
   <w:body>
     <w:sdt>
       <w:sdtPr>
@@ -25,7 +25,7 @@
           <w:tblPr>
             <w:tblW w:w="5000" w:type="pct"/>
             <w:jc w:val="center"/>
-            <w:tblLook w:val="04A0" w:firstRow="1" w:lastRow="0" w:firstColumn="1" w:lastColumn="0" w:noHBand="0" w:noVBand="1"/>
+            <w:tblLook w:val="04A0"/>
           </w:tblPr>
           <w:tblGrid>
             <w:gridCol w:w="9854"/>
@@ -161,7 +161,7 @@
                               </pic:cNvPicPr>
                             </pic:nvPicPr>
                             <pic:blipFill>
-                              <a:blip r:embed="rId9" cstate="print"/>
+                              <a:blip r:embed="rId8" cstate="print"/>
                               <a:srcRect b="32026"/>
                               <a:stretch>
                                 <a:fillRect/>
@@ -485,7 +485,7 @@
           <w:tblPr>
             <w:tblpPr w:leftFromText="187" w:rightFromText="187" w:horzAnchor="margin" w:tblpXSpec="center" w:tblpYSpec="bottom"/>
             <w:tblW w:w="5000" w:type="pct"/>
-            <w:tblLook w:val="04A0" w:firstRow="1" w:lastRow="0" w:firstColumn="1" w:lastColumn="0" w:noHBand="0" w:noVBand="1"/>
+            <w:tblLook w:val="04A0"/>
           </w:tblPr>
           <w:tblGrid>
             <w:gridCol w:w="9854"/>
@@ -1970,7 +1970,7 @@
       <w:r>
         <w:t xml:space="preserve">lla voce </w:t>
       </w:r>
-      <w:hyperlink r:id="rId10" w:history="1">
+      <w:hyperlink r:id="rId9" w:history="1">
         <w:proofErr w:type="spellStart"/>
         <w:r>
           <w:rPr>
@@ -1984,7 +1984,15 @@
         <w:t xml:space="preserve"> di</w:t>
       </w:r>
       <w:r>
-        <w:t xml:space="preserve"> Wikipedia, l’enciclopedia libera</w:t>
+        <w:t xml:space="preserve"> </w:t>
+      </w:r>
+      <w:proofErr w:type="spellStart"/>
+      <w:r>
+        <w:t>Wikipedia</w:t>
+      </w:r>
+      <w:proofErr w:type="spellEnd"/>
+      <w:r>
+        <w:t>, l’enciclopedia libera</w:t>
       </w:r>
       <w:r>
         <w:t>)</w:t>
@@ -2357,13 +2365,7 @@
         <w:rPr>
           <w:u w:val="single"/>
         </w:rPr>
-        <w:t xml:space="preserve">: </w:t>
-      </w:r>
-      <w:r>
-        <w:rPr>
-          <w:u w:val="single"/>
-        </w:rPr>
-        <w:t>Funzionale</w:t>
+        <w:t>: Funzionale</w:t>
       </w:r>
     </w:p>
     <w:p>
@@ -2455,10 +2457,7 @@
         <w:jc w:val="both"/>
       </w:pPr>
       <w:r>
-        <w:t>P</w:t>
-      </w:r>
-      <w:r>
-        <w:t xml:space="preserve">ubblicare </w:t>
+        <w:t xml:space="preserve">Pubblicare </w:t>
       </w:r>
       <w:r>
         <w:rPr>
@@ -2481,10 +2480,7 @@
         <w:jc w:val="both"/>
       </w:pPr>
       <w:r>
-        <w:t>C</w:t>
-      </w:r>
-      <w:r>
-        <w:t xml:space="preserve">ommentare ed esprimere il proprio apprezzamento a </w:t>
+        <w:t xml:space="preserve">Commentare ed esprimere il proprio apprezzamento a </w:t>
       </w:r>
       <w:r>
         <w:rPr>
@@ -2668,13 +2664,7 @@
         <w:rPr>
           <w:u w:val="single"/>
         </w:rPr>
-        <w:t>equisito #</w:t>
-      </w:r>
-      <w:r>
-        <w:rPr>
-          <w:u w:val="single"/>
-        </w:rPr>
-        <w:t>4</w:t>
+        <w:t>equisito #4</w:t>
       </w:r>
       <w:r>
         <w:rPr>
@@ -2965,31 +2955,19 @@
         <w:rPr>
           <w:u w:val="single"/>
         </w:rPr>
-        <w:t>equisito #</w:t>
+        <w:t>equisito #8</w:t>
       </w:r>
       <w:r>
         <w:rPr>
           <w:u w:val="single"/>
         </w:rPr>
-        <w:t>8</w:t>
+        <w:t xml:space="preserve">: </w:t>
       </w:r>
       <w:r>
         <w:rPr>
           <w:u w:val="single"/>
         </w:rPr>
-        <w:t xml:space="preserve">: </w:t>
-      </w:r>
-      <w:r>
-        <w:rPr>
-          <w:u w:val="single"/>
-        </w:rPr>
-        <w:t xml:space="preserve">di </w:t>
-      </w:r>
-      <w:r>
-        <w:rPr>
-          <w:u w:val="single"/>
-        </w:rPr>
-        <w:t>Utilizzo</w:t>
+        <w:t>di Utilizzo</w:t>
       </w:r>
     </w:p>
     <w:p>
@@ -4016,7 +3994,7 @@
         <w:tblW w:w="10207" w:type="dxa"/>
         <w:tblInd w:w="-176" w:type="dxa"/>
         <w:tblLayout w:type="fixed"/>
-        <w:tblLook w:val="0420" w:firstRow="1" w:lastRow="0" w:firstColumn="0" w:lastColumn="0" w:noHBand="0" w:noVBand="1"/>
+        <w:tblLook w:val="0420"/>
       </w:tblPr>
       <w:tblGrid>
         <w:gridCol w:w="4678"/>
@@ -4028,7 +4006,7 @@
       </w:tblGrid>
       <w:tr>
         <w:trPr>
-          <w:cnfStyle w:val="100000000000" w:firstRow="1" w:lastRow="0" w:firstColumn="0" w:lastColumn="0" w:oddVBand="0" w:evenVBand="0" w:oddHBand="0" w:evenHBand="0" w:firstRowFirstColumn="0" w:firstRowLastColumn="0" w:lastRowFirstColumn="0" w:lastRowLastColumn="0"/>
+          <w:cnfStyle w:val="100000000000"/>
         </w:trPr>
         <w:tc>
           <w:tcPr>
@@ -4097,7 +4075,7 @@
       </w:tr>
       <w:tr>
         <w:trPr>
-          <w:cnfStyle w:val="000000100000" w:firstRow="0" w:lastRow="0" w:firstColumn="0" w:lastColumn="0" w:oddVBand="0" w:evenVBand="0" w:oddHBand="1" w:evenHBand="0" w:firstRowFirstColumn="0" w:firstRowLastColumn="0" w:lastRowFirstColumn="0" w:lastRowLastColumn="0"/>
+          <w:cnfStyle w:val="000000100000"/>
         </w:trPr>
         <w:tc>
           <w:tcPr>
@@ -4264,7 +4242,7 @@
       </w:tr>
       <w:tr>
         <w:trPr>
-          <w:cnfStyle w:val="000000100000" w:firstRow="0" w:lastRow="0" w:firstColumn="0" w:lastColumn="0" w:oddVBand="0" w:evenVBand="0" w:oddHBand="1" w:evenHBand="0" w:firstRowFirstColumn="0" w:firstRowLastColumn="0" w:lastRowFirstColumn="0" w:lastRowLastColumn="0"/>
+          <w:cnfStyle w:val="000000100000"/>
         </w:trPr>
         <w:tc>
           <w:tcPr>
@@ -4451,7 +4429,7 @@
       </w:tr>
       <w:tr>
         <w:trPr>
-          <w:cnfStyle w:val="000000100000" w:firstRow="0" w:lastRow="0" w:firstColumn="0" w:lastColumn="0" w:oddVBand="0" w:evenVBand="0" w:oddHBand="1" w:evenHBand="0" w:firstRowFirstColumn="0" w:firstRowLastColumn="0" w:lastRowFirstColumn="0" w:lastRowLastColumn="0"/>
+          <w:cnfStyle w:val="000000100000"/>
         </w:trPr>
         <w:tc>
           <w:tcPr>
@@ -4649,7 +4627,7 @@
       </w:tr>
       <w:tr>
         <w:trPr>
-          <w:cnfStyle w:val="000000100000" w:firstRow="0" w:lastRow="0" w:firstColumn="0" w:lastColumn="0" w:oddVBand="0" w:evenVBand="0" w:oddHBand="1" w:evenHBand="0" w:firstRowFirstColumn="0" w:firstRowLastColumn="0" w:lastRowFirstColumn="0" w:lastRowLastColumn="0"/>
+          <w:cnfStyle w:val="000000100000"/>
         </w:trPr>
         <w:tc>
           <w:tcPr>
@@ -4851,7 +4829,7 @@
       </w:tr>
       <w:tr>
         <w:trPr>
-          <w:cnfStyle w:val="000000100000" w:firstRow="0" w:lastRow="0" w:firstColumn="0" w:lastColumn="0" w:oddVBand="0" w:evenVBand="0" w:oddHBand="1" w:evenHBand="0" w:firstRowFirstColumn="0" w:firstRowLastColumn="0" w:lastRowFirstColumn="0" w:lastRowLastColumn="0"/>
+          <w:cnfStyle w:val="000000100000"/>
           <w:trHeight w:val="370"/>
         </w:trPr>
         <w:tc>
@@ -4891,15 +4869,7 @@
               <w:jc w:val="both"/>
             </w:pPr>
             <w:r>
-              <w:t>Definizione classe “</w:t>
-            </w:r>
-            <w:proofErr w:type="spellStart"/>
-            <w:r>
-              <w:t>InTouch</w:t>
-            </w:r>
-            <w:proofErr w:type="spellEnd"/>
-            <w:r>
-              <w:t>”</w:t>
+              <w:t>Realizzazione del documento di progettazione</w:t>
             </w:r>
           </w:p>
         </w:tc>
@@ -4914,10 +4884,7 @@
               <w:jc w:val="both"/>
             </w:pPr>
             <w:r>
-              <w:t>2</w:t>
-            </w:r>
-            <w:r>
-              <w:t xml:space="preserve"> ore</w:t>
+              <w:t>10</w:t>
             </w:r>
           </w:p>
         </w:tc>
@@ -4932,7 +4899,7 @@
               <w:jc w:val="both"/>
             </w:pPr>
             <w:r>
-              <w:t>1 giorno</w:t>
+              <w:t>3 giorni</w:t>
             </w:r>
           </w:p>
         </w:tc>
@@ -4946,9 +4913,6 @@
             <w:pPr>
               <w:jc w:val="both"/>
             </w:pPr>
-            <w:r>
-              <w:t>2 ore</w:t>
-            </w:r>
           </w:p>
         </w:tc>
         <w:tc>
@@ -4961,9 +4925,6 @@
             <w:pPr>
               <w:jc w:val="both"/>
             </w:pPr>
-            <w:r>
-              <w:t>1 giorno</w:t>
-            </w:r>
           </w:p>
         </w:tc>
         <w:tc>
@@ -4976,17 +4937,15 @@
             <w:pPr>
               <w:jc w:val="both"/>
             </w:pPr>
-            <w:proofErr w:type="spellStart"/>
-            <w:r>
-              <w:t>Pernpruner</w:t>
-            </w:r>
-            <w:proofErr w:type="spellEnd"/>
+            <w:r>
+              <w:t>Tutti</w:t>
+            </w:r>
           </w:p>
         </w:tc>
       </w:tr>
       <w:tr>
         <w:trPr>
-          <w:cnfStyle w:val="000000100000" w:firstRow="0" w:lastRow="0" w:firstColumn="0" w:lastColumn="0" w:oddVBand="0" w:evenVBand="0" w:oddHBand="1" w:evenHBand="0" w:firstRowFirstColumn="0" w:firstRowLastColumn="0" w:lastRowFirstColumn="0" w:lastRowLastColumn="0"/>
+          <w:cnfStyle w:val="000000100000"/>
         </w:trPr>
         <w:tc>
           <w:tcPr>
@@ -4999,7 +4958,15 @@
               <w:jc w:val="both"/>
             </w:pPr>
             <w:r>
-              <w:t>Definizione classe “Utente”</w:t>
+              <w:t>Definizione classe “</w:t>
+            </w:r>
+            <w:proofErr w:type="spellStart"/>
+            <w:r>
+              <w:t>InTouch</w:t>
+            </w:r>
+            <w:proofErr w:type="spellEnd"/>
+            <w:r>
+              <w:t>”</w:t>
             </w:r>
           </w:p>
         </w:tc>
@@ -5014,7 +4981,10 @@
               <w:jc w:val="both"/>
             </w:pPr>
             <w:r>
-              <w:t>4 ore</w:t>
+              <w:t>2</w:t>
+            </w:r>
+            <w:r>
+              <w:t xml:space="preserve"> ore</w:t>
             </w:r>
           </w:p>
         </w:tc>
@@ -5029,7 +4999,7 @@
               <w:jc w:val="both"/>
             </w:pPr>
             <w:r>
-              <w:t>3 giorni</w:t>
+              <w:t>1 giorno</w:t>
             </w:r>
           </w:p>
         </w:tc>
@@ -5059,7 +5029,7 @@
               <w:jc w:val="both"/>
             </w:pPr>
             <w:r>
-              <w:t>2 giorni</w:t>
+              <w:t>1 giorno</w:t>
             </w:r>
           </w:p>
         </w:tc>
@@ -5093,7 +5063,7 @@
               <w:jc w:val="both"/>
             </w:pPr>
             <w:r>
-              <w:t>Definizione classe “Bacheca”</w:t>
+              <w:t>Definizione classe “Utente”</w:t>
             </w:r>
           </w:p>
         </w:tc>
@@ -5108,7 +5078,7 @@
               <w:jc w:val="both"/>
             </w:pPr>
             <w:r>
-              <w:t>2 ore</w:t>
+              <w:t>4 ore</w:t>
             </w:r>
           </w:p>
         </w:tc>
@@ -5123,7 +5093,7 @@
               <w:jc w:val="both"/>
             </w:pPr>
             <w:r>
-              <w:t>2 giorni</w:t>
+              <w:t>3 giorni</w:t>
             </w:r>
           </w:p>
         </w:tc>
@@ -5153,7 +5123,7 @@
               <w:jc w:val="both"/>
             </w:pPr>
             <w:r>
-              <w:t>1 giorno</w:t>
+              <w:t>2 giorni</w:t>
             </w:r>
           </w:p>
         </w:tc>
@@ -5167,15 +5137,17 @@
             <w:pPr>
               <w:jc w:val="both"/>
             </w:pPr>
-            <w:r>
-              <w:t>Rocco</w:t>
-            </w:r>
+            <w:proofErr w:type="spellStart"/>
+            <w:r>
+              <w:t>Pernpruner</w:t>
+            </w:r>
+            <w:proofErr w:type="spellEnd"/>
           </w:p>
         </w:tc>
       </w:tr>
       <w:tr>
         <w:trPr>
-          <w:cnfStyle w:val="000000100000" w:firstRow="0" w:lastRow="0" w:firstColumn="0" w:lastColumn="0" w:oddVBand="0" w:evenVBand="0" w:oddHBand="1" w:evenHBand="0" w:firstRowFirstColumn="0" w:firstRowLastColumn="0" w:lastRowFirstColumn="0" w:lastRowLastColumn="0"/>
+          <w:cnfStyle w:val="000000100000"/>
         </w:trPr>
         <w:tc>
           <w:tcPr>
@@ -5188,7 +5160,7 @@
               <w:jc w:val="both"/>
             </w:pPr>
             <w:r>
-              <w:t>Definizione classe “Profilo”</w:t>
+              <w:t>Definizione classe “Bacheca”</w:t>
             </w:r>
           </w:p>
         </w:tc>
@@ -5280,7 +5252,7 @@
               <w:jc w:val="both"/>
             </w:pPr>
             <w:r>
-              <w:t>Definizione classe “Post”</w:t>
+              <w:t>Definizione classe “Profilo”</w:t>
             </w:r>
           </w:p>
         </w:tc>
@@ -5295,7 +5267,7 @@
               <w:jc w:val="both"/>
             </w:pPr>
             <w:r>
-              <w:t>3 ore</w:t>
+              <w:t>2 ore</w:t>
             </w:r>
           </w:p>
         </w:tc>
@@ -5354,17 +5326,15 @@
             <w:pPr>
               <w:jc w:val="both"/>
             </w:pPr>
-            <w:proofErr w:type="spellStart"/>
-            <w:r>
-              <w:t>Lebedev</w:t>
-            </w:r>
-            <w:proofErr w:type="spellEnd"/>
+            <w:r>
+              <w:t>Rocco</w:t>
+            </w:r>
           </w:p>
         </w:tc>
       </w:tr>
       <w:tr>
         <w:trPr>
-          <w:cnfStyle w:val="000000100000" w:firstRow="0" w:lastRow="0" w:firstColumn="0" w:lastColumn="0" w:oddVBand="0" w:evenVBand="0" w:oddHBand="1" w:evenHBand="0" w:firstRowFirstColumn="0" w:firstRowLastColumn="0" w:lastRowFirstColumn="0" w:lastRowLastColumn="0"/>
+          <w:cnfStyle w:val="000000100000"/>
         </w:trPr>
         <w:tc>
           <w:tcPr>
@@ -5377,7 +5347,7 @@
               <w:jc w:val="both"/>
             </w:pPr>
             <w:r>
-              <w:t>Definizione classe “Commento”</w:t>
+              <w:t>Definizione classe “Post”</w:t>
             </w:r>
           </w:p>
         </w:tc>
@@ -5471,7 +5441,7 @@
               <w:jc w:val="both"/>
             </w:pPr>
             <w:r>
-              <w:t>Definizione classe “Amicizia”</w:t>
+              <w:t>Definizione classe “Commento”</w:t>
             </w:r>
           </w:p>
         </w:tc>
@@ -5486,7 +5456,7 @@
               <w:jc w:val="both"/>
             </w:pPr>
             <w:r>
-              <w:t>2 ore</w:t>
+              <w:t>3 ore</w:t>
             </w:r>
           </w:p>
         </w:tc>
@@ -5516,7 +5486,7 @@
               <w:jc w:val="both"/>
             </w:pPr>
             <w:r>
-              <w:t>3 ore</w:t>
+              <w:t>2 ore</w:t>
             </w:r>
           </w:p>
         </w:tc>
@@ -5531,7 +5501,7 @@
               <w:jc w:val="both"/>
             </w:pPr>
             <w:r>
-              <w:t>2 giorni</w:t>
+              <w:t>1 giorno</w:t>
             </w:r>
           </w:p>
         </w:tc>
@@ -5545,15 +5515,111 @@
             <w:pPr>
               <w:jc w:val="both"/>
             </w:pPr>
-            <w:r>
-              <w:t>Tutti</w:t>
-            </w:r>
+            <w:proofErr w:type="spellStart"/>
+            <w:r>
+              <w:t>Lebedev</w:t>
+            </w:r>
+            <w:proofErr w:type="spellEnd"/>
           </w:p>
         </w:tc>
       </w:tr>
       <w:tr>
         <w:trPr>
-          <w:cnfStyle w:val="000000100000" w:firstRow="0" w:lastRow="0" w:firstColumn="0" w:lastColumn="0" w:oddVBand="0" w:evenVBand="0" w:oddHBand="1" w:evenHBand="0" w:firstRowFirstColumn="0" w:firstRowLastColumn="0" w:lastRowFirstColumn="0" w:lastRowLastColumn="0"/>
+          <w:cnfStyle w:val="000000100000"/>
+        </w:trPr>
+        <w:tc>
+          <w:tcPr>
+            <w:tcW w:w="4678" w:type="dxa"/>
+            <w:shd w:val="clear" w:color="auto" w:fill="F2F2F2" w:themeFill="background1" w:themeFillShade="F2"/>
+            <w:vAlign w:val="center"/>
+          </w:tcPr>
+          <w:p>
+            <w:pPr>
+              <w:jc w:val="both"/>
+            </w:pPr>
+            <w:r>
+              <w:t>Definizione classe “Amicizia”</w:t>
+            </w:r>
+          </w:p>
+        </w:tc>
+        <w:tc>
+          <w:tcPr>
+            <w:tcW w:w="992" w:type="dxa"/>
+            <w:shd w:val="clear" w:color="auto" w:fill="F2F2F2" w:themeFill="background1" w:themeFillShade="F2"/>
+            <w:vAlign w:val="center"/>
+          </w:tcPr>
+          <w:p>
+            <w:pPr>
+              <w:jc w:val="both"/>
+            </w:pPr>
+            <w:r>
+              <w:t>2 ore</w:t>
+            </w:r>
+          </w:p>
+        </w:tc>
+        <w:tc>
+          <w:tcPr>
+            <w:tcW w:w="993" w:type="dxa"/>
+            <w:shd w:val="clear" w:color="auto" w:fill="F2F2F2" w:themeFill="background1" w:themeFillShade="F2"/>
+            <w:vAlign w:val="center"/>
+          </w:tcPr>
+          <w:p>
+            <w:pPr>
+              <w:jc w:val="both"/>
+            </w:pPr>
+            <w:r>
+              <w:t>2 giorni</w:t>
+            </w:r>
+          </w:p>
+        </w:tc>
+        <w:tc>
+          <w:tcPr>
+            <w:tcW w:w="992" w:type="dxa"/>
+            <w:shd w:val="clear" w:color="auto" w:fill="F2F2F2" w:themeFill="background1" w:themeFillShade="F2"/>
+            <w:vAlign w:val="center"/>
+          </w:tcPr>
+          <w:p>
+            <w:pPr>
+              <w:jc w:val="both"/>
+            </w:pPr>
+            <w:r>
+              <w:t>3 ore</w:t>
+            </w:r>
+          </w:p>
+        </w:tc>
+        <w:tc>
+          <w:tcPr>
+            <w:tcW w:w="992" w:type="dxa"/>
+            <w:shd w:val="clear" w:color="auto" w:fill="F2F2F2" w:themeFill="background1" w:themeFillShade="F2"/>
+            <w:vAlign w:val="center"/>
+          </w:tcPr>
+          <w:p>
+            <w:pPr>
+              <w:jc w:val="both"/>
+            </w:pPr>
+            <w:r>
+              <w:t>2 giorni</w:t>
+            </w:r>
+          </w:p>
+        </w:tc>
+        <w:tc>
+          <w:tcPr>
+            <w:tcW w:w="1560" w:type="dxa"/>
+            <w:shd w:val="clear" w:color="auto" w:fill="F2F2F2" w:themeFill="background1" w:themeFillShade="F2"/>
+            <w:vAlign w:val="center"/>
+          </w:tcPr>
+          <w:p>
+            <w:pPr>
+              <w:jc w:val="both"/>
+            </w:pPr>
+            <w:r>
+              <w:t>Tutti</w:t>
+            </w:r>
+          </w:p>
+        </w:tc>
+      </w:tr>
+      <w:tr>
+        <w:trPr>
           <w:trHeight w:val="370"/>
         </w:trPr>
         <w:tc>
@@ -5582,6 +5648,9 @@
         </w:tc>
       </w:tr>
       <w:tr>
+        <w:trPr>
+          <w:cnfStyle w:val="000000100000"/>
+        </w:trPr>
         <w:tc>
           <w:tcPr>
             <w:tcW w:w="4678" w:type="dxa"/>
@@ -5666,6 +5735,97 @@
           <w:tcPr>
             <w:tcW w:w="1560" w:type="dxa"/>
             <w:shd w:val="clear" w:color="auto" w:fill="BFBFBF" w:themeFill="background1" w:themeFillShade="BF"/>
+            <w:vAlign w:val="center"/>
+          </w:tcPr>
+          <w:p>
+            <w:pPr>
+              <w:jc w:val="both"/>
+            </w:pPr>
+            <w:proofErr w:type="spellStart"/>
+            <w:r>
+              <w:t>Pernpruner</w:t>
+            </w:r>
+            <w:proofErr w:type="spellEnd"/>
+          </w:p>
+        </w:tc>
+      </w:tr>
+      <w:tr>
+        <w:tc>
+          <w:tcPr>
+            <w:tcW w:w="4678" w:type="dxa"/>
+            <w:shd w:val="clear" w:color="auto" w:fill="F2F2F2" w:themeFill="background1" w:themeFillShade="F2"/>
+            <w:vAlign w:val="center"/>
+          </w:tcPr>
+          <w:p>
+            <w:pPr>
+              <w:jc w:val="both"/>
+            </w:pPr>
+            <w:r>
+              <w:t>Implementazione classe “Utente”</w:t>
+            </w:r>
+          </w:p>
+        </w:tc>
+        <w:tc>
+          <w:tcPr>
+            <w:tcW w:w="992" w:type="dxa"/>
+            <w:shd w:val="clear" w:color="auto" w:fill="F2F2F2" w:themeFill="background1" w:themeFillShade="F2"/>
+            <w:vAlign w:val="center"/>
+          </w:tcPr>
+          <w:p>
+            <w:pPr>
+              <w:jc w:val="both"/>
+            </w:pPr>
+            <w:r>
+              <w:t>2</w:t>
+            </w:r>
+            <w:r>
+              <w:t xml:space="preserve"> ore</w:t>
+            </w:r>
+          </w:p>
+        </w:tc>
+        <w:tc>
+          <w:tcPr>
+            <w:tcW w:w="993" w:type="dxa"/>
+            <w:shd w:val="clear" w:color="auto" w:fill="F2F2F2" w:themeFill="background1" w:themeFillShade="F2"/>
+            <w:vAlign w:val="center"/>
+          </w:tcPr>
+          <w:p>
+            <w:pPr>
+              <w:jc w:val="both"/>
+            </w:pPr>
+            <w:r>
+              <w:t>1 giorno</w:t>
+            </w:r>
+          </w:p>
+        </w:tc>
+        <w:tc>
+          <w:tcPr>
+            <w:tcW w:w="992" w:type="dxa"/>
+            <w:shd w:val="clear" w:color="auto" w:fill="F2F2F2" w:themeFill="background1" w:themeFillShade="F2"/>
+            <w:vAlign w:val="center"/>
+          </w:tcPr>
+          <w:p>
+            <w:pPr>
+              <w:jc w:val="both"/>
+            </w:pPr>
+          </w:p>
+        </w:tc>
+        <w:tc>
+          <w:tcPr>
+            <w:tcW w:w="992" w:type="dxa"/>
+            <w:shd w:val="clear" w:color="auto" w:fill="F2F2F2" w:themeFill="background1" w:themeFillShade="F2"/>
+            <w:vAlign w:val="center"/>
+          </w:tcPr>
+          <w:p>
+            <w:pPr>
+              <w:jc w:val="both"/>
+            </w:pPr>
+          </w:p>
+        </w:tc>
+        <w:tc>
+          <w:tcPr>
+            <w:tcW w:w="1560" w:type="dxa"/>
+            <w:shd w:val="clear" w:color="auto" w:fill="F2F2F2" w:themeFill="background1" w:themeFillShade="F2"/>
             <w:vAlign w:val="center"/>
           </w:tcPr>
           <w:p>
@@ -5682,8 +5842,94 @@
       </w:tr>
       <w:tr>
         <w:trPr>
-          <w:cnfStyle w:val="000000100000" w:firstRow="0" w:lastRow="0" w:firstColumn="0" w:lastColumn="0" w:oddVBand="0" w:evenVBand="0" w:oddHBand="1" w:evenHBand="0" w:firstRowFirstColumn="0" w:firstRowLastColumn="0" w:lastRowFirstColumn="0" w:lastRowLastColumn="0"/>
+          <w:cnfStyle w:val="000000100000"/>
         </w:trPr>
+        <w:tc>
+          <w:tcPr>
+            <w:tcW w:w="4678" w:type="dxa"/>
+            <w:shd w:val="clear" w:color="auto" w:fill="BFBFBF" w:themeFill="background1" w:themeFillShade="BF"/>
+            <w:vAlign w:val="center"/>
+          </w:tcPr>
+          <w:p>
+            <w:pPr>
+              <w:jc w:val="both"/>
+            </w:pPr>
+            <w:r>
+              <w:t>Implementazione classe “Bacheca”</w:t>
+            </w:r>
+          </w:p>
+        </w:tc>
+        <w:tc>
+          <w:tcPr>
+            <w:tcW w:w="992" w:type="dxa"/>
+            <w:shd w:val="clear" w:color="auto" w:fill="BFBFBF" w:themeFill="background1" w:themeFillShade="BF"/>
+            <w:vAlign w:val="center"/>
+          </w:tcPr>
+          <w:p>
+            <w:pPr>
+              <w:jc w:val="both"/>
+            </w:pPr>
+            <w:r>
+              <w:t>2 ore</w:t>
+            </w:r>
+          </w:p>
+        </w:tc>
+        <w:tc>
+          <w:tcPr>
+            <w:tcW w:w="993" w:type="dxa"/>
+            <w:shd w:val="clear" w:color="auto" w:fill="BFBFBF" w:themeFill="background1" w:themeFillShade="BF"/>
+            <w:vAlign w:val="center"/>
+          </w:tcPr>
+          <w:p>
+            <w:pPr>
+              <w:jc w:val="both"/>
+            </w:pPr>
+            <w:r>
+              <w:t>1 giorno</w:t>
+            </w:r>
+          </w:p>
+        </w:tc>
+        <w:tc>
+          <w:tcPr>
+            <w:tcW w:w="992" w:type="dxa"/>
+            <w:shd w:val="clear" w:color="auto" w:fill="BFBFBF" w:themeFill="background1" w:themeFillShade="BF"/>
+            <w:vAlign w:val="center"/>
+          </w:tcPr>
+          <w:p>
+            <w:pPr>
+              <w:jc w:val="both"/>
+            </w:pPr>
+          </w:p>
+        </w:tc>
+        <w:tc>
+          <w:tcPr>
+            <w:tcW w:w="992" w:type="dxa"/>
+            <w:shd w:val="clear" w:color="auto" w:fill="BFBFBF" w:themeFill="background1" w:themeFillShade="BF"/>
+            <w:vAlign w:val="center"/>
+          </w:tcPr>
+          <w:p>
+            <w:pPr>
+              <w:jc w:val="both"/>
+            </w:pPr>
+          </w:p>
+        </w:tc>
+        <w:tc>
+          <w:tcPr>
+            <w:tcW w:w="1560" w:type="dxa"/>
+            <w:shd w:val="clear" w:color="auto" w:fill="BFBFBF" w:themeFill="background1" w:themeFillShade="BF"/>
+            <w:vAlign w:val="center"/>
+          </w:tcPr>
+          <w:p>
+            <w:pPr>
+              <w:jc w:val="both"/>
+            </w:pPr>
+            <w:r>
+              <w:t>Rocco</w:t>
+            </w:r>
+          </w:p>
+        </w:tc>
+      </w:tr>
+      <w:tr>
         <w:tc>
           <w:tcPr>
             <w:tcW w:w="4678" w:type="dxa"/>
@@ -5695,7 +5941,7 @@
               <w:jc w:val="both"/>
             </w:pPr>
             <w:r>
-              <w:t>Implementazione classe “Utente”</w:t>
+              <w:t>Implementazione classe “Profilo”</w:t>
             </w:r>
           </w:p>
         </w:tc>
@@ -5710,10 +5956,7 @@
               <w:jc w:val="both"/>
             </w:pPr>
             <w:r>
-              <w:t>2</w:t>
-            </w:r>
-            <w:r>
-              <w:t xml:space="preserve"> ore</w:t>
+              <w:t>2 ore</w:t>
             </w:r>
           </w:p>
         </w:tc>
@@ -5760,94 +6003,6 @@
           <w:tcPr>
             <w:tcW w:w="1560" w:type="dxa"/>
             <w:shd w:val="clear" w:color="auto" w:fill="F2F2F2" w:themeFill="background1" w:themeFillShade="F2"/>
-            <w:vAlign w:val="center"/>
-          </w:tcPr>
-          <w:p>
-            <w:pPr>
-              <w:jc w:val="both"/>
-            </w:pPr>
-            <w:proofErr w:type="spellStart"/>
-            <w:r>
-              <w:t>Pernpruner</w:t>
-            </w:r>
-            <w:proofErr w:type="spellEnd"/>
-          </w:p>
-        </w:tc>
-      </w:tr>
-      <w:tr>
-        <w:tc>
-          <w:tcPr>
-            <w:tcW w:w="4678" w:type="dxa"/>
-            <w:shd w:val="clear" w:color="auto" w:fill="BFBFBF" w:themeFill="background1" w:themeFillShade="BF"/>
-            <w:vAlign w:val="center"/>
-          </w:tcPr>
-          <w:p>
-            <w:pPr>
-              <w:jc w:val="both"/>
-            </w:pPr>
-            <w:r>
-              <w:t>Implementazione classe “Bacheca”</w:t>
-            </w:r>
-          </w:p>
-        </w:tc>
-        <w:tc>
-          <w:tcPr>
-            <w:tcW w:w="992" w:type="dxa"/>
-            <w:shd w:val="clear" w:color="auto" w:fill="BFBFBF" w:themeFill="background1" w:themeFillShade="BF"/>
-            <w:vAlign w:val="center"/>
-          </w:tcPr>
-          <w:p>
-            <w:pPr>
-              <w:jc w:val="both"/>
-            </w:pPr>
-            <w:r>
-              <w:t>2 ore</w:t>
-            </w:r>
-          </w:p>
-        </w:tc>
-        <w:tc>
-          <w:tcPr>
-            <w:tcW w:w="993" w:type="dxa"/>
-            <w:shd w:val="clear" w:color="auto" w:fill="BFBFBF" w:themeFill="background1" w:themeFillShade="BF"/>
-            <w:vAlign w:val="center"/>
-          </w:tcPr>
-          <w:p>
-            <w:pPr>
-              <w:jc w:val="both"/>
-            </w:pPr>
-            <w:r>
-              <w:t>1 giorno</w:t>
-            </w:r>
-          </w:p>
-        </w:tc>
-        <w:tc>
-          <w:tcPr>
-            <w:tcW w:w="992" w:type="dxa"/>
-            <w:shd w:val="clear" w:color="auto" w:fill="BFBFBF" w:themeFill="background1" w:themeFillShade="BF"/>
-            <w:vAlign w:val="center"/>
-          </w:tcPr>
-          <w:p>
-            <w:pPr>
-              <w:jc w:val="both"/>
-            </w:pPr>
-          </w:p>
-        </w:tc>
-        <w:tc>
-          <w:tcPr>
-            <w:tcW w:w="992" w:type="dxa"/>
-            <w:shd w:val="clear" w:color="auto" w:fill="BFBFBF" w:themeFill="background1" w:themeFillShade="BF"/>
-            <w:vAlign w:val="center"/>
-          </w:tcPr>
-          <w:p>
-            <w:pPr>
-              <w:jc w:val="both"/>
-            </w:pPr>
-          </w:p>
-        </w:tc>
-        <w:tc>
-          <w:tcPr>
-            <w:tcW w:w="1560" w:type="dxa"/>
-            <w:shd w:val="clear" w:color="auto" w:fill="BFBFBF" w:themeFill="background1" w:themeFillShade="BF"/>
             <w:vAlign w:val="center"/>
           </w:tcPr>
           <w:p>
@@ -5862,8 +6017,99 @@
       </w:tr>
       <w:tr>
         <w:trPr>
-          <w:cnfStyle w:val="000000100000" w:firstRow="0" w:lastRow="0" w:firstColumn="0" w:lastColumn="0" w:oddVBand="0" w:evenVBand="0" w:oddHBand="1" w:evenHBand="0" w:firstRowFirstColumn="0" w:firstRowLastColumn="0" w:lastRowFirstColumn="0" w:lastRowLastColumn="0"/>
+          <w:cnfStyle w:val="000000100000"/>
         </w:trPr>
+        <w:tc>
+          <w:tcPr>
+            <w:tcW w:w="4678" w:type="dxa"/>
+            <w:shd w:val="clear" w:color="auto" w:fill="BFBFBF" w:themeFill="background1" w:themeFillShade="BF"/>
+            <w:vAlign w:val="center"/>
+          </w:tcPr>
+          <w:p>
+            <w:pPr>
+              <w:jc w:val="both"/>
+            </w:pPr>
+            <w:r>
+              <w:t>Implementazione classe “Post”</w:t>
+            </w:r>
+          </w:p>
+        </w:tc>
+        <w:tc>
+          <w:tcPr>
+            <w:tcW w:w="992" w:type="dxa"/>
+            <w:shd w:val="clear" w:color="auto" w:fill="BFBFBF" w:themeFill="background1" w:themeFillShade="BF"/>
+            <w:vAlign w:val="center"/>
+          </w:tcPr>
+          <w:p>
+            <w:pPr>
+              <w:jc w:val="both"/>
+            </w:pPr>
+            <w:r>
+              <w:t>2</w:t>
+            </w:r>
+            <w:r>
+              <w:t xml:space="preserve"> ore</w:t>
+            </w:r>
+          </w:p>
+        </w:tc>
+        <w:tc>
+          <w:tcPr>
+            <w:tcW w:w="993" w:type="dxa"/>
+            <w:shd w:val="clear" w:color="auto" w:fill="BFBFBF" w:themeFill="background1" w:themeFillShade="BF"/>
+            <w:vAlign w:val="center"/>
+          </w:tcPr>
+          <w:p>
+            <w:pPr>
+              <w:jc w:val="both"/>
+            </w:pPr>
+            <w:r>
+              <w:t>1 giorno</w:t>
+            </w:r>
+          </w:p>
+        </w:tc>
+        <w:tc>
+          <w:tcPr>
+            <w:tcW w:w="992" w:type="dxa"/>
+            <w:shd w:val="clear" w:color="auto" w:fill="BFBFBF" w:themeFill="background1" w:themeFillShade="BF"/>
+            <w:vAlign w:val="center"/>
+          </w:tcPr>
+          <w:p>
+            <w:pPr>
+              <w:jc w:val="both"/>
+            </w:pPr>
+          </w:p>
+        </w:tc>
+        <w:tc>
+          <w:tcPr>
+            <w:tcW w:w="992" w:type="dxa"/>
+            <w:shd w:val="clear" w:color="auto" w:fill="BFBFBF" w:themeFill="background1" w:themeFillShade="BF"/>
+            <w:vAlign w:val="center"/>
+          </w:tcPr>
+          <w:p>
+            <w:pPr>
+              <w:jc w:val="both"/>
+            </w:pPr>
+          </w:p>
+        </w:tc>
+        <w:tc>
+          <w:tcPr>
+            <w:tcW w:w="1560" w:type="dxa"/>
+            <w:shd w:val="clear" w:color="auto" w:fill="BFBFBF" w:themeFill="background1" w:themeFillShade="BF"/>
+            <w:vAlign w:val="center"/>
+          </w:tcPr>
+          <w:p>
+            <w:pPr>
+              <w:jc w:val="both"/>
+            </w:pPr>
+            <w:proofErr w:type="spellStart"/>
+            <w:r>
+              <w:t>Lebedev</w:t>
+            </w:r>
+            <w:proofErr w:type="spellEnd"/>
+          </w:p>
+        </w:tc>
+      </w:tr>
+      <w:tr>
         <w:tc>
           <w:tcPr>
             <w:tcW w:w="4678" w:type="dxa"/>
@@ -5875,7 +6121,7 @@
               <w:jc w:val="both"/>
             </w:pPr>
             <w:r>
-              <w:t>Implementazione classe “Profilo”</w:t>
+              <w:t>Implementazione classe “Commento”</w:t>
             </w:r>
           </w:p>
         </w:tc>
@@ -5890,7 +6136,10 @@
               <w:jc w:val="both"/>
             </w:pPr>
             <w:r>
-              <w:t>2 ore</w:t>
+              <w:t>2</w:t>
+            </w:r>
+            <w:r>
+              <w:t xml:space="preserve"> ore</w:t>
             </w:r>
           </w:p>
         </w:tc>
@@ -5937,95 +6186,6 @@
           <w:tcPr>
             <w:tcW w:w="1560" w:type="dxa"/>
             <w:shd w:val="clear" w:color="auto" w:fill="F2F2F2" w:themeFill="background1" w:themeFillShade="F2"/>
-            <w:vAlign w:val="center"/>
-          </w:tcPr>
-          <w:p>
-            <w:pPr>
-              <w:jc w:val="both"/>
-            </w:pPr>
-            <w:r>
-              <w:t>Rocco</w:t>
-            </w:r>
-          </w:p>
-        </w:tc>
-      </w:tr>
-      <w:tr>
-        <w:tc>
-          <w:tcPr>
-            <w:tcW w:w="4678" w:type="dxa"/>
-            <w:shd w:val="clear" w:color="auto" w:fill="BFBFBF" w:themeFill="background1" w:themeFillShade="BF"/>
-            <w:vAlign w:val="center"/>
-          </w:tcPr>
-          <w:p>
-            <w:pPr>
-              <w:jc w:val="both"/>
-            </w:pPr>
-            <w:r>
-              <w:t>Implementazione classe “Post”</w:t>
-            </w:r>
-          </w:p>
-        </w:tc>
-        <w:tc>
-          <w:tcPr>
-            <w:tcW w:w="992" w:type="dxa"/>
-            <w:shd w:val="clear" w:color="auto" w:fill="BFBFBF" w:themeFill="background1" w:themeFillShade="BF"/>
-            <w:vAlign w:val="center"/>
-          </w:tcPr>
-          <w:p>
-            <w:pPr>
-              <w:jc w:val="both"/>
-            </w:pPr>
-            <w:r>
-              <w:t>2</w:t>
-            </w:r>
-            <w:r>
-              <w:t xml:space="preserve"> ore</w:t>
-            </w:r>
-          </w:p>
-        </w:tc>
-        <w:tc>
-          <w:tcPr>
-            <w:tcW w:w="993" w:type="dxa"/>
-            <w:shd w:val="clear" w:color="auto" w:fill="BFBFBF" w:themeFill="background1" w:themeFillShade="BF"/>
-            <w:vAlign w:val="center"/>
-          </w:tcPr>
-          <w:p>
-            <w:pPr>
-              <w:jc w:val="both"/>
-            </w:pPr>
-            <w:r>
-              <w:t>1 giorno</w:t>
-            </w:r>
-          </w:p>
-        </w:tc>
-        <w:tc>
-          <w:tcPr>
-            <w:tcW w:w="992" w:type="dxa"/>
-            <w:shd w:val="clear" w:color="auto" w:fill="BFBFBF" w:themeFill="background1" w:themeFillShade="BF"/>
-            <w:vAlign w:val="center"/>
-          </w:tcPr>
-          <w:p>
-            <w:pPr>
-              <w:jc w:val="both"/>
-            </w:pPr>
-          </w:p>
-        </w:tc>
-        <w:tc>
-          <w:tcPr>
-            <w:tcW w:w="992" w:type="dxa"/>
-            <w:shd w:val="clear" w:color="auto" w:fill="BFBFBF" w:themeFill="background1" w:themeFillShade="BF"/>
-            <w:vAlign w:val="center"/>
-          </w:tcPr>
-          <w:p>
-            <w:pPr>
-              <w:jc w:val="both"/>
-            </w:pPr>
-          </w:p>
-        </w:tc>
-        <w:tc>
-          <w:tcPr>
-            <w:tcW w:w="1560" w:type="dxa"/>
-            <w:shd w:val="clear" w:color="auto" w:fill="BFBFBF" w:themeFill="background1" w:themeFillShade="BF"/>
             <w:vAlign w:val="center"/>
           </w:tcPr>
           <w:p>
@@ -6042,8 +6202,97 @@
       </w:tr>
       <w:tr>
         <w:trPr>
-          <w:cnfStyle w:val="000000100000" w:firstRow="0" w:lastRow="0" w:firstColumn="0" w:lastColumn="0" w:oddVBand="0" w:evenVBand="0" w:oddHBand="1" w:evenHBand="0" w:firstRowFirstColumn="0" w:firstRowLastColumn="0" w:lastRowFirstColumn="0" w:lastRowLastColumn="0"/>
+          <w:cnfStyle w:val="000000100000"/>
         </w:trPr>
+        <w:tc>
+          <w:tcPr>
+            <w:tcW w:w="4678" w:type="dxa"/>
+            <w:shd w:val="clear" w:color="auto" w:fill="BFBFBF" w:themeFill="background1" w:themeFillShade="BF"/>
+            <w:vAlign w:val="center"/>
+          </w:tcPr>
+          <w:p>
+            <w:pPr>
+              <w:jc w:val="both"/>
+            </w:pPr>
+            <w:r>
+              <w:t>Implementazione classe “Amicizia”</w:t>
+            </w:r>
+          </w:p>
+        </w:tc>
+        <w:tc>
+          <w:tcPr>
+            <w:tcW w:w="992" w:type="dxa"/>
+            <w:shd w:val="clear" w:color="auto" w:fill="BFBFBF" w:themeFill="background1" w:themeFillShade="BF"/>
+            <w:vAlign w:val="center"/>
+          </w:tcPr>
+          <w:p>
+            <w:pPr>
+              <w:jc w:val="both"/>
+            </w:pPr>
+            <w:r>
+              <w:t>4</w:t>
+            </w:r>
+            <w:r>
+              <w:t xml:space="preserve"> ore</w:t>
+            </w:r>
+          </w:p>
+        </w:tc>
+        <w:tc>
+          <w:tcPr>
+            <w:tcW w:w="993" w:type="dxa"/>
+            <w:shd w:val="clear" w:color="auto" w:fill="BFBFBF" w:themeFill="background1" w:themeFillShade="BF"/>
+            <w:vAlign w:val="center"/>
+          </w:tcPr>
+          <w:p>
+            <w:pPr>
+              <w:jc w:val="both"/>
+            </w:pPr>
+            <w:r>
+              <w:t>1 giorno</w:t>
+            </w:r>
+          </w:p>
+        </w:tc>
+        <w:tc>
+          <w:tcPr>
+            <w:tcW w:w="992" w:type="dxa"/>
+            <w:shd w:val="clear" w:color="auto" w:fill="BFBFBF" w:themeFill="background1" w:themeFillShade="BF"/>
+            <w:vAlign w:val="center"/>
+          </w:tcPr>
+          <w:p>
+            <w:pPr>
+              <w:jc w:val="both"/>
+            </w:pPr>
+          </w:p>
+        </w:tc>
+        <w:tc>
+          <w:tcPr>
+            <w:tcW w:w="992" w:type="dxa"/>
+            <w:shd w:val="clear" w:color="auto" w:fill="BFBFBF" w:themeFill="background1" w:themeFillShade="BF"/>
+            <w:vAlign w:val="center"/>
+          </w:tcPr>
+          <w:p>
+            <w:pPr>
+              <w:jc w:val="both"/>
+            </w:pPr>
+          </w:p>
+        </w:tc>
+        <w:tc>
+          <w:tcPr>
+            <w:tcW w:w="1560" w:type="dxa"/>
+            <w:shd w:val="clear" w:color="auto" w:fill="BFBFBF" w:themeFill="background1" w:themeFillShade="BF"/>
+            <w:vAlign w:val="center"/>
+          </w:tcPr>
+          <w:p>
+            <w:pPr>
+              <w:jc w:val="both"/>
+            </w:pPr>
+            <w:r>
+              <w:t>Tutti</w:t>
+            </w:r>
+          </w:p>
+        </w:tc>
+      </w:tr>
+      <w:tr>
         <w:tc>
           <w:tcPr>
             <w:tcW w:w="4678" w:type="dxa"/>
@@ -6055,7 +6304,7 @@
               <w:jc w:val="both"/>
             </w:pPr>
             <w:r>
-              <w:t>Implementazione classe “Commento”</w:t>
+              <w:t>Prima aggregazione codice</w:t>
             </w:r>
           </w:p>
         </w:tc>
@@ -6070,10 +6319,7 @@
               <w:jc w:val="both"/>
             </w:pPr>
             <w:r>
-              <w:t>2</w:t>
-            </w:r>
-            <w:r>
-              <w:t xml:space="preserve"> ore</w:t>
+              <w:t>10 ore</w:t>
             </w:r>
           </w:p>
         </w:tc>
@@ -6088,7 +6334,7 @@
               <w:jc w:val="both"/>
             </w:pPr>
             <w:r>
-              <w:t>1 giorno</w:t>
+              <w:t>4 giorni</w:t>
             </w:r>
           </w:p>
         </w:tc>
@@ -6120,97 +6366,6 @@
           <w:tcPr>
             <w:tcW w:w="1560" w:type="dxa"/>
             <w:shd w:val="clear" w:color="auto" w:fill="F2F2F2" w:themeFill="background1" w:themeFillShade="F2"/>
-            <w:vAlign w:val="center"/>
-          </w:tcPr>
-          <w:p>
-            <w:pPr>
-              <w:jc w:val="both"/>
-            </w:pPr>
-            <w:proofErr w:type="spellStart"/>
-            <w:r>
-              <w:t>Lebedev</w:t>
-            </w:r>
-            <w:proofErr w:type="spellEnd"/>
-          </w:p>
-        </w:tc>
-      </w:tr>
-      <w:tr>
-        <w:tc>
-          <w:tcPr>
-            <w:tcW w:w="4678" w:type="dxa"/>
-            <w:shd w:val="clear" w:color="auto" w:fill="BFBFBF" w:themeFill="background1" w:themeFillShade="BF"/>
-            <w:vAlign w:val="center"/>
-          </w:tcPr>
-          <w:p>
-            <w:pPr>
-              <w:jc w:val="both"/>
-            </w:pPr>
-            <w:r>
-              <w:t>Implementazione classe “Amicizia”</w:t>
-            </w:r>
-          </w:p>
-        </w:tc>
-        <w:tc>
-          <w:tcPr>
-            <w:tcW w:w="992" w:type="dxa"/>
-            <w:shd w:val="clear" w:color="auto" w:fill="BFBFBF" w:themeFill="background1" w:themeFillShade="BF"/>
-            <w:vAlign w:val="center"/>
-          </w:tcPr>
-          <w:p>
-            <w:pPr>
-              <w:jc w:val="both"/>
-            </w:pPr>
-            <w:r>
-              <w:t>4</w:t>
-            </w:r>
-            <w:r>
-              <w:t xml:space="preserve"> ore</w:t>
-            </w:r>
-          </w:p>
-        </w:tc>
-        <w:tc>
-          <w:tcPr>
-            <w:tcW w:w="993" w:type="dxa"/>
-            <w:shd w:val="clear" w:color="auto" w:fill="BFBFBF" w:themeFill="background1" w:themeFillShade="BF"/>
-            <w:vAlign w:val="center"/>
-          </w:tcPr>
-          <w:p>
-            <w:pPr>
-              <w:jc w:val="both"/>
-            </w:pPr>
-            <w:r>
-              <w:t>1 giorno</w:t>
-            </w:r>
-          </w:p>
-        </w:tc>
-        <w:tc>
-          <w:tcPr>
-            <w:tcW w:w="992" w:type="dxa"/>
-            <w:shd w:val="clear" w:color="auto" w:fill="BFBFBF" w:themeFill="background1" w:themeFillShade="BF"/>
-            <w:vAlign w:val="center"/>
-          </w:tcPr>
-          <w:p>
-            <w:pPr>
-              <w:jc w:val="both"/>
-            </w:pPr>
-          </w:p>
-        </w:tc>
-        <w:tc>
-          <w:tcPr>
-            <w:tcW w:w="992" w:type="dxa"/>
-            <w:shd w:val="clear" w:color="auto" w:fill="BFBFBF" w:themeFill="background1" w:themeFillShade="BF"/>
-            <w:vAlign w:val="center"/>
-          </w:tcPr>
-          <w:p>
-            <w:pPr>
-              <w:jc w:val="both"/>
-            </w:pPr>
-          </w:p>
-        </w:tc>
-        <w:tc>
-          <w:tcPr>
-            <w:tcW w:w="1560" w:type="dxa"/>
-            <w:shd w:val="clear" w:color="auto" w:fill="BFBFBF" w:themeFill="background1" w:themeFillShade="BF"/>
             <w:vAlign w:val="center"/>
           </w:tcPr>
           <w:p>
@@ -6225,57 +6380,57 @@
       </w:tr>
       <w:tr>
         <w:trPr>
-          <w:cnfStyle w:val="000000100000" w:firstRow="0" w:lastRow="0" w:firstColumn="0" w:lastColumn="0" w:oddVBand="0" w:evenVBand="0" w:oddHBand="1" w:evenHBand="0" w:firstRowFirstColumn="0" w:firstRowLastColumn="0" w:lastRowFirstColumn="0" w:lastRowLastColumn="0"/>
+          <w:cnfStyle w:val="000000100000"/>
         </w:trPr>
         <w:tc>
           <w:tcPr>
             <w:tcW w:w="4678" w:type="dxa"/>
-            <w:shd w:val="clear" w:color="auto" w:fill="F2F2F2" w:themeFill="background1" w:themeFillShade="F2"/>
-            <w:vAlign w:val="center"/>
-          </w:tcPr>
-          <w:p>
-            <w:pPr>
-              <w:jc w:val="both"/>
-            </w:pPr>
-            <w:r>
-              <w:t>Prima aggregazione codice</w:t>
+            <w:shd w:val="clear" w:color="auto" w:fill="BFBFBF" w:themeFill="background1" w:themeFillShade="BF"/>
+            <w:vAlign w:val="center"/>
+          </w:tcPr>
+          <w:p>
+            <w:pPr>
+              <w:jc w:val="both"/>
+            </w:pPr>
+            <w:r>
+              <w:t>Registrazione utente</w:t>
             </w:r>
           </w:p>
         </w:tc>
         <w:tc>
           <w:tcPr>
             <w:tcW w:w="992" w:type="dxa"/>
-            <w:shd w:val="clear" w:color="auto" w:fill="F2F2F2" w:themeFill="background1" w:themeFillShade="F2"/>
-            <w:vAlign w:val="center"/>
-          </w:tcPr>
-          <w:p>
-            <w:pPr>
-              <w:jc w:val="both"/>
-            </w:pPr>
-            <w:r>
-              <w:t>10 ore</w:t>
+            <w:shd w:val="clear" w:color="auto" w:fill="BFBFBF" w:themeFill="background1" w:themeFillShade="BF"/>
+            <w:vAlign w:val="center"/>
+          </w:tcPr>
+          <w:p>
+            <w:pPr>
+              <w:jc w:val="both"/>
+            </w:pPr>
+            <w:r>
+              <w:t>5 ore</w:t>
             </w:r>
           </w:p>
         </w:tc>
         <w:tc>
           <w:tcPr>
             <w:tcW w:w="993" w:type="dxa"/>
-            <w:shd w:val="clear" w:color="auto" w:fill="F2F2F2" w:themeFill="background1" w:themeFillShade="F2"/>
-            <w:vAlign w:val="center"/>
-          </w:tcPr>
-          <w:p>
-            <w:pPr>
-              <w:jc w:val="both"/>
-            </w:pPr>
-            <w:r>
-              <w:t>4 giorni</w:t>
+            <w:shd w:val="clear" w:color="auto" w:fill="BFBFBF" w:themeFill="background1" w:themeFillShade="BF"/>
+            <w:vAlign w:val="center"/>
+          </w:tcPr>
+          <w:p>
+            <w:pPr>
+              <w:jc w:val="both"/>
+            </w:pPr>
+            <w:r>
+              <w:t>2 giorni</w:t>
             </w:r>
           </w:p>
         </w:tc>
         <w:tc>
           <w:tcPr>
             <w:tcW w:w="992" w:type="dxa"/>
-            <w:shd w:val="clear" w:color="auto" w:fill="F2F2F2" w:themeFill="background1" w:themeFillShade="F2"/>
+            <w:shd w:val="clear" w:color="auto" w:fill="BFBFBF" w:themeFill="background1" w:themeFillShade="BF"/>
             <w:vAlign w:val="center"/>
           </w:tcPr>
           <w:p>
@@ -6287,7 +6442,7 @@
         <w:tc>
           <w:tcPr>
             <w:tcW w:w="992" w:type="dxa"/>
-            <w:shd w:val="clear" w:color="auto" w:fill="F2F2F2" w:themeFill="background1" w:themeFillShade="F2"/>
+            <w:shd w:val="clear" w:color="auto" w:fill="BFBFBF" w:themeFill="background1" w:themeFillShade="BF"/>
             <w:vAlign w:val="center"/>
           </w:tcPr>
           <w:p>
@@ -6299,111 +6454,22 @@
         <w:tc>
           <w:tcPr>
             <w:tcW w:w="1560" w:type="dxa"/>
-            <w:shd w:val="clear" w:color="auto" w:fill="F2F2F2" w:themeFill="background1" w:themeFillShade="F2"/>
-            <w:vAlign w:val="center"/>
-          </w:tcPr>
-          <w:p>
-            <w:pPr>
-              <w:jc w:val="both"/>
-            </w:pPr>
-            <w:r>
-              <w:t>Tutti</w:t>
-            </w:r>
+            <w:shd w:val="clear" w:color="auto" w:fill="BFBFBF" w:themeFill="background1" w:themeFillShade="BF"/>
+            <w:vAlign w:val="center"/>
+          </w:tcPr>
+          <w:p>
+            <w:pPr>
+              <w:jc w:val="both"/>
+            </w:pPr>
+            <w:proofErr w:type="spellStart"/>
+            <w:r>
+              <w:t>Pernpruner</w:t>
+            </w:r>
+            <w:proofErr w:type="spellEnd"/>
           </w:p>
         </w:tc>
       </w:tr>
       <w:tr>
-        <w:tc>
-          <w:tcPr>
-            <w:tcW w:w="4678" w:type="dxa"/>
-            <w:shd w:val="clear" w:color="auto" w:fill="BFBFBF" w:themeFill="background1" w:themeFillShade="BF"/>
-            <w:vAlign w:val="center"/>
-          </w:tcPr>
-          <w:p>
-            <w:pPr>
-              <w:jc w:val="both"/>
-            </w:pPr>
-            <w:r>
-              <w:t>Registrazione utente</w:t>
-            </w:r>
-          </w:p>
-        </w:tc>
-        <w:tc>
-          <w:tcPr>
-            <w:tcW w:w="992" w:type="dxa"/>
-            <w:shd w:val="clear" w:color="auto" w:fill="BFBFBF" w:themeFill="background1" w:themeFillShade="BF"/>
-            <w:vAlign w:val="center"/>
-          </w:tcPr>
-          <w:p>
-            <w:pPr>
-              <w:jc w:val="both"/>
-            </w:pPr>
-            <w:r>
-              <w:t>5 ore</w:t>
-            </w:r>
-          </w:p>
-        </w:tc>
-        <w:tc>
-          <w:tcPr>
-            <w:tcW w:w="993" w:type="dxa"/>
-            <w:shd w:val="clear" w:color="auto" w:fill="BFBFBF" w:themeFill="background1" w:themeFillShade="BF"/>
-            <w:vAlign w:val="center"/>
-          </w:tcPr>
-          <w:p>
-            <w:pPr>
-              <w:jc w:val="both"/>
-            </w:pPr>
-            <w:r>
-              <w:t>2 giorni</w:t>
-            </w:r>
-          </w:p>
-        </w:tc>
-        <w:tc>
-          <w:tcPr>
-            <w:tcW w:w="992" w:type="dxa"/>
-            <w:shd w:val="clear" w:color="auto" w:fill="BFBFBF" w:themeFill="background1" w:themeFillShade="BF"/>
-            <w:vAlign w:val="center"/>
-          </w:tcPr>
-          <w:p>
-            <w:pPr>
-              <w:jc w:val="both"/>
-            </w:pPr>
-          </w:p>
-        </w:tc>
-        <w:tc>
-          <w:tcPr>
-            <w:tcW w:w="992" w:type="dxa"/>
-            <w:shd w:val="clear" w:color="auto" w:fill="BFBFBF" w:themeFill="background1" w:themeFillShade="BF"/>
-            <w:vAlign w:val="center"/>
-          </w:tcPr>
-          <w:p>
-            <w:pPr>
-              <w:jc w:val="both"/>
-            </w:pPr>
-          </w:p>
-        </w:tc>
-        <w:tc>
-          <w:tcPr>
-            <w:tcW w:w="1560" w:type="dxa"/>
-            <w:shd w:val="clear" w:color="auto" w:fill="BFBFBF" w:themeFill="background1" w:themeFillShade="BF"/>
-            <w:vAlign w:val="center"/>
-          </w:tcPr>
-          <w:p>
-            <w:pPr>
-              <w:jc w:val="both"/>
-            </w:pPr>
-            <w:proofErr w:type="spellStart"/>
-            <w:r>
-              <w:t>Pernpruner</w:t>
-            </w:r>
-            <w:proofErr w:type="spellEnd"/>
-          </w:p>
-        </w:tc>
-      </w:tr>
-      <w:tr>
-        <w:trPr>
-          <w:cnfStyle w:val="000000100000" w:firstRow="0" w:lastRow="0" w:firstColumn="0" w:lastColumn="0" w:oddVBand="0" w:evenVBand="0" w:oddHBand="1" w:evenHBand="0" w:firstRowFirstColumn="0" w:firstRowLastColumn="0" w:lastRowFirstColumn="0" w:lastRowLastColumn="0"/>
-        </w:trPr>
         <w:tc>
           <w:tcPr>
             <w:tcW w:w="4678" w:type="dxa"/>
@@ -6498,6 +6564,9 @@
         </w:tc>
       </w:tr>
       <w:tr>
+        <w:trPr>
+          <w:cnfStyle w:val="000000100000"/>
+        </w:trPr>
         <w:tc>
           <w:tcPr>
             <w:tcW w:w="4678" w:type="dxa"/>
@@ -6594,9 +6663,6 @@
         </w:tc>
       </w:tr>
       <w:tr>
-        <w:trPr>
-          <w:cnfStyle w:val="000000100000" w:firstRow="0" w:lastRow="0" w:firstColumn="0" w:lastColumn="0" w:oddVBand="0" w:evenVBand="0" w:oddHBand="1" w:evenHBand="0" w:firstRowFirstColumn="0" w:firstRowLastColumn="0" w:lastRowFirstColumn="0" w:lastRowLastColumn="0"/>
-        </w:trPr>
         <w:tc>
           <w:tcPr>
             <w:tcW w:w="4678" w:type="dxa"/>
@@ -6670,92 +6736,6 @@
           <w:tcPr>
             <w:tcW w:w="1560" w:type="dxa"/>
             <w:shd w:val="clear" w:color="auto" w:fill="F2F2F2" w:themeFill="background1" w:themeFillShade="F2"/>
-            <w:vAlign w:val="center"/>
-          </w:tcPr>
-          <w:p>
-            <w:pPr>
-              <w:jc w:val="both"/>
-            </w:pPr>
-            <w:r>
-              <w:t>Rocco</w:t>
-            </w:r>
-          </w:p>
-        </w:tc>
-      </w:tr>
-      <w:tr>
-        <w:tc>
-          <w:tcPr>
-            <w:tcW w:w="4678" w:type="dxa"/>
-            <w:shd w:val="clear" w:color="auto" w:fill="BFBFBF" w:themeFill="background1" w:themeFillShade="BF"/>
-            <w:vAlign w:val="center"/>
-          </w:tcPr>
-          <w:p>
-            <w:pPr>
-              <w:jc w:val="both"/>
-            </w:pPr>
-            <w:r>
-              <w:t>Modifica informazioni personali</w:t>
-            </w:r>
-          </w:p>
-        </w:tc>
-        <w:tc>
-          <w:tcPr>
-            <w:tcW w:w="992" w:type="dxa"/>
-            <w:shd w:val="clear" w:color="auto" w:fill="BFBFBF" w:themeFill="background1" w:themeFillShade="BF"/>
-            <w:vAlign w:val="center"/>
-          </w:tcPr>
-          <w:p>
-            <w:pPr>
-              <w:jc w:val="both"/>
-            </w:pPr>
-            <w:r>
-              <w:t>4 ore</w:t>
-            </w:r>
-          </w:p>
-        </w:tc>
-        <w:tc>
-          <w:tcPr>
-            <w:tcW w:w="993" w:type="dxa"/>
-            <w:shd w:val="clear" w:color="auto" w:fill="BFBFBF" w:themeFill="background1" w:themeFillShade="BF"/>
-            <w:vAlign w:val="center"/>
-          </w:tcPr>
-          <w:p>
-            <w:pPr>
-              <w:jc w:val="both"/>
-            </w:pPr>
-            <w:r>
-              <w:t>2 giorni</w:t>
-            </w:r>
-          </w:p>
-        </w:tc>
-        <w:tc>
-          <w:tcPr>
-            <w:tcW w:w="992" w:type="dxa"/>
-            <w:shd w:val="clear" w:color="auto" w:fill="BFBFBF" w:themeFill="background1" w:themeFillShade="BF"/>
-            <w:vAlign w:val="center"/>
-          </w:tcPr>
-          <w:p>
-            <w:pPr>
-              <w:jc w:val="both"/>
-            </w:pPr>
-          </w:p>
-        </w:tc>
-        <w:tc>
-          <w:tcPr>
-            <w:tcW w:w="992" w:type="dxa"/>
-            <w:shd w:val="clear" w:color="auto" w:fill="BFBFBF" w:themeFill="background1" w:themeFillShade="BF"/>
-            <w:vAlign w:val="center"/>
-          </w:tcPr>
-          <w:p>
-            <w:pPr>
-              <w:jc w:val="both"/>
-            </w:pPr>
-          </w:p>
-        </w:tc>
-        <w:tc>
-          <w:tcPr>
-            <w:tcW w:w="1560" w:type="dxa"/>
-            <w:shd w:val="clear" w:color="auto" w:fill="BFBFBF" w:themeFill="background1" w:themeFillShade="BF"/>
             <w:vAlign w:val="center"/>
           </w:tcPr>
           <w:p>
@@ -6770,8 +6750,94 @@
       </w:tr>
       <w:tr>
         <w:trPr>
-          <w:cnfStyle w:val="000000100000" w:firstRow="0" w:lastRow="0" w:firstColumn="0" w:lastColumn="0" w:oddVBand="0" w:evenVBand="0" w:oddHBand="1" w:evenHBand="0" w:firstRowFirstColumn="0" w:firstRowLastColumn="0" w:lastRowFirstColumn="0" w:lastRowLastColumn="0"/>
+          <w:cnfStyle w:val="000000100000"/>
         </w:trPr>
+        <w:tc>
+          <w:tcPr>
+            <w:tcW w:w="4678" w:type="dxa"/>
+            <w:shd w:val="clear" w:color="auto" w:fill="BFBFBF" w:themeFill="background1" w:themeFillShade="BF"/>
+            <w:vAlign w:val="center"/>
+          </w:tcPr>
+          <w:p>
+            <w:pPr>
+              <w:jc w:val="both"/>
+            </w:pPr>
+            <w:r>
+              <w:t>Modifica informazioni personali</w:t>
+            </w:r>
+          </w:p>
+        </w:tc>
+        <w:tc>
+          <w:tcPr>
+            <w:tcW w:w="992" w:type="dxa"/>
+            <w:shd w:val="clear" w:color="auto" w:fill="BFBFBF" w:themeFill="background1" w:themeFillShade="BF"/>
+            <w:vAlign w:val="center"/>
+          </w:tcPr>
+          <w:p>
+            <w:pPr>
+              <w:jc w:val="both"/>
+            </w:pPr>
+            <w:r>
+              <w:t>4 ore</w:t>
+            </w:r>
+          </w:p>
+        </w:tc>
+        <w:tc>
+          <w:tcPr>
+            <w:tcW w:w="993" w:type="dxa"/>
+            <w:shd w:val="clear" w:color="auto" w:fill="BFBFBF" w:themeFill="background1" w:themeFillShade="BF"/>
+            <w:vAlign w:val="center"/>
+          </w:tcPr>
+          <w:p>
+            <w:pPr>
+              <w:jc w:val="both"/>
+            </w:pPr>
+            <w:r>
+              <w:t>2 giorni</w:t>
+            </w:r>
+          </w:p>
+        </w:tc>
+        <w:tc>
+          <w:tcPr>
+            <w:tcW w:w="992" w:type="dxa"/>
+            <w:shd w:val="clear" w:color="auto" w:fill="BFBFBF" w:themeFill="background1" w:themeFillShade="BF"/>
+            <w:vAlign w:val="center"/>
+          </w:tcPr>
+          <w:p>
+            <w:pPr>
+              <w:jc w:val="both"/>
+            </w:pPr>
+          </w:p>
+        </w:tc>
+        <w:tc>
+          <w:tcPr>
+            <w:tcW w:w="992" w:type="dxa"/>
+            <w:shd w:val="clear" w:color="auto" w:fill="BFBFBF" w:themeFill="background1" w:themeFillShade="BF"/>
+            <w:vAlign w:val="center"/>
+          </w:tcPr>
+          <w:p>
+            <w:pPr>
+              <w:jc w:val="both"/>
+            </w:pPr>
+          </w:p>
+        </w:tc>
+        <w:tc>
+          <w:tcPr>
+            <w:tcW w:w="1560" w:type="dxa"/>
+            <w:shd w:val="clear" w:color="auto" w:fill="BFBFBF" w:themeFill="background1" w:themeFillShade="BF"/>
+            <w:vAlign w:val="center"/>
+          </w:tcPr>
+          <w:p>
+            <w:pPr>
+              <w:jc w:val="both"/>
+            </w:pPr>
+            <w:r>
+              <w:t>Rocco</w:t>
+            </w:r>
+          </w:p>
+        </w:tc>
+      </w:tr>
+      <w:tr>
         <w:tc>
           <w:tcPr>
             <w:tcW w:w="4678" w:type="dxa"/>
@@ -6854,101 +6920,101 @@
             <w:r>
               <w:t>Rocco</w:t>
             </w:r>
-          </w:p>
-        </w:tc>
-      </w:tr>
-      <w:tr>
-        <w:tc>
-          <w:tcPr>
-            <w:tcW w:w="4678" w:type="dxa"/>
-            <w:shd w:val="clear" w:color="auto" w:fill="BFBFBF" w:themeFill="background1" w:themeFillShade="BF"/>
-            <w:vAlign w:val="center"/>
-          </w:tcPr>
-          <w:p>
-            <w:pPr>
-              <w:jc w:val="both"/>
-            </w:pPr>
-            <w:r>
-              <w:t>Creazione post</w:t>
-            </w:r>
-          </w:p>
-        </w:tc>
-        <w:tc>
-          <w:tcPr>
-            <w:tcW w:w="992" w:type="dxa"/>
-            <w:shd w:val="clear" w:color="auto" w:fill="BFBFBF" w:themeFill="background1" w:themeFillShade="BF"/>
-            <w:vAlign w:val="center"/>
-          </w:tcPr>
-          <w:p>
-            <w:pPr>
-              <w:jc w:val="both"/>
-            </w:pPr>
-            <w:r>
-              <w:t>6 ore</w:t>
-            </w:r>
-          </w:p>
-        </w:tc>
-        <w:tc>
-          <w:tcPr>
-            <w:tcW w:w="993" w:type="dxa"/>
-            <w:shd w:val="clear" w:color="auto" w:fill="BFBFBF" w:themeFill="background1" w:themeFillShade="BF"/>
-            <w:vAlign w:val="center"/>
-          </w:tcPr>
-          <w:p>
-            <w:pPr>
-              <w:jc w:val="both"/>
-            </w:pPr>
-            <w:r>
-              <w:t>3 giorni</w:t>
-            </w:r>
-          </w:p>
-        </w:tc>
-        <w:tc>
-          <w:tcPr>
-            <w:tcW w:w="992" w:type="dxa"/>
-            <w:shd w:val="clear" w:color="auto" w:fill="BFBFBF" w:themeFill="background1" w:themeFillShade="BF"/>
-            <w:vAlign w:val="center"/>
-          </w:tcPr>
-          <w:p>
-            <w:pPr>
-              <w:jc w:val="both"/>
-            </w:pPr>
-          </w:p>
-        </w:tc>
-        <w:tc>
-          <w:tcPr>
-            <w:tcW w:w="992" w:type="dxa"/>
-            <w:shd w:val="clear" w:color="auto" w:fill="BFBFBF" w:themeFill="background1" w:themeFillShade="BF"/>
-            <w:vAlign w:val="center"/>
-          </w:tcPr>
-          <w:p>
-            <w:pPr>
-              <w:jc w:val="both"/>
-            </w:pPr>
-          </w:p>
-        </w:tc>
-        <w:tc>
-          <w:tcPr>
-            <w:tcW w:w="1560" w:type="dxa"/>
-            <w:shd w:val="clear" w:color="auto" w:fill="BFBFBF" w:themeFill="background1" w:themeFillShade="BF"/>
-            <w:vAlign w:val="center"/>
-          </w:tcPr>
-          <w:p>
-            <w:pPr>
-              <w:jc w:val="both"/>
-            </w:pPr>
-            <w:proofErr w:type="spellStart"/>
-            <w:r>
-              <w:t>Lebedev</w:t>
-            </w:r>
-            <w:proofErr w:type="spellEnd"/>
           </w:p>
         </w:tc>
       </w:tr>
       <w:tr>
         <w:trPr>
-          <w:cnfStyle w:val="000000100000" w:firstRow="0" w:lastRow="0" w:firstColumn="0" w:lastColumn="0" w:oddVBand="0" w:evenVBand="0" w:oddHBand="1" w:evenHBand="0" w:firstRowFirstColumn="0" w:firstRowLastColumn="0" w:lastRowFirstColumn="0" w:lastRowLastColumn="0"/>
+          <w:cnfStyle w:val="000000100000"/>
         </w:trPr>
+        <w:tc>
+          <w:tcPr>
+            <w:tcW w:w="4678" w:type="dxa"/>
+            <w:shd w:val="clear" w:color="auto" w:fill="BFBFBF" w:themeFill="background1" w:themeFillShade="BF"/>
+            <w:vAlign w:val="center"/>
+          </w:tcPr>
+          <w:p>
+            <w:pPr>
+              <w:jc w:val="both"/>
+            </w:pPr>
+            <w:r>
+              <w:t>Creazione post</w:t>
+            </w:r>
+          </w:p>
+        </w:tc>
+        <w:tc>
+          <w:tcPr>
+            <w:tcW w:w="992" w:type="dxa"/>
+            <w:shd w:val="clear" w:color="auto" w:fill="BFBFBF" w:themeFill="background1" w:themeFillShade="BF"/>
+            <w:vAlign w:val="center"/>
+          </w:tcPr>
+          <w:p>
+            <w:pPr>
+              <w:jc w:val="both"/>
+            </w:pPr>
+            <w:r>
+              <w:t>6 ore</w:t>
+            </w:r>
+          </w:p>
+        </w:tc>
+        <w:tc>
+          <w:tcPr>
+            <w:tcW w:w="993" w:type="dxa"/>
+            <w:shd w:val="clear" w:color="auto" w:fill="BFBFBF" w:themeFill="background1" w:themeFillShade="BF"/>
+            <w:vAlign w:val="center"/>
+          </w:tcPr>
+          <w:p>
+            <w:pPr>
+              <w:jc w:val="both"/>
+            </w:pPr>
+            <w:r>
+              <w:t>3 giorni</w:t>
+            </w:r>
+          </w:p>
+        </w:tc>
+        <w:tc>
+          <w:tcPr>
+            <w:tcW w:w="992" w:type="dxa"/>
+            <w:shd w:val="clear" w:color="auto" w:fill="BFBFBF" w:themeFill="background1" w:themeFillShade="BF"/>
+            <w:vAlign w:val="center"/>
+          </w:tcPr>
+          <w:p>
+            <w:pPr>
+              <w:jc w:val="both"/>
+            </w:pPr>
+          </w:p>
+        </w:tc>
+        <w:tc>
+          <w:tcPr>
+            <w:tcW w:w="992" w:type="dxa"/>
+            <w:shd w:val="clear" w:color="auto" w:fill="BFBFBF" w:themeFill="background1" w:themeFillShade="BF"/>
+            <w:vAlign w:val="center"/>
+          </w:tcPr>
+          <w:p>
+            <w:pPr>
+              <w:jc w:val="both"/>
+            </w:pPr>
+          </w:p>
+        </w:tc>
+        <w:tc>
+          <w:tcPr>
+            <w:tcW w:w="1560" w:type="dxa"/>
+            <w:shd w:val="clear" w:color="auto" w:fill="BFBFBF" w:themeFill="background1" w:themeFillShade="BF"/>
+            <w:vAlign w:val="center"/>
+          </w:tcPr>
+          <w:p>
+            <w:pPr>
+              <w:jc w:val="both"/>
+            </w:pPr>
+            <w:proofErr w:type="spellStart"/>
+            <w:r>
+              <w:t>Lebedev</w:t>
+            </w:r>
+            <w:proofErr w:type="spellEnd"/>
+          </w:p>
+        </w:tc>
+      </w:tr>
+      <w:tr>
         <w:tc>
           <w:tcPr>
             <w:tcW w:w="4678" w:type="dxa"/>
@@ -7022,94 +7088,6 @@
           <w:tcPr>
             <w:tcW w:w="1560" w:type="dxa"/>
             <w:shd w:val="clear" w:color="auto" w:fill="F2F2F2" w:themeFill="background1" w:themeFillShade="F2"/>
-            <w:vAlign w:val="center"/>
-          </w:tcPr>
-          <w:p>
-            <w:pPr>
-              <w:jc w:val="both"/>
-            </w:pPr>
-            <w:proofErr w:type="spellStart"/>
-            <w:r>
-              <w:t>Lebedev</w:t>
-            </w:r>
-            <w:proofErr w:type="spellEnd"/>
-          </w:p>
-        </w:tc>
-      </w:tr>
-      <w:tr>
-        <w:tc>
-          <w:tcPr>
-            <w:tcW w:w="4678" w:type="dxa"/>
-            <w:shd w:val="clear" w:color="auto" w:fill="BFBFBF" w:themeFill="background1" w:themeFillShade="BF"/>
-            <w:vAlign w:val="center"/>
-          </w:tcPr>
-          <w:p>
-            <w:pPr>
-              <w:jc w:val="both"/>
-            </w:pPr>
-            <w:r>
-              <w:t>Aggiunta “mi piace”</w:t>
-            </w:r>
-          </w:p>
-        </w:tc>
-        <w:tc>
-          <w:tcPr>
-            <w:tcW w:w="992" w:type="dxa"/>
-            <w:shd w:val="clear" w:color="auto" w:fill="BFBFBF" w:themeFill="background1" w:themeFillShade="BF"/>
-            <w:vAlign w:val="center"/>
-          </w:tcPr>
-          <w:p>
-            <w:pPr>
-              <w:jc w:val="both"/>
-            </w:pPr>
-            <w:r>
-              <w:t>4 ore</w:t>
-            </w:r>
-          </w:p>
-        </w:tc>
-        <w:tc>
-          <w:tcPr>
-            <w:tcW w:w="993" w:type="dxa"/>
-            <w:shd w:val="clear" w:color="auto" w:fill="BFBFBF" w:themeFill="background1" w:themeFillShade="BF"/>
-            <w:vAlign w:val="center"/>
-          </w:tcPr>
-          <w:p>
-            <w:pPr>
-              <w:jc w:val="both"/>
-            </w:pPr>
-            <w:r>
-              <w:t>2 giorni</w:t>
-            </w:r>
-          </w:p>
-        </w:tc>
-        <w:tc>
-          <w:tcPr>
-            <w:tcW w:w="992" w:type="dxa"/>
-            <w:shd w:val="clear" w:color="auto" w:fill="BFBFBF" w:themeFill="background1" w:themeFillShade="BF"/>
-            <w:vAlign w:val="center"/>
-          </w:tcPr>
-          <w:p>
-            <w:pPr>
-              <w:jc w:val="both"/>
-            </w:pPr>
-          </w:p>
-        </w:tc>
-        <w:tc>
-          <w:tcPr>
-            <w:tcW w:w="992" w:type="dxa"/>
-            <w:shd w:val="clear" w:color="auto" w:fill="BFBFBF" w:themeFill="background1" w:themeFillShade="BF"/>
-            <w:vAlign w:val="center"/>
-          </w:tcPr>
-          <w:p>
-            <w:pPr>
-              <w:jc w:val="both"/>
-            </w:pPr>
-          </w:p>
-        </w:tc>
-        <w:tc>
-          <w:tcPr>
-            <w:tcW w:w="1560" w:type="dxa"/>
-            <w:shd w:val="clear" w:color="auto" w:fill="BFBFBF" w:themeFill="background1" w:themeFillShade="BF"/>
             <w:vAlign w:val="center"/>
           </w:tcPr>
           <w:p>
@@ -7126,8 +7104,96 @@
       </w:tr>
       <w:tr>
         <w:trPr>
-          <w:cnfStyle w:val="000000100000" w:firstRow="0" w:lastRow="0" w:firstColumn="0" w:lastColumn="0" w:oddVBand="0" w:evenVBand="0" w:oddHBand="1" w:evenHBand="0" w:firstRowFirstColumn="0" w:firstRowLastColumn="0" w:lastRowFirstColumn="0" w:lastRowLastColumn="0"/>
+          <w:cnfStyle w:val="000000100000"/>
         </w:trPr>
+        <w:tc>
+          <w:tcPr>
+            <w:tcW w:w="4678" w:type="dxa"/>
+            <w:shd w:val="clear" w:color="auto" w:fill="BFBFBF" w:themeFill="background1" w:themeFillShade="BF"/>
+            <w:vAlign w:val="center"/>
+          </w:tcPr>
+          <w:p>
+            <w:pPr>
+              <w:jc w:val="both"/>
+            </w:pPr>
+            <w:r>
+              <w:t>Aggiunta “mi piace”</w:t>
+            </w:r>
+          </w:p>
+        </w:tc>
+        <w:tc>
+          <w:tcPr>
+            <w:tcW w:w="992" w:type="dxa"/>
+            <w:shd w:val="clear" w:color="auto" w:fill="BFBFBF" w:themeFill="background1" w:themeFillShade="BF"/>
+            <w:vAlign w:val="center"/>
+          </w:tcPr>
+          <w:p>
+            <w:pPr>
+              <w:jc w:val="both"/>
+            </w:pPr>
+            <w:r>
+              <w:t>4 ore</w:t>
+            </w:r>
+          </w:p>
+        </w:tc>
+        <w:tc>
+          <w:tcPr>
+            <w:tcW w:w="993" w:type="dxa"/>
+            <w:shd w:val="clear" w:color="auto" w:fill="BFBFBF" w:themeFill="background1" w:themeFillShade="BF"/>
+            <w:vAlign w:val="center"/>
+          </w:tcPr>
+          <w:p>
+            <w:pPr>
+              <w:jc w:val="both"/>
+            </w:pPr>
+            <w:r>
+              <w:t>2 giorni</w:t>
+            </w:r>
+          </w:p>
+        </w:tc>
+        <w:tc>
+          <w:tcPr>
+            <w:tcW w:w="992" w:type="dxa"/>
+            <w:shd w:val="clear" w:color="auto" w:fill="BFBFBF" w:themeFill="background1" w:themeFillShade="BF"/>
+            <w:vAlign w:val="center"/>
+          </w:tcPr>
+          <w:p>
+            <w:pPr>
+              <w:jc w:val="both"/>
+            </w:pPr>
+          </w:p>
+        </w:tc>
+        <w:tc>
+          <w:tcPr>
+            <w:tcW w:w="992" w:type="dxa"/>
+            <w:shd w:val="clear" w:color="auto" w:fill="BFBFBF" w:themeFill="background1" w:themeFillShade="BF"/>
+            <w:vAlign w:val="center"/>
+          </w:tcPr>
+          <w:p>
+            <w:pPr>
+              <w:jc w:val="both"/>
+            </w:pPr>
+          </w:p>
+        </w:tc>
+        <w:tc>
+          <w:tcPr>
+            <w:tcW w:w="1560" w:type="dxa"/>
+            <w:shd w:val="clear" w:color="auto" w:fill="BFBFBF" w:themeFill="background1" w:themeFillShade="BF"/>
+            <w:vAlign w:val="center"/>
+          </w:tcPr>
+          <w:p>
+            <w:pPr>
+              <w:jc w:val="both"/>
+            </w:pPr>
+            <w:proofErr w:type="spellStart"/>
+            <w:r>
+              <w:t>Lebedev</w:t>
+            </w:r>
+            <w:proofErr w:type="spellEnd"/>
+          </w:p>
+        </w:tc>
+      </w:tr>
+      <w:tr>
         <w:tc>
           <w:tcPr>
             <w:tcW w:w="4678" w:type="dxa"/>
@@ -7210,109 +7276,109 @@
             <w:r>
               <w:t>Tutti</w:t>
             </w:r>
-          </w:p>
-        </w:tc>
-      </w:tr>
-      <w:tr>
-        <w:tc>
-          <w:tcPr>
-            <w:tcW w:w="4678" w:type="dxa"/>
-            <w:shd w:val="clear" w:color="auto" w:fill="BFBFBF" w:themeFill="background1" w:themeFillShade="BF"/>
-            <w:vAlign w:val="center"/>
-          </w:tcPr>
-          <w:p>
-            <w:pPr>
-              <w:jc w:val="both"/>
-            </w:pPr>
-            <w:r>
-              <w:t>Accettazione/rifiuto richieste amicizia</w:t>
-            </w:r>
-          </w:p>
-        </w:tc>
-        <w:tc>
-          <w:tcPr>
-            <w:tcW w:w="992" w:type="dxa"/>
-            <w:shd w:val="clear" w:color="auto" w:fill="BFBFBF" w:themeFill="background1" w:themeFillShade="BF"/>
-            <w:vAlign w:val="center"/>
-          </w:tcPr>
-          <w:p>
-            <w:pPr>
-              <w:jc w:val="both"/>
-            </w:pPr>
-            <w:r>
-              <w:t>6 ore</w:t>
-            </w:r>
-          </w:p>
-        </w:tc>
-        <w:tc>
-          <w:tcPr>
-            <w:tcW w:w="993" w:type="dxa"/>
-            <w:shd w:val="clear" w:color="auto" w:fill="BFBFBF" w:themeFill="background1" w:themeFillShade="BF"/>
-            <w:vAlign w:val="center"/>
-          </w:tcPr>
-          <w:p>
-            <w:pPr>
-              <w:jc w:val="both"/>
-            </w:pPr>
-            <w:r>
-              <w:t>3 giorni</w:t>
-            </w:r>
-          </w:p>
-        </w:tc>
-        <w:tc>
-          <w:tcPr>
-            <w:tcW w:w="992" w:type="dxa"/>
-            <w:shd w:val="clear" w:color="auto" w:fill="BFBFBF" w:themeFill="background1" w:themeFillShade="BF"/>
-            <w:vAlign w:val="center"/>
-          </w:tcPr>
-          <w:p>
-            <w:pPr>
-              <w:jc w:val="both"/>
-            </w:pPr>
-          </w:p>
-        </w:tc>
-        <w:tc>
-          <w:tcPr>
-            <w:tcW w:w="992" w:type="dxa"/>
-            <w:shd w:val="clear" w:color="auto" w:fill="BFBFBF" w:themeFill="background1" w:themeFillShade="BF"/>
-            <w:vAlign w:val="center"/>
-          </w:tcPr>
-          <w:p>
-            <w:pPr>
-              <w:jc w:val="both"/>
-            </w:pPr>
-          </w:p>
-        </w:tc>
-        <w:tc>
-          <w:tcPr>
-            <w:tcW w:w="1560" w:type="dxa"/>
-            <w:shd w:val="clear" w:color="auto" w:fill="BFBFBF" w:themeFill="background1" w:themeFillShade="BF"/>
-            <w:vAlign w:val="center"/>
-          </w:tcPr>
-          <w:p>
-            <w:pPr>
-              <w:jc w:val="both"/>
-            </w:pPr>
-            <w:proofErr w:type="spellStart"/>
-            <w:r>
-              <w:t>Lebedev</w:t>
-            </w:r>
-            <w:proofErr w:type="spellEnd"/>
-            <w:r>
-              <w:t xml:space="preserve">, </w:t>
-            </w:r>
-            <w:proofErr w:type="spellStart"/>
-            <w:r>
-              <w:t>Pernpruner</w:t>
-            </w:r>
-            <w:proofErr w:type="spellEnd"/>
           </w:p>
         </w:tc>
       </w:tr>
       <w:tr>
         <w:trPr>
-          <w:cnfStyle w:val="000000100000" w:firstRow="0" w:lastRow="0" w:firstColumn="0" w:lastColumn="0" w:oddVBand="0" w:evenVBand="0" w:oddHBand="1" w:evenHBand="0" w:firstRowFirstColumn="0" w:firstRowLastColumn="0" w:lastRowFirstColumn="0" w:lastRowLastColumn="0"/>
+          <w:cnfStyle w:val="000000100000"/>
         </w:trPr>
+        <w:tc>
+          <w:tcPr>
+            <w:tcW w:w="4678" w:type="dxa"/>
+            <w:shd w:val="clear" w:color="auto" w:fill="BFBFBF" w:themeFill="background1" w:themeFillShade="BF"/>
+            <w:vAlign w:val="center"/>
+          </w:tcPr>
+          <w:p>
+            <w:pPr>
+              <w:jc w:val="both"/>
+            </w:pPr>
+            <w:r>
+              <w:t>Accettazione/rifiuto richieste amicizia</w:t>
+            </w:r>
+          </w:p>
+        </w:tc>
+        <w:tc>
+          <w:tcPr>
+            <w:tcW w:w="992" w:type="dxa"/>
+            <w:shd w:val="clear" w:color="auto" w:fill="BFBFBF" w:themeFill="background1" w:themeFillShade="BF"/>
+            <w:vAlign w:val="center"/>
+          </w:tcPr>
+          <w:p>
+            <w:pPr>
+              <w:jc w:val="both"/>
+            </w:pPr>
+            <w:r>
+              <w:t>6 ore</w:t>
+            </w:r>
+          </w:p>
+        </w:tc>
+        <w:tc>
+          <w:tcPr>
+            <w:tcW w:w="993" w:type="dxa"/>
+            <w:shd w:val="clear" w:color="auto" w:fill="BFBFBF" w:themeFill="background1" w:themeFillShade="BF"/>
+            <w:vAlign w:val="center"/>
+          </w:tcPr>
+          <w:p>
+            <w:pPr>
+              <w:jc w:val="both"/>
+            </w:pPr>
+            <w:r>
+              <w:t>3 giorni</w:t>
+            </w:r>
+          </w:p>
+        </w:tc>
+        <w:tc>
+          <w:tcPr>
+            <w:tcW w:w="992" w:type="dxa"/>
+            <w:shd w:val="clear" w:color="auto" w:fill="BFBFBF" w:themeFill="background1" w:themeFillShade="BF"/>
+            <w:vAlign w:val="center"/>
+          </w:tcPr>
+          <w:p>
+            <w:pPr>
+              <w:jc w:val="both"/>
+            </w:pPr>
+          </w:p>
+        </w:tc>
+        <w:tc>
+          <w:tcPr>
+            <w:tcW w:w="992" w:type="dxa"/>
+            <w:shd w:val="clear" w:color="auto" w:fill="BFBFBF" w:themeFill="background1" w:themeFillShade="BF"/>
+            <w:vAlign w:val="center"/>
+          </w:tcPr>
+          <w:p>
+            <w:pPr>
+              <w:jc w:val="both"/>
+            </w:pPr>
+          </w:p>
+        </w:tc>
+        <w:tc>
+          <w:tcPr>
+            <w:tcW w:w="1560" w:type="dxa"/>
+            <w:shd w:val="clear" w:color="auto" w:fill="BFBFBF" w:themeFill="background1" w:themeFillShade="BF"/>
+            <w:vAlign w:val="center"/>
+          </w:tcPr>
+          <w:p>
+            <w:pPr>
+              <w:jc w:val="both"/>
+            </w:pPr>
+            <w:proofErr w:type="spellStart"/>
+            <w:r>
+              <w:t>Lebedev</w:t>
+            </w:r>
+            <w:proofErr w:type="spellEnd"/>
+            <w:r>
+              <w:t xml:space="preserve">, </w:t>
+            </w:r>
+            <w:proofErr w:type="spellStart"/>
+            <w:r>
+              <w:t>Pernpruner</w:t>
+            </w:r>
+            <w:proofErr w:type="spellEnd"/>
+          </w:p>
+        </w:tc>
+      </w:tr>
+      <w:tr>
         <w:tc>
           <w:tcPr>
             <w:tcW w:w="4678" w:type="dxa"/>
@@ -7399,100 +7465,100 @@
             <w:proofErr w:type="spellEnd"/>
             <w:r>
               <w:t>, Rocco</w:t>
-            </w:r>
-          </w:p>
-        </w:tc>
-      </w:tr>
-      <w:tr>
-        <w:tc>
-          <w:tcPr>
-            <w:tcW w:w="4678" w:type="dxa"/>
-            <w:shd w:val="clear" w:color="auto" w:fill="BFBFBF" w:themeFill="background1" w:themeFillShade="BF"/>
-            <w:vAlign w:val="center"/>
-          </w:tcPr>
-          <w:p>
-            <w:pPr>
-              <w:jc w:val="both"/>
-            </w:pPr>
-            <w:r>
-              <w:t>Visualizzazione post amici</w:t>
-            </w:r>
-          </w:p>
-        </w:tc>
-        <w:tc>
-          <w:tcPr>
-            <w:tcW w:w="992" w:type="dxa"/>
-            <w:shd w:val="clear" w:color="auto" w:fill="BFBFBF" w:themeFill="background1" w:themeFillShade="BF"/>
-            <w:vAlign w:val="center"/>
-          </w:tcPr>
-          <w:p>
-            <w:pPr>
-              <w:jc w:val="both"/>
-            </w:pPr>
-            <w:r>
-              <w:t>10 ore</w:t>
-            </w:r>
-          </w:p>
-        </w:tc>
-        <w:tc>
-          <w:tcPr>
-            <w:tcW w:w="993" w:type="dxa"/>
-            <w:shd w:val="clear" w:color="auto" w:fill="BFBFBF" w:themeFill="background1" w:themeFillShade="BF"/>
-            <w:vAlign w:val="center"/>
-          </w:tcPr>
-          <w:p>
-            <w:pPr>
-              <w:jc w:val="both"/>
-            </w:pPr>
-            <w:r>
-              <w:t>5 giorni</w:t>
-            </w:r>
-          </w:p>
-        </w:tc>
-        <w:tc>
-          <w:tcPr>
-            <w:tcW w:w="992" w:type="dxa"/>
-            <w:shd w:val="clear" w:color="auto" w:fill="BFBFBF" w:themeFill="background1" w:themeFillShade="BF"/>
-            <w:vAlign w:val="center"/>
-          </w:tcPr>
-          <w:p>
-            <w:pPr>
-              <w:jc w:val="both"/>
-            </w:pPr>
-          </w:p>
-        </w:tc>
-        <w:tc>
-          <w:tcPr>
-            <w:tcW w:w="992" w:type="dxa"/>
-            <w:shd w:val="clear" w:color="auto" w:fill="BFBFBF" w:themeFill="background1" w:themeFillShade="BF"/>
-            <w:vAlign w:val="center"/>
-          </w:tcPr>
-          <w:p>
-            <w:pPr>
-              <w:jc w:val="both"/>
-            </w:pPr>
-          </w:p>
-        </w:tc>
-        <w:tc>
-          <w:tcPr>
-            <w:tcW w:w="1560" w:type="dxa"/>
-            <w:shd w:val="clear" w:color="auto" w:fill="BFBFBF" w:themeFill="background1" w:themeFillShade="BF"/>
-            <w:vAlign w:val="center"/>
-          </w:tcPr>
-          <w:p>
-            <w:pPr>
-              <w:jc w:val="both"/>
-            </w:pPr>
-            <w:r>
-              <w:t>Tutti</w:t>
             </w:r>
           </w:p>
         </w:tc>
       </w:tr>
       <w:tr>
         <w:trPr>
-          <w:cnfStyle w:val="000000100000" w:firstRow="0" w:lastRow="0" w:firstColumn="0" w:lastColumn="0" w:oddVBand="0" w:evenVBand="0" w:oddHBand="1" w:evenHBand="0" w:firstRowFirstColumn="0" w:firstRowLastColumn="0" w:lastRowFirstColumn="0" w:lastRowLastColumn="0"/>
+          <w:cnfStyle w:val="000000100000"/>
         </w:trPr>
+        <w:tc>
+          <w:tcPr>
+            <w:tcW w:w="4678" w:type="dxa"/>
+            <w:shd w:val="clear" w:color="auto" w:fill="BFBFBF" w:themeFill="background1" w:themeFillShade="BF"/>
+            <w:vAlign w:val="center"/>
+          </w:tcPr>
+          <w:p>
+            <w:pPr>
+              <w:jc w:val="both"/>
+            </w:pPr>
+            <w:r>
+              <w:t>Visualizzazione post amici</w:t>
+            </w:r>
+          </w:p>
+        </w:tc>
+        <w:tc>
+          <w:tcPr>
+            <w:tcW w:w="992" w:type="dxa"/>
+            <w:shd w:val="clear" w:color="auto" w:fill="BFBFBF" w:themeFill="background1" w:themeFillShade="BF"/>
+            <w:vAlign w:val="center"/>
+          </w:tcPr>
+          <w:p>
+            <w:pPr>
+              <w:jc w:val="both"/>
+            </w:pPr>
+            <w:r>
+              <w:t>10 ore</w:t>
+            </w:r>
+          </w:p>
+        </w:tc>
+        <w:tc>
+          <w:tcPr>
+            <w:tcW w:w="993" w:type="dxa"/>
+            <w:shd w:val="clear" w:color="auto" w:fill="BFBFBF" w:themeFill="background1" w:themeFillShade="BF"/>
+            <w:vAlign w:val="center"/>
+          </w:tcPr>
+          <w:p>
+            <w:pPr>
+              <w:jc w:val="both"/>
+            </w:pPr>
+            <w:r>
+              <w:t>5 giorni</w:t>
+            </w:r>
+          </w:p>
+        </w:tc>
+        <w:tc>
+          <w:tcPr>
+            <w:tcW w:w="992" w:type="dxa"/>
+            <w:shd w:val="clear" w:color="auto" w:fill="BFBFBF" w:themeFill="background1" w:themeFillShade="BF"/>
+            <w:vAlign w:val="center"/>
+          </w:tcPr>
+          <w:p>
+            <w:pPr>
+              <w:jc w:val="both"/>
+            </w:pPr>
+          </w:p>
+        </w:tc>
+        <w:tc>
+          <w:tcPr>
+            <w:tcW w:w="992" w:type="dxa"/>
+            <w:shd w:val="clear" w:color="auto" w:fill="BFBFBF" w:themeFill="background1" w:themeFillShade="BF"/>
+            <w:vAlign w:val="center"/>
+          </w:tcPr>
+          <w:p>
+            <w:pPr>
+              <w:jc w:val="both"/>
+            </w:pPr>
+          </w:p>
+        </w:tc>
+        <w:tc>
+          <w:tcPr>
+            <w:tcW w:w="1560" w:type="dxa"/>
+            <w:shd w:val="clear" w:color="auto" w:fill="BFBFBF" w:themeFill="background1" w:themeFillShade="BF"/>
+            <w:vAlign w:val="center"/>
+          </w:tcPr>
+          <w:p>
+            <w:pPr>
+              <w:jc w:val="both"/>
+            </w:pPr>
+            <w:r>
+              <w:t>Tutti</w:t>
+            </w:r>
+          </w:p>
+        </w:tc>
+      </w:tr>
+      <w:tr>
         <w:tc>
           <w:tcPr>
             <w:tcW w:w="4678" w:type="dxa"/>
@@ -7575,101 +7641,101 @@
             <w:r>
               <w:t>Rocco</w:t>
             </w:r>
-          </w:p>
-        </w:tc>
-      </w:tr>
-      <w:tr>
-        <w:tc>
-          <w:tcPr>
-            <w:tcW w:w="4678" w:type="dxa"/>
-            <w:shd w:val="clear" w:color="auto" w:fill="BFBFBF" w:themeFill="background1" w:themeFillShade="BF"/>
-            <w:vAlign w:val="center"/>
-          </w:tcPr>
-          <w:p>
-            <w:pPr>
-              <w:jc w:val="both"/>
-            </w:pPr>
-            <w:r>
-              <w:t>Visualizzazione informazioni amici</w:t>
-            </w:r>
-          </w:p>
-        </w:tc>
-        <w:tc>
-          <w:tcPr>
-            <w:tcW w:w="992" w:type="dxa"/>
-            <w:shd w:val="clear" w:color="auto" w:fill="BFBFBF" w:themeFill="background1" w:themeFillShade="BF"/>
-            <w:vAlign w:val="center"/>
-          </w:tcPr>
-          <w:p>
-            <w:pPr>
-              <w:jc w:val="both"/>
-            </w:pPr>
-            <w:r>
-              <w:t>4 ore</w:t>
-            </w:r>
-          </w:p>
-        </w:tc>
-        <w:tc>
-          <w:tcPr>
-            <w:tcW w:w="993" w:type="dxa"/>
-            <w:shd w:val="clear" w:color="auto" w:fill="BFBFBF" w:themeFill="background1" w:themeFillShade="BF"/>
-            <w:vAlign w:val="center"/>
-          </w:tcPr>
-          <w:p>
-            <w:pPr>
-              <w:jc w:val="both"/>
-            </w:pPr>
-            <w:r>
-              <w:t>2 giorni</w:t>
-            </w:r>
-          </w:p>
-        </w:tc>
-        <w:tc>
-          <w:tcPr>
-            <w:tcW w:w="992" w:type="dxa"/>
-            <w:shd w:val="clear" w:color="auto" w:fill="BFBFBF" w:themeFill="background1" w:themeFillShade="BF"/>
-            <w:vAlign w:val="center"/>
-          </w:tcPr>
-          <w:p>
-            <w:pPr>
-              <w:jc w:val="both"/>
-            </w:pPr>
-          </w:p>
-        </w:tc>
-        <w:tc>
-          <w:tcPr>
-            <w:tcW w:w="992" w:type="dxa"/>
-            <w:shd w:val="clear" w:color="auto" w:fill="BFBFBF" w:themeFill="background1" w:themeFillShade="BF"/>
-            <w:vAlign w:val="center"/>
-          </w:tcPr>
-          <w:p>
-            <w:pPr>
-              <w:jc w:val="both"/>
-            </w:pPr>
-          </w:p>
-        </w:tc>
-        <w:tc>
-          <w:tcPr>
-            <w:tcW w:w="1560" w:type="dxa"/>
-            <w:shd w:val="clear" w:color="auto" w:fill="BFBFBF" w:themeFill="background1" w:themeFillShade="BF"/>
-            <w:vAlign w:val="center"/>
-          </w:tcPr>
-          <w:p>
-            <w:pPr>
-              <w:jc w:val="both"/>
-            </w:pPr>
-            <w:proofErr w:type="spellStart"/>
-            <w:r>
-              <w:t>Pernpruner</w:t>
-            </w:r>
-            <w:proofErr w:type="spellEnd"/>
           </w:p>
         </w:tc>
       </w:tr>
       <w:tr>
         <w:trPr>
-          <w:cnfStyle w:val="000000100000" w:firstRow="0" w:lastRow="0" w:firstColumn="0" w:lastColumn="0" w:oddVBand="0" w:evenVBand="0" w:oddHBand="1" w:evenHBand="0" w:firstRowFirstColumn="0" w:firstRowLastColumn="0" w:lastRowFirstColumn="0" w:lastRowLastColumn="0"/>
+          <w:cnfStyle w:val="000000100000"/>
         </w:trPr>
+        <w:tc>
+          <w:tcPr>
+            <w:tcW w:w="4678" w:type="dxa"/>
+            <w:shd w:val="clear" w:color="auto" w:fill="BFBFBF" w:themeFill="background1" w:themeFillShade="BF"/>
+            <w:vAlign w:val="center"/>
+          </w:tcPr>
+          <w:p>
+            <w:pPr>
+              <w:jc w:val="both"/>
+            </w:pPr>
+            <w:r>
+              <w:t>Visualizzazione informazioni amici</w:t>
+            </w:r>
+          </w:p>
+        </w:tc>
+        <w:tc>
+          <w:tcPr>
+            <w:tcW w:w="992" w:type="dxa"/>
+            <w:shd w:val="clear" w:color="auto" w:fill="BFBFBF" w:themeFill="background1" w:themeFillShade="BF"/>
+            <w:vAlign w:val="center"/>
+          </w:tcPr>
+          <w:p>
+            <w:pPr>
+              <w:jc w:val="both"/>
+            </w:pPr>
+            <w:r>
+              <w:t>4 ore</w:t>
+            </w:r>
+          </w:p>
+        </w:tc>
+        <w:tc>
+          <w:tcPr>
+            <w:tcW w:w="993" w:type="dxa"/>
+            <w:shd w:val="clear" w:color="auto" w:fill="BFBFBF" w:themeFill="background1" w:themeFillShade="BF"/>
+            <w:vAlign w:val="center"/>
+          </w:tcPr>
+          <w:p>
+            <w:pPr>
+              <w:jc w:val="both"/>
+            </w:pPr>
+            <w:r>
+              <w:t>2 giorni</w:t>
+            </w:r>
+          </w:p>
+        </w:tc>
+        <w:tc>
+          <w:tcPr>
+            <w:tcW w:w="992" w:type="dxa"/>
+            <w:shd w:val="clear" w:color="auto" w:fill="BFBFBF" w:themeFill="background1" w:themeFillShade="BF"/>
+            <w:vAlign w:val="center"/>
+          </w:tcPr>
+          <w:p>
+            <w:pPr>
+              <w:jc w:val="both"/>
+            </w:pPr>
+          </w:p>
+        </w:tc>
+        <w:tc>
+          <w:tcPr>
+            <w:tcW w:w="992" w:type="dxa"/>
+            <w:shd w:val="clear" w:color="auto" w:fill="BFBFBF" w:themeFill="background1" w:themeFillShade="BF"/>
+            <w:vAlign w:val="center"/>
+          </w:tcPr>
+          <w:p>
+            <w:pPr>
+              <w:jc w:val="both"/>
+            </w:pPr>
+          </w:p>
+        </w:tc>
+        <w:tc>
+          <w:tcPr>
+            <w:tcW w:w="1560" w:type="dxa"/>
+            <w:shd w:val="clear" w:color="auto" w:fill="BFBFBF" w:themeFill="background1" w:themeFillShade="BF"/>
+            <w:vAlign w:val="center"/>
+          </w:tcPr>
+          <w:p>
+            <w:pPr>
+              <w:jc w:val="both"/>
+            </w:pPr>
+            <w:proofErr w:type="spellStart"/>
+            <w:r>
+              <w:t>Pernpruner</w:t>
+            </w:r>
+            <w:proofErr w:type="spellEnd"/>
+          </w:p>
+        </w:tc>
+      </w:tr>
+      <w:tr>
         <w:tc>
           <w:tcPr>
             <w:tcW w:w="4678" w:type="dxa"/>
@@ -7757,6 +7823,7 @@
       </w:tr>
       <w:tr>
         <w:trPr>
+          <w:cnfStyle w:val="000000100000"/>
           <w:trHeight w:val="370"/>
         </w:trPr>
         <w:tc>
@@ -7787,9 +7854,6 @@
         </w:tc>
       </w:tr>
       <w:tr>
-        <w:trPr>
-          <w:cnfStyle w:val="000000100000" w:firstRow="0" w:lastRow="0" w:firstColumn="0" w:lastColumn="0" w:oddVBand="0" w:evenVBand="0" w:oddHBand="1" w:evenHBand="0" w:firstRowFirstColumn="0" w:firstRowLastColumn="0" w:lastRowFirstColumn="0" w:lastRowLastColumn="0"/>
-        </w:trPr>
         <w:tc>
           <w:tcPr>
             <w:tcW w:w="4678" w:type="dxa"/>
@@ -7883,37 +7947,25 @@
       <w:bookmarkStart w:id="9" w:name="_Toc405382541"/>
       <w:r>
         <w:lastRenderedPageBreak/>
-        <w:t xml:space="preserve">Casi </w:t>
-      </w:r>
-      <w:commentRangeStart w:id="10"/>
-      <w:r>
-        <w:t>d’uso</w:t>
+        <w:t>Casi d’uso</w:t>
       </w:r>
       <w:bookmarkEnd w:id="9"/>
-      <w:commentRangeEnd w:id="10"/>
-      <w:r>
-        <w:rPr>
-          <w:rStyle w:val="Rimandocommento"/>
-          <w:rFonts w:asciiTheme="minorHAnsi" w:eastAsiaTheme="minorHAnsi" w:hAnsiTheme="minorHAnsi" w:cstheme="minorBidi"/>
-          <w:b w:val="0"/>
-          <w:bCs w:val="0"/>
-          <w:color w:val="auto"/>
-        </w:rPr>
-        <w:commentReference w:id="10"/>
-      </w:r>
     </w:p>
     <w:p>
       <w:pPr>
         <w:pStyle w:val="Titolo3"/>
         <w:spacing w:before="0"/>
       </w:pPr>
-      <w:bookmarkStart w:id="11" w:name="_Toc405382542"/>
+      <w:bookmarkStart w:id="10" w:name="_Toc405382542"/>
       <w:r>
         <w:t>Diagramma UML</w:t>
       </w:r>
-      <w:bookmarkEnd w:id="11"/>
-    </w:p>
-    <w:p>
+      <w:bookmarkEnd w:id="10"/>
+    </w:p>
+    <w:p>
+      <w:pPr>
+        <w:jc w:val="center"/>
+      </w:pPr>
       <w:r>
         <w:rPr>
           <w:noProof/>
@@ -7921,7 +7973,7 @@
         </w:rPr>
         <w:drawing>
           <wp:inline distT="0" distB="0" distL="0" distR="0">
-            <wp:extent cx="6120130" cy="4368802"/>
+            <wp:extent cx="6235503" cy="4699220"/>
             <wp:effectExtent l="0" t="0" r="0" b="0"/>
             <wp:docPr id="3" name="Immagine 2" descr="D:\Documents\Università\Corsi\II anno\I semestre\Programmazione ad Oggetti\Progetto\intouch\Modello Use Case.png"/>
             <wp:cNvGraphicFramePr>
@@ -7937,8 +7989,7 @@
                     </pic:cNvPicPr>
                   </pic:nvPicPr>
                   <pic:blipFill>
-                    <a:blip r:embed="rId12" cstate="print"/>
-                    <a:srcRect/>
+                    <a:blip r:embed="rId10" cstate="print"/>
                     <a:stretch>
                       <a:fillRect/>
                     </a:stretch>
@@ -7946,7 +7997,7 @@
                   <pic:spPr bwMode="auto">
                     <a:xfrm>
                       <a:off x="0" y="0"/>
-                      <a:ext cx="6120130" cy="4368802"/>
+                      <a:ext cx="6240868" cy="4703263"/>
                     </a:xfrm>
                     <a:prstGeom prst="rect">
                       <a:avLst/>
@@ -7970,11 +8021,11 @@
       <w:pPr>
         <w:pStyle w:val="Titolo3"/>
       </w:pPr>
-      <w:bookmarkStart w:id="12" w:name="_Toc405382543"/>
+      <w:bookmarkStart w:id="11" w:name="_Toc405382543"/>
       <w:r>
         <w:t>Descrizione testuale</w:t>
       </w:r>
-      <w:bookmarkEnd w:id="12"/>
+      <w:bookmarkEnd w:id="11"/>
     </w:p>
     <w:p>
       <w:pPr>
@@ -8330,6 +8381,7 @@
         <w:jc w:val="both"/>
       </w:pPr>
       <w:r>
+        <w:lastRenderedPageBreak/>
         <w:t>L’utente digita il numero corrispondente alla persona da aggiungere nella propria lista di amici</w:t>
       </w:r>
     </w:p>
@@ -8346,7 +8398,6 @@
         <w:rPr>
           <w:i/>
         </w:rPr>
-        <w:lastRenderedPageBreak/>
         <w:t>Il punto (e) si ripete fino al termine dell’inserimento di utenti tra gli amici</w:t>
       </w:r>
     </w:p>
@@ -8987,7 +9038,14 @@
           <w:rFonts w:ascii="Calibri" w:eastAsia="Calibri" w:hAnsi="Calibri" w:cs="Calibri"/>
           <w:u w:val="single"/>
         </w:rPr>
-        <w:t>Visualizzare i dettagli di un post (commenti e utenti a cui piace) – Utente</w:t>
+        <w:t>Visualizzazione de</w:t>
+      </w:r>
+      <w:r>
+        <w:rPr>
+          <w:rFonts w:ascii="Calibri" w:eastAsia="Calibri" w:hAnsi="Calibri" w:cs="Calibri"/>
+          <w:u w:val="single"/>
+        </w:rPr>
+        <w:t>i dettagli di un post (commenti e utenti a cui piace) – Utente</w:t>
       </w:r>
     </w:p>
     <w:p>
@@ -9120,6 +9178,7 @@
         <w:rPr>
           <w:rFonts w:ascii="Calibri" w:eastAsia="Calibri" w:hAnsi="Calibri" w:cs="Calibri"/>
         </w:rPr>
+        <w:lastRenderedPageBreak/>
         <w:t>Il sistema mostra la schermata iniziale</w:t>
       </w:r>
     </w:p>
@@ -9141,15 +9200,14 @@
           <w:rFonts w:ascii="Calibri" w:eastAsia="Calibri" w:hAnsi="Calibri" w:cs="Calibri"/>
           <w:u w:val="single"/>
         </w:rPr>
-        <w:lastRenderedPageBreak/>
-        <w:t>Aggiu</w:t>
+        <w:t>Aggiunta di</w:t>
       </w:r>
       <w:r>
         <w:rPr>
           <w:rFonts w:ascii="Calibri" w:eastAsia="Calibri" w:hAnsi="Calibri" w:cs="Calibri"/>
           <w:u w:val="single"/>
         </w:rPr>
-        <w:t xml:space="preserve">ngere un commento ad un post </w:t>
+        <w:t xml:space="preserve"> un commento ad un post </w:t>
       </w:r>
       <w:r>
         <w:rPr>
@@ -9405,14 +9463,35 @@
           <w:rFonts w:ascii="Calibri" w:eastAsia="Calibri" w:hAnsi="Calibri" w:cs="Calibri"/>
           <w:u w:val="single"/>
         </w:rPr>
-        <w:t>Esprimere il proprio appr</w:t>
+        <w:t>Aggiunta del</w:t>
       </w:r>
       <w:r>
         <w:rPr>
           <w:rFonts w:ascii="Calibri" w:eastAsia="Calibri" w:hAnsi="Calibri" w:cs="Calibri"/>
           <w:u w:val="single"/>
         </w:rPr>
-        <w:t xml:space="preserve">ezzamento per un post </w:t>
+        <w:t xml:space="preserve"> proprio appr</w:t>
+      </w:r>
+      <w:r>
+        <w:rPr>
+          <w:rFonts w:ascii="Calibri" w:eastAsia="Calibri" w:hAnsi="Calibri" w:cs="Calibri"/>
+          <w:u w:val="single"/>
+        </w:rPr>
+        <w:t xml:space="preserve">ezzamento </w:t>
+      </w:r>
+      <w:r>
+        <w:rPr>
+          <w:rFonts w:ascii="Calibri" w:eastAsia="Calibri" w:hAnsi="Calibri" w:cs="Calibri"/>
+          <w:u w:val="single"/>
+        </w:rPr>
+        <w:t xml:space="preserve">ad </w:t>
+      </w:r>
+      <w:r>
+        <w:rPr>
+          <w:rFonts w:ascii="Calibri" w:eastAsia="Calibri" w:hAnsi="Calibri" w:cs="Calibri"/>
+          <w:u w:val="single"/>
+        </w:rPr>
+        <w:t xml:space="preserve">un post </w:t>
       </w:r>
       <w:r>
         <w:rPr>
@@ -9879,6 +9958,7 @@
         <w:jc w:val="both"/>
       </w:pPr>
       <w:r>
+        <w:lastRenderedPageBreak/>
         <w:t>L’utente seleziona la voce “Visualizza il profilo e la bacheca di un amico” (tasto 5)</w:t>
       </w:r>
     </w:p>
@@ -9909,7 +9989,6 @@
         <w:jc w:val="both"/>
       </w:pPr>
       <w:r>
-        <w:lastRenderedPageBreak/>
         <w:t>L’utente seleziona l’amico di cui visualizzare il profilo o la bacheca</w:t>
       </w:r>
     </w:p>
@@ -10309,11 +10388,11 @@
       <w:pPr>
         <w:pStyle w:val="Titolo2"/>
       </w:pPr>
-      <w:bookmarkStart w:id="13" w:name="_Toc405382544"/>
+      <w:bookmarkStart w:id="12" w:name="_Toc405382544"/>
       <w:r>
         <w:t>Schermate di interazione</w:t>
       </w:r>
-      <w:bookmarkEnd w:id="13"/>
+      <w:bookmarkEnd w:id="12"/>
     </w:p>
     <w:p>
       <w:pPr>
@@ -10383,8 +10462,8 @@
       <w:r>
         <w:tab/>
       </w:r>
-      <w:bookmarkStart w:id="14" w:name="_GoBack"/>
-      <w:bookmarkEnd w:id="14"/>
+      <w:bookmarkStart w:id="13" w:name="_GoBack"/>
+      <w:bookmarkEnd w:id="13"/>
       <w:r>
         <w:tab/>
       </w:r>
@@ -10581,6 +10660,7 @@
         <w:jc w:val="both"/>
       </w:pPr>
       <w:r>
+        <w:lastRenderedPageBreak/>
         <w:t>premi 0 per annullare e tornare alla schermata di accesso. ___</w:t>
       </w:r>
     </w:p>
@@ -10616,7 +10696,6 @@
         <w:jc w:val="both"/>
       </w:pPr>
       <w:r>
-        <w:lastRenderedPageBreak/>
         <w:t>Benvenuto!</w:t>
       </w:r>
     </w:p>
@@ -11616,6 +11695,7 @@
         <w:rPr>
           <w:rFonts w:ascii="Calibri" w:eastAsia="Calibri" w:hAnsi="Calibri" w:cs="Calibri"/>
         </w:rPr>
+        <w:lastRenderedPageBreak/>
         <w:t>Utenti iscritti:</w:t>
       </w:r>
     </w:p>
@@ -11676,7 +11756,6 @@
         <w:rPr>
           <w:rFonts w:ascii="Calibri" w:eastAsia="Calibri" w:hAnsi="Calibri" w:cs="Calibri"/>
         </w:rPr>
-        <w:lastRenderedPageBreak/>
         <w:t>[…]</w:t>
       </w:r>
     </w:p>
@@ -12052,13 +12131,7 @@
         <w:rPr>
           <w:rFonts w:ascii="Calibri" w:eastAsia="Calibri" w:hAnsi="Calibri" w:cs="Calibri"/>
         </w:rPr>
-        <w:t>Per visualizzare i dettagli di un post e interagire con esso</w:t>
-      </w:r>
-      <w:r>
-        <w:rPr>
-          <w:rFonts w:ascii="Calibri" w:eastAsia="Calibri" w:hAnsi="Calibri" w:cs="Calibri"/>
-        </w:rPr>
-        <w:t xml:space="preserve"> </w:t>
+        <w:t xml:space="preserve">Per visualizzare i dettagli di un post e interagire con esso </w:t>
       </w:r>
       <w:r>
         <w:rPr>
@@ -12632,6 +12705,7 @@
         <w:rPr>
           <w:rFonts w:ascii="Calibri" w:eastAsia="Calibri" w:hAnsi="Calibri" w:cs="Calibri"/>
         </w:rPr>
+        <w:lastRenderedPageBreak/>
         <w:t xml:space="preserve">[N </w:t>
       </w:r>
       <w:proofErr w:type="spellStart"/>
@@ -12695,7 +12769,6 @@
         <w:rPr>
           <w:rFonts w:ascii="Calibri" w:eastAsia="Calibri" w:hAnsi="Calibri" w:cs="Calibri"/>
         </w:rPr>
-        <w:lastRenderedPageBreak/>
         <w:t xml:space="preserve">[N </w:t>
       </w:r>
       <w:proofErr w:type="spellStart"/>
@@ -12790,13 +12863,7 @@
         <w:rPr>
           <w:rFonts w:ascii="Calibri" w:eastAsia="Calibri" w:hAnsi="Calibri" w:cs="Calibri"/>
         </w:rPr>
-        <w:t xml:space="preserve">Per visualizzare i dettagli di un post e interagire con esso </w:t>
-      </w:r>
-      <w:r>
-        <w:rPr>
-          <w:rFonts w:ascii="Calibri" w:eastAsia="Calibri" w:hAnsi="Calibri" w:cs="Calibri"/>
-        </w:rPr>
-        <w:t xml:space="preserve">digitarne il numero </w:t>
+        <w:t xml:space="preserve">Per visualizzare i dettagli di un post e interagire con esso digitarne il numero </w:t>
       </w:r>
       <w:r>
         <w:rPr>
@@ -13451,6 +13518,7 @@
         <w:rPr>
           <w:rFonts w:ascii="Calibri" w:eastAsia="Calibri" w:hAnsi="Calibri" w:cs="Calibri"/>
         </w:rPr>
+        <w:lastRenderedPageBreak/>
         <w:t>[Nome cognome]</w:t>
       </w:r>
     </w:p>
@@ -13499,7 +13567,6 @@
         <w:rPr>
           <w:rFonts w:ascii="Calibri" w:eastAsia="Calibri" w:hAnsi="Calibri" w:cs="Calibri"/>
         </w:rPr>
-        <w:lastRenderedPageBreak/>
         <w:t>Luogo di nascita: […]</w:t>
       </w:r>
     </w:p>
@@ -13720,22 +13787,22 @@
       <w:pPr>
         <w:pStyle w:val="Titolo2"/>
       </w:pPr>
-      <w:bookmarkStart w:id="15" w:name="_Toc405382545"/>
+      <w:bookmarkStart w:id="14" w:name="_Toc405382545"/>
       <w:r>
         <w:t>Diagramma ad oggetti</w:t>
       </w:r>
-      <w:bookmarkEnd w:id="15"/>
+      <w:bookmarkEnd w:id="14"/>
     </w:p>
     <w:p>
       <w:pPr>
         <w:pStyle w:val="Titolo3"/>
         <w:spacing w:before="0"/>
       </w:pPr>
-      <w:bookmarkStart w:id="16" w:name="_Toc405382546"/>
+      <w:bookmarkStart w:id="15" w:name="_Toc405382546"/>
       <w:r>
         <w:t>Diagramma UML</w:t>
       </w:r>
-      <w:bookmarkEnd w:id="16"/>
+      <w:bookmarkEnd w:id="15"/>
     </w:p>
     <w:p>
       <w:pPr>
@@ -13765,7 +13832,7 @@
                     </pic:cNvPicPr>
                   </pic:nvPicPr>
                   <pic:blipFill>
-                    <a:blip r:embed="rId13" cstate="print"/>
+                    <a:blip r:embed="rId11" cstate="print"/>
                     <a:stretch>
                       <a:fillRect/>
                     </a:stretch>
@@ -13797,11 +13864,11 @@
       <w:pPr>
         <w:pStyle w:val="Titolo3"/>
       </w:pPr>
-      <w:bookmarkStart w:id="17" w:name="_Toc405382547"/>
+      <w:bookmarkStart w:id="16" w:name="_Toc405382547"/>
       <w:r>
         <w:t>Descrizione testuale</w:t>
       </w:r>
-      <w:bookmarkEnd w:id="17"/>
+      <w:bookmarkEnd w:id="16"/>
     </w:p>
     <w:p>
       <w:pPr>
@@ -13905,6 +13972,7 @@
         <w:rPr>
           <w:b/>
         </w:rPr>
+        <w:lastRenderedPageBreak/>
         <w:t>Bacheca</w:t>
       </w:r>
       <w:r>
@@ -13930,7 +13998,6 @@
         <w:rPr>
           <w:b/>
         </w:rPr>
-        <w:lastRenderedPageBreak/>
         <w:t>Profilo</w:t>
       </w:r>
       <w:r>
@@ -14050,7 +14117,7 @@
       </w:r>
     </w:p>
     <w:sectPr>
-      <w:footerReference w:type="default" r:id="rId14"/>
+      <w:footerReference w:type="default" r:id="rId12"/>
       <w:pgSz w:w="11906" w:h="16838"/>
       <w:pgMar w:top="709" w:right="1134" w:bottom="851" w:left="1134" w:header="708" w:footer="0" w:gutter="0"/>
       <w:cols w:space="708"/>
@@ -14061,29 +14128,8 @@
 </w:document>
 </file>
 
-<file path=word/comments.xml><?xml version="1.0" encoding="utf-8"?>
-<w:comments xmlns:wpc="http://schemas.microsoft.com/office/word/2010/wordprocessingCanvas" xmlns:mc="http://schemas.openxmlformats.org/markup-compatibility/2006" xmlns:o="urn:schemas-microsoft-com:office:office" xmlns:r="http://schemas.openxmlformats.org/officeDocument/2006/relationships" xmlns:m="http://schemas.openxmlformats.org/officeDocument/2006/math" xmlns:v="urn:schemas-microsoft-com:vml" xmlns:wp14="http://schemas.microsoft.com/office/word/2010/wordprocessingDrawing" xmlns:wp="http://schemas.openxmlformats.org/drawingml/2006/wordprocessingDrawing" xmlns:w10="urn:schemas-microsoft-com:office:word" xmlns:w="http://schemas.openxmlformats.org/wordprocessingml/2006/main" xmlns:w14="http://schemas.microsoft.com/office/word/2010/wordml" xmlns:wpg="http://schemas.microsoft.com/office/word/2010/wordprocessingGroup" xmlns:wpi="http://schemas.microsoft.com/office/word/2010/wordprocessingInk" xmlns:wne="http://schemas.microsoft.com/office/word/2006/wordml" xmlns:wps="http://schemas.microsoft.com/office/word/2010/wordprocessingShape" mc:Ignorable="w14 wp14">
-  <w:comment w:id="10" w:author="Pernpruner, Marco" w:date="2014-12-03T15:22:00Z" w:initials="PM">
-    <w:p>
-      <w:pPr>
-        <w:pStyle w:val="Testocommento"/>
-      </w:pPr>
-      <w:r>
-        <w:rPr>
-          <w:rStyle w:val="Rimandocommento"/>
-        </w:rPr>
-        <w:annotationRef/>
-      </w:r>
-      <w:r>
-        <w:t>Aggiungere dettagli post al diagramma UML</w:t>
-      </w:r>
-    </w:p>
-  </w:comment>
-</w:comments>
-</file>
-
 <file path=word/endnotes.xml><?xml version="1.0" encoding="utf-8"?>
-<w:endnotes xmlns:wpc="http://schemas.microsoft.com/office/word/2010/wordprocessingCanvas" xmlns:mc="http://schemas.openxmlformats.org/markup-compatibility/2006" xmlns:o="urn:schemas-microsoft-com:office:office" xmlns:r="http://schemas.openxmlformats.org/officeDocument/2006/relationships" xmlns:m="http://schemas.openxmlformats.org/officeDocument/2006/math" xmlns:v="urn:schemas-microsoft-com:vml" xmlns:wp14="http://schemas.microsoft.com/office/word/2010/wordprocessingDrawing" xmlns:wp="http://schemas.openxmlformats.org/drawingml/2006/wordprocessingDrawing" xmlns:w10="urn:schemas-microsoft-com:office:word" xmlns:w="http://schemas.openxmlformats.org/wordprocessingml/2006/main" xmlns:w14="http://schemas.microsoft.com/office/word/2010/wordml" xmlns:wpg="http://schemas.microsoft.com/office/word/2010/wordprocessingGroup" xmlns:wpi="http://schemas.microsoft.com/office/word/2010/wordprocessingInk" xmlns:wne="http://schemas.microsoft.com/office/word/2006/wordml" xmlns:wps="http://schemas.microsoft.com/office/word/2010/wordprocessingShape" mc:Ignorable="w14 wp14">
+<w:endnotes xmlns:ve="http://schemas.openxmlformats.org/markup-compatibility/2006" xmlns:o="urn:schemas-microsoft-com:office:office" xmlns:r="http://schemas.openxmlformats.org/officeDocument/2006/relationships" xmlns:m="http://schemas.openxmlformats.org/officeDocument/2006/math" xmlns:v="urn:schemas-microsoft-com:vml" xmlns:wp="http://schemas.openxmlformats.org/drawingml/2006/wordprocessingDrawing" xmlns:w10="urn:schemas-microsoft-com:office:word" xmlns:w="http://schemas.openxmlformats.org/wordprocessingml/2006/main" xmlns:wne="http://schemas.microsoft.com/office/word/2006/wordml">
   <w:endnote w:type="separator" w:id="-1">
     <w:p>
       <w:pPr>
@@ -14108,7 +14154,7 @@
 </file>
 
 <file path=word/footer1.xml><?xml version="1.0" encoding="utf-8"?>
-<w:ftr xmlns:wpc="http://schemas.microsoft.com/office/word/2010/wordprocessingCanvas" xmlns:mc="http://schemas.openxmlformats.org/markup-compatibility/2006" xmlns:o="urn:schemas-microsoft-com:office:office" xmlns:r="http://schemas.openxmlformats.org/officeDocument/2006/relationships" xmlns:m="http://schemas.openxmlformats.org/officeDocument/2006/math" xmlns:v="urn:schemas-microsoft-com:vml" xmlns:wp14="http://schemas.microsoft.com/office/word/2010/wordprocessingDrawing" xmlns:wp="http://schemas.openxmlformats.org/drawingml/2006/wordprocessingDrawing" xmlns:w10="urn:schemas-microsoft-com:office:word" xmlns:w="http://schemas.openxmlformats.org/wordprocessingml/2006/main" xmlns:w14="http://schemas.microsoft.com/office/word/2010/wordml" xmlns:wpg="http://schemas.microsoft.com/office/word/2010/wordprocessingGroup" xmlns:wpi="http://schemas.microsoft.com/office/word/2010/wordprocessingInk" xmlns:wne="http://schemas.microsoft.com/office/word/2006/wordml" xmlns:wps="http://schemas.microsoft.com/office/word/2010/wordprocessingShape" mc:Ignorable="w14 wp14">
+<w:ftr xmlns:ve="http://schemas.openxmlformats.org/markup-compatibility/2006" xmlns:o="urn:schemas-microsoft-com:office:office" xmlns:r="http://schemas.openxmlformats.org/officeDocument/2006/relationships" xmlns:m="http://schemas.openxmlformats.org/officeDocument/2006/math" xmlns:v="urn:schemas-microsoft-com:vml" xmlns:wp="http://schemas.openxmlformats.org/drawingml/2006/wordprocessingDrawing" xmlns:w10="urn:schemas-microsoft-com:office:word" xmlns:w="http://schemas.openxmlformats.org/wordprocessingml/2006/main" xmlns:wne="http://schemas.microsoft.com/office/word/2006/wordml">
   <w:sdt>
     <w:sdtPr>
       <w:id w:val="2075159802"/>
@@ -14139,7 +14185,7 @@
           <w:rPr>
             <w:noProof/>
           </w:rPr>
-          <w:t>2</w:t>
+          <w:t>6</w:t>
         </w:r>
         <w:r>
           <w:rPr>
@@ -14170,7 +14216,7 @@
 </file>
 
 <file path=word/footnotes.xml><?xml version="1.0" encoding="utf-8"?>
-<w:footnotes xmlns:wpc="http://schemas.microsoft.com/office/word/2010/wordprocessingCanvas" xmlns:mc="http://schemas.openxmlformats.org/markup-compatibility/2006" xmlns:o="urn:schemas-microsoft-com:office:office" xmlns:r="http://schemas.openxmlformats.org/officeDocument/2006/relationships" xmlns:m="http://schemas.openxmlformats.org/officeDocument/2006/math" xmlns:v="urn:schemas-microsoft-com:vml" xmlns:wp14="http://schemas.microsoft.com/office/word/2010/wordprocessingDrawing" xmlns:wp="http://schemas.openxmlformats.org/drawingml/2006/wordprocessingDrawing" xmlns:w10="urn:schemas-microsoft-com:office:word" xmlns:w="http://schemas.openxmlformats.org/wordprocessingml/2006/main" xmlns:w14="http://schemas.microsoft.com/office/word/2010/wordml" xmlns:wpg="http://schemas.microsoft.com/office/word/2010/wordprocessingGroup" xmlns:wpi="http://schemas.microsoft.com/office/word/2010/wordprocessingInk" xmlns:wne="http://schemas.microsoft.com/office/word/2006/wordml" xmlns:wps="http://schemas.microsoft.com/office/word/2010/wordprocessingShape" mc:Ignorable="w14 wp14">
+<w:footnotes xmlns:ve="http://schemas.openxmlformats.org/markup-compatibility/2006" xmlns:o="urn:schemas-microsoft-com:office:office" xmlns:r="http://schemas.openxmlformats.org/officeDocument/2006/relationships" xmlns:m="http://schemas.openxmlformats.org/officeDocument/2006/math" xmlns:v="urn:schemas-microsoft-com:vml" xmlns:wp="http://schemas.openxmlformats.org/drawingml/2006/wordprocessingDrawing" xmlns:w10="urn:schemas-microsoft-com:office:word" xmlns:w="http://schemas.openxmlformats.org/wordprocessingml/2006/main" xmlns:wne="http://schemas.microsoft.com/office/word/2006/wordml">
   <w:footnote w:type="separator" w:id="-1">
     <w:p>
       <w:pPr>
@@ -14195,7 +14241,7 @@
 </file>
 
 <file path=word/numbering.xml><?xml version="1.0" encoding="utf-8"?>
-<w:numbering xmlns:wpc="http://schemas.microsoft.com/office/word/2010/wordprocessingCanvas" xmlns:mc="http://schemas.openxmlformats.org/markup-compatibility/2006" xmlns:o="urn:schemas-microsoft-com:office:office" xmlns:r="http://schemas.openxmlformats.org/officeDocument/2006/relationships" xmlns:m="http://schemas.openxmlformats.org/officeDocument/2006/math" xmlns:v="urn:schemas-microsoft-com:vml" xmlns:wp14="http://schemas.microsoft.com/office/word/2010/wordprocessingDrawing" xmlns:wp="http://schemas.openxmlformats.org/drawingml/2006/wordprocessingDrawing" xmlns:w10="urn:schemas-microsoft-com:office:word" xmlns:w="http://schemas.openxmlformats.org/wordprocessingml/2006/main" xmlns:w14="http://schemas.microsoft.com/office/word/2010/wordml" xmlns:wpg="http://schemas.microsoft.com/office/word/2010/wordprocessingGroup" xmlns:wpi="http://schemas.microsoft.com/office/word/2010/wordprocessingInk" xmlns:wne="http://schemas.microsoft.com/office/word/2006/wordml" xmlns:wps="http://schemas.microsoft.com/office/word/2010/wordprocessingShape" mc:Ignorable="w14 wp14">
+<w:numbering xmlns:ve="http://schemas.openxmlformats.org/markup-compatibility/2006" xmlns:o="urn:schemas-microsoft-com:office:office" xmlns:r="http://schemas.openxmlformats.org/officeDocument/2006/relationships" xmlns:m="http://schemas.openxmlformats.org/officeDocument/2006/math" xmlns:v="urn:schemas-microsoft-com:vml" xmlns:wp="http://schemas.openxmlformats.org/drawingml/2006/wordprocessingDrawing" xmlns:w10="urn:schemas-microsoft-com:office:word" xmlns:w="http://schemas.openxmlformats.org/wordprocessingml/2006/main" xmlns:wne="http://schemas.microsoft.com/office/word/2006/wordml">
   <w:abstractNum w:abstractNumId="0">
     <w:nsid w:val="06662072"/>
     <w:multiLevelType w:val="hybridMultilevel"/>
@@ -15703,7 +15749,7 @@
 </file>
 
 <file path=word/styles.xml><?xml version="1.0" encoding="utf-8"?>
-<w:styles xmlns:mc="http://schemas.openxmlformats.org/markup-compatibility/2006" xmlns:r="http://schemas.openxmlformats.org/officeDocument/2006/relationships" xmlns:w="http://schemas.openxmlformats.org/wordprocessingml/2006/main" xmlns:w14="http://schemas.microsoft.com/office/word/2010/wordml" mc:Ignorable="w14">
+<w:styles xmlns:r="http://schemas.openxmlformats.org/officeDocument/2006/relationships" xmlns:w="http://schemas.openxmlformats.org/wordprocessingml/2006/main">
   <w:docDefaults>
     <w:rPrDefault>
       <w:rPr>
@@ -15943,6 +15989,7 @@
     <w:uiPriority w:val="99"/>
     <w:semiHidden/>
     <w:unhideWhenUsed/>
+    <w:qFormat/>
     <w:tblPr>
       <w:tblInd w:w="0" w:type="dxa"/>
       <w:tblCellMar>
@@ -16158,6 +16205,7 @@
     <w:tblPr>
       <w:tblStyleRowBandSize w:val="1"/>
       <w:tblStyleColBandSize w:val="1"/>
+      <w:tblInd w:w="0" w:type="dxa"/>
       <w:tblBorders>
         <w:top w:val="single" w:sz="8" w:space="0" w:color="FFFFFF" w:themeColor="background1"/>
         <w:left w:val="single" w:sz="8" w:space="0" w:color="FFFFFF" w:themeColor="background1"/>
@@ -16166,6 +16214,12 @@
         <w:insideH w:val="single" w:sz="6" w:space="0" w:color="FFFFFF" w:themeColor="background1"/>
         <w:insideV w:val="single" w:sz="6" w:space="0" w:color="FFFFFF" w:themeColor="background1"/>
       </w:tblBorders>
+      <w:tblCellMar>
+        <w:top w:w="0" w:type="dxa"/>
+        <w:left w:w="108" w:type="dxa"/>
+        <w:bottom w:w="0" w:type="dxa"/>
+        <w:right w:w="108" w:type="dxa"/>
+      </w:tblCellMar>
     </w:tblPr>
     <w:tcPr>
       <w:shd w:val="clear" w:color="auto" w:fill="C0C0C0" w:themeFill="text1" w:themeFillTint="3F"/>
@@ -17361,7 +17415,7 @@
   <a:extraClrSchemeLst/>
   <a:extLst>
     <a:ext uri="{05A4C25C-085E-4340-85A3-A5531E510DB2}">
-      <thm15:themeFamily xmlns:thm15="http://schemas.microsoft.com/office/thememl/2012/main" xmlns="" name="Office Theme" id="{62F939B6-93AF-4DB8-9C6B-D6C7DFDC589F}" vid="{4A3C46E8-61CC-4603-A589-7422A47A8E4A}"/>
+      <thm15:themeFamily xmlns="" xmlns:thm15="http://schemas.microsoft.com/office/thememl/2012/main" name="Office Theme" id="{62F939B6-93AF-4DB8-9C6B-D6C7DFDC589F}" vid="{4A3C46E8-61CC-4603-A589-7422A47A8E4A}"/>
     </a:ext>
   </a:extLst>
 </a:theme>
@@ -17372,7 +17426,7 @@
 </file>
 
 <file path=customXml/itemProps1.xml><?xml version="1.0" encoding="utf-8"?>
-<ds:datastoreItem xmlns:ds="http://schemas.openxmlformats.org/officeDocument/2006/customXml" ds:itemID="{8546F813-297C-408A-96EB-FDA2A8403090}">
+<ds:datastoreItem xmlns:ds="http://schemas.openxmlformats.org/officeDocument/2006/customXml" ds:itemID="{4193519D-762A-4EE7-BC2F-A8B83462D482}">
   <ds:schemaRefs>
     <ds:schemaRef ds:uri="http://schemas.openxmlformats.org/officeDocument/2006/bibliography"/>
   </ds:schemaRefs>

</xml_diff>

<commit_message>
Aggiorno UML classi e documento progettazione
Nel documento di progettazione, aggiorno immagine UML classi e aggiungo
descrizione OOD da terminare.
</commit_message>
<xml_diff>
--- a/Documento di progettazione.docx
+++ b/Documento di progettazione.docx
@@ -13807,7 +13807,7 @@
     <w:p>
       <w:pPr>
         <w:ind w:left="-567"/>
-        <w:jc w:val="both"/>
+        <w:jc w:val="center"/>
       </w:pPr>
       <w:r>
         <w:rPr>
@@ -13816,8 +13816,8 @@
         </w:rPr>
         <w:drawing>
           <wp:inline distT="0" distB="0" distL="0" distR="0">
-            <wp:extent cx="6761833" cy="4376292"/>
-            <wp:effectExtent l="0" t="0" r="917" b="0"/>
+            <wp:extent cx="6745857" cy="5499972"/>
+            <wp:effectExtent l="0" t="0" r="0" b="0"/>
             <wp:docPr id="4" name="Immagine 1" descr="D:\Documents\Università\Corsi\II anno\I semestre\Programmazione ad Oggetti\Progetto\Modello UML.png"/>
             <wp:cNvGraphicFramePr>
               <a:graphicFrameLocks xmlns:a="http://schemas.openxmlformats.org/drawingml/2006/main" noChangeAspect="1"/>
@@ -13840,7 +13840,7 @@
                   <pic:spPr bwMode="auto">
                     <a:xfrm>
                       <a:off x="0" y="0"/>
-                      <a:ext cx="6761833" cy="4376292"/>
+                      <a:ext cx="6750021" cy="5503367"/>
                     </a:xfrm>
                     <a:prstGeom prst="rect">
                       <a:avLst/>
@@ -13866,255 +13866,4287 @@
       </w:pPr>
       <w:bookmarkStart w:id="16" w:name="_Toc405382547"/>
       <w:r>
+        <w:lastRenderedPageBreak/>
         <w:t>Descrizione testuale</w:t>
       </w:r>
       <w:bookmarkEnd w:id="16"/>
     </w:p>
+    <w:tbl>
+      <w:tblPr>
+        <w:tblStyle w:val="Grigliatabella"/>
+        <w:tblW w:w="0" w:type="auto"/>
+        <w:tblLook w:val="04A0"/>
+      </w:tblPr>
+      <w:tblGrid>
+        <w:gridCol w:w="3510"/>
+        <w:gridCol w:w="6268"/>
+      </w:tblGrid>
+      <w:tr>
+        <w:tc>
+          <w:tcPr>
+            <w:tcW w:w="9778" w:type="dxa"/>
+            <w:gridSpan w:val="2"/>
+            <w:vAlign w:val="center"/>
+          </w:tcPr>
+          <w:p>
+            <w:pPr>
+              <w:spacing w:after="60" w:line="276" w:lineRule="auto"/>
+              <w:jc w:val="center"/>
+              <w:rPr>
+                <w:b/>
+                <w:u w:val="single"/>
+              </w:rPr>
+            </w:pPr>
+            <w:proofErr w:type="spellStart"/>
+            <w:r>
+              <w:rPr>
+                <w:b/>
+                <w:sz w:val="24"/>
+                <w:u w:val="single"/>
+              </w:rPr>
+              <w:t>InTouch</w:t>
+            </w:r>
+            <w:proofErr w:type="spellEnd"/>
+          </w:p>
+        </w:tc>
+      </w:tr>
+      <w:tr>
+        <w:tc>
+          <w:tcPr>
+            <w:tcW w:w="9778" w:type="dxa"/>
+            <w:gridSpan w:val="2"/>
+            <w:vAlign w:val="center"/>
+          </w:tcPr>
+          <w:p>
+            <w:pPr>
+              <w:spacing w:after="60" w:line="276" w:lineRule="auto"/>
+              <w:jc w:val="center"/>
+              <w:rPr>
+                <w:b/>
+              </w:rPr>
+            </w:pPr>
+            <w:proofErr w:type="spellStart"/>
+            <w:r>
+              <w:rPr>
+                <w:i/>
+              </w:rPr>
+              <w:t>main</w:t>
+            </w:r>
+            <w:proofErr w:type="spellEnd"/>
+            <w:r>
+              <w:rPr>
+                <w:i/>
+              </w:rPr>
+              <w:t xml:space="preserve"> </w:t>
+            </w:r>
+            <w:proofErr w:type="spellStart"/>
+            <w:r>
+              <w:rPr>
+                <w:i/>
+              </w:rPr>
+              <w:t>class</w:t>
+            </w:r>
+            <w:proofErr w:type="spellEnd"/>
+            <w:r>
+              <w:t xml:space="preserve"> del </w:t>
+            </w:r>
+            <w:r>
+              <w:t>progetto</w:t>
+            </w:r>
+            <w:r>
+              <w:t>, contiene i metodi che per</w:t>
+            </w:r>
+            <w:r>
+              <w:t>mettono all’utente di autenticarsi ed accedere al</w:t>
+            </w:r>
+            <w:r>
+              <w:t>l’applicazione.</w:t>
+            </w:r>
+          </w:p>
+        </w:tc>
+      </w:tr>
+      <w:tr>
+        <w:tc>
+          <w:tcPr>
+            <w:tcW w:w="9778" w:type="dxa"/>
+            <w:gridSpan w:val="2"/>
+            <w:vAlign w:val="center"/>
+          </w:tcPr>
+          <w:p>
+            <w:pPr>
+              <w:spacing w:after="60" w:line="276" w:lineRule="auto"/>
+              <w:jc w:val="center"/>
+              <w:rPr>
+                <w:b/>
+                <w:u w:val="single"/>
+              </w:rPr>
+            </w:pPr>
+            <w:r>
+              <w:rPr>
+                <w:b/>
+                <w:u w:val="single"/>
+              </w:rPr>
+              <w:t>Attributi</w:t>
+            </w:r>
+          </w:p>
+        </w:tc>
+      </w:tr>
+      <w:tr>
+        <w:tc>
+          <w:tcPr>
+            <w:tcW w:w="3510" w:type="dxa"/>
+            <w:vAlign w:val="center"/>
+          </w:tcPr>
+          <w:p>
+            <w:pPr>
+              <w:spacing w:after="60" w:line="276" w:lineRule="auto"/>
+              <w:rPr>
+                <w:b/>
+              </w:rPr>
+            </w:pPr>
+            <w:proofErr w:type="spellStart"/>
+            <w:r>
+              <w:rPr>
+                <w:b/>
+              </w:rPr>
+              <w:t>lista_utenti</w:t>
+            </w:r>
+            <w:proofErr w:type="spellEnd"/>
+            <w:r>
+              <w:rPr>
+                <w:b/>
+              </w:rPr>
+              <w:t xml:space="preserve">: </w:t>
+            </w:r>
+            <w:proofErr w:type="spellStart"/>
+            <w:r>
+              <w:rPr>
+                <w:b/>
+              </w:rPr>
+              <w:t>map</w:t>
+            </w:r>
+            <w:proofErr w:type="spellEnd"/>
+            <w:r>
+              <w:rPr>
+                <w:b/>
+              </w:rPr>
+              <w:t>&lt;</w:t>
+            </w:r>
+            <w:proofErr w:type="spellStart"/>
+            <w:r>
+              <w:rPr>
+                <w:b/>
+              </w:rPr>
+              <w:t>string</w:t>
+            </w:r>
+            <w:proofErr w:type="spellEnd"/>
+            <w:r>
+              <w:rPr>
+                <w:b/>
+              </w:rPr>
+              <w:t>,Utente&gt;</w:t>
+            </w:r>
+          </w:p>
+        </w:tc>
+        <w:tc>
+          <w:tcPr>
+            <w:tcW w:w="6268" w:type="dxa"/>
+            <w:vAlign w:val="center"/>
+          </w:tcPr>
+          <w:p>
+            <w:pPr>
+              <w:spacing w:after="60" w:line="276" w:lineRule="auto"/>
+            </w:pPr>
+            <w:r>
+              <w:t xml:space="preserve">La classe </w:t>
+            </w:r>
+            <w:proofErr w:type="spellStart"/>
+            <w:r>
+              <w:t>InTouch</w:t>
+            </w:r>
+            <w:proofErr w:type="spellEnd"/>
+            <w:r>
+              <w:t xml:space="preserve"> contiene l’elenco degli utenti registrati nell’applicazione. Tali utenti si trovano in un contenitore </w:t>
+            </w:r>
+            <w:proofErr w:type="spellStart"/>
+            <w:r>
+              <w:rPr>
+                <w:i/>
+              </w:rPr>
+              <w:t>map</w:t>
+            </w:r>
+            <w:proofErr w:type="spellEnd"/>
+            <w:r>
+              <w:t xml:space="preserve"> ove la chiave è costituita dall’indirizzo </w:t>
+            </w:r>
+            <w:proofErr w:type="spellStart"/>
+            <w:r>
+              <w:rPr>
+                <w:i/>
+              </w:rPr>
+              <w:t>email</w:t>
+            </w:r>
+            <w:proofErr w:type="spellEnd"/>
+            <w:r>
+              <w:t xml:space="preserve"> immesso all’atto della registrazione, trattato come identificatore univoco; a questa chiave è associata l’intera istanza della classe utente corrispondente. </w:t>
+            </w:r>
+          </w:p>
+        </w:tc>
+      </w:tr>
+      <w:tr>
+        <w:tc>
+          <w:tcPr>
+            <w:tcW w:w="9778" w:type="dxa"/>
+            <w:gridSpan w:val="2"/>
+            <w:vAlign w:val="center"/>
+          </w:tcPr>
+          <w:p>
+            <w:pPr>
+              <w:spacing w:after="60" w:line="276" w:lineRule="auto"/>
+              <w:jc w:val="center"/>
+              <w:rPr>
+                <w:b/>
+                <w:u w:val="single"/>
+              </w:rPr>
+            </w:pPr>
+            <w:r>
+              <w:rPr>
+                <w:b/>
+                <w:u w:val="single"/>
+              </w:rPr>
+              <w:t>Metodi</w:t>
+            </w:r>
+          </w:p>
+        </w:tc>
+      </w:tr>
+      <w:tr>
+        <w:tc>
+          <w:tcPr>
+            <w:tcW w:w="3510" w:type="dxa"/>
+            <w:vAlign w:val="center"/>
+          </w:tcPr>
+          <w:p>
+            <w:pPr>
+              <w:spacing w:after="60" w:line="276" w:lineRule="auto"/>
+              <w:rPr>
+                <w:b/>
+              </w:rPr>
+            </w:pPr>
+            <w:proofErr w:type="spellStart"/>
+            <w:r>
+              <w:rPr>
+                <w:b/>
+              </w:rPr>
+              <w:t>InTouch</w:t>
+            </w:r>
+            <w:proofErr w:type="spellEnd"/>
+            <w:r>
+              <w:rPr>
+                <w:b/>
+              </w:rPr>
+              <w:t>()</w:t>
+            </w:r>
+          </w:p>
+        </w:tc>
+        <w:tc>
+          <w:tcPr>
+            <w:tcW w:w="6268" w:type="dxa"/>
+            <w:vAlign w:val="center"/>
+          </w:tcPr>
+          <w:p>
+            <w:pPr>
+              <w:spacing w:after="60" w:line="276" w:lineRule="auto"/>
+            </w:pPr>
+            <w:r>
+              <w:t xml:space="preserve">Costruttore di </w:t>
+            </w:r>
+            <w:r>
+              <w:rPr>
+                <w:i/>
+              </w:rPr>
+              <w:t>default</w:t>
+            </w:r>
+            <w:r>
+              <w:t xml:space="preserve"> della classe, contiene le funzioni che importano i dati da file di testo all’apertura dell’applicazione (quindi all’allocazione di un’istanza di tale classe)</w:t>
+            </w:r>
+            <w:r>
+              <w:t xml:space="preserve">: </w:t>
+            </w:r>
+            <w:proofErr w:type="spellStart"/>
+            <w:r>
+              <w:rPr>
+                <w:i/>
+              </w:rPr>
+              <w:t>importa_utenti</w:t>
+            </w:r>
+            <w:proofErr w:type="spellEnd"/>
+            <w:r>
+              <w:rPr>
+                <w:i/>
+              </w:rPr>
+              <w:t>()</w:t>
+            </w:r>
+            <w:r>
+              <w:t>, […]</w:t>
+            </w:r>
+          </w:p>
+        </w:tc>
+      </w:tr>
+      <w:tr>
+        <w:tc>
+          <w:tcPr>
+            <w:tcW w:w="3510" w:type="dxa"/>
+            <w:vAlign w:val="center"/>
+          </w:tcPr>
+          <w:p>
+            <w:pPr>
+              <w:spacing w:after="60" w:line="276" w:lineRule="auto"/>
+              <w:rPr>
+                <w:b/>
+              </w:rPr>
+            </w:pPr>
+            <w:proofErr w:type="spellStart"/>
+            <w:r>
+              <w:rPr>
+                <w:b/>
+              </w:rPr>
+              <w:t>void</w:t>
+            </w:r>
+            <w:proofErr w:type="spellEnd"/>
+            <w:r>
+              <w:rPr>
+                <w:b/>
+              </w:rPr>
+              <w:t xml:space="preserve"> </w:t>
+            </w:r>
+            <w:proofErr w:type="spellStart"/>
+            <w:r>
+              <w:rPr>
+                <w:b/>
+              </w:rPr>
+              <w:t>schermata_autenticazione</w:t>
+            </w:r>
+            <w:proofErr w:type="spellEnd"/>
+            <w:r>
+              <w:rPr>
+                <w:b/>
+              </w:rPr>
+              <w:t>()</w:t>
+            </w:r>
+          </w:p>
+        </w:tc>
+        <w:tc>
+          <w:tcPr>
+            <w:tcW w:w="6268" w:type="dxa"/>
+            <w:vAlign w:val="center"/>
+          </w:tcPr>
+          <w:p>
+            <w:pPr>
+              <w:spacing w:after="60" w:line="276" w:lineRule="auto"/>
+            </w:pPr>
+            <w:r>
+              <w:t>Costituisce la prima schermata che viene visualizzata una volta avviata l’applicazione, ovvero quella di autenticazione. Propone all’utente la possibilità di registrarsi, di autenticarsi o di chiudere l’applicazione.</w:t>
+            </w:r>
+          </w:p>
+        </w:tc>
+      </w:tr>
+      <w:tr>
+        <w:tc>
+          <w:tcPr>
+            <w:tcW w:w="3510" w:type="dxa"/>
+            <w:vAlign w:val="center"/>
+          </w:tcPr>
+          <w:p>
+            <w:pPr>
+              <w:spacing w:after="60" w:line="276" w:lineRule="auto"/>
+              <w:rPr>
+                <w:b/>
+              </w:rPr>
+            </w:pPr>
+            <w:proofErr w:type="spellStart"/>
+            <w:r>
+              <w:rPr>
+                <w:b/>
+              </w:rPr>
+              <w:t>void</w:t>
+            </w:r>
+            <w:proofErr w:type="spellEnd"/>
+            <w:r>
+              <w:rPr>
+                <w:b/>
+              </w:rPr>
+              <w:t xml:space="preserve"> login()</w:t>
+            </w:r>
+          </w:p>
+        </w:tc>
+        <w:tc>
+          <w:tcPr>
+            <w:tcW w:w="6268" w:type="dxa"/>
+            <w:vAlign w:val="center"/>
+          </w:tcPr>
+          <w:p>
+            <w:pPr>
+              <w:spacing w:after="60" w:line="276" w:lineRule="auto"/>
+            </w:pPr>
+            <w:r>
+              <w:t xml:space="preserve">Costituisce la schermata di login, ove viene chiesto all’utente il proprio indirizzo </w:t>
+            </w:r>
+            <w:proofErr w:type="spellStart"/>
+            <w:r>
+              <w:rPr>
+                <w:i/>
+              </w:rPr>
+              <w:t>email</w:t>
+            </w:r>
+            <w:proofErr w:type="spellEnd"/>
+            <w:r>
+              <w:t xml:space="preserve"> e la propria </w:t>
+            </w:r>
+            <w:r>
+              <w:rPr>
+                <w:i/>
+              </w:rPr>
+              <w:t>password</w:t>
+            </w:r>
+            <w:r>
+              <w:t>, la cui esattezza v</w:t>
+            </w:r>
+            <w:r>
+              <w:t>errà poi controllata da appositi metodi</w:t>
+            </w:r>
+            <w:r>
+              <w:t xml:space="preserve">. Nel caso il </w:t>
+            </w:r>
+            <w:r>
+              <w:rPr>
+                <w:i/>
+              </w:rPr>
+              <w:t>login</w:t>
+            </w:r>
+            <w:r>
+              <w:t xml:space="preserve"> abbia successo, rimanda alla schermata principale.</w:t>
+            </w:r>
+          </w:p>
+        </w:tc>
+      </w:tr>
+      <w:tr>
+        <w:tc>
+          <w:tcPr>
+            <w:tcW w:w="3510" w:type="dxa"/>
+            <w:vAlign w:val="center"/>
+          </w:tcPr>
+          <w:p>
+            <w:pPr>
+              <w:spacing w:after="60" w:line="276" w:lineRule="auto"/>
+              <w:rPr>
+                <w:b/>
+              </w:rPr>
+            </w:pPr>
+            <w:proofErr w:type="spellStart"/>
+            <w:r>
+              <w:rPr>
+                <w:b/>
+              </w:rPr>
+              <w:t>void</w:t>
+            </w:r>
+            <w:proofErr w:type="spellEnd"/>
+            <w:r>
+              <w:rPr>
+                <w:b/>
+              </w:rPr>
+              <w:t xml:space="preserve"> registrazione()</w:t>
+            </w:r>
+          </w:p>
+        </w:tc>
+        <w:tc>
+          <w:tcPr>
+            <w:tcW w:w="6268" w:type="dxa"/>
+            <w:vAlign w:val="center"/>
+          </w:tcPr>
+          <w:p>
+            <w:pPr>
+              <w:spacing w:after="60" w:line="276" w:lineRule="auto"/>
+            </w:pPr>
+            <w:r>
+              <w:t>Costituisce la schermata di registrazione, ove viene chiesto all’utente di ins</w:t>
+            </w:r>
+            <w:r>
+              <w:t xml:space="preserve">erire il proprio nome, cognome e </w:t>
+            </w:r>
+            <w:r>
+              <w:t xml:space="preserve">indirizzo </w:t>
+            </w:r>
+            <w:proofErr w:type="spellStart"/>
+            <w:r>
+              <w:rPr>
+                <w:i/>
+              </w:rPr>
+              <w:t>email</w:t>
+            </w:r>
+            <w:proofErr w:type="spellEnd"/>
+            <w:r>
+              <w:t>, oltre a</w:t>
+            </w:r>
+            <w:r>
+              <w:t xml:space="preserve"> scegliere una password</w:t>
+            </w:r>
+            <w:r>
+              <w:t>. Una volta terminata tale operazione, previa conferma dell’utente esso viene aggiunto all’elenco degli utenti tramite apposito metodo.</w:t>
+            </w:r>
+          </w:p>
+        </w:tc>
+      </w:tr>
+      <w:tr>
+        <w:tc>
+          <w:tcPr>
+            <w:tcW w:w="3510" w:type="dxa"/>
+            <w:vAlign w:val="center"/>
+          </w:tcPr>
+          <w:p>
+            <w:pPr>
+              <w:spacing w:after="60" w:line="276" w:lineRule="auto"/>
+              <w:rPr>
+                <w:b/>
+              </w:rPr>
+            </w:pPr>
+            <w:proofErr w:type="spellStart"/>
+            <w:r>
+              <w:rPr>
+                <w:b/>
+              </w:rPr>
+              <w:t>void</w:t>
+            </w:r>
+            <w:proofErr w:type="spellEnd"/>
+            <w:r>
+              <w:rPr>
+                <w:b/>
+              </w:rPr>
+              <w:t xml:space="preserve"> </w:t>
+            </w:r>
+            <w:proofErr w:type="spellStart"/>
+            <w:r>
+              <w:rPr>
+                <w:b/>
+              </w:rPr>
+              <w:t>check_login</w:t>
+            </w:r>
+            <w:proofErr w:type="spellEnd"/>
+            <w:r>
+              <w:rPr>
+                <w:b/>
+              </w:rPr>
+              <w:t>(Utente)</w:t>
+            </w:r>
+          </w:p>
+        </w:tc>
+        <w:tc>
+          <w:tcPr>
+            <w:tcW w:w="6268" w:type="dxa"/>
+            <w:vAlign w:val="center"/>
+          </w:tcPr>
+          <w:p>
+            <w:pPr>
+              <w:spacing w:after="60" w:line="276" w:lineRule="auto"/>
+            </w:pPr>
+            <w:r>
+              <w:t xml:space="preserve">Verifica se gli attributi </w:t>
+            </w:r>
+            <w:proofErr w:type="spellStart"/>
+            <w:r>
+              <w:rPr>
+                <w:i/>
+              </w:rPr>
+              <w:t>email</w:t>
+            </w:r>
+            <w:proofErr w:type="spellEnd"/>
+            <w:r>
+              <w:rPr>
+                <w:i/>
+              </w:rPr>
+              <w:t xml:space="preserve"> </w:t>
+            </w:r>
+            <w:r>
+              <w:t xml:space="preserve">e </w:t>
+            </w:r>
+            <w:r>
+              <w:rPr>
+                <w:i/>
+              </w:rPr>
+              <w:t xml:space="preserve">password </w:t>
+            </w:r>
+            <w:r>
+              <w:t xml:space="preserve">della variabile utente </w:t>
+            </w:r>
+            <w:r>
+              <w:t>passat</w:t>
+            </w:r>
+            <w:r>
+              <w:t xml:space="preserve">a (che potrà contenere solamente </w:t>
+            </w:r>
+            <w:r>
+              <w:t xml:space="preserve">tali </w:t>
+            </w:r>
+            <w:r>
+              <w:t xml:space="preserve">due </w:t>
+            </w:r>
+            <w:r>
+              <w:t>informazioni</w:t>
+            </w:r>
+            <w:r>
+              <w:rPr>
+                <w:i/>
+              </w:rPr>
+              <w:t xml:space="preserve"> </w:t>
+            </w:r>
+            <w:r>
+              <w:t>grazie al costruttore a due parametri appositamente presente nella relativa classe) corrispondono a quelle dichiarate in fase di registrazione; in tal caso, rimanda l’utente alla schermata principale personale, altrimenti rende un messaggio di errore e rimanda alla pagina di autenticazione.</w:t>
+            </w:r>
+          </w:p>
+        </w:tc>
+      </w:tr>
+      <w:tr>
+        <w:tc>
+          <w:tcPr>
+            <w:tcW w:w="3510" w:type="dxa"/>
+            <w:vAlign w:val="center"/>
+          </w:tcPr>
+          <w:p>
+            <w:pPr>
+              <w:spacing w:after="60" w:line="276" w:lineRule="auto"/>
+              <w:rPr>
+                <w:b/>
+              </w:rPr>
+            </w:pPr>
+            <w:proofErr w:type="spellStart"/>
+            <w:r>
+              <w:rPr>
+                <w:b/>
+              </w:rPr>
+              <w:t>void</w:t>
+            </w:r>
+            <w:proofErr w:type="spellEnd"/>
+            <w:r>
+              <w:rPr>
+                <w:b/>
+              </w:rPr>
+              <w:t xml:space="preserve"> </w:t>
+            </w:r>
+            <w:proofErr w:type="spellStart"/>
+            <w:r>
+              <w:rPr>
+                <w:b/>
+              </w:rPr>
+              <w:t>utente_esiste</w:t>
+            </w:r>
+            <w:proofErr w:type="spellEnd"/>
+            <w:r>
+              <w:rPr>
+                <w:b/>
+              </w:rPr>
+              <w:t>(Utente)</w:t>
+            </w:r>
+          </w:p>
+        </w:tc>
+        <w:tc>
+          <w:tcPr>
+            <w:tcW w:w="6268" w:type="dxa"/>
+            <w:vAlign w:val="center"/>
+          </w:tcPr>
+          <w:p>
+            <w:pPr>
+              <w:spacing w:after="60" w:line="276" w:lineRule="auto"/>
+            </w:pPr>
+            <w:r>
+              <w:t xml:space="preserve">Verifica se l’attributo </w:t>
+            </w:r>
+            <w:proofErr w:type="spellStart"/>
+            <w:r>
+              <w:rPr>
+                <w:i/>
+              </w:rPr>
+              <w:t>email</w:t>
+            </w:r>
+            <w:proofErr w:type="spellEnd"/>
+            <w:r>
+              <w:t xml:space="preserve"> della variabile utente passata esiste all’interno della lista degli utenti, ovvero se l’utente è effettivamente registrato o meno. </w:t>
+            </w:r>
+            <w:r>
+              <w:t xml:space="preserve">Se chiamato in fase di registrazione, serve ad impedire la creazione di più utenze con lo stesso indirizzo </w:t>
+            </w:r>
+            <w:proofErr w:type="spellStart"/>
+            <w:r>
+              <w:rPr>
+                <w:i/>
+              </w:rPr>
+              <w:t>email</w:t>
+            </w:r>
+            <w:proofErr w:type="spellEnd"/>
+            <w:r>
+              <w:t xml:space="preserve">. </w:t>
+            </w:r>
+            <w:r>
+              <w:t>Se</w:t>
+            </w:r>
+            <w:r>
+              <w:t xml:space="preserve"> </w:t>
+            </w:r>
+            <w:r>
+              <w:t xml:space="preserve">chiamato in fase di </w:t>
+            </w:r>
+            <w:r>
+              <w:rPr>
+                <w:i/>
+              </w:rPr>
+              <w:t>login</w:t>
+            </w:r>
+            <w:r>
+              <w:t xml:space="preserve">, verifica che </w:t>
+            </w:r>
+            <w:r>
+              <w:t>l’utente</w:t>
+            </w:r>
+            <w:r>
+              <w:t xml:space="preserve"> </w:t>
+            </w:r>
+            <w:r>
+              <w:t xml:space="preserve">sia effettivamente registrato e in tal caso </w:t>
+            </w:r>
+            <w:r>
+              <w:t xml:space="preserve">rimanda al metodo </w:t>
+            </w:r>
+            <w:proofErr w:type="spellStart"/>
+            <w:r>
+              <w:rPr>
+                <w:i/>
+              </w:rPr>
+              <w:t>check_login</w:t>
+            </w:r>
+            <w:proofErr w:type="spellEnd"/>
+            <w:r>
+              <w:t xml:space="preserve"> per verificare la corrispondenza della </w:t>
+            </w:r>
+            <w:r>
+              <w:rPr>
+                <w:i/>
+              </w:rPr>
+              <w:t>password</w:t>
+            </w:r>
+            <w:r>
+              <w:rPr>
+                <w:i/>
+              </w:rPr>
+              <w:t xml:space="preserve"> </w:t>
+            </w:r>
+            <w:r>
+              <w:t>inserita</w:t>
+            </w:r>
+            <w:r>
+              <w:t>, altrimenti rende un messaggio di errore e rimanda alla pagina di autenticazione.</w:t>
+            </w:r>
+          </w:p>
+        </w:tc>
+      </w:tr>
+      <w:tr>
+        <w:tc>
+          <w:tcPr>
+            <w:tcW w:w="3510" w:type="dxa"/>
+            <w:vAlign w:val="center"/>
+          </w:tcPr>
+          <w:p>
+            <w:pPr>
+              <w:spacing w:after="60" w:line="276" w:lineRule="auto"/>
+              <w:rPr>
+                <w:b/>
+              </w:rPr>
+            </w:pPr>
+            <w:proofErr w:type="spellStart"/>
+            <w:r>
+              <w:rPr>
+                <w:b/>
+              </w:rPr>
+              <w:t>void</w:t>
+            </w:r>
+            <w:proofErr w:type="spellEnd"/>
+            <w:r>
+              <w:rPr>
+                <w:b/>
+              </w:rPr>
+              <w:t xml:space="preserve"> </w:t>
+            </w:r>
+            <w:proofErr w:type="spellStart"/>
+            <w:r>
+              <w:rPr>
+                <w:b/>
+              </w:rPr>
+              <w:t>aggiungi_utente</w:t>
+            </w:r>
+            <w:proofErr w:type="spellEnd"/>
+            <w:r>
+              <w:rPr>
+                <w:b/>
+              </w:rPr>
+              <w:t>(Utente)</w:t>
+            </w:r>
+          </w:p>
+        </w:tc>
+        <w:tc>
+          <w:tcPr>
+            <w:tcW w:w="6268" w:type="dxa"/>
+            <w:vAlign w:val="center"/>
+          </w:tcPr>
+          <w:p>
+            <w:pPr>
+              <w:spacing w:after="60" w:line="276" w:lineRule="auto"/>
+            </w:pPr>
+            <w:r>
+              <w:t xml:space="preserve">Al termine dell’immissione dei dati all’atto della registrazione, essi sono inseriti in una variabile temporanea di tipo Utente tramite il </w:t>
+            </w:r>
+            <w:r>
+              <w:lastRenderedPageBreak/>
+              <w:t xml:space="preserve">costruttore a quattro parametri. Tale variabile viene passata al presente metodo che provvede ad inserire i dati del nuovo utente all’interno del contenitore </w:t>
+            </w:r>
+            <w:proofErr w:type="spellStart"/>
+            <w:r>
+              <w:rPr>
+                <w:i/>
+              </w:rPr>
+              <w:t>lista_utenti</w:t>
+            </w:r>
+            <w:proofErr w:type="spellEnd"/>
+            <w:r>
+              <w:t xml:space="preserve">, creando inoltre un nuovo </w:t>
+            </w:r>
+            <w:r>
+              <w:rPr>
+                <w:i/>
+              </w:rPr>
+              <w:t>record</w:t>
+            </w:r>
+            <w:r>
+              <w:t xml:space="preserve"> nel </w:t>
+            </w:r>
+            <w:r>
+              <w:rPr>
+                <w:i/>
+              </w:rPr>
+              <w:t>database</w:t>
+            </w:r>
+            <w:r>
+              <w:t xml:space="preserve"> “</w:t>
+            </w:r>
+            <w:proofErr w:type="spellStart"/>
+            <w:r>
+              <w:rPr>
+                <w:i/>
+              </w:rPr>
+              <w:t>utenti.csv</w:t>
+            </w:r>
+            <w:proofErr w:type="spellEnd"/>
+            <w:r>
+              <w:t>”.</w:t>
+            </w:r>
+          </w:p>
+        </w:tc>
+      </w:tr>
+      <w:tr>
+        <w:tc>
+          <w:tcPr>
+            <w:tcW w:w="3510" w:type="dxa"/>
+            <w:vAlign w:val="center"/>
+          </w:tcPr>
+          <w:p>
+            <w:pPr>
+              <w:spacing w:after="60" w:line="276" w:lineRule="auto"/>
+              <w:rPr>
+                <w:b/>
+              </w:rPr>
+            </w:pPr>
+            <w:proofErr w:type="spellStart"/>
+            <w:r>
+              <w:rPr>
+                <w:b/>
+              </w:rPr>
+              <w:lastRenderedPageBreak/>
+              <w:t>void</w:t>
+            </w:r>
+            <w:proofErr w:type="spellEnd"/>
+            <w:r>
+              <w:rPr>
+                <w:b/>
+              </w:rPr>
+              <w:t xml:space="preserve"> </w:t>
+            </w:r>
+            <w:proofErr w:type="spellStart"/>
+            <w:r>
+              <w:rPr>
+                <w:b/>
+              </w:rPr>
+              <w:t>importa_utenti</w:t>
+            </w:r>
+            <w:proofErr w:type="spellEnd"/>
+            <w:r>
+              <w:rPr>
+                <w:b/>
+              </w:rPr>
+              <w:t>()</w:t>
+            </w:r>
+          </w:p>
+        </w:tc>
+        <w:tc>
+          <w:tcPr>
+            <w:tcW w:w="6268" w:type="dxa"/>
+            <w:vAlign w:val="center"/>
+          </w:tcPr>
+          <w:p>
+            <w:pPr>
+              <w:spacing w:after="60" w:line="276" w:lineRule="auto"/>
+            </w:pPr>
+            <w:r>
+              <w:t xml:space="preserve">Il presente metodo viene chiamato all’interno del costruttore di </w:t>
+            </w:r>
+            <w:r>
+              <w:rPr>
+                <w:i/>
+              </w:rPr>
+              <w:t xml:space="preserve">default </w:t>
+            </w:r>
+            <w:r>
+              <w:t xml:space="preserve">della classe </w:t>
+            </w:r>
+            <w:proofErr w:type="spellStart"/>
+            <w:r>
+              <w:rPr>
+                <w:i/>
+              </w:rPr>
+              <w:t>InTouch</w:t>
+            </w:r>
+            <w:proofErr w:type="spellEnd"/>
+            <w:r>
+              <w:t xml:space="preserve"> per caricare all’interno della lista di utenti i dati presenti nel </w:t>
+            </w:r>
+            <w:r>
+              <w:rPr>
+                <w:i/>
+              </w:rPr>
+              <w:t>database</w:t>
+            </w:r>
+            <w:r>
+              <w:t xml:space="preserve"> “</w:t>
+            </w:r>
+            <w:proofErr w:type="spellStart"/>
+            <w:r>
+              <w:rPr>
+                <w:i/>
+              </w:rPr>
+              <w:t>utenti.csv</w:t>
+            </w:r>
+            <w:proofErr w:type="spellEnd"/>
+            <w:r>
+              <w:t>”, in modo tale da non perdere quanto inserito in una sessione alla chiusura della finestra.</w:t>
+            </w:r>
+          </w:p>
+        </w:tc>
+      </w:tr>
+    </w:tbl>
     <w:p>
       <w:pPr>
         <w:pStyle w:val="Paragrafoelenco"/>
-        <w:numPr>
-          <w:ilvl w:val="0"/>
-          <w:numId w:val="15"/>
-        </w:numPr>
         <w:spacing w:after="60" w:line="276" w:lineRule="auto"/>
-        <w:ind w:left="714" w:hanging="357"/>
+        <w:ind w:left="714"/>
         <w:contextualSpacing w:val="0"/>
         <w:jc w:val="both"/>
-      </w:pPr>
-      <w:proofErr w:type="spellStart"/>
-      <w:r>
         <w:rPr>
           <w:b/>
         </w:rPr>
-        <w:t>InTouch</w:t>
-      </w:r>
-      <w:proofErr w:type="spellEnd"/>
-      <w:r>
-        <w:t xml:space="preserve">: </w:t>
-      </w:r>
-      <w:proofErr w:type="spellStart"/>
-      <w:r>
-        <w:rPr>
-          <w:i/>
-        </w:rPr>
-        <w:t>main</w:t>
-      </w:r>
-      <w:proofErr w:type="spellEnd"/>
-      <w:r>
-        <w:rPr>
-          <w:i/>
-        </w:rPr>
-        <w:t xml:space="preserve"> </w:t>
-      </w:r>
-      <w:proofErr w:type="spellStart"/>
-      <w:r>
-        <w:rPr>
-          <w:i/>
-        </w:rPr>
-        <w:t>class</w:t>
-      </w:r>
-      <w:proofErr w:type="spellEnd"/>
-      <w:r>
-        <w:t xml:space="preserve"> del </w:t>
-      </w:r>
-      <w:r>
-        <w:t>progetto</w:t>
-      </w:r>
-      <w:r>
-        <w:t>, contiene i metodi che per</w:t>
-      </w:r>
-      <w:r>
-        <w:t>mettono all’utente di autenticarsi ed accedere al programma</w:t>
-      </w:r>
-    </w:p>
+      </w:pPr>
+    </w:p>
+    <w:tbl>
+      <w:tblPr>
+        <w:tblStyle w:val="Grigliatabella"/>
+        <w:tblW w:w="0" w:type="auto"/>
+        <w:tblLook w:val="04A0"/>
+      </w:tblPr>
+      <w:tblGrid>
+        <w:gridCol w:w="3510"/>
+        <w:gridCol w:w="6268"/>
+      </w:tblGrid>
+      <w:tr>
+        <w:tc>
+          <w:tcPr>
+            <w:tcW w:w="9778" w:type="dxa"/>
+            <w:gridSpan w:val="2"/>
+            <w:vAlign w:val="center"/>
+          </w:tcPr>
+          <w:p>
+            <w:pPr>
+              <w:spacing w:after="60" w:line="276" w:lineRule="auto"/>
+              <w:jc w:val="center"/>
+              <w:rPr>
+                <w:b/>
+                <w:u w:val="single"/>
+              </w:rPr>
+            </w:pPr>
+            <w:r>
+              <w:rPr>
+                <w:b/>
+                <w:sz w:val="24"/>
+                <w:u w:val="single"/>
+              </w:rPr>
+              <w:t>Utente</w:t>
+            </w:r>
+          </w:p>
+        </w:tc>
+      </w:tr>
+      <w:tr>
+        <w:tc>
+          <w:tcPr>
+            <w:tcW w:w="9778" w:type="dxa"/>
+            <w:gridSpan w:val="2"/>
+            <w:vAlign w:val="center"/>
+          </w:tcPr>
+          <w:p>
+            <w:pPr>
+              <w:spacing w:after="60" w:line="276" w:lineRule="auto"/>
+              <w:jc w:val="center"/>
+            </w:pPr>
+            <w:r>
+              <w:t>classe contenente gli attributi distintivi degli utenti registrati</w:t>
+            </w:r>
+          </w:p>
+        </w:tc>
+      </w:tr>
+      <w:tr>
+        <w:tc>
+          <w:tcPr>
+            <w:tcW w:w="9778" w:type="dxa"/>
+            <w:gridSpan w:val="2"/>
+            <w:vAlign w:val="center"/>
+          </w:tcPr>
+          <w:p>
+            <w:pPr>
+              <w:spacing w:after="60" w:line="276" w:lineRule="auto"/>
+              <w:jc w:val="center"/>
+              <w:rPr>
+                <w:b/>
+                <w:u w:val="single"/>
+              </w:rPr>
+            </w:pPr>
+            <w:r>
+              <w:rPr>
+                <w:b/>
+                <w:u w:val="single"/>
+              </w:rPr>
+              <w:t>Attributi</w:t>
+            </w:r>
+          </w:p>
+        </w:tc>
+      </w:tr>
+      <w:tr>
+        <w:tc>
+          <w:tcPr>
+            <w:tcW w:w="3510" w:type="dxa"/>
+            <w:vAlign w:val="center"/>
+          </w:tcPr>
+          <w:p>
+            <w:pPr>
+              <w:spacing w:after="60" w:line="276" w:lineRule="auto"/>
+              <w:rPr>
+                <w:b/>
+              </w:rPr>
+            </w:pPr>
+            <w:proofErr w:type="spellStart"/>
+            <w:r>
+              <w:rPr>
+                <w:b/>
+              </w:rPr>
+              <w:t>id_utente</w:t>
+            </w:r>
+            <w:proofErr w:type="spellEnd"/>
+            <w:r>
+              <w:rPr>
+                <w:b/>
+              </w:rPr>
+              <w:t xml:space="preserve">: </w:t>
+            </w:r>
+            <w:proofErr w:type="spellStart"/>
+            <w:r>
+              <w:rPr>
+                <w:b/>
+              </w:rPr>
+              <w:t>int</w:t>
+            </w:r>
+            <w:proofErr w:type="spellEnd"/>
+          </w:p>
+        </w:tc>
+        <w:tc>
+          <w:tcPr>
+            <w:tcW w:w="6268" w:type="dxa"/>
+            <w:vAlign w:val="center"/>
+          </w:tcPr>
+          <w:p>
+            <w:pPr>
+              <w:spacing w:after="60" w:line="276" w:lineRule="auto"/>
+            </w:pPr>
+            <w:r>
+              <w:t xml:space="preserve">Identificatore univoco progressivo di ogni utenza creata. La progressione è resa possibile dalla variabile globale </w:t>
+            </w:r>
+            <w:proofErr w:type="spellStart"/>
+            <w:r>
+              <w:rPr>
+                <w:i/>
+              </w:rPr>
+              <w:t>id_u</w:t>
+            </w:r>
+            <w:proofErr w:type="spellEnd"/>
+            <w:r>
+              <w:t xml:space="preserve"> che viene incrementata all’aggiunta di ogni nuovo utente alla </w:t>
+            </w:r>
+            <w:proofErr w:type="spellStart"/>
+            <w:r>
+              <w:rPr>
+                <w:i/>
+              </w:rPr>
+              <w:t>lista_utenti</w:t>
+            </w:r>
+            <w:proofErr w:type="spellEnd"/>
+            <w:r>
+              <w:t>.</w:t>
+            </w:r>
+          </w:p>
+        </w:tc>
+      </w:tr>
+      <w:tr>
+        <w:tc>
+          <w:tcPr>
+            <w:tcW w:w="3510" w:type="dxa"/>
+            <w:vAlign w:val="center"/>
+          </w:tcPr>
+          <w:p>
+            <w:pPr>
+              <w:spacing w:after="60" w:line="276" w:lineRule="auto"/>
+              <w:rPr>
+                <w:b/>
+              </w:rPr>
+            </w:pPr>
+            <w:r>
+              <w:rPr>
+                <w:b/>
+              </w:rPr>
+              <w:t xml:space="preserve">nome: </w:t>
+            </w:r>
+            <w:proofErr w:type="spellStart"/>
+            <w:r>
+              <w:rPr>
+                <w:b/>
+              </w:rPr>
+              <w:t>string</w:t>
+            </w:r>
+            <w:proofErr w:type="spellEnd"/>
+          </w:p>
+        </w:tc>
+        <w:tc>
+          <w:tcPr>
+            <w:tcW w:w="6268" w:type="dxa"/>
+            <w:vAlign w:val="center"/>
+          </w:tcPr>
+          <w:p>
+            <w:pPr>
+              <w:spacing w:after="60" w:line="276" w:lineRule="auto"/>
+            </w:pPr>
+            <w:r>
+              <w:t>Nome dell’utente, come inserito all’atto della registrazione.</w:t>
+            </w:r>
+          </w:p>
+        </w:tc>
+      </w:tr>
+      <w:tr>
+        <w:tc>
+          <w:tcPr>
+            <w:tcW w:w="3510" w:type="dxa"/>
+            <w:vAlign w:val="center"/>
+          </w:tcPr>
+          <w:p>
+            <w:pPr>
+              <w:spacing w:after="60" w:line="276" w:lineRule="auto"/>
+              <w:rPr>
+                <w:b/>
+              </w:rPr>
+            </w:pPr>
+            <w:r>
+              <w:rPr>
+                <w:b/>
+              </w:rPr>
+              <w:t xml:space="preserve">cognome: </w:t>
+            </w:r>
+            <w:proofErr w:type="spellStart"/>
+            <w:r>
+              <w:rPr>
+                <w:b/>
+              </w:rPr>
+              <w:t>string</w:t>
+            </w:r>
+            <w:proofErr w:type="spellEnd"/>
+          </w:p>
+        </w:tc>
+        <w:tc>
+          <w:tcPr>
+            <w:tcW w:w="6268" w:type="dxa"/>
+            <w:vAlign w:val="center"/>
+          </w:tcPr>
+          <w:p>
+            <w:pPr>
+              <w:spacing w:after="60" w:line="276" w:lineRule="auto"/>
+            </w:pPr>
+            <w:r>
+              <w:t>Cognome dell’utente, come inserito all’atto della registrazione.</w:t>
+            </w:r>
+          </w:p>
+        </w:tc>
+      </w:tr>
+      <w:tr>
+        <w:tc>
+          <w:tcPr>
+            <w:tcW w:w="3510" w:type="dxa"/>
+            <w:vAlign w:val="center"/>
+          </w:tcPr>
+          <w:p>
+            <w:pPr>
+              <w:spacing w:after="60" w:line="276" w:lineRule="auto"/>
+              <w:rPr>
+                <w:b/>
+              </w:rPr>
+            </w:pPr>
+            <w:proofErr w:type="spellStart"/>
+            <w:r>
+              <w:rPr>
+                <w:b/>
+              </w:rPr>
+              <w:t>email</w:t>
+            </w:r>
+            <w:proofErr w:type="spellEnd"/>
+            <w:r>
+              <w:rPr>
+                <w:b/>
+              </w:rPr>
+              <w:t xml:space="preserve">: </w:t>
+            </w:r>
+            <w:proofErr w:type="spellStart"/>
+            <w:r>
+              <w:rPr>
+                <w:b/>
+              </w:rPr>
+              <w:t>string</w:t>
+            </w:r>
+            <w:proofErr w:type="spellEnd"/>
+          </w:p>
+        </w:tc>
+        <w:tc>
+          <w:tcPr>
+            <w:tcW w:w="6268" w:type="dxa"/>
+            <w:vAlign w:val="center"/>
+          </w:tcPr>
+          <w:p>
+            <w:pPr>
+              <w:spacing w:after="60" w:line="276" w:lineRule="auto"/>
+            </w:pPr>
+            <w:r>
+              <w:t xml:space="preserve">Indirizzo </w:t>
+            </w:r>
+            <w:proofErr w:type="spellStart"/>
+            <w:r>
+              <w:rPr>
+                <w:i/>
+              </w:rPr>
+              <w:t>email</w:t>
+            </w:r>
+            <w:proofErr w:type="spellEnd"/>
+            <w:r>
+              <w:t xml:space="preserve"> dell’utente, come inserito all’atto della registrazione. Tale attributo costituirà l’identificatore univoco relativo ad ogni utente all’interno del contenitore </w:t>
+            </w:r>
+            <w:proofErr w:type="spellStart"/>
+            <w:r>
+              <w:rPr>
+                <w:i/>
+              </w:rPr>
+              <w:t>lista_utenti</w:t>
+            </w:r>
+            <w:proofErr w:type="spellEnd"/>
+            <w:r>
+              <w:t>.</w:t>
+            </w:r>
+            <w:r>
+              <w:t xml:space="preserve"> Verrà utilizzato per il </w:t>
+            </w:r>
+            <w:r>
+              <w:rPr>
+                <w:i/>
+              </w:rPr>
+              <w:t>login</w:t>
+            </w:r>
+            <w:r>
+              <w:t xml:space="preserve"> all’interno dell’applicazione</w:t>
+            </w:r>
+          </w:p>
+        </w:tc>
+      </w:tr>
+      <w:tr>
+        <w:tc>
+          <w:tcPr>
+            <w:tcW w:w="3510" w:type="dxa"/>
+            <w:vAlign w:val="center"/>
+          </w:tcPr>
+          <w:p>
+            <w:pPr>
+              <w:spacing w:after="60" w:line="276" w:lineRule="auto"/>
+              <w:rPr>
+                <w:b/>
+              </w:rPr>
+            </w:pPr>
+            <w:r>
+              <w:rPr>
+                <w:b/>
+              </w:rPr>
+              <w:t xml:space="preserve">password: </w:t>
+            </w:r>
+            <w:proofErr w:type="spellStart"/>
+            <w:r>
+              <w:rPr>
+                <w:b/>
+              </w:rPr>
+              <w:t>string</w:t>
+            </w:r>
+            <w:proofErr w:type="spellEnd"/>
+          </w:p>
+        </w:tc>
+        <w:tc>
+          <w:tcPr>
+            <w:tcW w:w="6268" w:type="dxa"/>
+            <w:vAlign w:val="center"/>
+          </w:tcPr>
+          <w:p>
+            <w:pPr>
+              <w:spacing w:after="60" w:line="276" w:lineRule="auto"/>
+            </w:pPr>
+            <w:r>
+              <w:rPr>
+                <w:i/>
+              </w:rPr>
+              <w:t>Password</w:t>
+            </w:r>
+            <w:r>
+              <w:t xml:space="preserve"> dell’utente, come inserita all’atto della registrazione. Verrà utilizzata per </w:t>
+            </w:r>
+            <w:r>
+              <w:t xml:space="preserve">il </w:t>
+            </w:r>
+            <w:r>
+              <w:rPr>
+                <w:i/>
+              </w:rPr>
+              <w:t>login</w:t>
+            </w:r>
+            <w:r>
+              <w:t xml:space="preserve"> all’interno dell’applicazione</w:t>
+            </w:r>
+          </w:p>
+        </w:tc>
+      </w:tr>
+      <w:tr>
+        <w:tc>
+          <w:tcPr>
+            <w:tcW w:w="3510" w:type="dxa"/>
+            <w:vAlign w:val="center"/>
+          </w:tcPr>
+          <w:p>
+            <w:pPr>
+              <w:spacing w:after="60" w:line="276" w:lineRule="auto"/>
+              <w:rPr>
+                <w:b/>
+              </w:rPr>
+            </w:pPr>
+            <w:r>
+              <w:rPr>
+                <w:b/>
+              </w:rPr>
+              <w:t>Profilo: Profilo</w:t>
+            </w:r>
+          </w:p>
+        </w:tc>
+        <w:tc>
+          <w:tcPr>
+            <w:tcW w:w="6268" w:type="dxa"/>
+            <w:vAlign w:val="center"/>
+          </w:tcPr>
+          <w:p>
+            <w:pPr>
+              <w:spacing w:after="60" w:line="276" w:lineRule="auto"/>
+            </w:pPr>
+            <w:r>
+              <w:t xml:space="preserve">Inclusione 1..1 della classe </w:t>
+            </w:r>
+            <w:r>
+              <w:rPr>
+                <w:i/>
+              </w:rPr>
+              <w:t>Profilo</w:t>
+            </w:r>
+            <w:r>
+              <w:t xml:space="preserve">. Rappresenta il profilo dell’utente, contenente le proprie informazioni personali che verranno mostrate tramite il metodo </w:t>
+            </w:r>
+            <w:proofErr w:type="spellStart"/>
+            <w:r>
+              <w:rPr>
+                <w:i/>
+              </w:rPr>
+              <w:t>visualizza_profilo</w:t>
+            </w:r>
+            <w:proofErr w:type="spellEnd"/>
+            <w:r>
+              <w:t xml:space="preserve"> e potranno essere modificate con il metodo </w:t>
+            </w:r>
+            <w:proofErr w:type="spellStart"/>
+            <w:r>
+              <w:rPr>
+                <w:i/>
+              </w:rPr>
+              <w:t>modifica_profilo</w:t>
+            </w:r>
+            <w:proofErr w:type="spellEnd"/>
+            <w:r>
+              <w:t>.</w:t>
+            </w:r>
+          </w:p>
+        </w:tc>
+      </w:tr>
+      <w:tr>
+        <w:tc>
+          <w:tcPr>
+            <w:tcW w:w="9778" w:type="dxa"/>
+            <w:gridSpan w:val="2"/>
+            <w:vAlign w:val="center"/>
+          </w:tcPr>
+          <w:p>
+            <w:pPr>
+              <w:spacing w:after="60" w:line="276" w:lineRule="auto"/>
+              <w:jc w:val="center"/>
+              <w:rPr>
+                <w:b/>
+                <w:u w:val="single"/>
+              </w:rPr>
+            </w:pPr>
+            <w:r>
+              <w:rPr>
+                <w:b/>
+                <w:u w:val="single"/>
+              </w:rPr>
+              <w:t>Metodi</w:t>
+            </w:r>
+          </w:p>
+        </w:tc>
+      </w:tr>
+      <w:tr>
+        <w:tc>
+          <w:tcPr>
+            <w:tcW w:w="3510" w:type="dxa"/>
+            <w:vAlign w:val="center"/>
+          </w:tcPr>
+          <w:p>
+            <w:pPr>
+              <w:spacing w:after="60" w:line="276" w:lineRule="auto"/>
+              <w:rPr>
+                <w:b/>
+              </w:rPr>
+            </w:pPr>
+            <w:r>
+              <w:rPr>
+                <w:b/>
+              </w:rPr>
+              <w:t>Utente(</w:t>
+            </w:r>
+            <w:proofErr w:type="spellStart"/>
+            <w:r>
+              <w:rPr>
+                <w:b/>
+              </w:rPr>
+              <w:t>string</w:t>
+            </w:r>
+            <w:proofErr w:type="spellEnd"/>
+            <w:r>
+              <w:rPr>
+                <w:b/>
+              </w:rPr>
+              <w:t xml:space="preserve">, </w:t>
+            </w:r>
+            <w:proofErr w:type="spellStart"/>
+            <w:r>
+              <w:rPr>
+                <w:b/>
+              </w:rPr>
+              <w:t>string</w:t>
+            </w:r>
+            <w:proofErr w:type="spellEnd"/>
+            <w:r>
+              <w:rPr>
+                <w:b/>
+              </w:rPr>
+              <w:t>)</w:t>
+            </w:r>
+          </w:p>
+        </w:tc>
+        <w:tc>
+          <w:tcPr>
+            <w:tcW w:w="6268" w:type="dxa"/>
+            <w:vAlign w:val="center"/>
+          </w:tcPr>
+          <w:p>
+            <w:pPr>
+              <w:spacing w:after="60" w:line="276" w:lineRule="auto"/>
+            </w:pPr>
+            <w:r>
+              <w:t xml:space="preserve">Costruttore specifico a due parametri, utilizzato per i metodi </w:t>
+            </w:r>
+            <w:proofErr w:type="spellStart"/>
+            <w:r>
+              <w:rPr>
+                <w:i/>
+              </w:rPr>
+              <w:t>check_login</w:t>
+            </w:r>
+            <w:proofErr w:type="spellEnd"/>
+            <w:r>
+              <w:t xml:space="preserve"> e </w:t>
+            </w:r>
+            <w:proofErr w:type="spellStart"/>
+            <w:r>
+              <w:rPr>
+                <w:i/>
+              </w:rPr>
+              <w:t>verifica_utente</w:t>
+            </w:r>
+            <w:proofErr w:type="spellEnd"/>
+            <w:r>
+              <w:t xml:space="preserve"> della classe </w:t>
+            </w:r>
+            <w:proofErr w:type="spellStart"/>
+            <w:r>
+              <w:rPr>
+                <w:i/>
+              </w:rPr>
+              <w:t>InTouch</w:t>
+            </w:r>
+            <w:proofErr w:type="spellEnd"/>
+            <w:r>
+              <w:t xml:space="preserve">. In seguito al tentativo di </w:t>
+            </w:r>
+            <w:r>
+              <w:rPr>
+                <w:i/>
+              </w:rPr>
+              <w:t>login</w:t>
+            </w:r>
+            <w:r>
+              <w:t>, a</w:t>
+            </w:r>
+            <w:r>
+              <w:t>ll’interno</w:t>
+            </w:r>
+            <w:r>
+              <w:t xml:space="preserve"> dell’istanza di </w:t>
+            </w:r>
+            <w:r>
+              <w:rPr>
+                <w:i/>
+              </w:rPr>
+              <w:t>Utente</w:t>
+            </w:r>
+            <w:r>
+              <w:t xml:space="preserve"> così creata, vengono infatti immessi </w:t>
+            </w:r>
+            <w:proofErr w:type="spellStart"/>
+            <w:r>
+              <w:rPr>
+                <w:i/>
+              </w:rPr>
+              <w:t>email</w:t>
+            </w:r>
+            <w:proofErr w:type="spellEnd"/>
+            <w:r>
+              <w:t xml:space="preserve"> e </w:t>
+            </w:r>
+            <w:r>
+              <w:rPr>
+                <w:i/>
+              </w:rPr>
+              <w:t>password</w:t>
+            </w:r>
+            <w:r>
+              <w:t xml:space="preserve">; tale variabile viene poi passata ai sopracitati metodi per il controllo all’interno della </w:t>
+            </w:r>
+            <w:proofErr w:type="spellStart"/>
+            <w:r>
+              <w:rPr>
+                <w:i/>
+              </w:rPr>
+              <w:t>lista_utenti</w:t>
+            </w:r>
+            <w:proofErr w:type="spellEnd"/>
+            <w:r>
+              <w:t>.</w:t>
+            </w:r>
+          </w:p>
+        </w:tc>
+      </w:tr>
+      <w:tr>
+        <w:tc>
+          <w:tcPr>
+            <w:tcW w:w="3510" w:type="dxa"/>
+            <w:vAlign w:val="center"/>
+          </w:tcPr>
+          <w:p>
+            <w:pPr>
+              <w:spacing w:after="60" w:line="276" w:lineRule="auto"/>
+              <w:rPr>
+                <w:b/>
+                <w:lang w:val="en-US"/>
+              </w:rPr>
+            </w:pPr>
+            <w:proofErr w:type="spellStart"/>
+            <w:r>
+              <w:rPr>
+                <w:b/>
+                <w:lang w:val="en-US"/>
+              </w:rPr>
+              <w:t>Utente</w:t>
+            </w:r>
+            <w:proofErr w:type="spellEnd"/>
+            <w:r>
+              <w:rPr>
+                <w:b/>
+                <w:lang w:val="en-US"/>
+              </w:rPr>
+              <w:t>(string, string, string, string)</w:t>
+            </w:r>
+          </w:p>
+        </w:tc>
+        <w:tc>
+          <w:tcPr>
+            <w:tcW w:w="6268" w:type="dxa"/>
+            <w:vAlign w:val="center"/>
+          </w:tcPr>
+          <w:p>
+            <w:pPr>
+              <w:spacing w:after="60" w:line="276" w:lineRule="auto"/>
+            </w:pPr>
+            <w:r>
+              <w:t>Costruttore specific</w:t>
+            </w:r>
+            <w:r>
+              <w:t>o</w:t>
+            </w:r>
+            <w:r>
+              <w:t xml:space="preserve"> a </w:t>
+            </w:r>
+            <w:r>
+              <w:t>q</w:t>
+            </w:r>
+            <w:r>
+              <w:t>uattro pa</w:t>
+            </w:r>
+            <w:r>
+              <w:t xml:space="preserve">rametri, utilizzato per la fase di registrazione. Ultimata l’immissione dei dati e confermata la volontà di iscriversi all’applicazione da parte dell’utente, infatti, viene creata un’istanza di </w:t>
+            </w:r>
+            <w:r>
+              <w:rPr>
+                <w:i/>
+              </w:rPr>
+              <w:t>Utente</w:t>
+            </w:r>
+            <w:r>
+              <w:t xml:space="preserve"> contenente le quattro stringhe di dati immessi. Tale variabile viene poi passata alla funzione </w:t>
+            </w:r>
+            <w:proofErr w:type="spellStart"/>
+            <w:r>
+              <w:rPr>
+                <w:i/>
+              </w:rPr>
+              <w:t>aggiungi_utente</w:t>
+            </w:r>
+            <w:proofErr w:type="spellEnd"/>
+            <w:r>
+              <w:t xml:space="preserve"> di </w:t>
+            </w:r>
+            <w:proofErr w:type="spellStart"/>
+            <w:r>
+              <w:rPr>
+                <w:i/>
+              </w:rPr>
+              <w:t>InTouch</w:t>
+            </w:r>
+            <w:proofErr w:type="spellEnd"/>
+            <w:r>
+              <w:t xml:space="preserve"> che provvede ad aggiungere i dati del nuovo utente alla </w:t>
+            </w:r>
+            <w:proofErr w:type="spellStart"/>
+            <w:r>
+              <w:rPr>
+                <w:i/>
+              </w:rPr>
+              <w:t>lista_utenti</w:t>
+            </w:r>
+            <w:proofErr w:type="spellEnd"/>
+            <w:r>
+              <w:t xml:space="preserve"> e al file “</w:t>
+            </w:r>
+            <w:proofErr w:type="spellStart"/>
+            <w:r>
+              <w:rPr>
+                <w:i/>
+              </w:rPr>
+              <w:t>utenti.csv</w:t>
+            </w:r>
+            <w:proofErr w:type="spellEnd"/>
+            <w:r>
+              <w:t>”.</w:t>
+            </w:r>
+          </w:p>
+        </w:tc>
+      </w:tr>
+      <w:tr>
+        <w:tc>
+          <w:tcPr>
+            <w:tcW w:w="3510" w:type="dxa"/>
+            <w:vAlign w:val="center"/>
+          </w:tcPr>
+          <w:p>
+            <w:pPr>
+              <w:spacing w:after="60" w:line="276" w:lineRule="auto"/>
+              <w:rPr>
+                <w:b/>
+              </w:rPr>
+            </w:pPr>
+            <w:proofErr w:type="spellStart"/>
+            <w:r>
+              <w:rPr>
+                <w:b/>
+              </w:rPr>
+              <w:t>void</w:t>
+            </w:r>
+            <w:proofErr w:type="spellEnd"/>
+            <w:r>
+              <w:rPr>
+                <w:b/>
+              </w:rPr>
+              <w:t xml:space="preserve"> </w:t>
+            </w:r>
+            <w:proofErr w:type="spellStart"/>
+            <w:r>
+              <w:rPr>
+                <w:b/>
+              </w:rPr>
+              <w:t>get_idutente</w:t>
+            </w:r>
+            <w:proofErr w:type="spellEnd"/>
+            <w:r>
+              <w:rPr>
+                <w:b/>
+              </w:rPr>
+              <w:t>()</w:t>
+            </w:r>
+          </w:p>
+        </w:tc>
+        <w:tc>
+          <w:tcPr>
+            <w:tcW w:w="6268" w:type="dxa"/>
+            <w:vAlign w:val="center"/>
+          </w:tcPr>
+          <w:p>
+            <w:pPr>
+              <w:spacing w:after="60" w:line="276" w:lineRule="auto"/>
+            </w:pPr>
+            <w:r>
+              <w:t xml:space="preserve">Permette l’accesso all’attributo privato </w:t>
+            </w:r>
+            <w:proofErr w:type="spellStart"/>
+            <w:r>
+              <w:rPr>
+                <w:i/>
+              </w:rPr>
+              <w:t>id_utente</w:t>
+            </w:r>
+            <w:proofErr w:type="spellEnd"/>
+            <w:r>
+              <w:t xml:space="preserve"> anche dall’esterno.</w:t>
+            </w:r>
+          </w:p>
+        </w:tc>
+      </w:tr>
+      <w:tr>
+        <w:tc>
+          <w:tcPr>
+            <w:tcW w:w="3510" w:type="dxa"/>
+            <w:vAlign w:val="center"/>
+          </w:tcPr>
+          <w:p>
+            <w:pPr>
+              <w:spacing w:after="60" w:line="276" w:lineRule="auto"/>
+              <w:rPr>
+                <w:b/>
+              </w:rPr>
+            </w:pPr>
+            <w:proofErr w:type="spellStart"/>
+            <w:r>
+              <w:rPr>
+                <w:b/>
+              </w:rPr>
+              <w:t>void</w:t>
+            </w:r>
+            <w:proofErr w:type="spellEnd"/>
+            <w:r>
+              <w:rPr>
+                <w:b/>
+              </w:rPr>
+              <w:t xml:space="preserve"> </w:t>
+            </w:r>
+            <w:proofErr w:type="spellStart"/>
+            <w:r>
+              <w:rPr>
+                <w:b/>
+              </w:rPr>
+              <w:t>get_nome</w:t>
+            </w:r>
+            <w:proofErr w:type="spellEnd"/>
+            <w:r>
+              <w:rPr>
+                <w:b/>
+              </w:rPr>
+              <w:t>()</w:t>
+            </w:r>
+          </w:p>
+        </w:tc>
+        <w:tc>
+          <w:tcPr>
+            <w:tcW w:w="6268" w:type="dxa"/>
+            <w:vAlign w:val="center"/>
+          </w:tcPr>
+          <w:p>
+            <w:pPr>
+              <w:spacing w:after="60" w:line="276" w:lineRule="auto"/>
+            </w:pPr>
+            <w:r>
+              <w:t xml:space="preserve">Permette l’accesso all’attributo privato </w:t>
+            </w:r>
+            <w:r>
+              <w:rPr>
+                <w:i/>
+              </w:rPr>
+              <w:t>nome</w:t>
+            </w:r>
+            <w:r>
+              <w:t xml:space="preserve"> anche dall’esterno.</w:t>
+            </w:r>
+          </w:p>
+        </w:tc>
+      </w:tr>
+      <w:tr>
+        <w:tc>
+          <w:tcPr>
+            <w:tcW w:w="3510" w:type="dxa"/>
+            <w:vAlign w:val="center"/>
+          </w:tcPr>
+          <w:p>
+            <w:pPr>
+              <w:spacing w:after="60" w:line="276" w:lineRule="auto"/>
+              <w:rPr>
+                <w:b/>
+              </w:rPr>
+            </w:pPr>
+            <w:proofErr w:type="spellStart"/>
+            <w:r>
+              <w:rPr>
+                <w:b/>
+              </w:rPr>
+              <w:t>void</w:t>
+            </w:r>
+            <w:proofErr w:type="spellEnd"/>
+            <w:r>
+              <w:rPr>
+                <w:b/>
+              </w:rPr>
+              <w:t xml:space="preserve"> </w:t>
+            </w:r>
+            <w:proofErr w:type="spellStart"/>
+            <w:r>
+              <w:rPr>
+                <w:b/>
+              </w:rPr>
+              <w:t>get_cognome</w:t>
+            </w:r>
+            <w:proofErr w:type="spellEnd"/>
+            <w:r>
+              <w:rPr>
+                <w:b/>
+              </w:rPr>
+              <w:t>()</w:t>
+            </w:r>
+          </w:p>
+        </w:tc>
+        <w:tc>
+          <w:tcPr>
+            <w:tcW w:w="6268" w:type="dxa"/>
+            <w:vAlign w:val="center"/>
+          </w:tcPr>
+          <w:p>
+            <w:pPr>
+              <w:spacing w:after="60" w:line="276" w:lineRule="auto"/>
+            </w:pPr>
+            <w:r>
+              <w:t xml:space="preserve">Permette l’accesso all’attributo privato </w:t>
+            </w:r>
+            <w:r>
+              <w:rPr>
+                <w:i/>
+              </w:rPr>
+              <w:t>cognome</w:t>
+            </w:r>
+            <w:r>
+              <w:t xml:space="preserve"> anche </w:t>
+            </w:r>
+            <w:r>
+              <w:lastRenderedPageBreak/>
+              <w:t>dall’esterno.</w:t>
+            </w:r>
+          </w:p>
+        </w:tc>
+      </w:tr>
+      <w:tr>
+        <w:tc>
+          <w:tcPr>
+            <w:tcW w:w="3510" w:type="dxa"/>
+            <w:vAlign w:val="center"/>
+          </w:tcPr>
+          <w:p>
+            <w:pPr>
+              <w:spacing w:after="60" w:line="276" w:lineRule="auto"/>
+              <w:rPr>
+                <w:b/>
+              </w:rPr>
+            </w:pPr>
+            <w:proofErr w:type="spellStart"/>
+            <w:r>
+              <w:rPr>
+                <w:b/>
+              </w:rPr>
+              <w:lastRenderedPageBreak/>
+              <w:t>void</w:t>
+            </w:r>
+            <w:proofErr w:type="spellEnd"/>
+            <w:r>
+              <w:rPr>
+                <w:b/>
+              </w:rPr>
+              <w:t xml:space="preserve"> </w:t>
+            </w:r>
+            <w:proofErr w:type="spellStart"/>
+            <w:r>
+              <w:rPr>
+                <w:b/>
+              </w:rPr>
+              <w:t>get_email</w:t>
+            </w:r>
+            <w:proofErr w:type="spellEnd"/>
+            <w:r>
+              <w:rPr>
+                <w:b/>
+              </w:rPr>
+              <w:t>()</w:t>
+            </w:r>
+          </w:p>
+        </w:tc>
+        <w:tc>
+          <w:tcPr>
+            <w:tcW w:w="6268" w:type="dxa"/>
+            <w:vAlign w:val="center"/>
+          </w:tcPr>
+          <w:p>
+            <w:pPr>
+              <w:spacing w:after="60" w:line="276" w:lineRule="auto"/>
+            </w:pPr>
+            <w:r>
+              <w:t xml:space="preserve">Permette l’accesso all’attributo privato </w:t>
+            </w:r>
+            <w:proofErr w:type="spellStart"/>
+            <w:r>
+              <w:rPr>
+                <w:i/>
+              </w:rPr>
+              <w:t>email</w:t>
+            </w:r>
+            <w:proofErr w:type="spellEnd"/>
+            <w:r>
+              <w:t xml:space="preserve"> anche dall’esterno.</w:t>
+            </w:r>
+          </w:p>
+        </w:tc>
+      </w:tr>
+      <w:tr>
+        <w:tc>
+          <w:tcPr>
+            <w:tcW w:w="3510" w:type="dxa"/>
+            <w:vAlign w:val="center"/>
+          </w:tcPr>
+          <w:p>
+            <w:pPr>
+              <w:spacing w:after="60" w:line="276" w:lineRule="auto"/>
+              <w:rPr>
+                <w:b/>
+              </w:rPr>
+            </w:pPr>
+            <w:proofErr w:type="spellStart"/>
+            <w:r>
+              <w:rPr>
+                <w:b/>
+              </w:rPr>
+              <w:t>void</w:t>
+            </w:r>
+            <w:proofErr w:type="spellEnd"/>
+            <w:r>
+              <w:rPr>
+                <w:b/>
+              </w:rPr>
+              <w:t xml:space="preserve"> </w:t>
+            </w:r>
+            <w:proofErr w:type="spellStart"/>
+            <w:r>
+              <w:rPr>
+                <w:b/>
+              </w:rPr>
+              <w:t>get_password</w:t>
+            </w:r>
+            <w:proofErr w:type="spellEnd"/>
+            <w:r>
+              <w:rPr>
+                <w:b/>
+              </w:rPr>
+              <w:t>()</w:t>
+            </w:r>
+          </w:p>
+        </w:tc>
+        <w:tc>
+          <w:tcPr>
+            <w:tcW w:w="6268" w:type="dxa"/>
+            <w:vAlign w:val="center"/>
+          </w:tcPr>
+          <w:p>
+            <w:pPr>
+              <w:spacing w:after="60" w:line="276" w:lineRule="auto"/>
+            </w:pPr>
+            <w:r>
+              <w:t xml:space="preserve">Permette l’accesso all’attributo privato </w:t>
+            </w:r>
+            <w:r>
+              <w:rPr>
+                <w:i/>
+              </w:rPr>
+              <w:t>password</w:t>
+            </w:r>
+            <w:r>
+              <w:t xml:space="preserve"> anche dall’esterno.</w:t>
+            </w:r>
+          </w:p>
+        </w:tc>
+      </w:tr>
+      <w:tr>
+        <w:tc>
+          <w:tcPr>
+            <w:tcW w:w="3510" w:type="dxa"/>
+            <w:vAlign w:val="center"/>
+          </w:tcPr>
+          <w:p>
+            <w:pPr>
+              <w:spacing w:after="60" w:line="276" w:lineRule="auto"/>
+              <w:rPr>
+                <w:b/>
+              </w:rPr>
+            </w:pPr>
+            <w:proofErr w:type="spellStart"/>
+            <w:r>
+              <w:rPr>
+                <w:b/>
+              </w:rPr>
+              <w:t>void</w:t>
+            </w:r>
+            <w:proofErr w:type="spellEnd"/>
+            <w:r>
+              <w:rPr>
+                <w:b/>
+              </w:rPr>
+              <w:t xml:space="preserve"> </w:t>
+            </w:r>
+            <w:proofErr w:type="spellStart"/>
+            <w:r>
+              <w:rPr>
+                <w:b/>
+              </w:rPr>
+              <w:t>schermata_iniziale</w:t>
+            </w:r>
+            <w:proofErr w:type="spellEnd"/>
+            <w:r>
+              <w:rPr>
+                <w:b/>
+              </w:rPr>
+              <w:t>()</w:t>
+            </w:r>
+          </w:p>
+        </w:tc>
+        <w:tc>
+          <w:tcPr>
+            <w:tcW w:w="6268" w:type="dxa"/>
+            <w:vAlign w:val="center"/>
+          </w:tcPr>
+          <w:p>
+            <w:pPr>
+              <w:spacing w:after="60" w:line="276" w:lineRule="auto"/>
+            </w:pPr>
+            <w:r>
+              <w:t xml:space="preserve">Costituisce la schermata contenente il menu principale, che viene mostrata all’utente una volta completata con successo la fase di </w:t>
+            </w:r>
+            <w:r>
+              <w:rPr>
+                <w:i/>
+              </w:rPr>
+              <w:t>login</w:t>
+            </w:r>
+            <w:r>
+              <w:t>.</w:t>
+            </w:r>
+          </w:p>
+        </w:tc>
+      </w:tr>
+      <w:tr>
+        <w:tc>
+          <w:tcPr>
+            <w:tcW w:w="3510" w:type="dxa"/>
+            <w:vAlign w:val="center"/>
+          </w:tcPr>
+          <w:p>
+            <w:pPr>
+              <w:spacing w:after="60" w:line="276" w:lineRule="auto"/>
+              <w:rPr>
+                <w:b/>
+              </w:rPr>
+            </w:pPr>
+            <w:proofErr w:type="spellStart"/>
+            <w:r>
+              <w:rPr>
+                <w:b/>
+              </w:rPr>
+              <w:t>void</w:t>
+            </w:r>
+            <w:proofErr w:type="spellEnd"/>
+            <w:r>
+              <w:rPr>
+                <w:b/>
+              </w:rPr>
+              <w:t xml:space="preserve"> </w:t>
+            </w:r>
+            <w:proofErr w:type="spellStart"/>
+            <w:r>
+              <w:rPr>
+                <w:b/>
+              </w:rPr>
+              <w:t>logout</w:t>
+            </w:r>
+            <w:proofErr w:type="spellEnd"/>
+            <w:r>
+              <w:rPr>
+                <w:b/>
+              </w:rPr>
+              <w:t>()</w:t>
+            </w:r>
+          </w:p>
+        </w:tc>
+        <w:tc>
+          <w:tcPr>
+            <w:tcW w:w="6268" w:type="dxa"/>
+            <w:vAlign w:val="center"/>
+          </w:tcPr>
+          <w:p>
+            <w:pPr>
+              <w:spacing w:after="60" w:line="276" w:lineRule="auto"/>
+            </w:pPr>
+            <w:r>
+              <w:t xml:space="preserve">Permette all’utente di effettuare il </w:t>
+            </w:r>
+            <w:proofErr w:type="spellStart"/>
+            <w:r>
+              <w:rPr>
+                <w:i/>
+              </w:rPr>
+              <w:t>logout</w:t>
+            </w:r>
+            <w:proofErr w:type="spellEnd"/>
+            <w:r>
+              <w:t xml:space="preserve"> dall’applicazione. </w:t>
+            </w:r>
+          </w:p>
+        </w:tc>
+      </w:tr>
+      <w:tr>
+        <w:tc>
+          <w:tcPr>
+            <w:tcW w:w="3510" w:type="dxa"/>
+            <w:vAlign w:val="center"/>
+          </w:tcPr>
+          <w:p>
+            <w:pPr>
+              <w:spacing w:after="60" w:line="276" w:lineRule="auto"/>
+              <w:rPr>
+                <w:b/>
+              </w:rPr>
+            </w:pPr>
+            <w:proofErr w:type="spellStart"/>
+            <w:r>
+              <w:rPr>
+                <w:b/>
+              </w:rPr>
+              <w:t>void</w:t>
+            </w:r>
+            <w:proofErr w:type="spellEnd"/>
+            <w:r>
+              <w:rPr>
+                <w:b/>
+              </w:rPr>
+              <w:t xml:space="preserve"> </w:t>
+            </w:r>
+            <w:proofErr w:type="spellStart"/>
+            <w:r>
+              <w:rPr>
+                <w:b/>
+              </w:rPr>
+              <w:t>v</w:t>
+            </w:r>
+            <w:r>
+              <w:rPr>
+                <w:b/>
+              </w:rPr>
+              <w:t>isualizza_profilo</w:t>
+            </w:r>
+            <w:proofErr w:type="spellEnd"/>
+            <w:r>
+              <w:rPr>
+                <w:b/>
+              </w:rPr>
+              <w:t>()</w:t>
+            </w:r>
+          </w:p>
+        </w:tc>
+        <w:tc>
+          <w:tcPr>
+            <w:tcW w:w="6268" w:type="dxa"/>
+            <w:vAlign w:val="center"/>
+          </w:tcPr>
+          <w:p>
+            <w:pPr>
+              <w:spacing w:after="60" w:line="276" w:lineRule="auto"/>
+            </w:pPr>
+            <w:r>
+              <w:t xml:space="preserve">A seconda di come chiamata, mostra all’utente le proprie informazioni personali o quelle di un altro utente. In particolare, stamperà a schermo: nome, cognome (come da registrazione), sesso, professione, situazione sentimentale, data di nascita e luogo di nascita. Se non modificate, di </w:t>
+            </w:r>
+            <w:r>
+              <w:rPr>
+                <w:i/>
+              </w:rPr>
+              <w:t>default</w:t>
+            </w:r>
+            <w:r>
+              <w:t xml:space="preserve"> le informazioni personali sono impostate su “</w:t>
+            </w:r>
+            <w:r>
+              <w:rPr>
+                <w:i/>
+              </w:rPr>
+              <w:t>Non definito</w:t>
+            </w:r>
+            <w:r>
+              <w:t xml:space="preserve">”. </w:t>
+            </w:r>
+          </w:p>
+        </w:tc>
+      </w:tr>
+      <w:tr>
+        <w:tc>
+          <w:tcPr>
+            <w:tcW w:w="3510" w:type="dxa"/>
+            <w:vAlign w:val="center"/>
+          </w:tcPr>
+          <w:p>
+            <w:pPr>
+              <w:spacing w:after="60" w:line="276" w:lineRule="auto"/>
+              <w:rPr>
+                <w:b/>
+              </w:rPr>
+            </w:pPr>
+            <w:proofErr w:type="spellStart"/>
+            <w:r>
+              <w:rPr>
+                <w:b/>
+              </w:rPr>
+              <w:t>void</w:t>
+            </w:r>
+            <w:proofErr w:type="spellEnd"/>
+            <w:r>
+              <w:rPr>
+                <w:b/>
+              </w:rPr>
+              <w:t xml:space="preserve"> </w:t>
+            </w:r>
+            <w:proofErr w:type="spellStart"/>
+            <w:r>
+              <w:rPr>
+                <w:b/>
+              </w:rPr>
+              <w:t>modifica_profilo</w:t>
+            </w:r>
+            <w:proofErr w:type="spellEnd"/>
+            <w:r>
+              <w:rPr>
+                <w:b/>
+              </w:rPr>
+              <w:t>()</w:t>
+            </w:r>
+          </w:p>
+        </w:tc>
+        <w:tc>
+          <w:tcPr>
+            <w:tcW w:w="6268" w:type="dxa"/>
+            <w:vAlign w:val="center"/>
+          </w:tcPr>
+          <w:p>
+            <w:pPr>
+              <w:spacing w:after="60" w:line="276" w:lineRule="auto"/>
+            </w:pPr>
+            <w:r>
+              <w:t>Permette all’utente la modifica del proprio profilo, anche solamente di una voce al suo interno.</w:t>
+            </w:r>
+          </w:p>
+        </w:tc>
+      </w:tr>
+      <w:tr>
+        <w:tc>
+          <w:tcPr>
+            <w:tcW w:w="3510" w:type="dxa"/>
+            <w:vAlign w:val="center"/>
+          </w:tcPr>
+          <w:p>
+            <w:pPr>
+              <w:spacing w:after="60" w:line="276" w:lineRule="auto"/>
+              <w:rPr>
+                <w:b/>
+              </w:rPr>
+            </w:pPr>
+            <w:proofErr w:type="spellStart"/>
+            <w:r>
+              <w:rPr>
+                <w:b/>
+              </w:rPr>
+              <w:t>void</w:t>
+            </w:r>
+            <w:proofErr w:type="spellEnd"/>
+            <w:r>
+              <w:rPr>
+                <w:b/>
+              </w:rPr>
+              <w:t xml:space="preserve"> </w:t>
+            </w:r>
+            <w:proofErr w:type="spellStart"/>
+            <w:r>
+              <w:rPr>
+                <w:b/>
+              </w:rPr>
+              <w:t>visualizza_bacheca</w:t>
+            </w:r>
+            <w:proofErr w:type="spellEnd"/>
+            <w:r>
+              <w:rPr>
+                <w:b/>
+              </w:rPr>
+              <w:t>()</w:t>
+            </w:r>
+          </w:p>
+        </w:tc>
+        <w:tc>
+          <w:tcPr>
+            <w:tcW w:w="6268" w:type="dxa"/>
+            <w:vAlign w:val="center"/>
+          </w:tcPr>
+          <w:p>
+            <w:pPr>
+              <w:spacing w:after="60" w:line="276" w:lineRule="auto"/>
+            </w:pPr>
+            <w:r>
+              <w:t>A seconda di come chiamata, mostra all’utente la propria bacheca o quella di un altro utente. In particolare, stampa a video i post relativi.</w:t>
+            </w:r>
+          </w:p>
+        </w:tc>
+      </w:tr>
+    </w:tbl>
     <w:p>
       <w:pPr>
         <w:pStyle w:val="Paragrafoelenco"/>
-        <w:numPr>
-          <w:ilvl w:val="0"/>
-          <w:numId w:val="15"/>
-        </w:numPr>
         <w:spacing w:after="60" w:line="276" w:lineRule="auto"/>
-        <w:ind w:left="714" w:hanging="357"/>
+        <w:ind w:left="714"/>
         <w:contextualSpacing w:val="0"/>
         <w:jc w:val="both"/>
         <w:rPr>
           <w:b/>
         </w:rPr>
       </w:pPr>
-      <w:r>
+    </w:p>
+    <w:tbl>
+      <w:tblPr>
+        <w:tblStyle w:val="Grigliatabella"/>
+        <w:tblW w:w="0" w:type="auto"/>
+        <w:tblLook w:val="04A0"/>
+      </w:tblPr>
+      <w:tblGrid>
+        <w:gridCol w:w="3510"/>
+        <w:gridCol w:w="6268"/>
+      </w:tblGrid>
+      <w:tr>
+        <w:tc>
+          <w:tcPr>
+            <w:tcW w:w="9778" w:type="dxa"/>
+            <w:gridSpan w:val="2"/>
+            <w:vAlign w:val="center"/>
+          </w:tcPr>
+          <w:p>
+            <w:pPr>
+              <w:spacing w:after="60" w:line="276" w:lineRule="auto"/>
+              <w:jc w:val="center"/>
+              <w:rPr>
+                <w:b/>
+                <w:u w:val="words"/>
+              </w:rPr>
+            </w:pPr>
+            <w:r>
+              <w:rPr>
+                <w:b/>
+                <w:sz w:val="24"/>
+                <w:u w:val="words"/>
+              </w:rPr>
+              <w:t>Bacheca</w:t>
+            </w:r>
+          </w:p>
+        </w:tc>
+      </w:tr>
+      <w:tr>
+        <w:tc>
+          <w:tcPr>
+            <w:tcW w:w="9778" w:type="dxa"/>
+            <w:gridSpan w:val="2"/>
+            <w:vAlign w:val="center"/>
+          </w:tcPr>
+          <w:p>
+            <w:pPr>
+              <w:spacing w:after="60" w:line="276" w:lineRule="auto"/>
+              <w:jc w:val="center"/>
+              <w:rPr>
+                <w:b/>
+              </w:rPr>
+            </w:pPr>
+            <w:r>
+              <w:t>classe contenente i metodi per visualizzare una specifica bacheca ed aggiungere un nuovo post</w:t>
+            </w:r>
+          </w:p>
+        </w:tc>
+      </w:tr>
+      <w:tr>
+        <w:tc>
+          <w:tcPr>
+            <w:tcW w:w="9778" w:type="dxa"/>
+            <w:gridSpan w:val="2"/>
+            <w:vAlign w:val="center"/>
+          </w:tcPr>
+          <w:p>
+            <w:pPr>
+              <w:spacing w:after="60" w:line="276" w:lineRule="auto"/>
+              <w:jc w:val="center"/>
+              <w:rPr>
+                <w:b/>
+                <w:u w:val="single"/>
+              </w:rPr>
+            </w:pPr>
+            <w:r>
+              <w:rPr>
+                <w:b/>
+                <w:u w:val="single"/>
+              </w:rPr>
+              <w:t>Attributi</w:t>
+            </w:r>
+          </w:p>
+        </w:tc>
+      </w:tr>
+      <w:tr>
+        <w:tc>
+          <w:tcPr>
+            <w:tcW w:w="3510" w:type="dxa"/>
+            <w:vAlign w:val="center"/>
+          </w:tcPr>
+          <w:p>
+            <w:pPr>
+              <w:spacing w:after="60" w:line="276" w:lineRule="auto"/>
+              <w:rPr>
+                <w:b/>
+              </w:rPr>
+            </w:pPr>
+          </w:p>
+        </w:tc>
+        <w:tc>
+          <w:tcPr>
+            <w:tcW w:w="6268" w:type="dxa"/>
+            <w:vAlign w:val="center"/>
+          </w:tcPr>
+          <w:p>
+            <w:pPr>
+              <w:spacing w:after="60" w:line="276" w:lineRule="auto"/>
+            </w:pPr>
+          </w:p>
+        </w:tc>
+      </w:tr>
+      <w:tr>
+        <w:tc>
+          <w:tcPr>
+            <w:tcW w:w="9778" w:type="dxa"/>
+            <w:gridSpan w:val="2"/>
+            <w:vAlign w:val="center"/>
+          </w:tcPr>
+          <w:p>
+            <w:pPr>
+              <w:spacing w:after="60" w:line="276" w:lineRule="auto"/>
+              <w:jc w:val="center"/>
+              <w:rPr>
+                <w:b/>
+                <w:u w:val="single"/>
+              </w:rPr>
+            </w:pPr>
+            <w:r>
+              <w:rPr>
+                <w:b/>
+                <w:u w:val="single"/>
+              </w:rPr>
+              <w:t>Metodi</w:t>
+            </w:r>
+          </w:p>
+        </w:tc>
+      </w:tr>
+      <w:tr>
+        <w:tc>
+          <w:tcPr>
+            <w:tcW w:w="3510" w:type="dxa"/>
+            <w:vAlign w:val="center"/>
+          </w:tcPr>
+          <w:p>
+            <w:pPr>
+              <w:spacing w:after="60" w:line="276" w:lineRule="auto"/>
+              <w:rPr>
+                <w:b/>
+              </w:rPr>
+            </w:pPr>
+          </w:p>
+        </w:tc>
+        <w:tc>
+          <w:tcPr>
+            <w:tcW w:w="6268" w:type="dxa"/>
+            <w:vAlign w:val="center"/>
+          </w:tcPr>
+          <w:p>
+            <w:pPr>
+              <w:spacing w:after="60" w:line="276" w:lineRule="auto"/>
+            </w:pPr>
+          </w:p>
+        </w:tc>
+      </w:tr>
+      <w:tr>
+        <w:tc>
+          <w:tcPr>
+            <w:tcW w:w="3510" w:type="dxa"/>
+            <w:vAlign w:val="center"/>
+          </w:tcPr>
+          <w:p>
+            <w:pPr>
+              <w:spacing w:after="60" w:line="276" w:lineRule="auto"/>
+              <w:rPr>
+                <w:b/>
+              </w:rPr>
+            </w:pPr>
+          </w:p>
+        </w:tc>
+        <w:tc>
+          <w:tcPr>
+            <w:tcW w:w="6268" w:type="dxa"/>
+            <w:vAlign w:val="center"/>
+          </w:tcPr>
+          <w:p>
+            <w:pPr>
+              <w:spacing w:after="60" w:line="276" w:lineRule="auto"/>
+            </w:pPr>
+          </w:p>
+        </w:tc>
+      </w:tr>
+      <w:tr>
+        <w:tc>
+          <w:tcPr>
+            <w:tcW w:w="3510" w:type="dxa"/>
+            <w:vAlign w:val="center"/>
+          </w:tcPr>
+          <w:p>
+            <w:pPr>
+              <w:spacing w:after="60" w:line="276" w:lineRule="auto"/>
+              <w:rPr>
+                <w:b/>
+              </w:rPr>
+            </w:pPr>
+          </w:p>
+        </w:tc>
+        <w:tc>
+          <w:tcPr>
+            <w:tcW w:w="6268" w:type="dxa"/>
+            <w:vAlign w:val="center"/>
+          </w:tcPr>
+          <w:p>
+            <w:pPr>
+              <w:spacing w:after="60" w:line="276" w:lineRule="auto"/>
+            </w:pPr>
+          </w:p>
+        </w:tc>
+      </w:tr>
+      <w:tr>
+        <w:tc>
+          <w:tcPr>
+            <w:tcW w:w="3510" w:type="dxa"/>
+            <w:vAlign w:val="center"/>
+          </w:tcPr>
+          <w:p>
+            <w:pPr>
+              <w:spacing w:after="60" w:line="276" w:lineRule="auto"/>
+              <w:rPr>
+                <w:b/>
+              </w:rPr>
+            </w:pPr>
+          </w:p>
+        </w:tc>
+        <w:tc>
+          <w:tcPr>
+            <w:tcW w:w="6268" w:type="dxa"/>
+            <w:vAlign w:val="center"/>
+          </w:tcPr>
+          <w:p>
+            <w:pPr>
+              <w:spacing w:after="60" w:line="276" w:lineRule="auto"/>
+            </w:pPr>
+          </w:p>
+        </w:tc>
+      </w:tr>
+      <w:tr>
+        <w:tc>
+          <w:tcPr>
+            <w:tcW w:w="3510" w:type="dxa"/>
+            <w:vAlign w:val="center"/>
+          </w:tcPr>
+          <w:p>
+            <w:pPr>
+              <w:spacing w:after="60" w:line="276" w:lineRule="auto"/>
+              <w:rPr>
+                <w:b/>
+              </w:rPr>
+            </w:pPr>
+          </w:p>
+        </w:tc>
+        <w:tc>
+          <w:tcPr>
+            <w:tcW w:w="6268" w:type="dxa"/>
+            <w:vAlign w:val="center"/>
+          </w:tcPr>
+          <w:p>
+            <w:pPr>
+              <w:spacing w:after="60" w:line="276" w:lineRule="auto"/>
+            </w:pPr>
+          </w:p>
+        </w:tc>
+      </w:tr>
+      <w:tr>
+        <w:tc>
+          <w:tcPr>
+            <w:tcW w:w="3510" w:type="dxa"/>
+            <w:vAlign w:val="center"/>
+          </w:tcPr>
+          <w:p>
+            <w:pPr>
+              <w:spacing w:after="60" w:line="276" w:lineRule="auto"/>
+              <w:rPr>
+                <w:b/>
+              </w:rPr>
+            </w:pPr>
+          </w:p>
+        </w:tc>
+        <w:tc>
+          <w:tcPr>
+            <w:tcW w:w="6268" w:type="dxa"/>
+            <w:vAlign w:val="center"/>
+          </w:tcPr>
+          <w:p>
+            <w:pPr>
+              <w:spacing w:after="60" w:line="276" w:lineRule="auto"/>
+            </w:pPr>
+          </w:p>
+        </w:tc>
+      </w:tr>
+      <w:tr>
+        <w:tc>
+          <w:tcPr>
+            <w:tcW w:w="3510" w:type="dxa"/>
+            <w:vAlign w:val="center"/>
+          </w:tcPr>
+          <w:p>
+            <w:pPr>
+              <w:spacing w:after="60" w:line="276" w:lineRule="auto"/>
+              <w:rPr>
+                <w:b/>
+              </w:rPr>
+            </w:pPr>
+          </w:p>
+        </w:tc>
+        <w:tc>
+          <w:tcPr>
+            <w:tcW w:w="6268" w:type="dxa"/>
+            <w:vAlign w:val="center"/>
+          </w:tcPr>
+          <w:p>
+            <w:pPr>
+              <w:spacing w:after="60" w:line="276" w:lineRule="auto"/>
+            </w:pPr>
+          </w:p>
+        </w:tc>
+      </w:tr>
+      <w:tr>
+        <w:tc>
+          <w:tcPr>
+            <w:tcW w:w="3510" w:type="dxa"/>
+            <w:vAlign w:val="center"/>
+          </w:tcPr>
+          <w:p>
+            <w:pPr>
+              <w:spacing w:after="60" w:line="276" w:lineRule="auto"/>
+              <w:rPr>
+                <w:b/>
+              </w:rPr>
+            </w:pPr>
+          </w:p>
+        </w:tc>
+        <w:tc>
+          <w:tcPr>
+            <w:tcW w:w="6268" w:type="dxa"/>
+            <w:vAlign w:val="center"/>
+          </w:tcPr>
+          <w:p>
+            <w:pPr>
+              <w:spacing w:after="60" w:line="276" w:lineRule="auto"/>
+            </w:pPr>
+          </w:p>
+        </w:tc>
+      </w:tr>
+    </w:tbl>
+    <w:p>
+      <w:pPr>
+        <w:spacing w:after="60" w:line="276" w:lineRule="auto"/>
+        <w:jc w:val="both"/>
         <w:rPr>
           <w:b/>
         </w:rPr>
-        <w:t>Utente</w:t>
-      </w:r>
-      <w:r>
-        <w:t>: classe contenente gli attributi distintivi degli utenti registrati</w:t>
-      </w:r>
-    </w:p>
-    <w:p>
-      <w:pPr>
-        <w:pStyle w:val="Paragrafoelenco"/>
-        <w:numPr>
-          <w:ilvl w:val="0"/>
-          <w:numId w:val="15"/>
-        </w:numPr>
+      </w:pPr>
+    </w:p>
+    <w:tbl>
+      <w:tblPr>
+        <w:tblStyle w:val="Grigliatabella"/>
+        <w:tblW w:w="0" w:type="auto"/>
+        <w:tblLook w:val="04A0"/>
+      </w:tblPr>
+      <w:tblGrid>
+        <w:gridCol w:w="3510"/>
+        <w:gridCol w:w="6268"/>
+      </w:tblGrid>
+      <w:tr>
+        <w:tc>
+          <w:tcPr>
+            <w:tcW w:w="9778" w:type="dxa"/>
+            <w:gridSpan w:val="2"/>
+            <w:vAlign w:val="center"/>
+          </w:tcPr>
+          <w:p>
+            <w:pPr>
+              <w:spacing w:after="60" w:line="276" w:lineRule="auto"/>
+              <w:jc w:val="center"/>
+              <w:rPr>
+                <w:b/>
+                <w:u w:val="words"/>
+              </w:rPr>
+            </w:pPr>
+            <w:r>
+              <w:rPr>
+                <w:b/>
+                <w:sz w:val="24"/>
+                <w:u w:val="words"/>
+              </w:rPr>
+              <w:t>Profilo</w:t>
+            </w:r>
+          </w:p>
+        </w:tc>
+      </w:tr>
+      <w:tr>
+        <w:tc>
+          <w:tcPr>
+            <w:tcW w:w="9778" w:type="dxa"/>
+            <w:gridSpan w:val="2"/>
+            <w:vAlign w:val="center"/>
+          </w:tcPr>
+          <w:p>
+            <w:pPr>
+              <w:spacing w:after="60" w:line="276" w:lineRule="auto"/>
+              <w:jc w:val="center"/>
+              <w:rPr>
+                <w:b/>
+              </w:rPr>
+            </w:pPr>
+            <w:r>
+              <w:t>classe contenente informazioni aggiuntive sull’utente, che compariranno nella sezione del profilo ad esso relativo</w:t>
+            </w:r>
+          </w:p>
+        </w:tc>
+      </w:tr>
+      <w:tr>
+        <w:tc>
+          <w:tcPr>
+            <w:tcW w:w="9778" w:type="dxa"/>
+            <w:gridSpan w:val="2"/>
+            <w:vAlign w:val="center"/>
+          </w:tcPr>
+          <w:p>
+            <w:pPr>
+              <w:spacing w:after="60" w:line="276" w:lineRule="auto"/>
+              <w:jc w:val="center"/>
+              <w:rPr>
+                <w:b/>
+                <w:u w:val="single"/>
+              </w:rPr>
+            </w:pPr>
+            <w:r>
+              <w:rPr>
+                <w:b/>
+                <w:u w:val="single"/>
+              </w:rPr>
+              <w:t>Attributi</w:t>
+            </w:r>
+          </w:p>
+        </w:tc>
+      </w:tr>
+      <w:tr>
+        <w:tc>
+          <w:tcPr>
+            <w:tcW w:w="3510" w:type="dxa"/>
+            <w:vAlign w:val="center"/>
+          </w:tcPr>
+          <w:p>
+            <w:pPr>
+              <w:spacing w:after="60" w:line="276" w:lineRule="auto"/>
+              <w:rPr>
+                <w:b/>
+              </w:rPr>
+            </w:pPr>
+          </w:p>
+        </w:tc>
+        <w:tc>
+          <w:tcPr>
+            <w:tcW w:w="6268" w:type="dxa"/>
+            <w:vAlign w:val="center"/>
+          </w:tcPr>
+          <w:p>
+            <w:pPr>
+              <w:spacing w:after="60" w:line="276" w:lineRule="auto"/>
+            </w:pPr>
+          </w:p>
+        </w:tc>
+      </w:tr>
+      <w:tr>
+        <w:tc>
+          <w:tcPr>
+            <w:tcW w:w="9778" w:type="dxa"/>
+            <w:gridSpan w:val="2"/>
+            <w:vAlign w:val="center"/>
+          </w:tcPr>
+          <w:p>
+            <w:pPr>
+              <w:spacing w:after="60" w:line="276" w:lineRule="auto"/>
+              <w:jc w:val="center"/>
+              <w:rPr>
+                <w:b/>
+                <w:u w:val="single"/>
+              </w:rPr>
+            </w:pPr>
+            <w:r>
+              <w:rPr>
+                <w:b/>
+                <w:u w:val="single"/>
+              </w:rPr>
+              <w:t>Metodi</w:t>
+            </w:r>
+          </w:p>
+        </w:tc>
+      </w:tr>
+      <w:tr>
+        <w:tc>
+          <w:tcPr>
+            <w:tcW w:w="3510" w:type="dxa"/>
+            <w:vAlign w:val="center"/>
+          </w:tcPr>
+          <w:p>
+            <w:pPr>
+              <w:spacing w:after="60" w:line="276" w:lineRule="auto"/>
+              <w:rPr>
+                <w:b/>
+              </w:rPr>
+            </w:pPr>
+          </w:p>
+        </w:tc>
+        <w:tc>
+          <w:tcPr>
+            <w:tcW w:w="6268" w:type="dxa"/>
+            <w:vAlign w:val="center"/>
+          </w:tcPr>
+          <w:p>
+            <w:pPr>
+              <w:spacing w:after="60" w:line="276" w:lineRule="auto"/>
+            </w:pPr>
+          </w:p>
+        </w:tc>
+      </w:tr>
+      <w:tr>
+        <w:tc>
+          <w:tcPr>
+            <w:tcW w:w="3510" w:type="dxa"/>
+            <w:vAlign w:val="center"/>
+          </w:tcPr>
+          <w:p>
+            <w:pPr>
+              <w:spacing w:after="60" w:line="276" w:lineRule="auto"/>
+              <w:rPr>
+                <w:b/>
+              </w:rPr>
+            </w:pPr>
+          </w:p>
+        </w:tc>
+        <w:tc>
+          <w:tcPr>
+            <w:tcW w:w="6268" w:type="dxa"/>
+            <w:vAlign w:val="center"/>
+          </w:tcPr>
+          <w:p>
+            <w:pPr>
+              <w:spacing w:after="60" w:line="276" w:lineRule="auto"/>
+            </w:pPr>
+          </w:p>
+        </w:tc>
+      </w:tr>
+      <w:tr>
+        <w:tc>
+          <w:tcPr>
+            <w:tcW w:w="3510" w:type="dxa"/>
+            <w:vAlign w:val="center"/>
+          </w:tcPr>
+          <w:p>
+            <w:pPr>
+              <w:spacing w:after="60" w:line="276" w:lineRule="auto"/>
+              <w:rPr>
+                <w:b/>
+              </w:rPr>
+            </w:pPr>
+          </w:p>
+        </w:tc>
+        <w:tc>
+          <w:tcPr>
+            <w:tcW w:w="6268" w:type="dxa"/>
+            <w:vAlign w:val="center"/>
+          </w:tcPr>
+          <w:p>
+            <w:pPr>
+              <w:spacing w:after="60" w:line="276" w:lineRule="auto"/>
+            </w:pPr>
+          </w:p>
+        </w:tc>
+      </w:tr>
+      <w:tr>
+        <w:tc>
+          <w:tcPr>
+            <w:tcW w:w="3510" w:type="dxa"/>
+            <w:vAlign w:val="center"/>
+          </w:tcPr>
+          <w:p>
+            <w:pPr>
+              <w:spacing w:after="60" w:line="276" w:lineRule="auto"/>
+              <w:rPr>
+                <w:b/>
+              </w:rPr>
+            </w:pPr>
+          </w:p>
+        </w:tc>
+        <w:tc>
+          <w:tcPr>
+            <w:tcW w:w="6268" w:type="dxa"/>
+            <w:vAlign w:val="center"/>
+          </w:tcPr>
+          <w:p>
+            <w:pPr>
+              <w:spacing w:after="60" w:line="276" w:lineRule="auto"/>
+            </w:pPr>
+          </w:p>
+        </w:tc>
+      </w:tr>
+      <w:tr>
+        <w:tc>
+          <w:tcPr>
+            <w:tcW w:w="3510" w:type="dxa"/>
+            <w:vAlign w:val="center"/>
+          </w:tcPr>
+          <w:p>
+            <w:pPr>
+              <w:spacing w:after="60" w:line="276" w:lineRule="auto"/>
+              <w:rPr>
+                <w:b/>
+              </w:rPr>
+            </w:pPr>
+          </w:p>
+        </w:tc>
+        <w:tc>
+          <w:tcPr>
+            <w:tcW w:w="6268" w:type="dxa"/>
+            <w:vAlign w:val="center"/>
+          </w:tcPr>
+          <w:p>
+            <w:pPr>
+              <w:spacing w:after="60" w:line="276" w:lineRule="auto"/>
+            </w:pPr>
+          </w:p>
+        </w:tc>
+      </w:tr>
+      <w:tr>
+        <w:tc>
+          <w:tcPr>
+            <w:tcW w:w="3510" w:type="dxa"/>
+            <w:vAlign w:val="center"/>
+          </w:tcPr>
+          <w:p>
+            <w:pPr>
+              <w:spacing w:after="60" w:line="276" w:lineRule="auto"/>
+              <w:rPr>
+                <w:b/>
+              </w:rPr>
+            </w:pPr>
+          </w:p>
+        </w:tc>
+        <w:tc>
+          <w:tcPr>
+            <w:tcW w:w="6268" w:type="dxa"/>
+            <w:vAlign w:val="center"/>
+          </w:tcPr>
+          <w:p>
+            <w:pPr>
+              <w:spacing w:after="60" w:line="276" w:lineRule="auto"/>
+            </w:pPr>
+          </w:p>
+        </w:tc>
+      </w:tr>
+      <w:tr>
+        <w:tc>
+          <w:tcPr>
+            <w:tcW w:w="3510" w:type="dxa"/>
+            <w:vAlign w:val="center"/>
+          </w:tcPr>
+          <w:p>
+            <w:pPr>
+              <w:spacing w:after="60" w:line="276" w:lineRule="auto"/>
+              <w:rPr>
+                <w:b/>
+              </w:rPr>
+            </w:pPr>
+          </w:p>
+        </w:tc>
+        <w:tc>
+          <w:tcPr>
+            <w:tcW w:w="6268" w:type="dxa"/>
+            <w:vAlign w:val="center"/>
+          </w:tcPr>
+          <w:p>
+            <w:pPr>
+              <w:spacing w:after="60" w:line="276" w:lineRule="auto"/>
+            </w:pPr>
+          </w:p>
+        </w:tc>
+      </w:tr>
+      <w:tr>
+        <w:tc>
+          <w:tcPr>
+            <w:tcW w:w="3510" w:type="dxa"/>
+            <w:vAlign w:val="center"/>
+          </w:tcPr>
+          <w:p>
+            <w:pPr>
+              <w:spacing w:after="60" w:line="276" w:lineRule="auto"/>
+              <w:rPr>
+                <w:b/>
+              </w:rPr>
+            </w:pPr>
+          </w:p>
+        </w:tc>
+        <w:tc>
+          <w:tcPr>
+            <w:tcW w:w="6268" w:type="dxa"/>
+            <w:vAlign w:val="center"/>
+          </w:tcPr>
+          <w:p>
+            <w:pPr>
+              <w:spacing w:after="60" w:line="276" w:lineRule="auto"/>
+            </w:pPr>
+          </w:p>
+        </w:tc>
+      </w:tr>
+    </w:tbl>
+    <w:p>
+      <w:pPr>
         <w:spacing w:after="60" w:line="276" w:lineRule="auto"/>
-        <w:ind w:left="714" w:hanging="357"/>
-        <w:contextualSpacing w:val="0"/>
         <w:jc w:val="both"/>
         <w:rPr>
           <w:b/>
         </w:rPr>
       </w:pPr>
-      <w:r>
+    </w:p>
+    <w:tbl>
+      <w:tblPr>
+        <w:tblStyle w:val="Grigliatabella"/>
+        <w:tblW w:w="0" w:type="auto"/>
+        <w:tblLook w:val="04A0"/>
+      </w:tblPr>
+      <w:tblGrid>
+        <w:gridCol w:w="3510"/>
+        <w:gridCol w:w="6268"/>
+      </w:tblGrid>
+      <w:tr>
+        <w:tc>
+          <w:tcPr>
+            <w:tcW w:w="9778" w:type="dxa"/>
+            <w:gridSpan w:val="2"/>
+            <w:vAlign w:val="center"/>
+          </w:tcPr>
+          <w:p>
+            <w:pPr>
+              <w:spacing w:after="60" w:line="276" w:lineRule="auto"/>
+              <w:jc w:val="center"/>
+              <w:rPr>
+                <w:b/>
+                <w:u w:val="words"/>
+              </w:rPr>
+            </w:pPr>
+            <w:r>
+              <w:rPr>
+                <w:b/>
+                <w:sz w:val="24"/>
+                <w:u w:val="words"/>
+              </w:rPr>
+              <w:t>Post</w:t>
+            </w:r>
+          </w:p>
+        </w:tc>
+      </w:tr>
+      <w:tr>
+        <w:tc>
+          <w:tcPr>
+            <w:tcW w:w="9778" w:type="dxa"/>
+            <w:gridSpan w:val="2"/>
+            <w:vAlign w:val="center"/>
+          </w:tcPr>
+          <w:p>
+            <w:pPr>
+              <w:spacing w:after="60" w:line="276" w:lineRule="auto"/>
+              <w:jc w:val="center"/>
+              <w:rPr>
+                <w:b/>
+              </w:rPr>
+            </w:pPr>
+            <w:r>
+              <w:t>classe contenente gli attributi distintivi di ogni post esistente</w:t>
+            </w:r>
+          </w:p>
+        </w:tc>
+      </w:tr>
+      <w:tr>
+        <w:tc>
+          <w:tcPr>
+            <w:tcW w:w="9778" w:type="dxa"/>
+            <w:gridSpan w:val="2"/>
+            <w:vAlign w:val="center"/>
+          </w:tcPr>
+          <w:p>
+            <w:pPr>
+              <w:spacing w:after="60" w:line="276" w:lineRule="auto"/>
+              <w:jc w:val="center"/>
+              <w:rPr>
+                <w:b/>
+                <w:u w:val="single"/>
+              </w:rPr>
+            </w:pPr>
+            <w:r>
+              <w:rPr>
+                <w:b/>
+                <w:u w:val="single"/>
+              </w:rPr>
+              <w:t>Attributi</w:t>
+            </w:r>
+          </w:p>
+        </w:tc>
+      </w:tr>
+      <w:tr>
+        <w:tc>
+          <w:tcPr>
+            <w:tcW w:w="3510" w:type="dxa"/>
+            <w:vAlign w:val="center"/>
+          </w:tcPr>
+          <w:p>
+            <w:pPr>
+              <w:spacing w:after="60" w:line="276" w:lineRule="auto"/>
+              <w:rPr>
+                <w:b/>
+              </w:rPr>
+            </w:pPr>
+          </w:p>
+        </w:tc>
+        <w:tc>
+          <w:tcPr>
+            <w:tcW w:w="6268" w:type="dxa"/>
+            <w:vAlign w:val="center"/>
+          </w:tcPr>
+          <w:p>
+            <w:pPr>
+              <w:spacing w:after="60" w:line="276" w:lineRule="auto"/>
+            </w:pPr>
+          </w:p>
+        </w:tc>
+      </w:tr>
+      <w:tr>
+        <w:tc>
+          <w:tcPr>
+            <w:tcW w:w="9778" w:type="dxa"/>
+            <w:gridSpan w:val="2"/>
+            <w:vAlign w:val="center"/>
+          </w:tcPr>
+          <w:p>
+            <w:pPr>
+              <w:spacing w:after="60" w:line="276" w:lineRule="auto"/>
+              <w:jc w:val="center"/>
+              <w:rPr>
+                <w:b/>
+                <w:u w:val="single"/>
+              </w:rPr>
+            </w:pPr>
+            <w:r>
+              <w:rPr>
+                <w:b/>
+                <w:u w:val="single"/>
+              </w:rPr>
+              <w:t>Metodi</w:t>
+            </w:r>
+          </w:p>
+        </w:tc>
+      </w:tr>
+      <w:tr>
+        <w:tc>
+          <w:tcPr>
+            <w:tcW w:w="3510" w:type="dxa"/>
+            <w:vAlign w:val="center"/>
+          </w:tcPr>
+          <w:p>
+            <w:pPr>
+              <w:spacing w:after="60" w:line="276" w:lineRule="auto"/>
+              <w:rPr>
+                <w:b/>
+              </w:rPr>
+            </w:pPr>
+          </w:p>
+        </w:tc>
+        <w:tc>
+          <w:tcPr>
+            <w:tcW w:w="6268" w:type="dxa"/>
+            <w:vAlign w:val="center"/>
+          </w:tcPr>
+          <w:p>
+            <w:pPr>
+              <w:spacing w:after="60" w:line="276" w:lineRule="auto"/>
+            </w:pPr>
+          </w:p>
+        </w:tc>
+      </w:tr>
+      <w:tr>
+        <w:tc>
+          <w:tcPr>
+            <w:tcW w:w="3510" w:type="dxa"/>
+            <w:vAlign w:val="center"/>
+          </w:tcPr>
+          <w:p>
+            <w:pPr>
+              <w:spacing w:after="60" w:line="276" w:lineRule="auto"/>
+              <w:rPr>
+                <w:b/>
+              </w:rPr>
+            </w:pPr>
+          </w:p>
+        </w:tc>
+        <w:tc>
+          <w:tcPr>
+            <w:tcW w:w="6268" w:type="dxa"/>
+            <w:vAlign w:val="center"/>
+          </w:tcPr>
+          <w:p>
+            <w:pPr>
+              <w:spacing w:after="60" w:line="276" w:lineRule="auto"/>
+            </w:pPr>
+          </w:p>
+        </w:tc>
+      </w:tr>
+      <w:tr>
+        <w:tc>
+          <w:tcPr>
+            <w:tcW w:w="3510" w:type="dxa"/>
+            <w:vAlign w:val="center"/>
+          </w:tcPr>
+          <w:p>
+            <w:pPr>
+              <w:spacing w:after="60" w:line="276" w:lineRule="auto"/>
+              <w:rPr>
+                <w:b/>
+              </w:rPr>
+            </w:pPr>
+          </w:p>
+        </w:tc>
+        <w:tc>
+          <w:tcPr>
+            <w:tcW w:w="6268" w:type="dxa"/>
+            <w:vAlign w:val="center"/>
+          </w:tcPr>
+          <w:p>
+            <w:pPr>
+              <w:spacing w:after="60" w:line="276" w:lineRule="auto"/>
+            </w:pPr>
+          </w:p>
+        </w:tc>
+      </w:tr>
+      <w:tr>
+        <w:tc>
+          <w:tcPr>
+            <w:tcW w:w="3510" w:type="dxa"/>
+            <w:vAlign w:val="center"/>
+          </w:tcPr>
+          <w:p>
+            <w:pPr>
+              <w:spacing w:after="60" w:line="276" w:lineRule="auto"/>
+              <w:rPr>
+                <w:b/>
+              </w:rPr>
+            </w:pPr>
+          </w:p>
+        </w:tc>
+        <w:tc>
+          <w:tcPr>
+            <w:tcW w:w="6268" w:type="dxa"/>
+            <w:vAlign w:val="center"/>
+          </w:tcPr>
+          <w:p>
+            <w:pPr>
+              <w:spacing w:after="60" w:line="276" w:lineRule="auto"/>
+            </w:pPr>
+          </w:p>
+        </w:tc>
+      </w:tr>
+      <w:tr>
+        <w:tc>
+          <w:tcPr>
+            <w:tcW w:w="3510" w:type="dxa"/>
+            <w:vAlign w:val="center"/>
+          </w:tcPr>
+          <w:p>
+            <w:pPr>
+              <w:spacing w:after="60" w:line="276" w:lineRule="auto"/>
+              <w:rPr>
+                <w:b/>
+              </w:rPr>
+            </w:pPr>
+          </w:p>
+        </w:tc>
+        <w:tc>
+          <w:tcPr>
+            <w:tcW w:w="6268" w:type="dxa"/>
+            <w:vAlign w:val="center"/>
+          </w:tcPr>
+          <w:p>
+            <w:pPr>
+              <w:spacing w:after="60" w:line="276" w:lineRule="auto"/>
+            </w:pPr>
+          </w:p>
+        </w:tc>
+      </w:tr>
+      <w:tr>
+        <w:tc>
+          <w:tcPr>
+            <w:tcW w:w="3510" w:type="dxa"/>
+            <w:vAlign w:val="center"/>
+          </w:tcPr>
+          <w:p>
+            <w:pPr>
+              <w:spacing w:after="60" w:line="276" w:lineRule="auto"/>
+              <w:rPr>
+                <w:b/>
+              </w:rPr>
+            </w:pPr>
+          </w:p>
+        </w:tc>
+        <w:tc>
+          <w:tcPr>
+            <w:tcW w:w="6268" w:type="dxa"/>
+            <w:vAlign w:val="center"/>
+          </w:tcPr>
+          <w:p>
+            <w:pPr>
+              <w:spacing w:after="60" w:line="276" w:lineRule="auto"/>
+            </w:pPr>
+          </w:p>
+        </w:tc>
+      </w:tr>
+      <w:tr>
+        <w:tc>
+          <w:tcPr>
+            <w:tcW w:w="3510" w:type="dxa"/>
+            <w:vAlign w:val="center"/>
+          </w:tcPr>
+          <w:p>
+            <w:pPr>
+              <w:spacing w:after="60" w:line="276" w:lineRule="auto"/>
+              <w:rPr>
+                <w:b/>
+              </w:rPr>
+            </w:pPr>
+          </w:p>
+        </w:tc>
+        <w:tc>
+          <w:tcPr>
+            <w:tcW w:w="6268" w:type="dxa"/>
+            <w:vAlign w:val="center"/>
+          </w:tcPr>
+          <w:p>
+            <w:pPr>
+              <w:spacing w:after="60" w:line="276" w:lineRule="auto"/>
+            </w:pPr>
+          </w:p>
+        </w:tc>
+      </w:tr>
+      <w:tr>
+        <w:tc>
+          <w:tcPr>
+            <w:tcW w:w="3510" w:type="dxa"/>
+            <w:vAlign w:val="center"/>
+          </w:tcPr>
+          <w:p>
+            <w:pPr>
+              <w:spacing w:after="60" w:line="276" w:lineRule="auto"/>
+              <w:rPr>
+                <w:b/>
+              </w:rPr>
+            </w:pPr>
+          </w:p>
+        </w:tc>
+        <w:tc>
+          <w:tcPr>
+            <w:tcW w:w="6268" w:type="dxa"/>
+            <w:vAlign w:val="center"/>
+          </w:tcPr>
+          <w:p>
+            <w:pPr>
+              <w:spacing w:after="60" w:line="276" w:lineRule="auto"/>
+            </w:pPr>
+          </w:p>
+        </w:tc>
+      </w:tr>
+    </w:tbl>
+    <w:p>
+      <w:pPr>
+        <w:spacing w:after="60" w:line="276" w:lineRule="auto"/>
+        <w:jc w:val="both"/>
         <w:rPr>
           <w:b/>
         </w:rPr>
-        <w:lastRenderedPageBreak/>
-        <w:t>Bacheca</w:t>
-      </w:r>
-      <w:r>
-        <w:t>: classe contenente i metodi per visualizzare una specifica bacheca ed aggiungere un nuovo post</w:t>
-      </w:r>
-    </w:p>
-    <w:p>
-      <w:pPr>
-        <w:pStyle w:val="Paragrafoelenco"/>
-        <w:numPr>
-          <w:ilvl w:val="0"/>
-          <w:numId w:val="15"/>
-        </w:numPr>
+      </w:pPr>
+    </w:p>
+    <w:tbl>
+      <w:tblPr>
+        <w:tblStyle w:val="Grigliatabella"/>
+        <w:tblW w:w="0" w:type="auto"/>
+        <w:tblLook w:val="04A0"/>
+      </w:tblPr>
+      <w:tblGrid>
+        <w:gridCol w:w="3510"/>
+        <w:gridCol w:w="6268"/>
+      </w:tblGrid>
+      <w:tr>
+        <w:tc>
+          <w:tcPr>
+            <w:tcW w:w="9778" w:type="dxa"/>
+            <w:gridSpan w:val="2"/>
+            <w:vAlign w:val="center"/>
+          </w:tcPr>
+          <w:p>
+            <w:pPr>
+              <w:spacing w:after="60" w:line="276" w:lineRule="auto"/>
+              <w:jc w:val="center"/>
+              <w:rPr>
+                <w:b/>
+                <w:u w:val="words"/>
+              </w:rPr>
+            </w:pPr>
+            <w:r>
+              <w:rPr>
+                <w:b/>
+                <w:sz w:val="24"/>
+                <w:u w:val="words"/>
+              </w:rPr>
+              <w:t>Commento</w:t>
+            </w:r>
+          </w:p>
+        </w:tc>
+      </w:tr>
+      <w:tr>
+        <w:tc>
+          <w:tcPr>
+            <w:tcW w:w="9778" w:type="dxa"/>
+            <w:gridSpan w:val="2"/>
+            <w:vAlign w:val="center"/>
+          </w:tcPr>
+          <w:p>
+            <w:pPr>
+              <w:spacing w:after="60" w:line="276" w:lineRule="auto"/>
+              <w:jc w:val="center"/>
+              <w:rPr>
+                <w:b/>
+              </w:rPr>
+            </w:pPr>
+            <w:r>
+              <w:t>classe contenente gli attributi distintivi di ogni commento esistente relativo ad ogni specifico post</w:t>
+            </w:r>
+          </w:p>
+        </w:tc>
+      </w:tr>
+      <w:tr>
+        <w:tc>
+          <w:tcPr>
+            <w:tcW w:w="9778" w:type="dxa"/>
+            <w:gridSpan w:val="2"/>
+            <w:vAlign w:val="center"/>
+          </w:tcPr>
+          <w:p>
+            <w:pPr>
+              <w:spacing w:after="60" w:line="276" w:lineRule="auto"/>
+              <w:jc w:val="center"/>
+              <w:rPr>
+                <w:b/>
+                <w:u w:val="single"/>
+              </w:rPr>
+            </w:pPr>
+            <w:r>
+              <w:rPr>
+                <w:b/>
+                <w:u w:val="single"/>
+              </w:rPr>
+              <w:t>Attributi</w:t>
+            </w:r>
+          </w:p>
+        </w:tc>
+      </w:tr>
+      <w:tr>
+        <w:tc>
+          <w:tcPr>
+            <w:tcW w:w="3510" w:type="dxa"/>
+            <w:vAlign w:val="center"/>
+          </w:tcPr>
+          <w:p>
+            <w:pPr>
+              <w:spacing w:after="60" w:line="276" w:lineRule="auto"/>
+              <w:rPr>
+                <w:b/>
+              </w:rPr>
+            </w:pPr>
+          </w:p>
+        </w:tc>
+        <w:tc>
+          <w:tcPr>
+            <w:tcW w:w="6268" w:type="dxa"/>
+            <w:vAlign w:val="center"/>
+          </w:tcPr>
+          <w:p>
+            <w:pPr>
+              <w:spacing w:after="60" w:line="276" w:lineRule="auto"/>
+            </w:pPr>
+          </w:p>
+        </w:tc>
+      </w:tr>
+      <w:tr>
+        <w:tc>
+          <w:tcPr>
+            <w:tcW w:w="9778" w:type="dxa"/>
+            <w:gridSpan w:val="2"/>
+            <w:vAlign w:val="center"/>
+          </w:tcPr>
+          <w:p>
+            <w:pPr>
+              <w:spacing w:after="60" w:line="276" w:lineRule="auto"/>
+              <w:jc w:val="center"/>
+              <w:rPr>
+                <w:b/>
+                <w:u w:val="single"/>
+              </w:rPr>
+            </w:pPr>
+            <w:r>
+              <w:rPr>
+                <w:b/>
+                <w:u w:val="single"/>
+              </w:rPr>
+              <w:t>Metodi</w:t>
+            </w:r>
+          </w:p>
+        </w:tc>
+      </w:tr>
+      <w:tr>
+        <w:tc>
+          <w:tcPr>
+            <w:tcW w:w="3510" w:type="dxa"/>
+            <w:vAlign w:val="center"/>
+          </w:tcPr>
+          <w:p>
+            <w:pPr>
+              <w:spacing w:after="60" w:line="276" w:lineRule="auto"/>
+              <w:rPr>
+                <w:b/>
+              </w:rPr>
+            </w:pPr>
+          </w:p>
+        </w:tc>
+        <w:tc>
+          <w:tcPr>
+            <w:tcW w:w="6268" w:type="dxa"/>
+            <w:vAlign w:val="center"/>
+          </w:tcPr>
+          <w:p>
+            <w:pPr>
+              <w:spacing w:after="60" w:line="276" w:lineRule="auto"/>
+            </w:pPr>
+          </w:p>
+        </w:tc>
+      </w:tr>
+      <w:tr>
+        <w:tc>
+          <w:tcPr>
+            <w:tcW w:w="3510" w:type="dxa"/>
+            <w:vAlign w:val="center"/>
+          </w:tcPr>
+          <w:p>
+            <w:pPr>
+              <w:spacing w:after="60" w:line="276" w:lineRule="auto"/>
+              <w:rPr>
+                <w:b/>
+              </w:rPr>
+            </w:pPr>
+          </w:p>
+        </w:tc>
+        <w:tc>
+          <w:tcPr>
+            <w:tcW w:w="6268" w:type="dxa"/>
+            <w:vAlign w:val="center"/>
+          </w:tcPr>
+          <w:p>
+            <w:pPr>
+              <w:spacing w:after="60" w:line="276" w:lineRule="auto"/>
+            </w:pPr>
+          </w:p>
+        </w:tc>
+      </w:tr>
+      <w:tr>
+        <w:tc>
+          <w:tcPr>
+            <w:tcW w:w="3510" w:type="dxa"/>
+            <w:vAlign w:val="center"/>
+          </w:tcPr>
+          <w:p>
+            <w:pPr>
+              <w:spacing w:after="60" w:line="276" w:lineRule="auto"/>
+              <w:rPr>
+                <w:b/>
+              </w:rPr>
+            </w:pPr>
+          </w:p>
+        </w:tc>
+        <w:tc>
+          <w:tcPr>
+            <w:tcW w:w="6268" w:type="dxa"/>
+            <w:vAlign w:val="center"/>
+          </w:tcPr>
+          <w:p>
+            <w:pPr>
+              <w:spacing w:after="60" w:line="276" w:lineRule="auto"/>
+            </w:pPr>
+          </w:p>
+        </w:tc>
+      </w:tr>
+      <w:tr>
+        <w:tc>
+          <w:tcPr>
+            <w:tcW w:w="3510" w:type="dxa"/>
+            <w:vAlign w:val="center"/>
+          </w:tcPr>
+          <w:p>
+            <w:pPr>
+              <w:spacing w:after="60" w:line="276" w:lineRule="auto"/>
+              <w:rPr>
+                <w:b/>
+              </w:rPr>
+            </w:pPr>
+          </w:p>
+        </w:tc>
+        <w:tc>
+          <w:tcPr>
+            <w:tcW w:w="6268" w:type="dxa"/>
+            <w:vAlign w:val="center"/>
+          </w:tcPr>
+          <w:p>
+            <w:pPr>
+              <w:spacing w:after="60" w:line="276" w:lineRule="auto"/>
+            </w:pPr>
+          </w:p>
+        </w:tc>
+      </w:tr>
+      <w:tr>
+        <w:tc>
+          <w:tcPr>
+            <w:tcW w:w="3510" w:type="dxa"/>
+            <w:vAlign w:val="center"/>
+          </w:tcPr>
+          <w:p>
+            <w:pPr>
+              <w:spacing w:after="60" w:line="276" w:lineRule="auto"/>
+              <w:rPr>
+                <w:b/>
+              </w:rPr>
+            </w:pPr>
+          </w:p>
+        </w:tc>
+        <w:tc>
+          <w:tcPr>
+            <w:tcW w:w="6268" w:type="dxa"/>
+            <w:vAlign w:val="center"/>
+          </w:tcPr>
+          <w:p>
+            <w:pPr>
+              <w:spacing w:after="60" w:line="276" w:lineRule="auto"/>
+            </w:pPr>
+          </w:p>
+        </w:tc>
+      </w:tr>
+      <w:tr>
+        <w:tc>
+          <w:tcPr>
+            <w:tcW w:w="3510" w:type="dxa"/>
+            <w:vAlign w:val="center"/>
+          </w:tcPr>
+          <w:p>
+            <w:pPr>
+              <w:spacing w:after="60" w:line="276" w:lineRule="auto"/>
+              <w:rPr>
+                <w:b/>
+              </w:rPr>
+            </w:pPr>
+          </w:p>
+        </w:tc>
+        <w:tc>
+          <w:tcPr>
+            <w:tcW w:w="6268" w:type="dxa"/>
+            <w:vAlign w:val="center"/>
+          </w:tcPr>
+          <w:p>
+            <w:pPr>
+              <w:spacing w:after="60" w:line="276" w:lineRule="auto"/>
+            </w:pPr>
+          </w:p>
+        </w:tc>
+      </w:tr>
+      <w:tr>
+        <w:tc>
+          <w:tcPr>
+            <w:tcW w:w="3510" w:type="dxa"/>
+            <w:vAlign w:val="center"/>
+          </w:tcPr>
+          <w:p>
+            <w:pPr>
+              <w:spacing w:after="60" w:line="276" w:lineRule="auto"/>
+              <w:rPr>
+                <w:b/>
+              </w:rPr>
+            </w:pPr>
+          </w:p>
+        </w:tc>
+        <w:tc>
+          <w:tcPr>
+            <w:tcW w:w="6268" w:type="dxa"/>
+            <w:vAlign w:val="center"/>
+          </w:tcPr>
+          <w:p>
+            <w:pPr>
+              <w:spacing w:after="60" w:line="276" w:lineRule="auto"/>
+            </w:pPr>
+          </w:p>
+        </w:tc>
+      </w:tr>
+      <w:tr>
+        <w:tc>
+          <w:tcPr>
+            <w:tcW w:w="3510" w:type="dxa"/>
+            <w:vAlign w:val="center"/>
+          </w:tcPr>
+          <w:p>
+            <w:pPr>
+              <w:spacing w:after="60" w:line="276" w:lineRule="auto"/>
+              <w:rPr>
+                <w:b/>
+              </w:rPr>
+            </w:pPr>
+          </w:p>
+        </w:tc>
+        <w:tc>
+          <w:tcPr>
+            <w:tcW w:w="6268" w:type="dxa"/>
+            <w:vAlign w:val="center"/>
+          </w:tcPr>
+          <w:p>
+            <w:pPr>
+              <w:spacing w:after="60" w:line="276" w:lineRule="auto"/>
+            </w:pPr>
+          </w:p>
+        </w:tc>
+      </w:tr>
+    </w:tbl>
+    <w:p>
+      <w:pPr>
         <w:spacing w:after="60" w:line="276" w:lineRule="auto"/>
-        <w:ind w:left="714" w:hanging="357"/>
-        <w:contextualSpacing w:val="0"/>
         <w:jc w:val="both"/>
         <w:rPr>
           <w:b/>
         </w:rPr>
       </w:pPr>
-      <w:r>
+    </w:p>
+    <w:tbl>
+      <w:tblPr>
+        <w:tblStyle w:val="Grigliatabella"/>
+        <w:tblW w:w="0" w:type="auto"/>
+        <w:tblLook w:val="04A0"/>
+      </w:tblPr>
+      <w:tblGrid>
+        <w:gridCol w:w="3510"/>
+        <w:gridCol w:w="6268"/>
+      </w:tblGrid>
+      <w:tr>
+        <w:tc>
+          <w:tcPr>
+            <w:tcW w:w="9778" w:type="dxa"/>
+            <w:gridSpan w:val="2"/>
+            <w:vAlign w:val="center"/>
+          </w:tcPr>
+          <w:p>
+            <w:pPr>
+              <w:spacing w:after="60" w:line="276" w:lineRule="auto"/>
+              <w:jc w:val="center"/>
+              <w:rPr>
+                <w:b/>
+                <w:u w:val="words"/>
+              </w:rPr>
+            </w:pPr>
+            <w:r>
+              <w:rPr>
+                <w:b/>
+                <w:sz w:val="24"/>
+                <w:u w:val="words"/>
+              </w:rPr>
+              <w:t>Amicizia</w:t>
+            </w:r>
+          </w:p>
+        </w:tc>
+      </w:tr>
+      <w:tr>
+        <w:tc>
+          <w:tcPr>
+            <w:tcW w:w="9778" w:type="dxa"/>
+            <w:gridSpan w:val="2"/>
+            <w:vAlign w:val="center"/>
+          </w:tcPr>
+          <w:p>
+            <w:pPr>
+              <w:spacing w:after="60" w:line="276" w:lineRule="auto"/>
+              <w:jc w:val="center"/>
+              <w:rPr>
+                <w:b/>
+              </w:rPr>
+            </w:pPr>
+            <w:proofErr w:type="spellStart"/>
+            <w:r>
+              <w:rPr>
+                <w:i/>
+              </w:rPr>
+              <w:t>association</w:t>
+            </w:r>
+            <w:proofErr w:type="spellEnd"/>
+            <w:r>
+              <w:rPr>
+                <w:i/>
+              </w:rPr>
+              <w:t xml:space="preserve"> </w:t>
+            </w:r>
+            <w:proofErr w:type="spellStart"/>
+            <w:r>
+              <w:rPr>
+                <w:i/>
+              </w:rPr>
+              <w:t>class</w:t>
+            </w:r>
+            <w:proofErr w:type="spellEnd"/>
+            <w:r>
+              <w:t xml:space="preserve"> relativa all’associazione tra i vari utenti, contiene informazioni sul mittente e il destinatario della specifica richiesta e uno </w:t>
+            </w:r>
+            <w:r>
+              <w:rPr>
+                <w:i/>
+              </w:rPr>
+              <w:t>status</w:t>
+            </w:r>
+            <w:r>
+              <w:t xml:space="preserve"> che ne identifica lo stato corrente (accettata/in attesa/rifiutata)</w:t>
+            </w:r>
+          </w:p>
+        </w:tc>
+      </w:tr>
+      <w:tr>
+        <w:tc>
+          <w:tcPr>
+            <w:tcW w:w="9778" w:type="dxa"/>
+            <w:gridSpan w:val="2"/>
+            <w:vAlign w:val="center"/>
+          </w:tcPr>
+          <w:p>
+            <w:pPr>
+              <w:spacing w:after="60" w:line="276" w:lineRule="auto"/>
+              <w:jc w:val="center"/>
+              <w:rPr>
+                <w:b/>
+                <w:u w:val="single"/>
+              </w:rPr>
+            </w:pPr>
+            <w:r>
+              <w:rPr>
+                <w:b/>
+                <w:u w:val="single"/>
+              </w:rPr>
+              <w:t>Attributi</w:t>
+            </w:r>
+          </w:p>
+        </w:tc>
+      </w:tr>
+      <w:tr>
+        <w:tc>
+          <w:tcPr>
+            <w:tcW w:w="3510" w:type="dxa"/>
+            <w:vAlign w:val="center"/>
+          </w:tcPr>
+          <w:p>
+            <w:pPr>
+              <w:spacing w:after="60" w:line="276" w:lineRule="auto"/>
+              <w:rPr>
+                <w:b/>
+              </w:rPr>
+            </w:pPr>
+          </w:p>
+        </w:tc>
+        <w:tc>
+          <w:tcPr>
+            <w:tcW w:w="6268" w:type="dxa"/>
+            <w:vAlign w:val="center"/>
+          </w:tcPr>
+          <w:p>
+            <w:pPr>
+              <w:spacing w:after="60" w:line="276" w:lineRule="auto"/>
+            </w:pPr>
+          </w:p>
+        </w:tc>
+      </w:tr>
+      <w:tr>
+        <w:tc>
+          <w:tcPr>
+            <w:tcW w:w="9778" w:type="dxa"/>
+            <w:gridSpan w:val="2"/>
+            <w:vAlign w:val="center"/>
+          </w:tcPr>
+          <w:p>
+            <w:pPr>
+              <w:spacing w:after="60" w:line="276" w:lineRule="auto"/>
+              <w:jc w:val="center"/>
+              <w:rPr>
+                <w:b/>
+                <w:u w:val="single"/>
+              </w:rPr>
+            </w:pPr>
+            <w:r>
+              <w:rPr>
+                <w:b/>
+                <w:u w:val="single"/>
+              </w:rPr>
+              <w:t>Metodi</w:t>
+            </w:r>
+          </w:p>
+        </w:tc>
+      </w:tr>
+      <w:tr>
+        <w:tc>
+          <w:tcPr>
+            <w:tcW w:w="3510" w:type="dxa"/>
+            <w:vAlign w:val="center"/>
+          </w:tcPr>
+          <w:p>
+            <w:pPr>
+              <w:spacing w:after="60" w:line="276" w:lineRule="auto"/>
+              <w:rPr>
+                <w:b/>
+              </w:rPr>
+            </w:pPr>
+          </w:p>
+        </w:tc>
+        <w:tc>
+          <w:tcPr>
+            <w:tcW w:w="6268" w:type="dxa"/>
+            <w:vAlign w:val="center"/>
+          </w:tcPr>
+          <w:p>
+            <w:pPr>
+              <w:spacing w:after="60" w:line="276" w:lineRule="auto"/>
+            </w:pPr>
+          </w:p>
+        </w:tc>
+      </w:tr>
+      <w:tr>
+        <w:tc>
+          <w:tcPr>
+            <w:tcW w:w="3510" w:type="dxa"/>
+            <w:vAlign w:val="center"/>
+          </w:tcPr>
+          <w:p>
+            <w:pPr>
+              <w:spacing w:after="60" w:line="276" w:lineRule="auto"/>
+              <w:rPr>
+                <w:b/>
+              </w:rPr>
+            </w:pPr>
+          </w:p>
+        </w:tc>
+        <w:tc>
+          <w:tcPr>
+            <w:tcW w:w="6268" w:type="dxa"/>
+            <w:vAlign w:val="center"/>
+          </w:tcPr>
+          <w:p>
+            <w:pPr>
+              <w:spacing w:after="60" w:line="276" w:lineRule="auto"/>
+            </w:pPr>
+          </w:p>
+        </w:tc>
+      </w:tr>
+      <w:tr>
+        <w:tc>
+          <w:tcPr>
+            <w:tcW w:w="3510" w:type="dxa"/>
+            <w:vAlign w:val="center"/>
+          </w:tcPr>
+          <w:p>
+            <w:pPr>
+              <w:spacing w:after="60" w:line="276" w:lineRule="auto"/>
+              <w:rPr>
+                <w:b/>
+              </w:rPr>
+            </w:pPr>
+          </w:p>
+        </w:tc>
+        <w:tc>
+          <w:tcPr>
+            <w:tcW w:w="6268" w:type="dxa"/>
+            <w:vAlign w:val="center"/>
+          </w:tcPr>
+          <w:p>
+            <w:pPr>
+              <w:spacing w:after="60" w:line="276" w:lineRule="auto"/>
+            </w:pPr>
+          </w:p>
+        </w:tc>
+      </w:tr>
+      <w:tr>
+        <w:tc>
+          <w:tcPr>
+            <w:tcW w:w="3510" w:type="dxa"/>
+            <w:vAlign w:val="center"/>
+          </w:tcPr>
+          <w:p>
+            <w:pPr>
+              <w:spacing w:after="60" w:line="276" w:lineRule="auto"/>
+              <w:rPr>
+                <w:b/>
+              </w:rPr>
+            </w:pPr>
+          </w:p>
+        </w:tc>
+        <w:tc>
+          <w:tcPr>
+            <w:tcW w:w="6268" w:type="dxa"/>
+            <w:vAlign w:val="center"/>
+          </w:tcPr>
+          <w:p>
+            <w:pPr>
+              <w:spacing w:after="60" w:line="276" w:lineRule="auto"/>
+            </w:pPr>
+          </w:p>
+        </w:tc>
+      </w:tr>
+      <w:tr>
+        <w:tc>
+          <w:tcPr>
+            <w:tcW w:w="3510" w:type="dxa"/>
+            <w:vAlign w:val="center"/>
+          </w:tcPr>
+          <w:p>
+            <w:pPr>
+              <w:spacing w:after="60" w:line="276" w:lineRule="auto"/>
+              <w:rPr>
+                <w:b/>
+              </w:rPr>
+            </w:pPr>
+          </w:p>
+        </w:tc>
+        <w:tc>
+          <w:tcPr>
+            <w:tcW w:w="6268" w:type="dxa"/>
+            <w:vAlign w:val="center"/>
+          </w:tcPr>
+          <w:p>
+            <w:pPr>
+              <w:spacing w:after="60" w:line="276" w:lineRule="auto"/>
+            </w:pPr>
+          </w:p>
+        </w:tc>
+      </w:tr>
+      <w:tr>
+        <w:tc>
+          <w:tcPr>
+            <w:tcW w:w="3510" w:type="dxa"/>
+            <w:vAlign w:val="center"/>
+          </w:tcPr>
+          <w:p>
+            <w:pPr>
+              <w:spacing w:after="60" w:line="276" w:lineRule="auto"/>
+              <w:rPr>
+                <w:b/>
+              </w:rPr>
+            </w:pPr>
+          </w:p>
+        </w:tc>
+        <w:tc>
+          <w:tcPr>
+            <w:tcW w:w="6268" w:type="dxa"/>
+            <w:vAlign w:val="center"/>
+          </w:tcPr>
+          <w:p>
+            <w:pPr>
+              <w:spacing w:after="60" w:line="276" w:lineRule="auto"/>
+            </w:pPr>
+          </w:p>
+        </w:tc>
+      </w:tr>
+      <w:tr>
+        <w:tc>
+          <w:tcPr>
+            <w:tcW w:w="3510" w:type="dxa"/>
+            <w:vAlign w:val="center"/>
+          </w:tcPr>
+          <w:p>
+            <w:pPr>
+              <w:spacing w:after="60" w:line="276" w:lineRule="auto"/>
+              <w:rPr>
+                <w:b/>
+              </w:rPr>
+            </w:pPr>
+          </w:p>
+        </w:tc>
+        <w:tc>
+          <w:tcPr>
+            <w:tcW w:w="6268" w:type="dxa"/>
+            <w:vAlign w:val="center"/>
+          </w:tcPr>
+          <w:p>
+            <w:pPr>
+              <w:spacing w:after="60" w:line="276" w:lineRule="auto"/>
+            </w:pPr>
+          </w:p>
+        </w:tc>
+      </w:tr>
+      <w:tr>
+        <w:tc>
+          <w:tcPr>
+            <w:tcW w:w="3510" w:type="dxa"/>
+            <w:vAlign w:val="center"/>
+          </w:tcPr>
+          <w:p>
+            <w:pPr>
+              <w:spacing w:after="60" w:line="276" w:lineRule="auto"/>
+              <w:rPr>
+                <w:b/>
+              </w:rPr>
+            </w:pPr>
+          </w:p>
+        </w:tc>
+        <w:tc>
+          <w:tcPr>
+            <w:tcW w:w="6268" w:type="dxa"/>
+            <w:vAlign w:val="center"/>
+          </w:tcPr>
+          <w:p>
+            <w:pPr>
+              <w:spacing w:after="60" w:line="276" w:lineRule="auto"/>
+            </w:pPr>
+          </w:p>
+        </w:tc>
+      </w:tr>
+    </w:tbl>
+    <w:p>
+      <w:pPr>
+        <w:spacing w:after="60" w:line="276" w:lineRule="auto"/>
+        <w:jc w:val="both"/>
         <w:rPr>
           <w:b/>
         </w:rPr>
-        <w:t>Profilo</w:t>
-      </w:r>
-      <w:r>
-        <w:t>: classe contenente informazioni aggiuntive sull’utente, che compariranno nella sezione del profilo ad esso relativo</w:t>
-      </w:r>
-    </w:p>
-    <w:p>
-      <w:pPr>
-        <w:pStyle w:val="Paragrafoelenco"/>
-        <w:numPr>
-          <w:ilvl w:val="0"/>
-          <w:numId w:val="15"/>
-        </w:numPr>
-        <w:spacing w:after="60" w:line="276" w:lineRule="auto"/>
-        <w:ind w:left="714" w:hanging="357"/>
-        <w:contextualSpacing w:val="0"/>
-        <w:jc w:val="both"/>
-        <w:rPr>
-          <w:b/>
-        </w:rPr>
-      </w:pPr>
-      <w:r>
-        <w:rPr>
-          <w:b/>
-        </w:rPr>
-        <w:t>Post</w:t>
-      </w:r>
-      <w:r>
-        <w:t>: classe contenente gli attributi distintivi di ogni post esistente</w:t>
-      </w:r>
-    </w:p>
-    <w:p>
-      <w:pPr>
-        <w:pStyle w:val="Paragrafoelenco"/>
-        <w:numPr>
-          <w:ilvl w:val="0"/>
-          <w:numId w:val="15"/>
-        </w:numPr>
-        <w:spacing w:after="60" w:line="276" w:lineRule="auto"/>
-        <w:ind w:left="714" w:hanging="357"/>
-        <w:contextualSpacing w:val="0"/>
-        <w:jc w:val="both"/>
-        <w:rPr>
-          <w:b/>
-        </w:rPr>
-      </w:pPr>
-      <w:r>
-        <w:rPr>
-          <w:b/>
-        </w:rPr>
-        <w:t>Commento</w:t>
-      </w:r>
-      <w:r>
-        <w:t>: classe contenente gli attributi distintivi di ogni commento esistente relativo ad ogni specifico post</w:t>
-      </w:r>
-    </w:p>
-    <w:p>
-      <w:pPr>
-        <w:pStyle w:val="Paragrafoelenco"/>
-        <w:numPr>
-          <w:ilvl w:val="0"/>
-          <w:numId w:val="15"/>
-        </w:numPr>
-        <w:spacing w:after="60" w:line="276" w:lineRule="auto"/>
-        <w:ind w:left="714" w:hanging="357"/>
-        <w:contextualSpacing w:val="0"/>
-        <w:jc w:val="both"/>
-        <w:rPr>
-          <w:b/>
-        </w:rPr>
-      </w:pPr>
-      <w:r>
-        <w:rPr>
-          <w:b/>
-        </w:rPr>
-        <w:t>Amicizia</w:t>
-      </w:r>
-      <w:r>
-        <w:t xml:space="preserve">: </w:t>
-      </w:r>
-      <w:proofErr w:type="spellStart"/>
-      <w:r>
-        <w:rPr>
-          <w:i/>
-        </w:rPr>
-        <w:t>association</w:t>
-      </w:r>
-      <w:proofErr w:type="spellEnd"/>
-      <w:r>
-        <w:rPr>
-          <w:i/>
-        </w:rPr>
-        <w:t xml:space="preserve"> </w:t>
-      </w:r>
-      <w:proofErr w:type="spellStart"/>
-      <w:r>
-        <w:rPr>
-          <w:i/>
-        </w:rPr>
-        <w:t>class</w:t>
-      </w:r>
-      <w:proofErr w:type="spellEnd"/>
-      <w:r>
-        <w:t xml:space="preserve"> relativa all’associazione tra i vari utenti, contiene informazioni sul mittente e il destinatario della specifica richiesta e uno </w:t>
-      </w:r>
-      <w:r>
-        <w:rPr>
-          <w:i/>
-        </w:rPr>
-        <w:t>status</w:t>
-      </w:r>
-      <w:r>
-        <w:t xml:space="preserve"> che ne identifica lo stato corrente </w:t>
-      </w:r>
-      <w:r>
-        <w:t>(accettata/in attesa/rifiutata)</w:t>
-      </w:r>
+      </w:pPr>
     </w:p>
     <w:sectPr>
       <w:footerReference w:type="default" r:id="rId12"/>
@@ -14172,27 +18204,14 @@
         <w:r>
           <w:t xml:space="preserve">Pagina </w:t>
         </w:r>
-        <w:r>
-          <w:fldChar w:fldCharType="begin"/>
-        </w:r>
-        <w:r>
-          <w:instrText xml:space="preserve"> PAGE   \* MERGEFORMAT </w:instrText>
-        </w:r>
-        <w:r>
-          <w:fldChar w:fldCharType="separate"/>
-        </w:r>
-        <w:r>
-          <w:rPr>
-            <w:noProof/>
-          </w:rPr>
-          <w:t>6</w:t>
-        </w:r>
-        <w:r>
-          <w:rPr>
-            <w:noProof/>
-          </w:rPr>
-          <w:fldChar w:fldCharType="end"/>
-        </w:r>
+        <w:fldSimple w:instr=" PAGE   \* MERGEFORMAT ">
+          <w:r>
+            <w:rPr>
+              <w:noProof/>
+            </w:rPr>
+            <w:t>18</w:t>
+          </w:r>
+        </w:fldSimple>
         <w:r>
           <w:t xml:space="preserve"> di </w:t>
         </w:r>
@@ -14201,7 +18220,7 @@
             <w:rPr>
               <w:noProof/>
             </w:rPr>
-            <w:t>15</w:t>
+            <w:t>19</w:t>
           </w:r>
         </w:fldSimple>
       </w:p>
@@ -15981,7 +20000,6 @@
   <w:style w:type="character" w:default="1" w:styleId="Carpredefinitoparagrafo">
     <w:name w:val="Default Paragraph Font"/>
     <w:uiPriority w:val="1"/>
-    <w:semiHidden/>
     <w:unhideWhenUsed/>
   </w:style>
   <w:style w:type="table" w:default="1" w:styleId="Tabellanormale">
@@ -16454,6 +20472,32 @@
       <w:sz w:val="20"/>
       <w:szCs w:val="20"/>
     </w:rPr>
+  </w:style>
+  <w:style w:type="table" w:styleId="Grigliatabella">
+    <w:name w:val="Table Grid"/>
+    <w:basedOn w:val="Tabellanormale"/>
+    <w:uiPriority w:val="39"/>
+    <w:rsid w:val="009A02B2"/>
+    <w:pPr>
+      <w:spacing w:after="0" w:line="240" w:lineRule="auto"/>
+    </w:pPr>
+    <w:tblPr>
+      <w:tblInd w:w="0" w:type="dxa"/>
+      <w:tblBorders>
+        <w:top w:val="single" w:sz="4" w:space="0" w:color="auto"/>
+        <w:left w:val="single" w:sz="4" w:space="0" w:color="auto"/>
+        <w:bottom w:val="single" w:sz="4" w:space="0" w:color="auto"/>
+        <w:right w:val="single" w:sz="4" w:space="0" w:color="auto"/>
+        <w:insideH w:val="single" w:sz="4" w:space="0" w:color="auto"/>
+        <w:insideV w:val="single" w:sz="4" w:space="0" w:color="auto"/>
+      </w:tblBorders>
+      <w:tblCellMar>
+        <w:top w:w="0" w:type="dxa"/>
+        <w:left w:w="108" w:type="dxa"/>
+        <w:bottom w:w="0" w:type="dxa"/>
+        <w:right w:w="108" w:type="dxa"/>
+      </w:tblCellMar>
+    </w:tblPr>
   </w:style>
 </w:styles>
 </file>
@@ -17426,7 +21470,7 @@
 </file>
 
 <file path=customXml/itemProps1.xml><?xml version="1.0" encoding="utf-8"?>
-<ds:datastoreItem xmlns:ds="http://schemas.openxmlformats.org/officeDocument/2006/customXml" ds:itemID="{4193519D-762A-4EE7-BC2F-A8B83462D482}">
+<ds:datastoreItem xmlns:ds="http://schemas.openxmlformats.org/officeDocument/2006/customXml" ds:itemID="{7A3F2F26-2272-4CFC-AD5D-EA48CE5DAD0B}">
   <ds:schemaRefs>
     <ds:schemaRef ds:uri="http://schemas.openxmlformats.org/officeDocument/2006/bibliography"/>
   </ds:schemaRefs>

</xml_diff>

<commit_message>
Integro documento di progettazione
</commit_message>
<xml_diff>
--- a/Documento di progettazione.docx
+++ b/Documento di progettazione.docx
@@ -16397,8 +16397,48 @@
               <w:spacing w:after="60" w:line="276" w:lineRule="auto"/>
               <w:rPr>
                 <w:b/>
-              </w:rPr>
-            </w:pPr>
+                <w:lang w:val="en-US"/>
+              </w:rPr>
+            </w:pPr>
+            <w:proofErr w:type="spellStart"/>
+            <w:r>
+              <w:rPr>
+                <w:b/>
+                <w:lang w:val="en-US"/>
+              </w:rPr>
+              <w:t>lista_</w:t>
+            </w:r>
+            <w:r>
+              <w:rPr>
+                <w:b/>
+                <w:lang w:val="en-US"/>
+              </w:rPr>
+              <w:t>post</w:t>
+            </w:r>
+            <w:proofErr w:type="spellEnd"/>
+            <w:r>
+              <w:rPr>
+                <w:b/>
+                <w:lang w:val="en-US"/>
+              </w:rPr>
+              <w:t>: map&lt;</w:t>
+            </w:r>
+            <w:proofErr w:type="spellStart"/>
+            <w:r>
+              <w:rPr>
+                <w:b/>
+                <w:lang w:val="en-US"/>
+              </w:rPr>
+              <w:t>int,Post</w:t>
+            </w:r>
+            <w:proofErr w:type="spellEnd"/>
+            <w:r>
+              <w:rPr>
+                <w:b/>
+                <w:lang w:val="en-US"/>
+              </w:rPr>
+              <w:t>&gt;</w:t>
+            </w:r>
           </w:p>
         </w:tc>
         <w:tc>
@@ -16410,6 +16450,53 @@
             <w:pPr>
               <w:spacing w:after="60" w:line="276" w:lineRule="auto"/>
             </w:pPr>
+            <w:r>
+              <w:t xml:space="preserve">La classe </w:t>
+            </w:r>
+            <w:r>
+              <w:t xml:space="preserve">Bacheca contiene l’elenco dei post pubblicati dall’utente a cui appartiene la bacheca in questione. </w:t>
+            </w:r>
+            <w:r>
+              <w:t xml:space="preserve">Tali </w:t>
+            </w:r>
+            <w:r>
+              <w:t xml:space="preserve">post </w:t>
+            </w:r>
+            <w:r>
+              <w:t xml:space="preserve">si trovano in un contenitore </w:t>
+            </w:r>
+            <w:proofErr w:type="spellStart"/>
+            <w:r>
+              <w:rPr>
+                <w:i/>
+              </w:rPr>
+              <w:t>map</w:t>
+            </w:r>
+            <w:proofErr w:type="spellEnd"/>
+            <w:r>
+              <w:t xml:space="preserve"> ove la chiave è costituita </w:t>
+            </w:r>
+            <w:r>
+              <w:t xml:space="preserve">da un identificatore univoco progressivo intero associato ad ogni post, </w:t>
+            </w:r>
+            <w:r>
+              <w:t xml:space="preserve">a </w:t>
+            </w:r>
+            <w:r>
+              <w:t xml:space="preserve">cui viene affiancata </w:t>
+            </w:r>
+            <w:r>
+              <w:t xml:space="preserve">l’intera istanza della classe </w:t>
+            </w:r>
+            <w:r>
+              <w:rPr>
+                <w:i/>
+              </w:rPr>
+              <w:t>Post</w:t>
+            </w:r>
+            <w:r>
+              <w:t xml:space="preserve"> corrispondente. </w:t>
+            </w:r>
           </w:p>
         </w:tc>
       </w:tr>
@@ -16762,6 +16849,20 @@
                 <w:b/>
               </w:rPr>
             </w:pPr>
+            <w:r>
+              <w:rPr>
+                <w:b/>
+              </w:rPr>
+              <w:t xml:space="preserve">sesso: </w:t>
+            </w:r>
+            <w:proofErr w:type="spellStart"/>
+            <w:r>
+              <w:rPr>
+                <w:b/>
+              </w:rPr>
+              <w:t>string</w:t>
+            </w:r>
+            <w:proofErr w:type="spellEnd"/>
           </w:p>
         </w:tc>
         <w:tc>
@@ -16779,6 +16880,187 @@
       <w:tr>
         <w:tc>
           <w:tcPr>
+            <w:tcW w:w="3510" w:type="dxa"/>
+            <w:vAlign w:val="center"/>
+          </w:tcPr>
+          <w:p>
+            <w:pPr>
+              <w:spacing w:after="60" w:line="276" w:lineRule="auto"/>
+              <w:rPr>
+                <w:b/>
+              </w:rPr>
+            </w:pPr>
+            <w:r>
+              <w:rPr>
+                <w:b/>
+              </w:rPr>
+              <w:lastRenderedPageBreak/>
+              <w:t xml:space="preserve">professione: </w:t>
+            </w:r>
+            <w:proofErr w:type="spellStart"/>
+            <w:r>
+              <w:rPr>
+                <w:b/>
+              </w:rPr>
+              <w:t>string</w:t>
+            </w:r>
+            <w:proofErr w:type="spellEnd"/>
+          </w:p>
+        </w:tc>
+        <w:tc>
+          <w:tcPr>
+            <w:tcW w:w="6268" w:type="dxa"/>
+            <w:vAlign w:val="center"/>
+          </w:tcPr>
+          <w:p>
+            <w:pPr>
+              <w:spacing w:after="60" w:line="276" w:lineRule="auto"/>
+            </w:pPr>
+          </w:p>
+        </w:tc>
+      </w:tr>
+      <w:tr>
+        <w:tc>
+          <w:tcPr>
+            <w:tcW w:w="3510" w:type="dxa"/>
+            <w:vAlign w:val="center"/>
+          </w:tcPr>
+          <w:p>
+            <w:pPr>
+              <w:spacing w:after="60" w:line="276" w:lineRule="auto"/>
+              <w:rPr>
+                <w:b/>
+              </w:rPr>
+            </w:pPr>
+            <w:proofErr w:type="spellStart"/>
+            <w:r>
+              <w:rPr>
+                <w:b/>
+              </w:rPr>
+              <w:t>situazione_sent</w:t>
+            </w:r>
+            <w:proofErr w:type="spellEnd"/>
+            <w:r>
+              <w:rPr>
+                <w:b/>
+              </w:rPr>
+              <w:t xml:space="preserve">: </w:t>
+            </w:r>
+            <w:proofErr w:type="spellStart"/>
+            <w:r>
+              <w:rPr>
+                <w:b/>
+              </w:rPr>
+              <w:t>string</w:t>
+            </w:r>
+            <w:proofErr w:type="spellEnd"/>
+          </w:p>
+        </w:tc>
+        <w:tc>
+          <w:tcPr>
+            <w:tcW w:w="6268" w:type="dxa"/>
+            <w:vAlign w:val="center"/>
+          </w:tcPr>
+          <w:p>
+            <w:pPr>
+              <w:spacing w:after="60" w:line="276" w:lineRule="auto"/>
+            </w:pPr>
+          </w:p>
+        </w:tc>
+      </w:tr>
+      <w:tr>
+        <w:tc>
+          <w:tcPr>
+            <w:tcW w:w="3510" w:type="dxa"/>
+            <w:vAlign w:val="center"/>
+          </w:tcPr>
+          <w:p>
+            <w:pPr>
+              <w:spacing w:after="60" w:line="276" w:lineRule="auto"/>
+              <w:rPr>
+                <w:b/>
+              </w:rPr>
+            </w:pPr>
+            <w:proofErr w:type="spellStart"/>
+            <w:r>
+              <w:rPr>
+                <w:b/>
+              </w:rPr>
+              <w:t>data_nascita</w:t>
+            </w:r>
+            <w:proofErr w:type="spellEnd"/>
+            <w:r>
+              <w:rPr>
+                <w:b/>
+              </w:rPr>
+              <w:t>: data</w:t>
+            </w:r>
+          </w:p>
+        </w:tc>
+        <w:tc>
+          <w:tcPr>
+            <w:tcW w:w="6268" w:type="dxa"/>
+            <w:vAlign w:val="center"/>
+          </w:tcPr>
+          <w:p>
+            <w:pPr>
+              <w:spacing w:after="60" w:line="276" w:lineRule="auto"/>
+            </w:pPr>
+          </w:p>
+        </w:tc>
+      </w:tr>
+      <w:tr>
+        <w:tc>
+          <w:tcPr>
+            <w:tcW w:w="3510" w:type="dxa"/>
+            <w:vAlign w:val="center"/>
+          </w:tcPr>
+          <w:p>
+            <w:pPr>
+              <w:spacing w:after="60" w:line="276" w:lineRule="auto"/>
+              <w:rPr>
+                <w:b/>
+              </w:rPr>
+            </w:pPr>
+            <w:proofErr w:type="spellStart"/>
+            <w:r>
+              <w:rPr>
+                <w:b/>
+              </w:rPr>
+              <w:t>luogo_nascita</w:t>
+            </w:r>
+            <w:proofErr w:type="spellEnd"/>
+            <w:r>
+              <w:rPr>
+                <w:b/>
+              </w:rPr>
+              <w:t xml:space="preserve">: </w:t>
+            </w:r>
+            <w:proofErr w:type="spellStart"/>
+            <w:r>
+              <w:rPr>
+                <w:b/>
+              </w:rPr>
+              <w:t>string</w:t>
+            </w:r>
+            <w:proofErr w:type="spellEnd"/>
+          </w:p>
+        </w:tc>
+        <w:tc>
+          <w:tcPr>
+            <w:tcW w:w="6268" w:type="dxa"/>
+            <w:vAlign w:val="center"/>
+          </w:tcPr>
+          <w:p>
+            <w:pPr>
+              <w:spacing w:after="60" w:line="276" w:lineRule="auto"/>
+            </w:pPr>
+          </w:p>
+        </w:tc>
+      </w:tr>
+      <w:tr>
+        <w:tc>
+          <w:tcPr>
             <w:tcW w:w="9778" w:type="dxa"/>
             <w:gridSpan w:val="2"/>
             <w:vAlign w:val="center"/>
@@ -16815,6 +17097,12 @@
                 <w:b/>
               </w:rPr>
             </w:pPr>
+            <w:r>
+              <w:rPr>
+                <w:b/>
+              </w:rPr>
+              <w:t>Profilo()</w:t>
+            </w:r>
           </w:p>
         </w:tc>
         <w:tc>
@@ -16842,6 +17130,34 @@
                 <w:b/>
               </w:rPr>
             </w:pPr>
+            <w:proofErr w:type="spellStart"/>
+            <w:r>
+              <w:rPr>
+                <w:b/>
+              </w:rPr>
+              <w:t>string</w:t>
+            </w:r>
+            <w:proofErr w:type="spellEnd"/>
+            <w:r>
+              <w:rPr>
+                <w:b/>
+              </w:rPr>
+              <w:t xml:space="preserve"> </w:t>
+            </w:r>
+            <w:proofErr w:type="spellStart"/>
+            <w:r>
+              <w:rPr>
+                <w:b/>
+              </w:rPr>
+              <w:t>get_sesso</w:t>
+            </w:r>
+            <w:proofErr w:type="spellEnd"/>
+            <w:r>
+              <w:rPr>
+                <w:b/>
+              </w:rPr>
+              <w:t>()</w:t>
+            </w:r>
           </w:p>
         </w:tc>
         <w:tc>
@@ -16869,6 +17185,40 @@
                 <w:b/>
               </w:rPr>
             </w:pPr>
+            <w:proofErr w:type="spellStart"/>
+            <w:r>
+              <w:rPr>
+                <w:b/>
+              </w:rPr>
+              <w:t>string</w:t>
+            </w:r>
+            <w:proofErr w:type="spellEnd"/>
+            <w:r>
+              <w:rPr>
+                <w:b/>
+              </w:rPr>
+              <w:t xml:space="preserve"> </w:t>
+            </w:r>
+            <w:proofErr w:type="spellStart"/>
+            <w:r>
+              <w:rPr>
+                <w:b/>
+              </w:rPr>
+              <w:t>get_</w:t>
+            </w:r>
+            <w:r>
+              <w:rPr>
+                <w:b/>
+              </w:rPr>
+              <w:t>professione</w:t>
+            </w:r>
+            <w:proofErr w:type="spellEnd"/>
+            <w:r>
+              <w:rPr>
+                <w:b/>
+              </w:rPr>
+              <w:t>()</w:t>
+            </w:r>
           </w:p>
         </w:tc>
         <w:tc>
@@ -16896,6 +17246,26 @@
                 <w:b/>
               </w:rPr>
             </w:pPr>
+            <w:proofErr w:type="spellStart"/>
+            <w:r>
+              <w:rPr>
+                <w:b/>
+              </w:rPr>
+              <w:t>string</w:t>
+            </w:r>
+            <w:proofErr w:type="spellEnd"/>
+            <w:r>
+              <w:rPr>
+                <w:b/>
+              </w:rPr>
+              <w:t xml:space="preserve"> get_</w:t>
+            </w:r>
+            <w:r>
+              <w:rPr>
+                <w:b/>
+              </w:rPr>
+              <w:t>situazione_sent()</w:t>
+            </w:r>
           </w:p>
         </w:tc>
         <w:tc>
@@ -16923,6 +17293,24 @@
                 <w:b/>
               </w:rPr>
             </w:pPr>
+            <w:r>
+              <w:rPr>
+                <w:b/>
+              </w:rPr>
+              <w:t>data</w:t>
+            </w:r>
+            <w:r>
+              <w:rPr>
+                <w:b/>
+              </w:rPr>
+              <w:t xml:space="preserve"> get_</w:t>
+            </w:r>
+            <w:r>
+              <w:rPr>
+                <w:b/>
+              </w:rPr>
+              <w:t>data_nascita()</w:t>
+            </w:r>
           </w:p>
         </w:tc>
         <w:tc>
@@ -16950,6 +17338,26 @@
                 <w:b/>
               </w:rPr>
             </w:pPr>
+            <w:proofErr w:type="spellStart"/>
+            <w:r>
+              <w:rPr>
+                <w:b/>
+              </w:rPr>
+              <w:t>string</w:t>
+            </w:r>
+            <w:proofErr w:type="spellEnd"/>
+            <w:r>
+              <w:rPr>
+                <w:b/>
+              </w:rPr>
+              <w:t xml:space="preserve"> get_</w:t>
+            </w:r>
+            <w:r>
+              <w:rPr>
+                <w:b/>
+              </w:rPr>
+              <w:t>luogo_nascita()</w:t>
+            </w:r>
           </w:p>
         </w:tc>
         <w:tc>
@@ -16977,6 +17385,66 @@
                 <w:b/>
               </w:rPr>
             </w:pPr>
+            <w:proofErr w:type="spellStart"/>
+            <w:r>
+              <w:rPr>
+                <w:b/>
+              </w:rPr>
+              <w:t>void</w:t>
+            </w:r>
+            <w:proofErr w:type="spellEnd"/>
+            <w:r>
+              <w:rPr>
+                <w:b/>
+              </w:rPr>
+              <w:t xml:space="preserve"> </w:t>
+            </w:r>
+            <w:proofErr w:type="spellStart"/>
+            <w:r>
+              <w:rPr>
+                <w:b/>
+              </w:rPr>
+              <w:t>s</w:t>
+            </w:r>
+            <w:r>
+              <w:rPr>
+                <w:b/>
+              </w:rPr>
+              <w:t>et</w:t>
+            </w:r>
+            <w:r>
+              <w:rPr>
+                <w:b/>
+              </w:rPr>
+              <w:t>_</w:t>
+            </w:r>
+            <w:r>
+              <w:rPr>
+                <w:b/>
+              </w:rPr>
+              <w:t>sesso</w:t>
+            </w:r>
+            <w:proofErr w:type="spellEnd"/>
+            <w:r>
+              <w:rPr>
+                <w:b/>
+              </w:rPr>
+              <w:t>(</w:t>
+            </w:r>
+            <w:proofErr w:type="spellStart"/>
+            <w:r>
+              <w:rPr>
+                <w:b/>
+              </w:rPr>
+              <w:t>string</w:t>
+            </w:r>
+            <w:proofErr w:type="spellEnd"/>
+            <w:r>
+              <w:rPr>
+                <w:b/>
+              </w:rPr>
+              <w:t>)</w:t>
+            </w:r>
           </w:p>
         </w:tc>
         <w:tc>
@@ -17004,6 +17472,235 @@
                 <w:b/>
               </w:rPr>
             </w:pPr>
+            <w:proofErr w:type="spellStart"/>
+            <w:r>
+              <w:rPr>
+                <w:b/>
+              </w:rPr>
+              <w:t>void</w:t>
+            </w:r>
+            <w:proofErr w:type="spellEnd"/>
+            <w:r>
+              <w:rPr>
+                <w:b/>
+              </w:rPr>
+              <w:t xml:space="preserve"> </w:t>
+            </w:r>
+            <w:proofErr w:type="spellStart"/>
+            <w:r>
+              <w:rPr>
+                <w:b/>
+              </w:rPr>
+              <w:t>set_</w:t>
+            </w:r>
+            <w:r>
+              <w:rPr>
+                <w:b/>
+              </w:rPr>
+              <w:t>professione</w:t>
+            </w:r>
+            <w:proofErr w:type="spellEnd"/>
+            <w:r>
+              <w:rPr>
+                <w:b/>
+              </w:rPr>
+              <w:t>(</w:t>
+            </w:r>
+            <w:proofErr w:type="spellStart"/>
+            <w:r>
+              <w:rPr>
+                <w:b/>
+              </w:rPr>
+              <w:t>string</w:t>
+            </w:r>
+            <w:proofErr w:type="spellEnd"/>
+            <w:r>
+              <w:rPr>
+                <w:b/>
+              </w:rPr>
+              <w:t>)</w:t>
+            </w:r>
+          </w:p>
+        </w:tc>
+        <w:tc>
+          <w:tcPr>
+            <w:tcW w:w="6268" w:type="dxa"/>
+            <w:vAlign w:val="center"/>
+          </w:tcPr>
+          <w:p>
+            <w:pPr>
+              <w:spacing w:after="60" w:line="276" w:lineRule="auto"/>
+            </w:pPr>
+          </w:p>
+        </w:tc>
+      </w:tr>
+      <w:tr>
+        <w:tc>
+          <w:tcPr>
+            <w:tcW w:w="3510" w:type="dxa"/>
+            <w:vAlign w:val="center"/>
+          </w:tcPr>
+          <w:p>
+            <w:pPr>
+              <w:spacing w:after="60" w:line="276" w:lineRule="auto"/>
+              <w:rPr>
+                <w:b/>
+                <w:lang w:val="en-US"/>
+              </w:rPr>
+            </w:pPr>
+            <w:r>
+              <w:rPr>
+                <w:b/>
+                <w:lang w:val="en-US"/>
+              </w:rPr>
+              <w:t xml:space="preserve">void </w:t>
+            </w:r>
+            <w:proofErr w:type="spellStart"/>
+            <w:r>
+              <w:rPr>
+                <w:b/>
+                <w:lang w:val="en-US"/>
+              </w:rPr>
+              <w:t>set_</w:t>
+            </w:r>
+            <w:r>
+              <w:rPr>
+                <w:b/>
+                <w:lang w:val="en-US"/>
+              </w:rPr>
+              <w:t>situazione_sent</w:t>
+            </w:r>
+            <w:proofErr w:type="spellEnd"/>
+            <w:r>
+              <w:rPr>
+                <w:b/>
+                <w:lang w:val="en-US"/>
+              </w:rPr>
+              <w:t>(string)</w:t>
+            </w:r>
+          </w:p>
+        </w:tc>
+        <w:tc>
+          <w:tcPr>
+            <w:tcW w:w="6268" w:type="dxa"/>
+            <w:vAlign w:val="center"/>
+          </w:tcPr>
+          <w:p>
+            <w:pPr>
+              <w:spacing w:after="60" w:line="276" w:lineRule="auto"/>
+              <w:rPr>
+                <w:lang w:val="en-US"/>
+              </w:rPr>
+            </w:pPr>
+          </w:p>
+        </w:tc>
+      </w:tr>
+      <w:tr>
+        <w:tc>
+          <w:tcPr>
+            <w:tcW w:w="3510" w:type="dxa"/>
+            <w:vAlign w:val="center"/>
+          </w:tcPr>
+          <w:p>
+            <w:pPr>
+              <w:spacing w:after="60" w:line="276" w:lineRule="auto"/>
+              <w:rPr>
+                <w:b/>
+              </w:rPr>
+            </w:pPr>
+            <w:proofErr w:type="spellStart"/>
+            <w:r>
+              <w:rPr>
+                <w:b/>
+              </w:rPr>
+              <w:t>void</w:t>
+            </w:r>
+            <w:proofErr w:type="spellEnd"/>
+            <w:r>
+              <w:rPr>
+                <w:b/>
+              </w:rPr>
+              <w:t xml:space="preserve"> set_</w:t>
+            </w:r>
+            <w:r>
+              <w:rPr>
+                <w:b/>
+              </w:rPr>
+              <w:t>data_nascita</w:t>
+            </w:r>
+            <w:r>
+              <w:rPr>
+                <w:b/>
+              </w:rPr>
+              <w:t>()</w:t>
+            </w:r>
+          </w:p>
+        </w:tc>
+        <w:tc>
+          <w:tcPr>
+            <w:tcW w:w="6268" w:type="dxa"/>
+            <w:vAlign w:val="center"/>
+          </w:tcPr>
+          <w:p>
+            <w:pPr>
+              <w:spacing w:after="60" w:line="276" w:lineRule="auto"/>
+            </w:pPr>
+          </w:p>
+        </w:tc>
+      </w:tr>
+      <w:tr>
+        <w:tc>
+          <w:tcPr>
+            <w:tcW w:w="3510" w:type="dxa"/>
+            <w:vAlign w:val="center"/>
+          </w:tcPr>
+          <w:p>
+            <w:pPr>
+              <w:spacing w:after="60" w:line="276" w:lineRule="auto"/>
+              <w:rPr>
+                <w:b/>
+              </w:rPr>
+            </w:pPr>
+            <w:proofErr w:type="spellStart"/>
+            <w:r>
+              <w:rPr>
+                <w:b/>
+              </w:rPr>
+              <w:t>void</w:t>
+            </w:r>
+            <w:proofErr w:type="spellEnd"/>
+            <w:r>
+              <w:rPr>
+                <w:b/>
+              </w:rPr>
+              <w:t xml:space="preserve"> set_</w:t>
+            </w:r>
+            <w:r>
+              <w:rPr>
+                <w:b/>
+              </w:rPr>
+              <w:t>luogo_nascita</w:t>
+            </w:r>
+            <w:r>
+              <w:rPr>
+                <w:b/>
+              </w:rPr>
+              <w:t>(</w:t>
+            </w:r>
+            <w:proofErr w:type="spellStart"/>
+            <w:r>
+              <w:rPr>
+                <w:b/>
+              </w:rPr>
+              <w:t>string</w:t>
+            </w:r>
+            <w:proofErr w:type="spellEnd"/>
+            <w:r>
+              <w:rPr>
+                <w:b/>
+              </w:rPr>
+              <w:t>)</w:t>
+            </w:r>
           </w:p>
         </w:tc>
         <w:tc>
@@ -17125,6 +17822,28 @@
                 <w:b/>
               </w:rPr>
             </w:pPr>
+            <w:proofErr w:type="spellStart"/>
+            <w:r>
+              <w:rPr>
+                <w:b/>
+              </w:rPr>
+              <w:t>id_post</w:t>
+            </w:r>
+            <w:proofErr w:type="spellEnd"/>
+            <w:r>
+              <w:rPr>
+                <w:b/>
+              </w:rPr>
+              <w:t xml:space="preserve">: </w:t>
+            </w:r>
+            <w:proofErr w:type="spellStart"/>
+            <w:r>
+              <w:rPr>
+                <w:b/>
+              </w:rPr>
+              <w:t>int</w:t>
+            </w:r>
+            <w:proofErr w:type="spellEnd"/>
           </w:p>
         </w:tc>
         <w:tc>
@@ -17142,6 +17861,190 @@
       <w:tr>
         <w:tc>
           <w:tcPr>
+            <w:tcW w:w="3510" w:type="dxa"/>
+            <w:vAlign w:val="center"/>
+          </w:tcPr>
+          <w:p>
+            <w:pPr>
+              <w:spacing w:after="60" w:line="276" w:lineRule="auto"/>
+              <w:rPr>
+                <w:b/>
+              </w:rPr>
+            </w:pPr>
+            <w:r>
+              <w:rPr>
+                <w:b/>
+              </w:rPr>
+              <w:t>tempo: data</w:t>
+            </w:r>
+          </w:p>
+        </w:tc>
+        <w:tc>
+          <w:tcPr>
+            <w:tcW w:w="6268" w:type="dxa"/>
+            <w:vAlign w:val="center"/>
+          </w:tcPr>
+          <w:p>
+            <w:pPr>
+              <w:spacing w:after="60" w:line="276" w:lineRule="auto"/>
+            </w:pPr>
+          </w:p>
+        </w:tc>
+      </w:tr>
+      <w:tr>
+        <w:tc>
+          <w:tcPr>
+            <w:tcW w:w="3510" w:type="dxa"/>
+            <w:vAlign w:val="center"/>
+          </w:tcPr>
+          <w:p>
+            <w:pPr>
+              <w:spacing w:after="60" w:line="276" w:lineRule="auto"/>
+              <w:rPr>
+                <w:b/>
+              </w:rPr>
+            </w:pPr>
+            <w:r>
+              <w:rPr>
+                <w:b/>
+              </w:rPr>
+              <w:t xml:space="preserve">testo: </w:t>
+            </w:r>
+            <w:proofErr w:type="spellStart"/>
+            <w:r>
+              <w:rPr>
+                <w:b/>
+              </w:rPr>
+              <w:t>string</w:t>
+            </w:r>
+            <w:proofErr w:type="spellEnd"/>
+          </w:p>
+        </w:tc>
+        <w:tc>
+          <w:tcPr>
+            <w:tcW w:w="6268" w:type="dxa"/>
+            <w:vAlign w:val="center"/>
+          </w:tcPr>
+          <w:p>
+            <w:pPr>
+              <w:spacing w:after="60" w:line="276" w:lineRule="auto"/>
+            </w:pPr>
+          </w:p>
+        </w:tc>
+      </w:tr>
+      <w:tr>
+        <w:tc>
+          <w:tcPr>
+            <w:tcW w:w="3510" w:type="dxa"/>
+            <w:vAlign w:val="center"/>
+          </w:tcPr>
+          <w:p>
+            <w:pPr>
+              <w:spacing w:after="60" w:line="276" w:lineRule="auto"/>
+              <w:rPr>
+                <w:b/>
+              </w:rPr>
+            </w:pPr>
+            <w:r>
+              <w:rPr>
+                <w:b/>
+              </w:rPr>
+              <w:t xml:space="preserve">titolo: </w:t>
+            </w:r>
+            <w:proofErr w:type="spellStart"/>
+            <w:r>
+              <w:rPr>
+                <w:b/>
+              </w:rPr>
+              <w:t>string</w:t>
+            </w:r>
+            <w:proofErr w:type="spellEnd"/>
+          </w:p>
+        </w:tc>
+        <w:tc>
+          <w:tcPr>
+            <w:tcW w:w="6268" w:type="dxa"/>
+            <w:vAlign w:val="center"/>
+          </w:tcPr>
+          <w:p>
+            <w:pPr>
+              <w:spacing w:after="60" w:line="276" w:lineRule="auto"/>
+            </w:pPr>
+          </w:p>
+        </w:tc>
+      </w:tr>
+      <w:tr>
+        <w:tc>
+          <w:tcPr>
+            <w:tcW w:w="3510" w:type="dxa"/>
+            <w:vAlign w:val="center"/>
+          </w:tcPr>
+          <w:p>
+            <w:pPr>
+              <w:spacing w:after="60" w:line="276" w:lineRule="auto"/>
+              <w:rPr>
+                <w:b/>
+              </w:rPr>
+            </w:pPr>
+            <w:proofErr w:type="spellStart"/>
+            <w:r>
+              <w:rPr>
+                <w:b/>
+              </w:rPr>
+              <w:t>lista_commenti</w:t>
+            </w:r>
+            <w:proofErr w:type="spellEnd"/>
+            <w:r>
+              <w:rPr>
+                <w:b/>
+              </w:rPr>
+              <w:t xml:space="preserve">: </w:t>
+            </w:r>
+            <w:proofErr w:type="spellStart"/>
+            <w:r>
+              <w:rPr>
+                <w:b/>
+              </w:rPr>
+              <w:t>map</w:t>
+            </w:r>
+            <w:proofErr w:type="spellEnd"/>
+            <w:r>
+              <w:rPr>
+                <w:b/>
+              </w:rPr>
+              <w:t>&lt;</w:t>
+            </w:r>
+            <w:proofErr w:type="spellStart"/>
+            <w:r>
+              <w:rPr>
+                <w:b/>
+              </w:rPr>
+              <w:t>int</w:t>
+            </w:r>
+            <w:proofErr w:type="spellEnd"/>
+            <w:r>
+              <w:rPr>
+                <w:b/>
+              </w:rPr>
+              <w:t>,Commento&gt;</w:t>
+            </w:r>
+          </w:p>
+        </w:tc>
+        <w:tc>
+          <w:tcPr>
+            <w:tcW w:w="6268" w:type="dxa"/>
+            <w:vAlign w:val="center"/>
+          </w:tcPr>
+          <w:p>
+            <w:pPr>
+              <w:spacing w:after="60" w:line="276" w:lineRule="auto"/>
+            </w:pPr>
+          </w:p>
+        </w:tc>
+      </w:tr>
+      <w:tr>
+        <w:tc>
+          <w:tcPr>
             <w:tcW w:w="9778" w:type="dxa"/>
             <w:gridSpan w:val="2"/>
             <w:vAlign w:val="center"/>
@@ -17178,6 +18081,26 @@
                 <w:b/>
               </w:rPr>
             </w:pPr>
+            <w:r>
+              <w:rPr>
+                <w:b/>
+              </w:rPr>
+              <w:t>Post(</w:t>
+            </w:r>
+            <w:proofErr w:type="spellStart"/>
+            <w:r>
+              <w:rPr>
+                <w:b/>
+              </w:rPr>
+              <w:t>string</w:t>
+            </w:r>
+            <w:proofErr w:type="spellEnd"/>
+            <w:r>
+              <w:rPr>
+                <w:b/>
+              </w:rPr>
+              <w:t>)</w:t>
+            </w:r>
           </w:p>
         </w:tc>
         <w:tc>
@@ -17205,6 +18128,40 @@
                 <w:b/>
               </w:rPr>
             </w:pPr>
+            <w:r>
+              <w:rPr>
+                <w:b/>
+              </w:rPr>
+              <w:t>Post(</w:t>
+            </w:r>
+            <w:proofErr w:type="spellStart"/>
+            <w:r>
+              <w:rPr>
+                <w:b/>
+              </w:rPr>
+              <w:t>string</w:t>
+            </w:r>
+            <w:proofErr w:type="spellEnd"/>
+            <w:r>
+              <w:rPr>
+                <w:b/>
+              </w:rPr>
+              <w:t xml:space="preserve">, </w:t>
+            </w:r>
+            <w:proofErr w:type="spellStart"/>
+            <w:r>
+              <w:rPr>
+                <w:b/>
+              </w:rPr>
+              <w:t>string</w:t>
+            </w:r>
+            <w:proofErr w:type="spellEnd"/>
+            <w:r>
+              <w:rPr>
+                <w:b/>
+              </w:rPr>
+              <w:t>)</w:t>
+            </w:r>
           </w:p>
         </w:tc>
         <w:tc>
@@ -17232,6 +18189,28 @@
                 <w:b/>
               </w:rPr>
             </w:pPr>
+            <w:proofErr w:type="spellStart"/>
+            <w:r>
+              <w:rPr>
+                <w:b/>
+              </w:rPr>
+              <w:t>visualizza_post</w:t>
+            </w:r>
+            <w:proofErr w:type="spellEnd"/>
+            <w:r>
+              <w:rPr>
+                <w:b/>
+              </w:rPr>
+              <w:t xml:space="preserve">(): </w:t>
+            </w:r>
+            <w:proofErr w:type="spellStart"/>
+            <w:r>
+              <w:rPr>
+                <w:b/>
+              </w:rPr>
+              <w:t>void</w:t>
+            </w:r>
+            <w:proofErr w:type="spellEnd"/>
           </w:p>
         </w:tc>
         <w:tc>
@@ -17259,6 +18238,28 @@
                 <w:b/>
               </w:rPr>
             </w:pPr>
+            <w:proofErr w:type="spellStart"/>
+            <w:r>
+              <w:rPr>
+                <w:b/>
+              </w:rPr>
+              <w:t>commenta_post</w:t>
+            </w:r>
+            <w:proofErr w:type="spellEnd"/>
+            <w:r>
+              <w:rPr>
+                <w:b/>
+              </w:rPr>
+              <w:t xml:space="preserve">(): </w:t>
+            </w:r>
+            <w:proofErr w:type="spellStart"/>
+            <w:r>
+              <w:rPr>
+                <w:b/>
+              </w:rPr>
+              <w:t>void</w:t>
+            </w:r>
+            <w:proofErr w:type="spellEnd"/>
           </w:p>
         </w:tc>
         <w:tc>
@@ -17488,6 +18489,28 @@
                 <w:b/>
               </w:rPr>
             </w:pPr>
+            <w:proofErr w:type="spellStart"/>
+            <w:r>
+              <w:rPr>
+                <w:b/>
+              </w:rPr>
+              <w:t>id_commento</w:t>
+            </w:r>
+            <w:proofErr w:type="spellEnd"/>
+            <w:r>
+              <w:rPr>
+                <w:b/>
+              </w:rPr>
+              <w:t xml:space="preserve">: </w:t>
+            </w:r>
+            <w:proofErr w:type="spellStart"/>
+            <w:r>
+              <w:rPr>
+                <w:b/>
+              </w:rPr>
+              <w:t>int</w:t>
+            </w:r>
+            <w:proofErr w:type="spellEnd"/>
           </w:p>
         </w:tc>
         <w:tc>
@@ -17505,6 +18528,81 @@
       <w:tr>
         <w:tc>
           <w:tcPr>
+            <w:tcW w:w="3510" w:type="dxa"/>
+            <w:vAlign w:val="center"/>
+          </w:tcPr>
+          <w:p>
+            <w:pPr>
+              <w:spacing w:after="60" w:line="276" w:lineRule="auto"/>
+              <w:rPr>
+                <w:b/>
+              </w:rPr>
+            </w:pPr>
+            <w:r>
+              <w:rPr>
+                <w:b/>
+              </w:rPr>
+              <w:lastRenderedPageBreak/>
+              <w:t>tempo: data</w:t>
+            </w:r>
+          </w:p>
+        </w:tc>
+        <w:tc>
+          <w:tcPr>
+            <w:tcW w:w="6268" w:type="dxa"/>
+            <w:vAlign w:val="center"/>
+          </w:tcPr>
+          <w:p>
+            <w:pPr>
+              <w:spacing w:after="60" w:line="276" w:lineRule="auto"/>
+            </w:pPr>
+          </w:p>
+        </w:tc>
+      </w:tr>
+      <w:tr>
+        <w:tc>
+          <w:tcPr>
+            <w:tcW w:w="3510" w:type="dxa"/>
+            <w:vAlign w:val="center"/>
+          </w:tcPr>
+          <w:p>
+            <w:pPr>
+              <w:spacing w:after="60" w:line="276" w:lineRule="auto"/>
+              <w:rPr>
+                <w:b/>
+              </w:rPr>
+            </w:pPr>
+            <w:r>
+              <w:rPr>
+                <w:b/>
+              </w:rPr>
+              <w:t xml:space="preserve">testo: </w:t>
+            </w:r>
+            <w:proofErr w:type="spellStart"/>
+            <w:r>
+              <w:rPr>
+                <w:b/>
+              </w:rPr>
+              <w:t>string</w:t>
+            </w:r>
+            <w:proofErr w:type="spellEnd"/>
+          </w:p>
+        </w:tc>
+        <w:tc>
+          <w:tcPr>
+            <w:tcW w:w="6268" w:type="dxa"/>
+            <w:vAlign w:val="center"/>
+          </w:tcPr>
+          <w:p>
+            <w:pPr>
+              <w:spacing w:after="60" w:line="276" w:lineRule="auto"/>
+            </w:pPr>
+          </w:p>
+        </w:tc>
+      </w:tr>
+      <w:tr>
+        <w:tc>
+          <w:tcPr>
             <w:tcW w:w="9778" w:type="dxa"/>
             <w:gridSpan w:val="2"/>
             <w:vAlign w:val="center"/>
@@ -17541,6 +18639,26 @@
                 <w:b/>
               </w:rPr>
             </w:pPr>
+            <w:r>
+              <w:rPr>
+                <w:b/>
+              </w:rPr>
+              <w:t>Commento(</w:t>
+            </w:r>
+            <w:proofErr w:type="spellStart"/>
+            <w:r>
+              <w:rPr>
+                <w:b/>
+              </w:rPr>
+              <w:t>string</w:t>
+            </w:r>
+            <w:proofErr w:type="spellEnd"/>
+            <w:r>
+              <w:rPr>
+                <w:b/>
+              </w:rPr>
+              <w:t>)</w:t>
+            </w:r>
           </w:p>
         </w:tc>
         <w:tc>
@@ -17882,6 +19000,94 @@
                 <w:b/>
               </w:rPr>
             </w:pPr>
+            <w:r>
+              <w:rPr>
+                <w:b/>
+              </w:rPr>
+              <w:t xml:space="preserve">mittente: </w:t>
+            </w:r>
+            <w:proofErr w:type="spellStart"/>
+            <w:r>
+              <w:rPr>
+                <w:b/>
+              </w:rPr>
+              <w:t>Utente*</w:t>
+            </w:r>
+            <w:proofErr w:type="spellEnd"/>
+          </w:p>
+        </w:tc>
+        <w:tc>
+          <w:tcPr>
+            <w:tcW w:w="6268" w:type="dxa"/>
+            <w:vAlign w:val="center"/>
+          </w:tcPr>
+          <w:p>
+            <w:pPr>
+              <w:spacing w:after="60" w:line="276" w:lineRule="auto"/>
+            </w:pPr>
+          </w:p>
+        </w:tc>
+      </w:tr>
+      <w:tr>
+        <w:tc>
+          <w:tcPr>
+            <w:tcW w:w="3510" w:type="dxa"/>
+            <w:vAlign w:val="center"/>
+          </w:tcPr>
+          <w:p>
+            <w:pPr>
+              <w:spacing w:after="60" w:line="276" w:lineRule="auto"/>
+              <w:rPr>
+                <w:b/>
+              </w:rPr>
+            </w:pPr>
+            <w:r>
+              <w:rPr>
+                <w:b/>
+              </w:rPr>
+              <w:t xml:space="preserve">destinatario: </w:t>
+            </w:r>
+            <w:proofErr w:type="spellStart"/>
+            <w:r>
+              <w:rPr>
+                <w:b/>
+              </w:rPr>
+              <w:t>Utente*</w:t>
+            </w:r>
+            <w:proofErr w:type="spellEnd"/>
+          </w:p>
+        </w:tc>
+        <w:tc>
+          <w:tcPr>
+            <w:tcW w:w="6268" w:type="dxa"/>
+            <w:vAlign w:val="center"/>
+          </w:tcPr>
+          <w:p>
+            <w:pPr>
+              <w:spacing w:after="60" w:line="276" w:lineRule="auto"/>
+            </w:pPr>
+          </w:p>
+        </w:tc>
+      </w:tr>
+      <w:tr>
+        <w:tc>
+          <w:tcPr>
+            <w:tcW w:w="3510" w:type="dxa"/>
+            <w:vAlign w:val="center"/>
+          </w:tcPr>
+          <w:p>
+            <w:pPr>
+              <w:spacing w:after="60" w:line="276" w:lineRule="auto"/>
+              <w:rPr>
+                <w:b/>
+              </w:rPr>
+            </w:pPr>
+            <w:r>
+              <w:rPr>
+                <w:b/>
+              </w:rPr>
+              <w:t>status: stato</w:t>
+            </w:r>
           </w:p>
         </w:tc>
         <w:tc>
@@ -20000,6 +21206,7 @@
   <w:style w:type="character" w:default="1" w:styleId="Carpredefinitoparagrafo">
     <w:name w:val="Default Paragraph Font"/>
     <w:uiPriority w:val="1"/>
+    <w:semiHidden/>
     <w:unhideWhenUsed/>
   </w:style>
   <w:style w:type="table" w:default="1" w:styleId="Tabellanormale">
@@ -21459,7 +22666,7 @@
   <a:extraClrSchemeLst/>
   <a:extLst>
     <a:ext uri="{05A4C25C-085E-4340-85A3-A5531E510DB2}">
-      <thm15:themeFamily xmlns="" xmlns:thm15="http://schemas.microsoft.com/office/thememl/2012/main" name="Office Theme" id="{62F939B6-93AF-4DB8-9C6B-D6C7DFDC589F}" vid="{4A3C46E8-61CC-4603-A589-7422A47A8E4A}"/>
+      <thm15:themeFamily xmlns:thm15="http://schemas.microsoft.com/office/thememl/2012/main" xmlns="" name="Office Theme" id="{62F939B6-93AF-4DB8-9C6B-D6C7DFDC589F}" vid="{4A3C46E8-61CC-4603-A589-7422A47A8E4A}"/>
     </a:ext>
   </a:extLst>
 </a:theme>
@@ -21470,7 +22677,7 @@
 </file>
 
 <file path=customXml/itemProps1.xml><?xml version="1.0" encoding="utf-8"?>
-<ds:datastoreItem xmlns:ds="http://schemas.openxmlformats.org/officeDocument/2006/customXml" ds:itemID="{7A3F2F26-2272-4CFC-AD5D-EA48CE5DAD0B}">
+<ds:datastoreItem xmlns:ds="http://schemas.openxmlformats.org/officeDocument/2006/customXml" ds:itemID="{0F2EABF9-3114-48ED-9113-6CDFB6E17CC8}">
   <ds:schemaRefs>
     <ds:schemaRef ds:uri="http://schemas.openxmlformats.org/officeDocument/2006/bibliography"/>
   </ds:schemaRefs>

</xml_diff>

<commit_message>
Aggiorno Gantt v.2 e documento di progettazione
</commit_message>
<xml_diff>
--- a/Documento di progettazione.docx
+++ b/Documento di progettazione.docx
@@ -2509,13 +2509,49 @@
         <w:rPr>
           <w:u w:val="single"/>
         </w:rPr>
+        <w:t>equisito #2: Funzionale</w:t>
+      </w:r>
+    </w:p>
+    <w:p>
+      <w:r>
+        <w:t xml:space="preserve">L’applicazione deve eseguire un controllo sul carattere immesso ogni qualvolta viene richiesto di effettuare una delle scelte presentate da un menu. In particolare, deve impedire l’inserimento di caratteri non numerici e/o non inclusi nel </w:t>
+      </w:r>
+      <w:proofErr w:type="spellStart"/>
+      <w:r>
+        <w:rPr>
+          <w:i/>
+        </w:rPr>
+        <w:t>range</w:t>
+      </w:r>
+      <w:proofErr w:type="spellEnd"/>
+      <w:r>
+        <w:t xml:space="preserve"> di scelte disponibili.</w:t>
+      </w:r>
+    </w:p>
+    <w:p>
+      <w:pPr>
+        <w:spacing w:after="0"/>
+        <w:rPr>
+          <w:u w:val="single"/>
+        </w:rPr>
+      </w:pPr>
+      <w:r>
+        <w:rPr>
+          <w:u w:val="single"/>
+        </w:rPr>
+        <w:t>R</w:t>
+      </w:r>
+      <w:r>
+        <w:rPr>
+          <w:u w:val="single"/>
+        </w:rPr>
         <w:t>equisito #</w:t>
       </w:r>
       <w:r>
         <w:rPr>
           <w:u w:val="single"/>
         </w:rPr>
-        <w:t>2</w:t>
+        <w:t>3</w:t>
       </w:r>
       <w:r>
         <w:rPr>
@@ -2617,7 +2653,7 @@
         <w:rPr>
           <w:u w:val="single"/>
         </w:rPr>
-        <w:t>3</w:t>
+        <w:t>4</w:t>
       </w:r>
       <w:r>
         <w:rPr>
@@ -2664,7 +2700,7 @@
         <w:rPr>
           <w:u w:val="single"/>
         </w:rPr>
-        <w:t>equisito #4</w:t>
+        <w:t>equisito #5</w:t>
       </w:r>
       <w:r>
         <w:rPr>
@@ -2711,7 +2747,7 @@
         <w:rPr>
           <w:u w:val="single"/>
         </w:rPr>
-        <w:t>5</w:t>
+        <w:t>6</w:t>
       </w:r>
       <w:r>
         <w:rPr>
@@ -2751,10 +2787,19 @@
           <w:u w:val="single"/>
         </w:rPr>
       </w:pPr>
-      <w:r>
+    </w:p>
+    <w:p>
+      <w:pPr>
+        <w:spacing w:after="0"/>
         <w:rPr>
           <w:u w:val="single"/>
         </w:rPr>
+      </w:pPr>
+      <w:r>
+        <w:rPr>
+          <w:u w:val="single"/>
+        </w:rPr>
+        <w:lastRenderedPageBreak/>
         <w:t>R</w:t>
       </w:r>
       <w:r>
@@ -2767,7 +2812,7 @@
         <w:rPr>
           <w:u w:val="single"/>
         </w:rPr>
-        <w:t>6</w:t>
+        <w:t>7</w:t>
       </w:r>
       <w:r>
         <w:rPr>
@@ -2797,7 +2842,6 @@
         <w:jc w:val="both"/>
       </w:pPr>
       <w:r>
-        <w:lastRenderedPageBreak/>
         <w:t xml:space="preserve">Al contrario, dato l’utilizzo ai fini didattici di file </w:t>
       </w:r>
       <w:r>
@@ -2859,7 +2903,7 @@
         <w:rPr>
           <w:u w:val="single"/>
         </w:rPr>
-        <w:t>7</w:t>
+        <w:t>8</w:t>
       </w:r>
       <w:r>
         <w:rPr>
@@ -2955,7 +2999,7 @@
         <w:rPr>
           <w:u w:val="single"/>
         </w:rPr>
-        <w:t>equisito #8</w:t>
+        <w:t>equisito #9</w:t>
       </w:r>
       <w:r>
         <w:rPr>
@@ -4002,7 +4046,8 @@
         <w:gridCol w:w="993"/>
         <w:gridCol w:w="992"/>
         <w:gridCol w:w="992"/>
-        <w:gridCol w:w="1560"/>
+        <w:gridCol w:w="142"/>
+        <w:gridCol w:w="1418"/>
       </w:tblGrid>
       <w:tr>
         <w:trPr>
@@ -4059,6 +4104,7 @@
         <w:tc>
           <w:tcPr>
             <w:tcW w:w="1560" w:type="dxa"/>
+            <w:gridSpan w:val="2"/>
             <w:vMerge w:val="restart"/>
             <w:shd w:val="clear" w:color="auto" w:fill="808080" w:themeFill="background1" w:themeFillShade="80"/>
             <w:vAlign w:val="center"/>
@@ -4200,6 +4246,7 @@
         <w:tc>
           <w:tcPr>
             <w:tcW w:w="1560" w:type="dxa"/>
+            <w:gridSpan w:val="2"/>
             <w:vMerge/>
             <w:shd w:val="clear" w:color="auto" w:fill="808080" w:themeFill="background1" w:themeFillShade="80"/>
             <w:vAlign w:val="center"/>
@@ -4218,7 +4265,7 @@
         <w:tc>
           <w:tcPr>
             <w:tcW w:w="10207" w:type="dxa"/>
-            <w:gridSpan w:val="6"/>
+            <w:gridSpan w:val="7"/>
             <w:shd w:val="clear" w:color="auto" w:fill="BFBFBF" w:themeFill="background1" w:themeFillShade="BF"/>
             <w:vAlign w:val="center"/>
           </w:tcPr>
@@ -4306,7 +4353,8 @@
         </w:tc>
         <w:tc>
           <w:tcPr>
-            <w:tcW w:w="992" w:type="dxa"/>
+            <w:tcW w:w="1134" w:type="dxa"/>
+            <w:gridSpan w:val="2"/>
             <w:shd w:val="clear" w:color="auto" w:fill="BFBFBF" w:themeFill="background1" w:themeFillShade="BF"/>
             <w:vAlign w:val="center"/>
           </w:tcPr>
@@ -4321,7 +4369,7 @@
         </w:tc>
         <w:tc>
           <w:tcPr>
-            <w:tcW w:w="1560" w:type="dxa"/>
+            <w:tcW w:w="1418" w:type="dxa"/>
             <w:shd w:val="clear" w:color="auto" w:fill="BFBFBF" w:themeFill="background1" w:themeFillShade="BF"/>
             <w:vAlign w:val="center"/>
           </w:tcPr>
@@ -4398,7 +4446,8 @@
         </w:tc>
         <w:tc>
           <w:tcPr>
-            <w:tcW w:w="992" w:type="dxa"/>
+            <w:tcW w:w="1134" w:type="dxa"/>
+            <w:gridSpan w:val="2"/>
             <w:shd w:val="clear" w:color="auto" w:fill="F2F2F2" w:themeFill="background1" w:themeFillShade="F2"/>
             <w:vAlign w:val="center"/>
           </w:tcPr>
@@ -4413,7 +4462,7 @@
         </w:tc>
         <w:tc>
           <w:tcPr>
-            <w:tcW w:w="1560" w:type="dxa"/>
+            <w:tcW w:w="1418" w:type="dxa"/>
             <w:shd w:val="clear" w:color="auto" w:fill="F2F2F2" w:themeFill="background1" w:themeFillShade="F2"/>
             <w:vAlign w:val="center"/>
           </w:tcPr>
@@ -4502,7 +4551,8 @@
         </w:tc>
         <w:tc>
           <w:tcPr>
-            <w:tcW w:w="992" w:type="dxa"/>
+            <w:tcW w:w="1134" w:type="dxa"/>
+            <w:gridSpan w:val="2"/>
             <w:shd w:val="clear" w:color="auto" w:fill="BFBFBF" w:themeFill="background1" w:themeFillShade="BF"/>
             <w:vAlign w:val="center"/>
           </w:tcPr>
@@ -4517,7 +4567,7 @@
         </w:tc>
         <w:tc>
           <w:tcPr>
-            <w:tcW w:w="1560" w:type="dxa"/>
+            <w:tcW w:w="1418" w:type="dxa"/>
             <w:shd w:val="clear" w:color="auto" w:fill="BFBFBF" w:themeFill="background1" w:themeFillShade="BF"/>
             <w:vAlign w:val="center"/>
           </w:tcPr>
@@ -4596,7 +4646,8 @@
         </w:tc>
         <w:tc>
           <w:tcPr>
-            <w:tcW w:w="992" w:type="dxa"/>
+            <w:tcW w:w="1134" w:type="dxa"/>
+            <w:gridSpan w:val="2"/>
             <w:shd w:val="clear" w:color="auto" w:fill="F2F2F2" w:themeFill="background1" w:themeFillShade="F2"/>
             <w:vAlign w:val="center"/>
           </w:tcPr>
@@ -4611,7 +4662,7 @@
         </w:tc>
         <w:tc>
           <w:tcPr>
-            <w:tcW w:w="1560" w:type="dxa"/>
+            <w:tcW w:w="1418" w:type="dxa"/>
             <w:shd w:val="clear" w:color="auto" w:fill="F2F2F2" w:themeFill="background1" w:themeFillShade="F2"/>
             <w:vAlign w:val="center"/>
           </w:tcPr>
@@ -4696,7 +4747,8 @@
         </w:tc>
         <w:tc>
           <w:tcPr>
-            <w:tcW w:w="992" w:type="dxa"/>
+            <w:tcW w:w="1134" w:type="dxa"/>
+            <w:gridSpan w:val="2"/>
             <w:shd w:val="clear" w:color="auto" w:fill="BFBFBF" w:themeFill="background1" w:themeFillShade="BF"/>
             <w:vAlign w:val="center"/>
           </w:tcPr>
@@ -4711,7 +4763,7 @@
         </w:tc>
         <w:tc>
           <w:tcPr>
-            <w:tcW w:w="1560" w:type="dxa"/>
+            <w:tcW w:w="1418" w:type="dxa"/>
             <w:shd w:val="clear" w:color="auto" w:fill="BFBFBF" w:themeFill="background1" w:themeFillShade="BF"/>
             <w:vAlign w:val="center"/>
           </w:tcPr>
@@ -4793,7 +4845,8 @@
         </w:tc>
         <w:tc>
           <w:tcPr>
-            <w:tcW w:w="992" w:type="dxa"/>
+            <w:tcW w:w="1134" w:type="dxa"/>
+            <w:gridSpan w:val="2"/>
             <w:shd w:val="clear" w:color="auto" w:fill="F2F2F2" w:themeFill="background1" w:themeFillShade="F2"/>
             <w:vAlign w:val="center"/>
           </w:tcPr>
@@ -4808,7 +4861,7 @@
         </w:tc>
         <w:tc>
           <w:tcPr>
-            <w:tcW w:w="1560" w:type="dxa"/>
+            <w:tcW w:w="1418" w:type="dxa"/>
             <w:shd w:val="clear" w:color="auto" w:fill="F2F2F2" w:themeFill="background1" w:themeFillShade="F2"/>
             <w:vAlign w:val="center"/>
           </w:tcPr>
@@ -4835,7 +4888,7 @@
         <w:tc>
           <w:tcPr>
             <w:tcW w:w="10207" w:type="dxa"/>
-            <w:gridSpan w:val="6"/>
+            <w:gridSpan w:val="7"/>
             <w:shd w:val="clear" w:color="auto" w:fill="BFBFBF" w:themeFill="background1" w:themeFillShade="BF"/>
             <w:vAlign w:val="center"/>
           </w:tcPr>
@@ -4869,7 +4922,15 @@
               <w:jc w:val="both"/>
             </w:pPr>
             <w:r>
-              <w:t>Realizzazione del documento di progettazione</w:t>
+              <w:t>Definizione classe “</w:t>
+            </w:r>
+            <w:proofErr w:type="spellStart"/>
+            <w:r>
+              <w:t>InTouch</w:t>
+            </w:r>
+            <w:proofErr w:type="spellEnd"/>
+            <w:r>
+              <w:t>”</w:t>
             </w:r>
           </w:p>
         </w:tc>
@@ -4884,7 +4945,10 @@
               <w:jc w:val="both"/>
             </w:pPr>
             <w:r>
-              <w:t>10</w:t>
+              <w:t>2</w:t>
+            </w:r>
+            <w:r>
+              <w:t xml:space="preserve"> ore</w:t>
             </w:r>
           </w:p>
         </w:tc>
@@ -4899,7 +4963,7 @@
               <w:jc w:val="both"/>
             </w:pPr>
             <w:r>
-              <w:t>3 giorni</w:t>
+              <w:t>1 giorno</w:t>
             </w:r>
           </w:p>
         </w:tc>
@@ -4913,11 +4977,15 @@
             <w:pPr>
               <w:jc w:val="both"/>
             </w:pPr>
-          </w:p>
-        </w:tc>
-        <w:tc>
-          <w:tcPr>
-            <w:tcW w:w="992" w:type="dxa"/>
+            <w:r>
+              <w:t>2 ore</w:t>
+            </w:r>
+          </w:p>
+        </w:tc>
+        <w:tc>
+          <w:tcPr>
+            <w:tcW w:w="1134" w:type="dxa"/>
+            <w:gridSpan w:val="2"/>
             <w:shd w:val="clear" w:color="auto" w:fill="BFBFBF" w:themeFill="background1" w:themeFillShade="BF"/>
             <w:vAlign w:val="center"/>
           </w:tcPr>
@@ -4925,11 +4993,14 @@
             <w:pPr>
               <w:jc w:val="both"/>
             </w:pPr>
-          </w:p>
-        </w:tc>
-        <w:tc>
-          <w:tcPr>
-            <w:tcW w:w="1560" w:type="dxa"/>
+            <w:r>
+              <w:t>1 giorno</w:t>
+            </w:r>
+          </w:p>
+        </w:tc>
+        <w:tc>
+          <w:tcPr>
+            <w:tcW w:w="1418" w:type="dxa"/>
             <w:shd w:val="clear" w:color="auto" w:fill="BFBFBF" w:themeFill="background1" w:themeFillShade="BF"/>
             <w:vAlign w:val="center"/>
           </w:tcPr>
@@ -4937,9 +5008,11 @@
             <w:pPr>
               <w:jc w:val="both"/>
             </w:pPr>
-            <w:r>
-              <w:t>Tutti</w:t>
-            </w:r>
+            <w:proofErr w:type="spellStart"/>
+            <w:r>
+              <w:t>Pernpruner</w:t>
+            </w:r>
+            <w:proofErr w:type="spellEnd"/>
           </w:p>
         </w:tc>
       </w:tr>
@@ -4958,15 +5031,7 @@
               <w:jc w:val="both"/>
             </w:pPr>
             <w:r>
-              <w:t>Definizione classe “</w:t>
-            </w:r>
-            <w:proofErr w:type="spellStart"/>
-            <w:r>
-              <w:t>InTouch</w:t>
-            </w:r>
-            <w:proofErr w:type="spellEnd"/>
-            <w:r>
-              <w:t>”</w:t>
+              <w:t>Definizione classe “Utente”</w:t>
             </w:r>
           </w:p>
         </w:tc>
@@ -4981,10 +5046,7 @@
               <w:jc w:val="both"/>
             </w:pPr>
             <w:r>
-              <w:t>2</w:t>
-            </w:r>
-            <w:r>
-              <w:t xml:space="preserve"> ore</w:t>
+              <w:t>4 ore</w:t>
             </w:r>
           </w:p>
         </w:tc>
@@ -4999,7 +5061,7 @@
               <w:jc w:val="both"/>
             </w:pPr>
             <w:r>
-              <w:t>1 giorno</w:t>
+              <w:t>3 giorni</w:t>
             </w:r>
           </w:p>
         </w:tc>
@@ -5020,7 +5082,8 @@
         </w:tc>
         <w:tc>
           <w:tcPr>
-            <w:tcW w:w="992" w:type="dxa"/>
+            <w:tcW w:w="1134" w:type="dxa"/>
+            <w:gridSpan w:val="2"/>
             <w:shd w:val="clear" w:color="auto" w:fill="F2F2F2" w:themeFill="background1" w:themeFillShade="F2"/>
             <w:vAlign w:val="center"/>
           </w:tcPr>
@@ -5029,13 +5092,13 @@
               <w:jc w:val="both"/>
             </w:pPr>
             <w:r>
-              <w:t>1 giorno</w:t>
-            </w:r>
-          </w:p>
-        </w:tc>
-        <w:tc>
-          <w:tcPr>
-            <w:tcW w:w="1560" w:type="dxa"/>
+              <w:t>2 giorni</w:t>
+            </w:r>
+          </w:p>
+        </w:tc>
+        <w:tc>
+          <w:tcPr>
+            <w:tcW w:w="1418" w:type="dxa"/>
             <w:shd w:val="clear" w:color="auto" w:fill="F2F2F2" w:themeFill="background1" w:themeFillShade="F2"/>
             <w:vAlign w:val="center"/>
           </w:tcPr>
@@ -5063,7 +5126,7 @@
               <w:jc w:val="both"/>
             </w:pPr>
             <w:r>
-              <w:t>Definizione classe “Utente”</w:t>
+              <w:t>Definizione classe “Bacheca”</w:t>
             </w:r>
           </w:p>
         </w:tc>
@@ -5078,7 +5141,7 @@
               <w:jc w:val="both"/>
             </w:pPr>
             <w:r>
-              <w:t>4 ore</w:t>
+              <w:t>2 ore</w:t>
             </w:r>
           </w:p>
         </w:tc>
@@ -5093,7 +5156,7 @@
               <w:jc w:val="both"/>
             </w:pPr>
             <w:r>
-              <w:t>3 giorni</w:t>
+              <w:t>2 giorni</w:t>
             </w:r>
           </w:p>
         </w:tc>
@@ -5114,7 +5177,8 @@
         </w:tc>
         <w:tc>
           <w:tcPr>
-            <w:tcW w:w="992" w:type="dxa"/>
+            <w:tcW w:w="1134" w:type="dxa"/>
+            <w:gridSpan w:val="2"/>
             <w:shd w:val="clear" w:color="auto" w:fill="BFBFBF" w:themeFill="background1" w:themeFillShade="BF"/>
             <w:vAlign w:val="center"/>
           </w:tcPr>
@@ -5123,13 +5187,13 @@
               <w:jc w:val="both"/>
             </w:pPr>
             <w:r>
-              <w:t>2 giorni</w:t>
-            </w:r>
-          </w:p>
-        </w:tc>
-        <w:tc>
-          <w:tcPr>
-            <w:tcW w:w="1560" w:type="dxa"/>
+              <w:t>1 giorno</w:t>
+            </w:r>
+          </w:p>
+        </w:tc>
+        <w:tc>
+          <w:tcPr>
+            <w:tcW w:w="1418" w:type="dxa"/>
             <w:shd w:val="clear" w:color="auto" w:fill="BFBFBF" w:themeFill="background1" w:themeFillShade="BF"/>
             <w:vAlign w:val="center"/>
           </w:tcPr>
@@ -5137,11 +5201,9 @@
             <w:pPr>
               <w:jc w:val="both"/>
             </w:pPr>
-            <w:proofErr w:type="spellStart"/>
-            <w:r>
-              <w:t>Pernpruner</w:t>
-            </w:r>
-            <w:proofErr w:type="spellEnd"/>
+            <w:r>
+              <w:t>Rocco</w:t>
+            </w:r>
           </w:p>
         </w:tc>
       </w:tr>
@@ -5160,7 +5222,7 @@
               <w:jc w:val="both"/>
             </w:pPr>
             <w:r>
-              <w:t>Definizione classe “Bacheca”</w:t>
+              <w:t>Definizione classe “Profilo”</w:t>
             </w:r>
           </w:p>
         </w:tc>
@@ -5211,7 +5273,8 @@
         </w:tc>
         <w:tc>
           <w:tcPr>
-            <w:tcW w:w="992" w:type="dxa"/>
+            <w:tcW w:w="1134" w:type="dxa"/>
+            <w:gridSpan w:val="2"/>
             <w:shd w:val="clear" w:color="auto" w:fill="F2F2F2" w:themeFill="background1" w:themeFillShade="F2"/>
             <w:vAlign w:val="center"/>
           </w:tcPr>
@@ -5226,7 +5289,7 @@
         </w:tc>
         <w:tc>
           <w:tcPr>
-            <w:tcW w:w="1560" w:type="dxa"/>
+            <w:tcW w:w="1418" w:type="dxa"/>
             <w:shd w:val="clear" w:color="auto" w:fill="F2F2F2" w:themeFill="background1" w:themeFillShade="F2"/>
             <w:vAlign w:val="center"/>
           </w:tcPr>
@@ -5252,7 +5315,7 @@
               <w:jc w:val="both"/>
             </w:pPr>
             <w:r>
-              <w:t>Definizione classe “Profilo”</w:t>
+              <w:t>Definizione classe “Post”</w:t>
             </w:r>
           </w:p>
         </w:tc>
@@ -5267,7 +5330,7 @@
               <w:jc w:val="both"/>
             </w:pPr>
             <w:r>
-              <w:t>2 ore</w:t>
+              <w:t>3 ore</w:t>
             </w:r>
           </w:p>
         </w:tc>
@@ -5303,7 +5366,8 @@
         </w:tc>
         <w:tc>
           <w:tcPr>
-            <w:tcW w:w="992" w:type="dxa"/>
+            <w:tcW w:w="1134" w:type="dxa"/>
+            <w:gridSpan w:val="2"/>
             <w:shd w:val="clear" w:color="auto" w:fill="BFBFBF" w:themeFill="background1" w:themeFillShade="BF"/>
             <w:vAlign w:val="center"/>
           </w:tcPr>
@@ -5318,7 +5382,7 @@
         </w:tc>
         <w:tc>
           <w:tcPr>
-            <w:tcW w:w="1560" w:type="dxa"/>
+            <w:tcW w:w="1418" w:type="dxa"/>
             <w:shd w:val="clear" w:color="auto" w:fill="BFBFBF" w:themeFill="background1" w:themeFillShade="BF"/>
             <w:vAlign w:val="center"/>
           </w:tcPr>
@@ -5326,9 +5390,11 @@
             <w:pPr>
               <w:jc w:val="both"/>
             </w:pPr>
-            <w:r>
-              <w:t>Rocco</w:t>
-            </w:r>
+            <w:proofErr w:type="spellStart"/>
+            <w:r>
+              <w:t>Lebedev</w:t>
+            </w:r>
+            <w:proofErr w:type="spellEnd"/>
           </w:p>
         </w:tc>
       </w:tr>
@@ -5347,7 +5413,7 @@
               <w:jc w:val="both"/>
             </w:pPr>
             <w:r>
-              <w:t>Definizione classe “Post”</w:t>
+              <w:t>Definizione classe “Commento”</w:t>
             </w:r>
           </w:p>
         </w:tc>
@@ -5398,7 +5464,8 @@
         </w:tc>
         <w:tc>
           <w:tcPr>
-            <w:tcW w:w="992" w:type="dxa"/>
+            <w:tcW w:w="1134" w:type="dxa"/>
+            <w:gridSpan w:val="2"/>
             <w:shd w:val="clear" w:color="auto" w:fill="F2F2F2" w:themeFill="background1" w:themeFillShade="F2"/>
             <w:vAlign w:val="center"/>
           </w:tcPr>
@@ -5413,7 +5480,7 @@
         </w:tc>
         <w:tc>
           <w:tcPr>
-            <w:tcW w:w="1560" w:type="dxa"/>
+            <w:tcW w:w="1418" w:type="dxa"/>
             <w:shd w:val="clear" w:color="auto" w:fill="F2F2F2" w:themeFill="background1" w:themeFillShade="F2"/>
             <w:vAlign w:val="center"/>
           </w:tcPr>
@@ -5441,7 +5508,7 @@
               <w:jc w:val="both"/>
             </w:pPr>
             <w:r>
-              <w:t>Definizione classe “Commento”</w:t>
+              <w:t>Definizione classe “Amicizia”</w:t>
             </w:r>
           </w:p>
         </w:tc>
@@ -5456,7 +5523,7 @@
               <w:jc w:val="both"/>
             </w:pPr>
             <w:r>
-              <w:t>3 ore</w:t>
+              <w:t>2 ore</w:t>
             </w:r>
           </w:p>
         </w:tc>
@@ -5486,13 +5553,14 @@
               <w:jc w:val="both"/>
             </w:pPr>
             <w:r>
-              <w:t>2 ore</w:t>
-            </w:r>
-          </w:p>
-        </w:tc>
-        <w:tc>
-          <w:tcPr>
-            <w:tcW w:w="992" w:type="dxa"/>
+              <w:t>3 ore</w:t>
+            </w:r>
+          </w:p>
+        </w:tc>
+        <w:tc>
+          <w:tcPr>
+            <w:tcW w:w="1134" w:type="dxa"/>
+            <w:gridSpan w:val="2"/>
             <w:shd w:val="clear" w:color="auto" w:fill="BFBFBF" w:themeFill="background1" w:themeFillShade="BF"/>
             <w:vAlign w:val="center"/>
           </w:tcPr>
@@ -5501,13 +5569,13 @@
               <w:jc w:val="both"/>
             </w:pPr>
             <w:r>
-              <w:t>1 giorno</w:t>
-            </w:r>
-          </w:p>
-        </w:tc>
-        <w:tc>
-          <w:tcPr>
-            <w:tcW w:w="1560" w:type="dxa"/>
+              <w:t>2 giorni</w:t>
+            </w:r>
+          </w:p>
+        </w:tc>
+        <w:tc>
+          <w:tcPr>
+            <w:tcW w:w="1418" w:type="dxa"/>
             <w:shd w:val="clear" w:color="auto" w:fill="BFBFBF" w:themeFill="background1" w:themeFillShade="BF"/>
             <w:vAlign w:val="center"/>
           </w:tcPr>
@@ -5515,11 +5583,9 @@
             <w:pPr>
               <w:jc w:val="both"/>
             </w:pPr>
-            <w:proofErr w:type="spellStart"/>
-            <w:r>
-              <w:t>Lebedev</w:t>
-            </w:r>
-            <w:proofErr w:type="spellEnd"/>
+            <w:r>
+              <w:t>Tutti</w:t>
+            </w:r>
           </w:p>
         </w:tc>
       </w:tr>
@@ -5538,7 +5604,7 @@
               <w:jc w:val="both"/>
             </w:pPr>
             <w:r>
-              <w:t>Definizione classe “Amicizia”</w:t>
+              <w:t>Realizzazione del documento di progettazione</w:t>
             </w:r>
           </w:p>
         </w:tc>
@@ -5553,7 +5619,7 @@
               <w:jc w:val="both"/>
             </w:pPr>
             <w:r>
-              <w:t>2 ore</w:t>
+              <w:t>10 ore</w:t>
             </w:r>
           </w:p>
         </w:tc>
@@ -5568,7 +5634,7 @@
               <w:jc w:val="both"/>
             </w:pPr>
             <w:r>
-              <w:t>2 giorni</w:t>
+              <w:t>3 giorni</w:t>
             </w:r>
           </w:p>
         </w:tc>
@@ -5582,14 +5648,12 @@
             <w:pPr>
               <w:jc w:val="both"/>
             </w:pPr>
-            <w:r>
-              <w:t>3 ore</w:t>
-            </w:r>
-          </w:p>
-        </w:tc>
-        <w:tc>
-          <w:tcPr>
-            <w:tcW w:w="992" w:type="dxa"/>
+          </w:p>
+        </w:tc>
+        <w:tc>
+          <w:tcPr>
+            <w:tcW w:w="1134" w:type="dxa"/>
+            <w:gridSpan w:val="2"/>
             <w:shd w:val="clear" w:color="auto" w:fill="F2F2F2" w:themeFill="background1" w:themeFillShade="F2"/>
             <w:vAlign w:val="center"/>
           </w:tcPr>
@@ -5598,13 +5662,13 @@
               <w:jc w:val="both"/>
             </w:pPr>
             <w:r>
-              <w:t>2 giorni</w:t>
-            </w:r>
-          </w:p>
-        </w:tc>
-        <w:tc>
-          <w:tcPr>
-            <w:tcW w:w="1560" w:type="dxa"/>
+              <w:t>11 giorni</w:t>
+            </w:r>
+          </w:p>
+        </w:tc>
+        <w:tc>
+          <w:tcPr>
+            <w:tcW w:w="1418" w:type="dxa"/>
             <w:shd w:val="clear" w:color="auto" w:fill="F2F2F2" w:themeFill="background1" w:themeFillShade="F2"/>
             <w:vAlign w:val="center"/>
           </w:tcPr>
@@ -5625,7 +5689,7 @@
         <w:tc>
           <w:tcPr>
             <w:tcW w:w="10207" w:type="dxa"/>
-            <w:gridSpan w:val="6"/>
+            <w:gridSpan w:val="7"/>
             <w:shd w:val="clear" w:color="auto" w:fill="BFBFBF" w:themeFill="background1" w:themeFillShade="BF"/>
             <w:vAlign w:val="center"/>
           </w:tcPr>
@@ -5721,7 +5785,8 @@
         </w:tc>
         <w:tc>
           <w:tcPr>
-            <w:tcW w:w="992" w:type="dxa"/>
+            <w:tcW w:w="1134" w:type="dxa"/>
+            <w:gridSpan w:val="2"/>
             <w:shd w:val="clear" w:color="auto" w:fill="BFBFBF" w:themeFill="background1" w:themeFillShade="BF"/>
             <w:vAlign w:val="center"/>
           </w:tcPr>
@@ -5733,7 +5798,7 @@
         </w:tc>
         <w:tc>
           <w:tcPr>
-            <w:tcW w:w="1560" w:type="dxa"/>
+            <w:tcW w:w="1418" w:type="dxa"/>
             <w:shd w:val="clear" w:color="auto" w:fill="BFBFBF" w:themeFill="background1" w:themeFillShade="BF"/>
             <w:vAlign w:val="center"/>
           </w:tcPr>
@@ -5812,7 +5877,8 @@
         </w:tc>
         <w:tc>
           <w:tcPr>
-            <w:tcW w:w="992" w:type="dxa"/>
+            <w:tcW w:w="1134" w:type="dxa"/>
+            <w:gridSpan w:val="2"/>
             <w:shd w:val="clear" w:color="auto" w:fill="F2F2F2" w:themeFill="background1" w:themeFillShade="F2"/>
             <w:vAlign w:val="center"/>
           </w:tcPr>
@@ -5824,7 +5890,7 @@
         </w:tc>
         <w:tc>
           <w:tcPr>
-            <w:tcW w:w="1560" w:type="dxa"/>
+            <w:tcW w:w="1418" w:type="dxa"/>
             <w:shd w:val="clear" w:color="auto" w:fill="F2F2F2" w:themeFill="background1" w:themeFillShade="F2"/>
             <w:vAlign w:val="center"/>
           </w:tcPr>
@@ -5903,7 +5969,8 @@
         </w:tc>
         <w:tc>
           <w:tcPr>
-            <w:tcW w:w="992" w:type="dxa"/>
+            <w:tcW w:w="1134" w:type="dxa"/>
+            <w:gridSpan w:val="2"/>
             <w:shd w:val="clear" w:color="auto" w:fill="BFBFBF" w:themeFill="background1" w:themeFillShade="BF"/>
             <w:vAlign w:val="center"/>
           </w:tcPr>
@@ -5915,7 +5982,7 @@
         </w:tc>
         <w:tc>
           <w:tcPr>
-            <w:tcW w:w="1560" w:type="dxa"/>
+            <w:tcW w:w="1418" w:type="dxa"/>
             <w:shd w:val="clear" w:color="auto" w:fill="BFBFBF" w:themeFill="background1" w:themeFillShade="BF"/>
             <w:vAlign w:val="center"/>
           </w:tcPr>
@@ -5989,7 +6056,8 @@
         </w:tc>
         <w:tc>
           <w:tcPr>
-            <w:tcW w:w="992" w:type="dxa"/>
+            <w:tcW w:w="1134" w:type="dxa"/>
+            <w:gridSpan w:val="2"/>
             <w:shd w:val="clear" w:color="auto" w:fill="F2F2F2" w:themeFill="background1" w:themeFillShade="F2"/>
             <w:vAlign w:val="center"/>
           </w:tcPr>
@@ -6001,7 +6069,7 @@
         </w:tc>
         <w:tc>
           <w:tcPr>
-            <w:tcW w:w="1560" w:type="dxa"/>
+            <w:tcW w:w="1418" w:type="dxa"/>
             <w:shd w:val="clear" w:color="auto" w:fill="F2F2F2" w:themeFill="background1" w:themeFillShade="F2"/>
             <w:vAlign w:val="center"/>
           </w:tcPr>
@@ -6081,7 +6149,8 @@
         </w:tc>
         <w:tc>
           <w:tcPr>
-            <w:tcW w:w="992" w:type="dxa"/>
+            <w:tcW w:w="1134" w:type="dxa"/>
+            <w:gridSpan w:val="2"/>
             <w:shd w:val="clear" w:color="auto" w:fill="BFBFBF" w:themeFill="background1" w:themeFillShade="BF"/>
             <w:vAlign w:val="center"/>
           </w:tcPr>
@@ -6093,7 +6162,7 @@
         </w:tc>
         <w:tc>
           <w:tcPr>
-            <w:tcW w:w="1560" w:type="dxa"/>
+            <w:tcW w:w="1418" w:type="dxa"/>
             <w:shd w:val="clear" w:color="auto" w:fill="BFBFBF" w:themeFill="background1" w:themeFillShade="BF"/>
             <w:vAlign w:val="center"/>
           </w:tcPr>
@@ -6172,7 +6241,8 @@
         </w:tc>
         <w:tc>
           <w:tcPr>
-            <w:tcW w:w="992" w:type="dxa"/>
+            <w:tcW w:w="1134" w:type="dxa"/>
+            <w:gridSpan w:val="2"/>
             <w:shd w:val="clear" w:color="auto" w:fill="F2F2F2" w:themeFill="background1" w:themeFillShade="F2"/>
             <w:vAlign w:val="center"/>
           </w:tcPr>
@@ -6184,7 +6254,7 @@
         </w:tc>
         <w:tc>
           <w:tcPr>
-            <w:tcW w:w="1560" w:type="dxa"/>
+            <w:tcW w:w="1418" w:type="dxa"/>
             <w:shd w:val="clear" w:color="auto" w:fill="F2F2F2" w:themeFill="background1" w:themeFillShade="F2"/>
             <w:vAlign w:val="center"/>
           </w:tcPr>
@@ -6266,7 +6336,8 @@
         </w:tc>
         <w:tc>
           <w:tcPr>
-            <w:tcW w:w="992" w:type="dxa"/>
+            <w:tcW w:w="1134" w:type="dxa"/>
+            <w:gridSpan w:val="2"/>
             <w:shd w:val="clear" w:color="auto" w:fill="BFBFBF" w:themeFill="background1" w:themeFillShade="BF"/>
             <w:vAlign w:val="center"/>
           </w:tcPr>
@@ -6278,7 +6349,7 @@
         </w:tc>
         <w:tc>
           <w:tcPr>
-            <w:tcW w:w="1560" w:type="dxa"/>
+            <w:tcW w:w="1418" w:type="dxa"/>
             <w:shd w:val="clear" w:color="auto" w:fill="BFBFBF" w:themeFill="background1" w:themeFillShade="BF"/>
             <w:vAlign w:val="center"/>
           </w:tcPr>
@@ -6352,7 +6423,8 @@
         </w:tc>
         <w:tc>
           <w:tcPr>
-            <w:tcW w:w="992" w:type="dxa"/>
+            <w:tcW w:w="1134" w:type="dxa"/>
+            <w:gridSpan w:val="2"/>
             <w:shd w:val="clear" w:color="auto" w:fill="F2F2F2" w:themeFill="background1" w:themeFillShade="F2"/>
             <w:vAlign w:val="center"/>
           </w:tcPr>
@@ -6364,7 +6436,7 @@
         </w:tc>
         <w:tc>
           <w:tcPr>
-            <w:tcW w:w="1560" w:type="dxa"/>
+            <w:tcW w:w="1418" w:type="dxa"/>
             <w:shd w:val="clear" w:color="auto" w:fill="F2F2F2" w:themeFill="background1" w:themeFillShade="F2"/>
             <w:vAlign w:val="center"/>
           </w:tcPr>
@@ -6441,7 +6513,8 @@
         </w:tc>
         <w:tc>
           <w:tcPr>
-            <w:tcW w:w="992" w:type="dxa"/>
+            <w:tcW w:w="1134" w:type="dxa"/>
+            <w:gridSpan w:val="2"/>
             <w:shd w:val="clear" w:color="auto" w:fill="BFBFBF" w:themeFill="background1" w:themeFillShade="BF"/>
             <w:vAlign w:val="center"/>
           </w:tcPr>
@@ -6453,7 +6526,7 @@
         </w:tc>
         <w:tc>
           <w:tcPr>
-            <w:tcW w:w="1560" w:type="dxa"/>
+            <w:tcW w:w="1418" w:type="dxa"/>
             <w:shd w:val="clear" w:color="auto" w:fill="BFBFBF" w:themeFill="background1" w:themeFillShade="BF"/>
             <w:vAlign w:val="center"/>
           </w:tcPr>
@@ -6535,7 +6608,8 @@
         </w:tc>
         <w:tc>
           <w:tcPr>
-            <w:tcW w:w="992" w:type="dxa"/>
+            <w:tcW w:w="1134" w:type="dxa"/>
+            <w:gridSpan w:val="2"/>
             <w:shd w:val="clear" w:color="auto" w:fill="F2F2F2" w:themeFill="background1" w:themeFillShade="F2"/>
             <w:vAlign w:val="center"/>
           </w:tcPr>
@@ -6547,7 +6621,7 @@
         </w:tc>
         <w:tc>
           <w:tcPr>
-            <w:tcW w:w="1560" w:type="dxa"/>
+            <w:tcW w:w="1418" w:type="dxa"/>
             <w:shd w:val="clear" w:color="auto" w:fill="F2F2F2" w:themeFill="background1" w:themeFillShade="F2"/>
             <w:vAlign w:val="center"/>
           </w:tcPr>
@@ -6634,7 +6708,8 @@
         </w:tc>
         <w:tc>
           <w:tcPr>
-            <w:tcW w:w="992" w:type="dxa"/>
+            <w:tcW w:w="1134" w:type="dxa"/>
+            <w:gridSpan w:val="2"/>
             <w:shd w:val="clear" w:color="auto" w:fill="BFBFBF" w:themeFill="background1" w:themeFillShade="BF"/>
             <w:vAlign w:val="center"/>
           </w:tcPr>
@@ -6646,7 +6721,7 @@
         </w:tc>
         <w:tc>
           <w:tcPr>
-            <w:tcW w:w="1560" w:type="dxa"/>
+            <w:tcW w:w="1418" w:type="dxa"/>
             <w:shd w:val="clear" w:color="auto" w:fill="BFBFBF" w:themeFill="background1" w:themeFillShade="BF"/>
             <w:vAlign w:val="center"/>
           </w:tcPr>
@@ -6722,7 +6797,8 @@
         </w:tc>
         <w:tc>
           <w:tcPr>
-            <w:tcW w:w="992" w:type="dxa"/>
+            <w:tcW w:w="1134" w:type="dxa"/>
+            <w:gridSpan w:val="2"/>
             <w:shd w:val="clear" w:color="auto" w:fill="F2F2F2" w:themeFill="background1" w:themeFillShade="F2"/>
             <w:vAlign w:val="center"/>
           </w:tcPr>
@@ -6734,7 +6810,7 @@
         </w:tc>
         <w:tc>
           <w:tcPr>
-            <w:tcW w:w="1560" w:type="dxa"/>
+            <w:tcW w:w="1418" w:type="dxa"/>
             <w:shd w:val="clear" w:color="auto" w:fill="F2F2F2" w:themeFill="background1" w:themeFillShade="F2"/>
             <w:vAlign w:val="center"/>
           </w:tcPr>
@@ -6811,7 +6887,8 @@
         </w:tc>
         <w:tc>
           <w:tcPr>
-            <w:tcW w:w="992" w:type="dxa"/>
+            <w:tcW w:w="1134" w:type="dxa"/>
+            <w:gridSpan w:val="2"/>
             <w:shd w:val="clear" w:color="auto" w:fill="BFBFBF" w:themeFill="background1" w:themeFillShade="BF"/>
             <w:vAlign w:val="center"/>
           </w:tcPr>
@@ -6823,7 +6900,7 @@
         </w:tc>
         <w:tc>
           <w:tcPr>
-            <w:tcW w:w="1560" w:type="dxa"/>
+            <w:tcW w:w="1418" w:type="dxa"/>
             <w:shd w:val="clear" w:color="auto" w:fill="BFBFBF" w:themeFill="background1" w:themeFillShade="BF"/>
             <w:vAlign w:val="center"/>
           </w:tcPr>
@@ -6897,7 +6974,8 @@
         </w:tc>
         <w:tc>
           <w:tcPr>
-            <w:tcW w:w="992" w:type="dxa"/>
+            <w:tcW w:w="1134" w:type="dxa"/>
+            <w:gridSpan w:val="2"/>
             <w:shd w:val="clear" w:color="auto" w:fill="F2F2F2" w:themeFill="background1" w:themeFillShade="F2"/>
             <w:vAlign w:val="center"/>
           </w:tcPr>
@@ -6909,7 +6987,7 @@
         </w:tc>
         <w:tc>
           <w:tcPr>
-            <w:tcW w:w="1560" w:type="dxa"/>
+            <w:tcW w:w="1418" w:type="dxa"/>
             <w:shd w:val="clear" w:color="auto" w:fill="F2F2F2" w:themeFill="background1" w:themeFillShade="F2"/>
             <w:vAlign w:val="center"/>
           </w:tcPr>
@@ -6986,7 +7064,8 @@
         </w:tc>
         <w:tc>
           <w:tcPr>
-            <w:tcW w:w="992" w:type="dxa"/>
+            <w:tcW w:w="1134" w:type="dxa"/>
+            <w:gridSpan w:val="2"/>
             <w:shd w:val="clear" w:color="auto" w:fill="BFBFBF" w:themeFill="background1" w:themeFillShade="BF"/>
             <w:vAlign w:val="center"/>
           </w:tcPr>
@@ -6998,7 +7077,7 @@
         </w:tc>
         <w:tc>
           <w:tcPr>
-            <w:tcW w:w="1560" w:type="dxa"/>
+            <w:tcW w:w="1418" w:type="dxa"/>
             <w:shd w:val="clear" w:color="auto" w:fill="BFBFBF" w:themeFill="background1" w:themeFillShade="BF"/>
             <w:vAlign w:val="center"/>
           </w:tcPr>
@@ -7074,7 +7153,8 @@
         </w:tc>
         <w:tc>
           <w:tcPr>
-            <w:tcW w:w="992" w:type="dxa"/>
+            <w:tcW w:w="1134" w:type="dxa"/>
+            <w:gridSpan w:val="2"/>
             <w:shd w:val="clear" w:color="auto" w:fill="F2F2F2" w:themeFill="background1" w:themeFillShade="F2"/>
             <w:vAlign w:val="center"/>
           </w:tcPr>
@@ -7086,7 +7166,7 @@
         </w:tc>
         <w:tc>
           <w:tcPr>
-            <w:tcW w:w="1560" w:type="dxa"/>
+            <w:tcW w:w="1418" w:type="dxa"/>
             <w:shd w:val="clear" w:color="auto" w:fill="F2F2F2" w:themeFill="background1" w:themeFillShade="F2"/>
             <w:vAlign w:val="center"/>
           </w:tcPr>
@@ -7165,7 +7245,8 @@
         </w:tc>
         <w:tc>
           <w:tcPr>
-            <w:tcW w:w="992" w:type="dxa"/>
+            <w:tcW w:w="1134" w:type="dxa"/>
+            <w:gridSpan w:val="2"/>
             <w:shd w:val="clear" w:color="auto" w:fill="BFBFBF" w:themeFill="background1" w:themeFillShade="BF"/>
             <w:vAlign w:val="center"/>
           </w:tcPr>
@@ -7177,7 +7258,7 @@
         </w:tc>
         <w:tc>
           <w:tcPr>
-            <w:tcW w:w="1560" w:type="dxa"/>
+            <w:tcW w:w="1418" w:type="dxa"/>
             <w:shd w:val="clear" w:color="auto" w:fill="BFBFBF" w:themeFill="background1" w:themeFillShade="BF"/>
             <w:vAlign w:val="center"/>
           </w:tcPr>
@@ -7253,7 +7334,8 @@
         </w:tc>
         <w:tc>
           <w:tcPr>
-            <w:tcW w:w="992" w:type="dxa"/>
+            <w:tcW w:w="1134" w:type="dxa"/>
+            <w:gridSpan w:val="2"/>
             <w:shd w:val="clear" w:color="auto" w:fill="F2F2F2" w:themeFill="background1" w:themeFillShade="F2"/>
             <w:vAlign w:val="center"/>
           </w:tcPr>
@@ -7265,7 +7347,7 @@
         </w:tc>
         <w:tc>
           <w:tcPr>
-            <w:tcW w:w="1560" w:type="dxa"/>
+            <w:tcW w:w="1418" w:type="dxa"/>
             <w:shd w:val="clear" w:color="auto" w:fill="F2F2F2" w:themeFill="background1" w:themeFillShade="F2"/>
             <w:vAlign w:val="center"/>
           </w:tcPr>
@@ -7342,7 +7424,8 @@
         </w:tc>
         <w:tc>
           <w:tcPr>
-            <w:tcW w:w="992" w:type="dxa"/>
+            <w:tcW w:w="1134" w:type="dxa"/>
+            <w:gridSpan w:val="2"/>
             <w:shd w:val="clear" w:color="auto" w:fill="BFBFBF" w:themeFill="background1" w:themeFillShade="BF"/>
             <w:vAlign w:val="center"/>
           </w:tcPr>
@@ -7354,7 +7437,7 @@
         </w:tc>
         <w:tc>
           <w:tcPr>
-            <w:tcW w:w="1560" w:type="dxa"/>
+            <w:tcW w:w="1418" w:type="dxa"/>
             <w:shd w:val="clear" w:color="auto" w:fill="BFBFBF" w:themeFill="background1" w:themeFillShade="BF"/>
             <w:vAlign w:val="center"/>
           </w:tcPr>
@@ -7438,7 +7521,8 @@
         </w:tc>
         <w:tc>
           <w:tcPr>
-            <w:tcW w:w="992" w:type="dxa"/>
+            <w:tcW w:w="1134" w:type="dxa"/>
+            <w:gridSpan w:val="2"/>
             <w:shd w:val="clear" w:color="auto" w:fill="F2F2F2" w:themeFill="background1" w:themeFillShade="F2"/>
             <w:vAlign w:val="center"/>
           </w:tcPr>
@@ -7450,7 +7534,7 @@
         </w:tc>
         <w:tc>
           <w:tcPr>
-            <w:tcW w:w="1560" w:type="dxa"/>
+            <w:tcW w:w="1418" w:type="dxa"/>
             <w:shd w:val="clear" w:color="auto" w:fill="F2F2F2" w:themeFill="background1" w:themeFillShade="F2"/>
             <w:vAlign w:val="center"/>
           </w:tcPr>
@@ -7532,7 +7616,8 @@
         </w:tc>
         <w:tc>
           <w:tcPr>
-            <w:tcW w:w="992" w:type="dxa"/>
+            <w:tcW w:w="1134" w:type="dxa"/>
+            <w:gridSpan w:val="2"/>
             <w:shd w:val="clear" w:color="auto" w:fill="BFBFBF" w:themeFill="background1" w:themeFillShade="BF"/>
             <w:vAlign w:val="center"/>
           </w:tcPr>
@@ -7544,7 +7629,7 @@
         </w:tc>
         <w:tc>
           <w:tcPr>
-            <w:tcW w:w="1560" w:type="dxa"/>
+            <w:tcW w:w="1418" w:type="dxa"/>
             <w:shd w:val="clear" w:color="auto" w:fill="BFBFBF" w:themeFill="background1" w:themeFillShade="BF"/>
             <w:vAlign w:val="center"/>
           </w:tcPr>
@@ -7618,7 +7703,8 @@
         </w:tc>
         <w:tc>
           <w:tcPr>
-            <w:tcW w:w="992" w:type="dxa"/>
+            <w:tcW w:w="1134" w:type="dxa"/>
+            <w:gridSpan w:val="2"/>
             <w:shd w:val="clear" w:color="auto" w:fill="F2F2F2" w:themeFill="background1" w:themeFillShade="F2"/>
             <w:vAlign w:val="center"/>
           </w:tcPr>
@@ -7630,7 +7716,7 @@
         </w:tc>
         <w:tc>
           <w:tcPr>
-            <w:tcW w:w="1560" w:type="dxa"/>
+            <w:tcW w:w="1418" w:type="dxa"/>
             <w:shd w:val="clear" w:color="auto" w:fill="F2F2F2" w:themeFill="background1" w:themeFillShade="F2"/>
             <w:vAlign w:val="center"/>
           </w:tcPr>
@@ -7707,7 +7793,8 @@
         </w:tc>
         <w:tc>
           <w:tcPr>
-            <w:tcW w:w="992" w:type="dxa"/>
+            <w:tcW w:w="1134" w:type="dxa"/>
+            <w:gridSpan w:val="2"/>
             <w:shd w:val="clear" w:color="auto" w:fill="BFBFBF" w:themeFill="background1" w:themeFillShade="BF"/>
             <w:vAlign w:val="center"/>
           </w:tcPr>
@@ -7719,7 +7806,7 @@
         </w:tc>
         <w:tc>
           <w:tcPr>
-            <w:tcW w:w="1560" w:type="dxa"/>
+            <w:tcW w:w="1418" w:type="dxa"/>
             <w:shd w:val="clear" w:color="auto" w:fill="BFBFBF" w:themeFill="background1" w:themeFillShade="BF"/>
             <w:vAlign w:val="center"/>
           </w:tcPr>
@@ -7795,7 +7882,8 @@
         </w:tc>
         <w:tc>
           <w:tcPr>
-            <w:tcW w:w="992" w:type="dxa"/>
+            <w:tcW w:w="1134" w:type="dxa"/>
+            <w:gridSpan w:val="2"/>
             <w:shd w:val="clear" w:color="auto" w:fill="F2F2F2" w:themeFill="background1" w:themeFillShade="F2"/>
             <w:vAlign w:val="center"/>
           </w:tcPr>
@@ -7807,7 +7895,7 @@
         </w:tc>
         <w:tc>
           <w:tcPr>
-            <w:tcW w:w="1560" w:type="dxa"/>
+            <w:tcW w:w="1418" w:type="dxa"/>
             <w:shd w:val="clear" w:color="auto" w:fill="F2F2F2" w:themeFill="background1" w:themeFillShade="F2"/>
             <w:vAlign w:val="center"/>
           </w:tcPr>
@@ -7829,7 +7917,7 @@
         <w:tc>
           <w:tcPr>
             <w:tcW w:w="10207" w:type="dxa"/>
-            <w:gridSpan w:val="6"/>
+            <w:gridSpan w:val="7"/>
             <w:shd w:val="clear" w:color="auto" w:fill="BFBFBF" w:themeFill="background1" w:themeFillShade="BF"/>
             <w:vAlign w:val="center"/>
           </w:tcPr>
@@ -7913,7 +8001,8 @@
         </w:tc>
         <w:tc>
           <w:tcPr>
-            <w:tcW w:w="992" w:type="dxa"/>
+            <w:tcW w:w="1134" w:type="dxa"/>
+            <w:gridSpan w:val="2"/>
             <w:shd w:val="clear" w:color="auto" w:fill="F2F2F2" w:themeFill="background1" w:themeFillShade="F2"/>
             <w:vAlign w:val="center"/>
           </w:tcPr>
@@ -7925,7 +8014,7 @@
         </w:tc>
         <w:tc>
           <w:tcPr>
-            <w:tcW w:w="1560" w:type="dxa"/>
+            <w:tcW w:w="1418" w:type="dxa"/>
             <w:shd w:val="clear" w:color="auto" w:fill="F2F2F2" w:themeFill="background1" w:themeFillShade="F2"/>
             <w:vAlign w:val="center"/>
           </w:tcPr>
@@ -7947,6 +8036,181 @@
       <w:bookmarkStart w:id="9" w:name="_Toc405382541"/>
       <w:r>
         <w:lastRenderedPageBreak/>
+        <w:t xml:space="preserve">Diagramma di </w:t>
+      </w:r>
+      <w:proofErr w:type="spellStart"/>
+      <w:r>
+        <w:t>Gantt</w:t>
+      </w:r>
+      <w:proofErr w:type="spellEnd"/>
+    </w:p>
+    <w:p>
+      <w:pPr>
+        <w:pStyle w:val="Titolo3"/>
+        <w:spacing w:before="0"/>
+      </w:pPr>
+      <w:r>
+        <w:t>Differenza tra progettazione stimata e reale</w:t>
+      </w:r>
+    </w:p>
+    <w:p>
+      <w:pPr>
+        <w:spacing w:after="40"/>
+      </w:pPr>
+      <w:r>
+        <w:rPr>
+          <w:b/>
+        </w:rPr>
+        <w:t>Stima</w:t>
+      </w:r>
+      <w:r>
+        <w:t xml:space="preserve"> della fase di progettazione:</w:t>
+      </w:r>
+    </w:p>
+    <w:p>
+      <w:pPr>
+        <w:spacing w:after="200"/>
+      </w:pPr>
+      <w:r>
+        <w:rPr>
+          <w:noProof/>
+          <w:lang w:eastAsia="it-IT"/>
+        </w:rPr>
+        <w:drawing>
+          <wp:inline distT="0" distB="0" distL="0" distR="0">
+            <wp:extent cx="6116320" cy="1527175"/>
+            <wp:effectExtent l="19050" t="0" r="0" b="0"/>
+            <wp:docPr id="6" name="Immagine 3" descr="D:\Documents\Università\Corsi\II anno\I semestre\Programmazione ad Oggetti\Progetto\intouch\Gantt progettazione prevista.png"/>
+            <wp:cNvGraphicFramePr>
+              <a:graphicFrameLocks xmlns:a="http://schemas.openxmlformats.org/drawingml/2006/main" noChangeAspect="1"/>
+            </wp:cNvGraphicFramePr>
+            <a:graphic xmlns:a="http://schemas.openxmlformats.org/drawingml/2006/main">
+              <a:graphicData uri="http://schemas.openxmlformats.org/drawingml/2006/picture">
+                <pic:pic xmlns:pic="http://schemas.openxmlformats.org/drawingml/2006/picture">
+                  <pic:nvPicPr>
+                    <pic:cNvPr id="0" name="Picture 3" descr="D:\Documents\Università\Corsi\II anno\I semestre\Programmazione ad Oggetti\Progetto\intouch\Gantt progettazione prevista.png"/>
+                    <pic:cNvPicPr>
+                      <a:picLocks noChangeAspect="1" noChangeArrowheads="1"/>
+                    </pic:cNvPicPr>
+                  </pic:nvPicPr>
+                  <pic:blipFill>
+                    <a:blip r:embed="rId10" cstate="print"/>
+                    <a:srcRect/>
+                    <a:stretch>
+                      <a:fillRect/>
+                    </a:stretch>
+                  </pic:blipFill>
+                  <pic:spPr bwMode="auto">
+                    <a:xfrm>
+                      <a:off x="0" y="0"/>
+                      <a:ext cx="6116320" cy="1527175"/>
+                    </a:xfrm>
+                    <a:prstGeom prst="rect">
+                      <a:avLst/>
+                    </a:prstGeom>
+                    <a:noFill/>
+                    <a:ln w="9525">
+                      <a:noFill/>
+                      <a:miter lim="800000"/>
+                      <a:headEnd/>
+                      <a:tailEnd/>
+                    </a:ln>
+                  </pic:spPr>
+                </pic:pic>
+              </a:graphicData>
+            </a:graphic>
+          </wp:inline>
+        </w:drawing>
+      </w:r>
+    </w:p>
+    <w:p>
+      <w:pPr>
+        <w:spacing w:after="40"/>
+      </w:pPr>
+      <w:r>
+        <w:rPr>
+          <w:b/>
+        </w:rPr>
+        <w:t>Effettiva durata</w:t>
+      </w:r>
+      <w:r>
+        <w:t xml:space="preserve"> della fase di progettazione:</w:t>
+      </w:r>
+    </w:p>
+    <w:p>
+      <w:pPr>
+        <w:spacing w:after="200"/>
+      </w:pPr>
+      <w:r>
+        <w:rPr>
+          <w:noProof/>
+          <w:lang w:eastAsia="it-IT"/>
+        </w:rPr>
+        <w:drawing>
+          <wp:inline distT="0" distB="0" distL="0" distR="0">
+            <wp:extent cx="6116320" cy="1527175"/>
+            <wp:effectExtent l="19050" t="0" r="0" b="0"/>
+            <wp:docPr id="7" name="Immagine 4" descr="D:\Documents\Università\Corsi\II anno\I semestre\Programmazione ad Oggetti\Progetto\intouch\Gantt progettazione reale.png"/>
+            <wp:cNvGraphicFramePr>
+              <a:graphicFrameLocks xmlns:a="http://schemas.openxmlformats.org/drawingml/2006/main" noChangeAspect="1"/>
+            </wp:cNvGraphicFramePr>
+            <a:graphic xmlns:a="http://schemas.openxmlformats.org/drawingml/2006/main">
+              <a:graphicData uri="http://schemas.openxmlformats.org/drawingml/2006/picture">
+                <pic:pic xmlns:pic="http://schemas.openxmlformats.org/drawingml/2006/picture">
+                  <pic:nvPicPr>
+                    <pic:cNvPr id="0" name="Picture 4" descr="D:\Documents\Università\Corsi\II anno\I semestre\Programmazione ad Oggetti\Progetto\intouch\Gantt progettazione reale.png"/>
+                    <pic:cNvPicPr>
+                      <a:picLocks noChangeAspect="1" noChangeArrowheads="1"/>
+                    </pic:cNvPicPr>
+                  </pic:nvPicPr>
+                  <pic:blipFill>
+                    <a:blip r:embed="rId11" cstate="print"/>
+                    <a:srcRect/>
+                    <a:stretch>
+                      <a:fillRect/>
+                    </a:stretch>
+                  </pic:blipFill>
+                  <pic:spPr bwMode="auto">
+                    <a:xfrm>
+                      <a:off x="0" y="0"/>
+                      <a:ext cx="6116320" cy="1527175"/>
+                    </a:xfrm>
+                    <a:prstGeom prst="rect">
+                      <a:avLst/>
+                    </a:prstGeom>
+                    <a:noFill/>
+                    <a:ln w="9525">
+                      <a:noFill/>
+                      <a:miter lim="800000"/>
+                      <a:headEnd/>
+                      <a:tailEnd/>
+                    </a:ln>
+                  </pic:spPr>
+                </pic:pic>
+              </a:graphicData>
+            </a:graphic>
+          </wp:inline>
+        </w:drawing>
+      </w:r>
+    </w:p>
+    <w:p>
+      <w:r>
+        <w:t xml:space="preserve">Per il diagramma di </w:t>
+      </w:r>
+      <w:proofErr w:type="spellStart"/>
+      <w:r>
+        <w:t>Gantt</w:t>
+      </w:r>
+      <w:proofErr w:type="spellEnd"/>
+      <w:r>
+        <w:t xml:space="preserve"> completo, si veda documento allegato.</w:t>
+      </w:r>
+    </w:p>
+    <w:p>
+      <w:pPr>
+        <w:pStyle w:val="Titolo2"/>
+      </w:pPr>
+      <w:r>
         <w:t>Casi d’uso</w:t>
       </w:r>
       <w:bookmarkEnd w:id="9"/>
@@ -7989,7 +8253,7 @@
                     </pic:cNvPicPr>
                   </pic:nvPicPr>
                   <pic:blipFill>
-                    <a:blip r:embed="rId10" cstate="print"/>
+                    <a:blip r:embed="rId12" cstate="print"/>
                     <a:stretch>
                       <a:fillRect/>
                     </a:stretch>
@@ -8023,6 +8287,7 @@
       </w:pPr>
       <w:bookmarkStart w:id="11" w:name="_Toc405382543"/>
       <w:r>
+        <w:lastRenderedPageBreak/>
         <w:t>Descrizione testuale</w:t>
       </w:r>
       <w:bookmarkEnd w:id="11"/>
@@ -8381,7 +8646,6 @@
         <w:jc w:val="both"/>
       </w:pPr>
       <w:r>
-        <w:lastRenderedPageBreak/>
         <w:t>L’utente digita il numero corrispondente alla persona da aggiungere nella propria lista di amici</w:t>
       </w:r>
     </w:p>
@@ -8840,6 +9104,7 @@
         <w:rPr>
           <w:rFonts w:ascii="Calibri" w:eastAsia="Calibri" w:hAnsi="Calibri" w:cs="Calibri"/>
         </w:rPr>
+        <w:lastRenderedPageBreak/>
         <w:t>L’utente digita il numero della persona da togliere nella propria lista di amici</w:t>
       </w:r>
     </w:p>
@@ -9178,7 +9443,6 @@
         <w:rPr>
           <w:rFonts w:ascii="Calibri" w:eastAsia="Calibri" w:hAnsi="Calibri" w:cs="Calibri"/>
         </w:rPr>
-        <w:lastRenderedPageBreak/>
         <w:t>Il sistema mostra la schermata iniziale</w:t>
       </w:r>
     </w:p>
@@ -9669,6 +9933,7 @@
         <w:rPr>
           <w:rFonts w:ascii="Calibri" w:eastAsia="Calibri" w:hAnsi="Calibri" w:cs="Calibri"/>
         </w:rPr>
+        <w:lastRenderedPageBreak/>
         <w:t>Al termine della visualizzazione, l’utente preme il tasto 0 per tornare alla schermata iniziale</w:t>
       </w:r>
     </w:p>
@@ -9958,7 +10223,6 @@
         <w:jc w:val="both"/>
       </w:pPr>
       <w:r>
-        <w:lastRenderedPageBreak/>
         <w:t>L’utente seleziona la voce “Visualizza il profilo e la bacheca di un amico” (tasto 5)</w:t>
       </w:r>
     </w:p>
@@ -10390,6 +10654,7 @@
       </w:pPr>
       <w:bookmarkStart w:id="12" w:name="_Toc405382544"/>
       <w:r>
+        <w:lastRenderedPageBreak/>
         <w:t>Schermate di interazione</w:t>
       </w:r>
       <w:bookmarkEnd w:id="12"/>
@@ -10660,7 +10925,6 @@
         <w:jc w:val="both"/>
       </w:pPr>
       <w:r>
-        <w:lastRenderedPageBreak/>
         <w:t>premi 0 per annullare e tornare alla schermata di accesso. ___</w:t>
       </w:r>
     </w:p>
@@ -11387,6 +11651,7 @@
         <w:rPr>
           <w:rFonts w:ascii="Calibri" w:eastAsia="Calibri" w:hAnsi="Calibri" w:cs="Calibri"/>
         </w:rPr>
+        <w:lastRenderedPageBreak/>
         <w:t>#1 [Nome cognome]</w:t>
       </w:r>
     </w:p>
@@ -11695,7 +11960,6 @@
         <w:rPr>
           <w:rFonts w:ascii="Calibri" w:eastAsia="Calibri" w:hAnsi="Calibri" w:cs="Calibri"/>
         </w:rPr>
-        <w:lastRenderedPageBreak/>
         <w:t>Utenti iscritti:</w:t>
       </w:r>
     </w:p>
@@ -12321,6 +12585,7 @@
         <w:rPr>
           <w:rFonts w:ascii="Calibri" w:eastAsia="Calibri" w:hAnsi="Calibri" w:cs="Calibri"/>
         </w:rPr>
+        <w:lastRenderedPageBreak/>
         <w:t>Per commentare il post selezionato premi 1,</w:t>
       </w:r>
     </w:p>
@@ -12705,7 +12970,6 @@
         <w:rPr>
           <w:rFonts w:ascii="Calibri" w:eastAsia="Calibri" w:hAnsi="Calibri" w:cs="Calibri"/>
         </w:rPr>
-        <w:lastRenderedPageBreak/>
         <w:t xml:space="preserve">[N </w:t>
       </w:r>
       <w:proofErr w:type="spellStart"/>
@@ -13230,6 +13494,7 @@
           <w:i/>
           <w:u w:val="single"/>
         </w:rPr>
+        <w:lastRenderedPageBreak/>
         <w:t>(00.5.X.1)</w:t>
       </w:r>
       <w:r>
@@ -13518,7 +13783,6 @@
         <w:rPr>
           <w:rFonts w:ascii="Calibri" w:eastAsia="Calibri" w:hAnsi="Calibri" w:cs="Calibri"/>
         </w:rPr>
-        <w:lastRenderedPageBreak/>
         <w:t>[Nome cognome]</w:t>
       </w:r>
     </w:p>
@@ -13789,6 +14053,7 @@
       </w:pPr>
       <w:bookmarkStart w:id="14" w:name="_Toc405382545"/>
       <w:r>
+        <w:lastRenderedPageBreak/>
         <w:t>Diagramma ad oggetti</w:t>
       </w:r>
       <w:bookmarkEnd w:id="14"/>
@@ -13832,7 +14097,7 @@
                     </pic:cNvPicPr>
                   </pic:nvPicPr>
                   <pic:blipFill>
-                    <a:blip r:embed="rId11" cstate="print"/>
+                    <a:blip r:embed="rId13" cstate="print"/>
                     <a:stretch>
                       <a:fillRect/>
                     </a:stretch>
@@ -13866,7 +14131,6 @@
       </w:pPr>
       <w:bookmarkStart w:id="16" w:name="_Toc405382547"/>
       <w:r>
-        <w:lastRenderedPageBreak/>
         <w:t>Descrizione testuale</w:t>
       </w:r>
       <w:bookmarkEnd w:id="16"/>
@@ -14245,7 +14509,11 @@
               <w:spacing w:after="60" w:line="276" w:lineRule="auto"/>
             </w:pPr>
             <w:r>
-              <w:t>Costituisce la prima schermata che viene visualizzata una volta avviata l’applicazione, ovvero quella di autenticazione. Propone all’utente la possibilità di registrarsi, di autenticarsi o di chiudere l’applicazione.</w:t>
+              <w:t xml:space="preserve">Costituisce la prima schermata che viene visualizzata una volta avviata l’applicazione, ovvero quella di autenticazione. Propone all’utente la possibilità di registrarsi, di autenticarsi o di chiudere </w:t>
+            </w:r>
+            <w:r>
+              <w:lastRenderedPageBreak/>
+              <w:t>l’applicazione.</w:t>
             </w:r>
           </w:p>
         </w:tc>
@@ -14268,6 +14536,7 @@
               <w:rPr>
                 <w:b/>
               </w:rPr>
+              <w:lastRenderedPageBreak/>
               <w:t>void</w:t>
             </w:r>
             <w:proofErr w:type="spellEnd"/>
@@ -14699,11 +14968,7 @@
               <w:spacing w:after="60" w:line="276" w:lineRule="auto"/>
             </w:pPr>
             <w:r>
-              <w:t xml:space="preserve">Al termine dell’immissione dei dati all’atto della registrazione, essi sono inseriti in una variabile temporanea di tipo Utente tramite il </w:t>
-            </w:r>
-            <w:r>
-              <w:lastRenderedPageBreak/>
-              <w:t xml:space="preserve">costruttore a quattro parametri. Tale variabile viene passata al presente metodo che provvede ad inserire i dati del nuovo utente all’interno del contenitore </w:t>
+              <w:t xml:space="preserve">Al termine dell’immissione dei dati all’atto della registrazione, essi sono inseriti in una variabile temporanea di tipo Utente tramite il costruttore a quattro parametri. Tale variabile viene passata al presente metodo che provvede ad inserire i dati del nuovo utente all’interno del contenitore </w:t>
             </w:r>
             <w:proofErr w:type="spellStart"/>
             <w:r>
@@ -14766,7 +15031,6 @@
               <w:rPr>
                 <w:b/>
               </w:rPr>
-              <w:lastRenderedPageBreak/>
               <w:t>void</w:t>
             </w:r>
             <w:proofErr w:type="spellEnd"/>
@@ -15164,7 +15428,11 @@
             </w:r>
             <w:proofErr w:type="spellEnd"/>
             <w:r>
-              <w:t xml:space="preserve"> dell’utente, come inserito all’atto della registrazione. Tale attributo costituirà l’identificatore univoco relativo ad ogni utente all’interno del contenitore </w:t>
+              <w:t xml:space="preserve"> dell’utente, come inserito all’atto della registrazione. Tale attributo costituirà l’identificatore univoco </w:t>
+            </w:r>
+            <w:r>
+              <w:lastRenderedPageBreak/>
+              <w:t xml:space="preserve">relativo ad ogni utente all’interno del contenitore </w:t>
             </w:r>
             <w:proofErr w:type="spellStart"/>
             <w:r>
@@ -15209,6 +15477,7 @@
               <w:rPr>
                 <w:b/>
               </w:rPr>
+              <w:lastRenderedPageBreak/>
               <w:t xml:space="preserve">password: </w:t>
             </w:r>
             <w:proofErr w:type="spellStart"/>
@@ -15812,11 +16081,7 @@
               <w:t>cognome</w:t>
             </w:r>
             <w:r>
-              <w:t xml:space="preserve"> anche </w:t>
-            </w:r>
-            <w:r>
-              <w:lastRenderedPageBreak/>
-              <w:t>dall’esterno.</w:t>
+              <w:t xml:space="preserve"> anche dall’esterno.</w:t>
             </w:r>
           </w:p>
         </w:tc>
@@ -15839,7 +16104,6 @@
               <w:rPr>
                 <w:b/>
               </w:rPr>
-              <w:lastRenderedPageBreak/>
               <w:t>void</w:t>
             </w:r>
             <w:proofErr w:type="spellEnd"/>
@@ -16337,6 +16601,7 @@
                 <w:sz w:val="24"/>
                 <w:u w:val="words"/>
               </w:rPr>
+              <w:lastRenderedPageBreak/>
               <w:t>Bacheca</w:t>
             </w:r>
           </w:p>
@@ -16900,7 +17165,6 @@
               <w:rPr>
                 <w:b/>
               </w:rPr>
-              <w:lastRenderedPageBreak/>
               <w:t xml:space="preserve">professione: </w:t>
             </w:r>
             <w:proofErr w:type="spellStart"/>
@@ -17612,6 +17876,7 @@
               <w:rPr>
                 <w:b/>
               </w:rPr>
+              <w:lastRenderedPageBreak/>
               <w:t>void</w:t>
             </w:r>
             <w:proofErr w:type="spellEnd"/>
@@ -18395,7 +18660,6 @@
               <w:rPr>
                 <w:b/>
               </w:rPr>
-              <w:lastRenderedPageBreak/>
               <w:t>Post(</w:t>
             </w:r>
             <w:proofErr w:type="spellStart"/>
@@ -19031,7 +19295,11 @@
               <w:t xml:space="preserve">testo </w:t>
             </w:r>
             <w:r>
-              <w:t>con la stringa passata.</w:t>
+              <w:t xml:space="preserve">con la stringa </w:t>
+            </w:r>
+            <w:r>
+              <w:lastRenderedPageBreak/>
+              <w:t>passata.</w:t>
             </w:r>
           </w:p>
         </w:tc>
@@ -19567,7 +19835,6 @@
                 <w:b/>
                 <w:u w:val="single"/>
               </w:rPr>
-              <w:lastRenderedPageBreak/>
               <w:t>Metodi</w:t>
             </w:r>
           </w:p>
@@ -20192,6 +20459,7 @@
                 <w:b/>
                 <w:i/>
               </w:rPr>
+              <w:lastRenderedPageBreak/>
               <w:t>time.h</w:t>
             </w:r>
             <w:proofErr w:type="spellEnd"/>
@@ -20217,9 +20485,9 @@
       </w:r>
     </w:p>
     <w:sectPr>
-      <w:footerReference w:type="default" r:id="rId12"/>
+      <w:footerReference w:type="default" r:id="rId14"/>
       <w:pgSz w:w="11906" w:h="16838"/>
-      <w:pgMar w:top="709" w:right="1134" w:bottom="851" w:left="1134" w:header="708" w:footer="0" w:gutter="0"/>
+      <w:pgMar w:top="709" w:right="1134" w:bottom="567" w:left="1134" w:header="708" w:footer="0" w:gutter="0"/>
       <w:cols w:space="708"/>
       <w:titlePg/>
       <w:docGrid w:linePitch="360"/>
@@ -20277,7 +20545,7 @@
             <w:rPr>
               <w:noProof/>
             </w:rPr>
-            <w:t>20</w:t>
+            <w:t>7</w:t>
           </w:r>
         </w:fldSimple>
         <w:r>
@@ -20288,7 +20556,7 @@
             <w:rPr>
               <w:noProof/>
             </w:rPr>
-            <w:t>20</w:t>
+            <w:t>21</w:t>
           </w:r>
         </w:fldSimple>
       </w:p>
@@ -22300,6 +22568,7 @@
   <w:style w:type="character" w:default="1" w:styleId="Carpredefinitoparagrafo">
     <w:name w:val="Default Paragraph Font"/>
     <w:uiPriority w:val="1"/>
+    <w:semiHidden/>
     <w:unhideWhenUsed/>
   </w:style>
   <w:style w:type="table" w:default="1" w:styleId="Tabellanormale">
@@ -23759,7 +24028,7 @@
   <a:extraClrSchemeLst/>
   <a:extLst>
     <a:ext uri="{05A4C25C-085E-4340-85A3-A5531E510DB2}">
-      <thm15:themeFamily xmlns:thm15="http://schemas.microsoft.com/office/thememl/2012/main" xmlns="" name="Office Theme" id="{62F939B6-93AF-4DB8-9C6B-D6C7DFDC589F}" vid="{4A3C46E8-61CC-4603-A589-7422A47A8E4A}"/>
+      <thm15:themeFamily xmlns="" xmlns:thm15="http://schemas.microsoft.com/office/thememl/2012/main" name="Office Theme" id="{62F939B6-93AF-4DB8-9C6B-D6C7DFDC589F}" vid="{4A3C46E8-61CC-4603-A589-7422A47A8E4A}"/>
     </a:ext>
   </a:extLst>
 </a:theme>
@@ -23770,7 +24039,7 @@
 </file>
 
 <file path=customXml/itemProps1.xml><?xml version="1.0" encoding="utf-8"?>
-<ds:datastoreItem xmlns:ds="http://schemas.openxmlformats.org/officeDocument/2006/customXml" ds:itemID="{EAB933B0-62C9-4B7E-B580-816CE2DFF6F2}">
+<ds:datastoreItem xmlns:ds="http://schemas.openxmlformats.org/officeDocument/2006/customXml" ds:itemID="{BBD2C17F-32DA-48A3-9528-AE51BC6F11C8}">
   <ds:schemaRefs>
     <ds:schemaRef ds:uri="http://schemas.openxmlformats.org/officeDocument/2006/bibliography"/>
   </ds:schemaRefs>

</xml_diff>

<commit_message>
Aggiungo post da file, minor fixes
</commit_message>
<xml_diff>
--- a/Documento di progettazione.docx
+++ b/Documento di progettazione.docx
@@ -10911,25 +10911,6 @@
     </w:p>
     <w:p>
       <w:pPr>
-        <w:spacing w:after="40"/>
-        <w:ind w:left="708"/>
-        <w:jc w:val="both"/>
-      </w:pPr>
-      <w:r>
-        <w:t>Premi 1 per confermare,</w:t>
-      </w:r>
-    </w:p>
-    <w:p>
-      <w:pPr>
-        <w:ind w:left="708"/>
-        <w:jc w:val="both"/>
-      </w:pPr>
-      <w:r>
-        <w:t>premi 0 per annullare e tornare alla schermata di accesso. ___</w:t>
-      </w:r>
-    </w:p>
-    <w:p>
-      <w:pPr>
         <w:spacing w:after="60"/>
         <w:jc w:val="both"/>
         <w:rPr>
@@ -10937,6 +10918,14 @@
           <w:u w:val="single"/>
         </w:rPr>
       </w:pPr>
+      <w:r>
+        <w:rPr>
+          <w:b/>
+          <w:i/>
+          <w:u w:val="single"/>
+        </w:rPr>
+        <w:t xml:space="preserve"> </w:t>
+      </w:r>
       <w:r>
         <w:rPr>
           <w:b/>
@@ -11651,7 +11640,6 @@
         <w:rPr>
           <w:rFonts w:ascii="Calibri" w:eastAsia="Calibri" w:hAnsi="Calibri" w:cs="Calibri"/>
         </w:rPr>
-        <w:lastRenderedPageBreak/>
         <w:t>#1 [Nome cognome]</w:t>
       </w:r>
     </w:p>
@@ -11692,6 +11680,7 @@
         <w:rPr>
           <w:rFonts w:ascii="Calibri" w:eastAsia="Calibri" w:hAnsi="Calibri" w:cs="Calibri"/>
         </w:rPr>
+        <w:lastRenderedPageBreak/>
         <w:t>[…]</w:t>
       </w:r>
     </w:p>
@@ -12585,7 +12574,6 @@
         <w:rPr>
           <w:rFonts w:ascii="Calibri" w:eastAsia="Calibri" w:hAnsi="Calibri" w:cs="Calibri"/>
         </w:rPr>
-        <w:lastRenderedPageBreak/>
         <w:t>Per commentare il post selezionato premi 1,</w:t>
       </w:r>
     </w:p>
@@ -12618,6 +12606,7 @@
         <w:rPr>
           <w:rFonts w:ascii="Calibri" w:eastAsia="Calibri" w:hAnsi="Calibri" w:cs="Calibri"/>
         </w:rPr>
+        <w:lastRenderedPageBreak/>
         <w:t>per tornare alla schermata iniziale premi 0. ___</w:t>
       </w:r>
     </w:p>
@@ -13494,7 +13483,6 @@
           <w:i/>
           <w:u w:val="single"/>
         </w:rPr>
-        <w:lastRenderedPageBreak/>
         <w:t>(00.5.X.1)</w:t>
       </w:r>
       <w:r>
@@ -13519,6 +13507,7 @@
         <w:rPr>
           <w:rFonts w:ascii="Calibri" w:eastAsia="Calibri" w:hAnsi="Calibri" w:cs="Calibri"/>
         </w:rPr>
+        <w:lastRenderedPageBreak/>
         <w:t>Bacheca</w:t>
       </w:r>
     </w:p>
@@ -20545,7 +20534,7 @@
             <w:rPr>
               <w:noProof/>
             </w:rPr>
-            <w:t>7</w:t>
+            <w:t>11</w:t>
           </w:r>
         </w:fldSimple>
         <w:r>
@@ -24028,7 +24017,7 @@
   <a:extraClrSchemeLst/>
   <a:extLst>
     <a:ext uri="{05A4C25C-085E-4340-85A3-A5531E510DB2}">
-      <thm15:themeFamily xmlns="" xmlns:thm15="http://schemas.microsoft.com/office/thememl/2012/main" name="Office Theme" id="{62F939B6-93AF-4DB8-9C6B-D6C7DFDC589F}" vid="{4A3C46E8-61CC-4603-A589-7422A47A8E4A}"/>
+      <thm15:themeFamily xmlns:thm15="http://schemas.microsoft.com/office/thememl/2012/main" xmlns="" name="Office Theme" id="{62F939B6-93AF-4DB8-9C6B-D6C7DFDC589F}" vid="{4A3C46E8-61CC-4603-A589-7422A47A8E4A}"/>
     </a:ext>
   </a:extLst>
 </a:theme>
@@ -24039,7 +24028,7 @@
 </file>
 
 <file path=customXml/itemProps1.xml><?xml version="1.0" encoding="utf-8"?>
-<ds:datastoreItem xmlns:ds="http://schemas.openxmlformats.org/officeDocument/2006/customXml" ds:itemID="{BBD2C17F-32DA-48A3-9528-AE51BC6F11C8}">
+<ds:datastoreItem xmlns:ds="http://schemas.openxmlformats.org/officeDocument/2006/customXml" ds:itemID="{1E47DA6A-6167-4404-B763-F2E9FCD48057}">
   <ds:schemaRefs>
     <ds:schemaRef ds:uri="http://schemas.openxmlformats.org/officeDocument/2006/bibliography"/>
   </ds:schemaRefs>

</xml_diff>

<commit_message>
Aggiorno documento di progettazione
</commit_message>
<xml_diff>
--- a/Documento di progettazione.docx
+++ b/Documento di progettazione.docx
@@ -577,7 +577,7 @@
           <w:r>
             <w:fldChar w:fldCharType="separate"/>
           </w:r>
-          <w:hyperlink w:anchor="_Toc405382533" w:history="1">
+          <w:hyperlink w:anchor="_Toc405987148" w:history="1">
             <w:r>
               <w:rPr>
                 <w:rStyle w:val="Collegamentoipertestuale"/>
@@ -604,7 +604,7 @@
                 <w:noProof/>
                 <w:webHidden/>
               </w:rPr>
-              <w:instrText xml:space="preserve"> PAGEREF _Toc405382533 \h </w:instrText>
+              <w:instrText xml:space="preserve"> PAGEREF _Toc405987148 \h </w:instrText>
             </w:r>
             <w:r>
               <w:rPr>
@@ -647,7 +647,7 @@
               <w:lang w:eastAsia="it-IT"/>
             </w:rPr>
           </w:pPr>
-          <w:hyperlink w:anchor="_Toc405382534" w:history="1">
+          <w:hyperlink w:anchor="_Toc405987149" w:history="1">
             <w:r>
               <w:rPr>
                 <w:rStyle w:val="Collegamentoipertestuale"/>
@@ -674,7 +674,7 @@
                 <w:noProof/>
                 <w:webHidden/>
               </w:rPr>
-              <w:instrText xml:space="preserve"> PAGEREF _Toc405382534 \h </w:instrText>
+              <w:instrText xml:space="preserve"> PAGEREF _Toc405987149 \h </w:instrText>
             </w:r>
             <w:r>
               <w:rPr>
@@ -717,7 +717,7 @@
               <w:lang w:eastAsia="it-IT"/>
             </w:rPr>
           </w:pPr>
-          <w:hyperlink w:anchor="_Toc405382535" w:history="1">
+          <w:hyperlink w:anchor="_Toc405987150" w:history="1">
             <w:r>
               <w:rPr>
                 <w:rStyle w:val="Collegamentoipertestuale"/>
@@ -744,7 +744,7 @@
                 <w:noProof/>
                 <w:webHidden/>
               </w:rPr>
-              <w:instrText xml:space="preserve"> PAGEREF _Toc405382535 \h </w:instrText>
+              <w:instrText xml:space="preserve"> PAGEREF _Toc405987150 \h </w:instrText>
             </w:r>
             <w:r>
               <w:rPr>
@@ -787,7 +787,7 @@
               <w:lang w:eastAsia="it-IT"/>
             </w:rPr>
           </w:pPr>
-          <w:hyperlink w:anchor="_Toc405382536" w:history="1">
+          <w:hyperlink w:anchor="_Toc405987151" w:history="1">
             <w:r>
               <w:rPr>
                 <w:rStyle w:val="Collegamentoipertestuale"/>
@@ -814,7 +814,7 @@
                 <w:noProof/>
                 <w:webHidden/>
               </w:rPr>
-              <w:instrText xml:space="preserve"> PAGEREF _Toc405382536 \h </w:instrText>
+              <w:instrText xml:space="preserve"> PAGEREF _Toc405987151 \h </w:instrText>
             </w:r>
             <w:r>
               <w:rPr>
@@ -857,7 +857,7 @@
               <w:lang w:eastAsia="it-IT"/>
             </w:rPr>
           </w:pPr>
-          <w:hyperlink w:anchor="_Toc405382537" w:history="1">
+          <w:hyperlink w:anchor="_Toc405987152" w:history="1">
             <w:r>
               <w:rPr>
                 <w:rStyle w:val="Collegamentoipertestuale"/>
@@ -884,7 +884,7 @@
                 <w:noProof/>
                 <w:webHidden/>
               </w:rPr>
-              <w:instrText xml:space="preserve"> PAGEREF _Toc405382537 \h </w:instrText>
+              <w:instrText xml:space="preserve"> PAGEREF _Toc405987152 \h </w:instrText>
             </w:r>
             <w:r>
               <w:rPr>
@@ -927,7 +927,7 @@
               <w:lang w:eastAsia="it-IT"/>
             </w:rPr>
           </w:pPr>
-          <w:hyperlink w:anchor="_Toc405382538" w:history="1">
+          <w:hyperlink w:anchor="_Toc405987153" w:history="1">
             <w:r>
               <w:rPr>
                 <w:rStyle w:val="Collegamentoipertestuale"/>
@@ -954,7 +954,7 @@
                 <w:noProof/>
                 <w:webHidden/>
               </w:rPr>
-              <w:instrText xml:space="preserve"> PAGEREF _Toc405382538 \h </w:instrText>
+              <w:instrText xml:space="preserve"> PAGEREF _Toc405987153 \h </w:instrText>
             </w:r>
             <w:r>
               <w:rPr>
@@ -997,7 +997,7 @@
               <w:lang w:eastAsia="it-IT"/>
             </w:rPr>
           </w:pPr>
-          <w:hyperlink w:anchor="_Toc405382539" w:history="1">
+          <w:hyperlink w:anchor="_Toc405987154" w:history="1">
             <w:r>
               <w:rPr>
                 <w:rStyle w:val="Collegamentoipertestuale"/>
@@ -1024,7 +1024,7 @@
                 <w:noProof/>
                 <w:webHidden/>
               </w:rPr>
-              <w:instrText xml:space="preserve"> PAGEREF _Toc405382539 \h </w:instrText>
+              <w:instrText xml:space="preserve"> PAGEREF _Toc405987154 \h </w:instrText>
             </w:r>
             <w:r>
               <w:rPr>
@@ -1067,7 +1067,7 @@
               <w:lang w:eastAsia="it-IT"/>
             </w:rPr>
           </w:pPr>
-          <w:hyperlink w:anchor="_Toc405382540" w:history="1">
+          <w:hyperlink w:anchor="_Toc405987155" w:history="1">
             <w:r>
               <w:rPr>
                 <w:rStyle w:val="Collegamentoipertestuale"/>
@@ -1094,7 +1094,7 @@
                 <w:noProof/>
                 <w:webHidden/>
               </w:rPr>
-              <w:instrText xml:space="preserve"> PAGEREF _Toc405382540 \h </w:instrText>
+              <w:instrText xml:space="preserve"> PAGEREF _Toc405987155 \h </w:instrText>
             </w:r>
             <w:r>
               <w:rPr>
@@ -1137,13 +1137,13 @@
               <w:lang w:eastAsia="it-IT"/>
             </w:rPr>
           </w:pPr>
-          <w:hyperlink w:anchor="_Toc405382541" w:history="1">
+          <w:hyperlink w:anchor="_Toc405987156" w:history="1">
             <w:r>
               <w:rPr>
                 <w:rStyle w:val="Collegamentoipertestuale"/>
                 <w:noProof/>
               </w:rPr>
-              <w:t>Casi d’uso</w:t>
+              <w:t>Diagramma di Gantt</w:t>
             </w:r>
             <w:r>
               <w:rPr>
@@ -1164,7 +1164,7 @@
                 <w:noProof/>
                 <w:webHidden/>
               </w:rPr>
-              <w:instrText xml:space="preserve"> PAGEREF _Toc405382541 \h </w:instrText>
+              <w:instrText xml:space="preserve"> PAGEREF _Toc405987156 \h </w:instrText>
             </w:r>
             <w:r>
               <w:rPr>
@@ -1207,13 +1207,13 @@
               <w:lang w:eastAsia="it-IT"/>
             </w:rPr>
           </w:pPr>
-          <w:hyperlink w:anchor="_Toc405382542" w:history="1">
+          <w:hyperlink w:anchor="_Toc405987157" w:history="1">
             <w:r>
               <w:rPr>
                 <w:rStyle w:val="Collegamentoipertestuale"/>
                 <w:noProof/>
               </w:rPr>
-              <w:t>Diagramma UML</w:t>
+              <w:t>Differenza tra progettazione stimata e reale</w:t>
             </w:r>
             <w:r>
               <w:rPr>
@@ -1234,7 +1234,77 @@
                 <w:noProof/>
                 <w:webHidden/>
               </w:rPr>
-              <w:instrText xml:space="preserve"> PAGEREF _Toc405382542 \h </w:instrText>
+              <w:instrText xml:space="preserve"> PAGEREF _Toc405987157 \h </w:instrText>
+            </w:r>
+            <w:r>
+              <w:rPr>
+                <w:noProof/>
+                <w:webHidden/>
+              </w:rPr>
+            </w:r>
+            <w:r>
+              <w:rPr>
+                <w:noProof/>
+                <w:webHidden/>
+              </w:rPr>
+              <w:fldChar w:fldCharType="separate"/>
+            </w:r>
+            <w:r>
+              <w:rPr>
+                <w:noProof/>
+                <w:webHidden/>
+              </w:rPr>
+              <w:t>7</w:t>
+            </w:r>
+            <w:r>
+              <w:rPr>
+                <w:noProof/>
+                <w:webHidden/>
+              </w:rPr>
+              <w:fldChar w:fldCharType="end"/>
+            </w:r>
+          </w:hyperlink>
+        </w:p>
+        <w:p>
+          <w:pPr>
+            <w:pStyle w:val="Sommario2"/>
+            <w:tabs>
+              <w:tab w:val="right" w:leader="dot" w:pos="9628"/>
+            </w:tabs>
+            <w:rPr>
+              <w:rFonts w:eastAsiaTheme="minorEastAsia"/>
+              <w:noProof/>
+              <w:lang w:eastAsia="it-IT"/>
+            </w:rPr>
+          </w:pPr>
+          <w:hyperlink w:anchor="_Toc405987158" w:history="1">
+            <w:r>
+              <w:rPr>
+                <w:rStyle w:val="Collegamentoipertestuale"/>
+                <w:noProof/>
+              </w:rPr>
+              <w:t>Casi d’uso</w:t>
+            </w:r>
+            <w:r>
+              <w:rPr>
+                <w:noProof/>
+                <w:webHidden/>
+              </w:rPr>
+              <w:tab/>
+            </w:r>
+            <w:r>
+              <w:rPr>
+                <w:noProof/>
+                <w:webHidden/>
+              </w:rPr>
+              <w:fldChar w:fldCharType="begin"/>
+            </w:r>
+            <w:r>
+              <w:rPr>
+                <w:noProof/>
+                <w:webHidden/>
+              </w:rPr>
+              <w:instrText xml:space="preserve"> PAGEREF _Toc405987158 \h </w:instrText>
             </w:r>
             <w:r>
               <w:rPr>
@@ -1277,13 +1347,13 @@
               <w:lang w:eastAsia="it-IT"/>
             </w:rPr>
           </w:pPr>
-          <w:hyperlink w:anchor="_Toc405382543" w:history="1">
+          <w:hyperlink w:anchor="_Toc405987159" w:history="1">
             <w:r>
               <w:rPr>
                 <w:rStyle w:val="Collegamentoipertestuale"/>
                 <w:noProof/>
               </w:rPr>
-              <w:t>Descrizione testuale</w:t>
+              <w:t>Diagramma UML</w:t>
             </w:r>
             <w:r>
               <w:rPr>
@@ -1304,7 +1374,7 @@
                 <w:noProof/>
                 <w:webHidden/>
               </w:rPr>
-              <w:instrText xml:space="preserve"> PAGEREF _Toc405382543 \h </w:instrText>
+              <w:instrText xml:space="preserve"> PAGEREF _Toc405987159 \h </w:instrText>
             </w:r>
             <w:r>
               <w:rPr>
@@ -1325,6 +1395,76 @@
                 <w:webHidden/>
               </w:rPr>
               <w:t>7</w:t>
+            </w:r>
+            <w:r>
+              <w:rPr>
+                <w:noProof/>
+                <w:webHidden/>
+              </w:rPr>
+              <w:fldChar w:fldCharType="end"/>
+            </w:r>
+          </w:hyperlink>
+        </w:p>
+        <w:p>
+          <w:pPr>
+            <w:pStyle w:val="Sommario3"/>
+            <w:tabs>
+              <w:tab w:val="right" w:leader="dot" w:pos="9628"/>
+            </w:tabs>
+            <w:rPr>
+              <w:rFonts w:eastAsiaTheme="minorEastAsia"/>
+              <w:noProof/>
+              <w:lang w:eastAsia="it-IT"/>
+            </w:rPr>
+          </w:pPr>
+          <w:hyperlink w:anchor="_Toc405987160" w:history="1">
+            <w:r>
+              <w:rPr>
+                <w:rStyle w:val="Collegamentoipertestuale"/>
+                <w:noProof/>
+              </w:rPr>
+              <w:t>Descrizione testuale</w:t>
+            </w:r>
+            <w:r>
+              <w:rPr>
+                <w:noProof/>
+                <w:webHidden/>
+              </w:rPr>
+              <w:tab/>
+            </w:r>
+            <w:r>
+              <w:rPr>
+                <w:noProof/>
+                <w:webHidden/>
+              </w:rPr>
+              <w:fldChar w:fldCharType="begin"/>
+            </w:r>
+            <w:r>
+              <w:rPr>
+                <w:noProof/>
+                <w:webHidden/>
+              </w:rPr>
+              <w:instrText xml:space="preserve"> PAGEREF _Toc405987160 \h </w:instrText>
+            </w:r>
+            <w:r>
+              <w:rPr>
+                <w:noProof/>
+                <w:webHidden/>
+              </w:rPr>
+            </w:r>
+            <w:r>
+              <w:rPr>
+                <w:noProof/>
+                <w:webHidden/>
+              </w:rPr>
+              <w:fldChar w:fldCharType="separate"/>
+            </w:r>
+            <w:r>
+              <w:rPr>
+                <w:noProof/>
+                <w:webHidden/>
+              </w:rPr>
+              <w:t>8</w:t>
             </w:r>
             <w:r>
               <w:rPr>
@@ -1347,7 +1487,7 @@
               <w:lang w:eastAsia="it-IT"/>
             </w:rPr>
           </w:pPr>
-          <w:hyperlink w:anchor="_Toc405382544" w:history="1">
+          <w:hyperlink w:anchor="_Toc405987161" w:history="1">
             <w:r>
               <w:rPr>
                 <w:rStyle w:val="Collegamentoipertestuale"/>
@@ -1374,7 +1514,7 @@
                 <w:noProof/>
                 <w:webHidden/>
               </w:rPr>
-              <w:instrText xml:space="preserve"> PAGEREF _Toc405382544 \h </w:instrText>
+              <w:instrText xml:space="preserve"> PAGEREF _Toc405987161 \h </w:instrText>
             </w:r>
             <w:r>
               <w:rPr>
@@ -1394,7 +1534,7 @@
                 <w:noProof/>
                 <w:webHidden/>
               </w:rPr>
-              <w:t>10</w:t>
+              <w:t>11</w:t>
             </w:r>
             <w:r>
               <w:rPr>
@@ -1417,7 +1557,7 @@
               <w:lang w:eastAsia="it-IT"/>
             </w:rPr>
           </w:pPr>
-          <w:hyperlink w:anchor="_Toc405382545" w:history="1">
+          <w:hyperlink w:anchor="_Toc405987162" w:history="1">
             <w:r>
               <w:rPr>
                 <w:rStyle w:val="Collegamentoipertestuale"/>
@@ -1444,7 +1584,7 @@
                 <w:noProof/>
                 <w:webHidden/>
               </w:rPr>
-              <w:instrText xml:space="preserve"> PAGEREF _Toc405382545 \h </w:instrText>
+              <w:instrText xml:space="preserve"> PAGEREF _Toc405987162 \h </w:instrText>
             </w:r>
             <w:r>
               <w:rPr>
@@ -1464,7 +1604,7 @@
                 <w:noProof/>
                 <w:webHidden/>
               </w:rPr>
-              <w:t>14</w:t>
+              <w:t>15</w:t>
             </w:r>
             <w:r>
               <w:rPr>
@@ -1487,7 +1627,7 @@
               <w:lang w:eastAsia="it-IT"/>
             </w:rPr>
           </w:pPr>
-          <w:hyperlink w:anchor="_Toc405382546" w:history="1">
+          <w:hyperlink w:anchor="_Toc405987163" w:history="1">
             <w:r>
               <w:rPr>
                 <w:rStyle w:val="Collegamentoipertestuale"/>
@@ -1514,7 +1654,7 @@
                 <w:noProof/>
                 <w:webHidden/>
               </w:rPr>
-              <w:instrText xml:space="preserve"> PAGEREF _Toc405382546 \h </w:instrText>
+              <w:instrText xml:space="preserve"> PAGEREF _Toc405987163 \h </w:instrText>
             </w:r>
             <w:r>
               <w:rPr>
@@ -1534,7 +1674,7 @@
                 <w:noProof/>
                 <w:webHidden/>
               </w:rPr>
-              <w:t>14</w:t>
+              <w:t>15</w:t>
             </w:r>
             <w:r>
               <w:rPr>
@@ -1557,7 +1697,7 @@
               <w:lang w:eastAsia="it-IT"/>
             </w:rPr>
           </w:pPr>
-          <w:hyperlink w:anchor="_Toc405382547" w:history="1">
+          <w:hyperlink w:anchor="_Toc405987164" w:history="1">
             <w:r>
               <w:rPr>
                 <w:rStyle w:val="Collegamentoipertestuale"/>
@@ -1584,7 +1724,7 @@
                 <w:noProof/>
                 <w:webHidden/>
               </w:rPr>
-              <w:instrText xml:space="preserve"> PAGEREF _Toc405382547 \h </w:instrText>
+              <w:instrText xml:space="preserve"> PAGEREF _Toc405987164 \h </w:instrText>
             </w:r>
             <w:r>
               <w:rPr>
@@ -1604,7 +1744,77 @@
                 <w:noProof/>
                 <w:webHidden/>
               </w:rPr>
-              <w:t>14</w:t>
+              <w:t>15</w:t>
+            </w:r>
+            <w:r>
+              <w:rPr>
+                <w:noProof/>
+                <w:webHidden/>
+              </w:rPr>
+              <w:fldChar w:fldCharType="end"/>
+            </w:r>
+          </w:hyperlink>
+        </w:p>
+        <w:p>
+          <w:pPr>
+            <w:pStyle w:val="Sommario2"/>
+            <w:tabs>
+              <w:tab w:val="right" w:leader="dot" w:pos="9628"/>
+            </w:tabs>
+            <w:rPr>
+              <w:rFonts w:eastAsiaTheme="minorEastAsia"/>
+              <w:noProof/>
+              <w:lang w:eastAsia="it-IT"/>
+            </w:rPr>
+          </w:pPr>
+          <w:hyperlink w:anchor="_Toc405987165" w:history="1">
+            <w:r>
+              <w:rPr>
+                <w:rStyle w:val="Collegamentoipertestuale"/>
+                <w:noProof/>
+              </w:rPr>
+              <w:t>Librerie utilizzate</w:t>
+            </w:r>
+            <w:r>
+              <w:rPr>
+                <w:noProof/>
+                <w:webHidden/>
+              </w:rPr>
+              <w:tab/>
+            </w:r>
+            <w:r>
+              <w:rPr>
+                <w:noProof/>
+                <w:webHidden/>
+              </w:rPr>
+              <w:fldChar w:fldCharType="begin"/>
+            </w:r>
+            <w:r>
+              <w:rPr>
+                <w:noProof/>
+                <w:webHidden/>
+              </w:rPr>
+              <w:instrText xml:space="preserve"> PAGEREF _Toc405987165 \h </w:instrText>
+            </w:r>
+            <w:r>
+              <w:rPr>
+                <w:noProof/>
+                <w:webHidden/>
+              </w:rPr>
+            </w:r>
+            <w:r>
+              <w:rPr>
+                <w:noProof/>
+                <w:webHidden/>
+              </w:rPr>
+              <w:fldChar w:fldCharType="separate"/>
+            </w:r>
+            <w:r>
+              <w:rPr>
+                <w:noProof/>
+                <w:webHidden/>
+              </w:rPr>
+              <w:t>20</w:t>
             </w:r>
             <w:r>
               <w:rPr>
@@ -1632,7 +1842,7 @@
         <w:pStyle w:val="Titolo1"/>
         <w:spacing w:before="0"/>
       </w:pPr>
-      <w:bookmarkStart w:id="1" w:name="_Toc405382533"/>
+      <w:bookmarkStart w:id="1" w:name="_Toc405987148"/>
       <w:r>
         <w:lastRenderedPageBreak/>
         <w:t>Informazioni sul g</w:t>
@@ -1803,7 +2013,7 @@
         <w:pStyle w:val="Titolo1"/>
         <w:spacing w:before="200"/>
       </w:pPr>
-      <w:bookmarkStart w:id="2" w:name="_Toc405382534"/>
+      <w:bookmarkStart w:id="2" w:name="_Toc405987149"/>
       <w:r>
         <w:t>Informazioni sul documento</w:t>
       </w:r>
@@ -1850,7 +2060,7 @@
         <w:pStyle w:val="Titolo1"/>
         <w:spacing w:before="200"/>
       </w:pPr>
-      <w:bookmarkStart w:id="3" w:name="_Toc405382535"/>
+      <w:bookmarkStart w:id="3" w:name="_Toc405987150"/>
       <w:r>
         <w:t>Informazioni sul progetto</w:t>
       </w:r>
@@ -1861,7 +2071,7 @@
         <w:pStyle w:val="Titolo2"/>
         <w:spacing w:before="0"/>
       </w:pPr>
-      <w:bookmarkStart w:id="4" w:name="_Toc405382536"/>
+      <w:bookmarkStart w:id="4" w:name="_Toc405987151"/>
       <w:r>
         <w:t>Idea progettuale</w:t>
       </w:r>
@@ -2008,7 +2218,7 @@
         <w:pStyle w:val="Titolo2"/>
         <w:spacing w:before="0"/>
       </w:pPr>
-      <w:bookmarkStart w:id="5" w:name="_Toc405382537"/>
+      <w:bookmarkStart w:id="5" w:name="_Toc405987152"/>
       <w:r>
         <w:t>Descrizione</w:t>
       </w:r>
@@ -2336,7 +2546,7 @@
       <w:pPr>
         <w:pStyle w:val="Titolo2"/>
       </w:pPr>
-      <w:bookmarkStart w:id="6" w:name="_Toc405382538"/>
+      <w:bookmarkStart w:id="6" w:name="_Toc405987153"/>
       <w:r>
         <w:t>Requisiti</w:t>
       </w:r>
@@ -3036,7 +3246,7 @@
       <w:pPr>
         <w:pStyle w:val="Titolo2"/>
       </w:pPr>
-      <w:bookmarkStart w:id="7" w:name="_Toc405382539"/>
+      <w:bookmarkStart w:id="7" w:name="_Toc405987154"/>
       <w:r>
         <w:t>Basi di dati</w:t>
       </w:r>
@@ -4025,7 +4235,7 @@
       <w:pPr>
         <w:pStyle w:val="Titolo2"/>
       </w:pPr>
-      <w:bookmarkStart w:id="8" w:name="_Toc405382540"/>
+      <w:bookmarkStart w:id="8" w:name="_Toc405987155"/>
       <w:r>
         <w:lastRenderedPageBreak/>
         <w:t>Pianificazione delle attività</w:t>
@@ -8033,7 +8243,7 @@
       <w:pPr>
         <w:pStyle w:val="Titolo2"/>
       </w:pPr>
-      <w:bookmarkStart w:id="9" w:name="_Toc405382541"/>
+      <w:bookmarkStart w:id="9" w:name="_Toc405987156"/>
       <w:r>
         <w:lastRenderedPageBreak/>
         <w:t xml:space="preserve">Diagramma di </w:t>
@@ -8042,6 +8252,7 @@
       <w:r>
         <w:t>Gantt</w:t>
       </w:r>
+      <w:bookmarkEnd w:id="9"/>
       <w:proofErr w:type="spellEnd"/>
     </w:p>
     <w:p>
@@ -8049,9 +8260,11 @@
         <w:pStyle w:val="Titolo3"/>
         <w:spacing w:before="0"/>
       </w:pPr>
+      <w:bookmarkStart w:id="10" w:name="_Toc405987157"/>
       <w:r>
         <w:t>Differenza tra progettazione stimata e reale</w:t>
       </w:r>
+      <w:bookmarkEnd w:id="10"/>
     </w:p>
     <w:p>
       <w:pPr>
@@ -8210,21 +8423,22 @@
       <w:pPr>
         <w:pStyle w:val="Titolo2"/>
       </w:pPr>
+      <w:bookmarkStart w:id="11" w:name="_Toc405987158"/>
       <w:r>
         <w:t>Casi d’uso</w:t>
       </w:r>
-      <w:bookmarkEnd w:id="9"/>
+      <w:bookmarkEnd w:id="11"/>
     </w:p>
     <w:p>
       <w:pPr>
         <w:pStyle w:val="Titolo3"/>
         <w:spacing w:before="0"/>
       </w:pPr>
-      <w:bookmarkStart w:id="10" w:name="_Toc405382542"/>
+      <w:bookmarkStart w:id="12" w:name="_Toc405987159"/>
       <w:r>
         <w:t>Diagramma UML</w:t>
       </w:r>
-      <w:bookmarkEnd w:id="10"/>
+      <w:bookmarkEnd w:id="12"/>
     </w:p>
     <w:p>
       <w:pPr>
@@ -8285,12 +8499,12 @@
       <w:pPr>
         <w:pStyle w:val="Titolo3"/>
       </w:pPr>
-      <w:bookmarkStart w:id="11" w:name="_Toc405382543"/>
+      <w:bookmarkStart w:id="13" w:name="_Toc405987160"/>
       <w:r>
         <w:lastRenderedPageBreak/>
         <w:t>Descrizione testuale</w:t>
       </w:r>
-      <w:bookmarkEnd w:id="11"/>
+      <w:bookmarkEnd w:id="13"/>
     </w:p>
     <w:p>
       <w:pPr>
@@ -10652,12 +10866,12 @@
       <w:pPr>
         <w:pStyle w:val="Titolo2"/>
       </w:pPr>
-      <w:bookmarkStart w:id="12" w:name="_Toc405382544"/>
+      <w:bookmarkStart w:id="14" w:name="_Toc405987161"/>
       <w:r>
         <w:lastRenderedPageBreak/>
         <w:t>Schermate di interazione</w:t>
       </w:r>
-      <w:bookmarkEnd w:id="12"/>
+      <w:bookmarkEnd w:id="14"/>
     </w:p>
     <w:p>
       <w:pPr>
@@ -10727,8 +10941,8 @@
       <w:r>
         <w:tab/>
       </w:r>
-      <w:bookmarkStart w:id="13" w:name="_GoBack"/>
-      <w:bookmarkEnd w:id="13"/>
+      <w:bookmarkStart w:id="15" w:name="_GoBack"/>
+      <w:bookmarkEnd w:id="15"/>
       <w:r>
         <w:tab/>
       </w:r>
@@ -11810,6 +12024,12 @@
         <w:rPr>
           <w:rFonts w:ascii="Calibri" w:eastAsia="Calibri" w:hAnsi="Calibri" w:cs="Calibri"/>
         </w:rPr>
+        <w:t xml:space="preserve">1. </w:t>
+      </w:r>
+      <w:r>
+        <w:rPr>
+          <w:rFonts w:ascii="Calibri" w:eastAsia="Calibri" w:hAnsi="Calibri" w:cs="Calibri"/>
+        </w:rPr>
         <w:t>Visualizza bacheca utente (schermata 00.5.X.1)</w:t>
       </w:r>
     </w:p>
@@ -11830,6 +12050,12 @@
         <w:rPr>
           <w:rFonts w:ascii="Calibri" w:eastAsia="Calibri" w:hAnsi="Calibri" w:cs="Calibri"/>
         </w:rPr>
+        <w:t xml:space="preserve">2. </w:t>
+      </w:r>
+      <w:r>
+        <w:rPr>
+          <w:rFonts w:ascii="Calibri" w:eastAsia="Calibri" w:hAnsi="Calibri" w:cs="Calibri"/>
+        </w:rPr>
         <w:t>Visualizza profilo utente (schermata 00.5.X.2)</w:t>
       </w:r>
     </w:p>
@@ -11850,6 +12076,12 @@
         <w:rPr>
           <w:rFonts w:ascii="Calibri" w:eastAsia="Calibri" w:hAnsi="Calibri" w:cs="Calibri"/>
         </w:rPr>
+        <w:t xml:space="preserve">3. </w:t>
+      </w:r>
+      <w:r>
+        <w:rPr>
+          <w:rFonts w:ascii="Calibri" w:eastAsia="Calibri" w:hAnsi="Calibri" w:cs="Calibri"/>
+        </w:rPr>
         <w:t>Accetta amicizia</w:t>
       </w:r>
     </w:p>
@@ -11870,6 +12102,12 @@
         <w:rPr>
           <w:rFonts w:ascii="Calibri" w:eastAsia="Calibri" w:hAnsi="Calibri" w:cs="Calibri"/>
         </w:rPr>
+        <w:t xml:space="preserve">4. </w:t>
+      </w:r>
+      <w:r>
+        <w:rPr>
+          <w:rFonts w:ascii="Calibri" w:eastAsia="Calibri" w:hAnsi="Calibri" w:cs="Calibri"/>
+        </w:rPr>
         <w:t>Rifiuta amicizia</w:t>
       </w:r>
     </w:p>
@@ -11890,6 +12128,12 @@
         <w:rPr>
           <w:rFonts w:ascii="Calibri" w:eastAsia="Calibri" w:hAnsi="Calibri" w:cs="Calibri"/>
         </w:rPr>
+        <w:t xml:space="preserve">5. </w:t>
+      </w:r>
+      <w:r>
+        <w:rPr>
+          <w:rFonts w:ascii="Calibri" w:eastAsia="Calibri" w:hAnsi="Calibri" w:cs="Calibri"/>
+        </w:rPr>
         <w:t>Torna alla schermata precedente</w:t>
       </w:r>
     </w:p>
@@ -12135,7 +12379,7 @@
         <w:rPr>
           <w:rFonts w:ascii="Calibri" w:eastAsia="Calibri" w:hAnsi="Calibri" w:cs="Calibri"/>
         </w:rPr>
-        <w:t>#1 [Nome cognome]</w:t>
+        <w:t>Post #1</w:t>
       </w:r>
     </w:p>
     <w:p>
@@ -12151,7 +12395,7 @@
         <w:rPr>
           <w:rFonts w:ascii="Calibri" w:eastAsia="Calibri" w:hAnsi="Calibri" w:cs="Calibri"/>
         </w:rPr>
-        <w:t>[Testo del post]</w:t>
+        <w:t>[Nome cognome]</w:t>
       </w:r>
     </w:p>
     <w:p>
@@ -12167,6 +12411,38 @@
         <w:rPr>
           <w:rFonts w:ascii="Calibri" w:eastAsia="Calibri" w:hAnsi="Calibri" w:cs="Calibri"/>
         </w:rPr>
+        <w:t>[Data e ora di pubblicazione]</w:t>
+      </w:r>
+    </w:p>
+    <w:p>
+      <w:pPr>
+        <w:spacing w:after="0"/>
+        <w:ind w:left="708"/>
+        <w:jc w:val="both"/>
+        <w:rPr>
+          <w:rFonts w:ascii="Calibri" w:eastAsia="Calibri" w:hAnsi="Calibri" w:cs="Calibri"/>
+        </w:rPr>
+      </w:pPr>
+      <w:r>
+        <w:rPr>
+          <w:rFonts w:ascii="Calibri" w:eastAsia="Calibri" w:hAnsi="Calibri" w:cs="Calibri"/>
+        </w:rPr>
+        <w:t>[Testo del post]</w:t>
+      </w:r>
+    </w:p>
+    <w:p>
+      <w:pPr>
+        <w:spacing w:after="0"/>
+        <w:ind w:left="708"/>
+        <w:jc w:val="both"/>
+        <w:rPr>
+          <w:rFonts w:ascii="Calibri" w:eastAsia="Calibri" w:hAnsi="Calibri" w:cs="Calibri"/>
+        </w:rPr>
+      </w:pPr>
+      <w:r>
+        <w:rPr>
+          <w:rFonts w:ascii="Calibri" w:eastAsia="Calibri" w:hAnsi="Calibri" w:cs="Calibri"/>
+        </w:rPr>
         <w:t>[</w:t>
       </w:r>
       <w:r>
@@ -12226,7 +12502,7 @@
         <w:rPr>
           <w:rFonts w:ascii="Calibri" w:eastAsia="Calibri" w:hAnsi="Calibri" w:cs="Calibri"/>
         </w:rPr>
-        <w:t>#2 [Nome cognome]</w:t>
+        <w:t>Post #2</w:t>
       </w:r>
     </w:p>
     <w:p>
@@ -12242,7 +12518,7 @@
         <w:rPr>
           <w:rFonts w:ascii="Calibri" w:eastAsia="Calibri" w:hAnsi="Calibri" w:cs="Calibri"/>
         </w:rPr>
-        <w:t>[Testo del post]</w:t>
+        <w:t>[Nome cognome]</w:t>
       </w:r>
     </w:p>
     <w:p>
@@ -12258,6 +12534,38 @@
         <w:rPr>
           <w:rFonts w:ascii="Calibri" w:eastAsia="Calibri" w:hAnsi="Calibri" w:cs="Calibri"/>
         </w:rPr>
+        <w:t>[Data e ora di pubblicazione]</w:t>
+      </w:r>
+    </w:p>
+    <w:p>
+      <w:pPr>
+        <w:spacing w:after="0"/>
+        <w:ind w:left="708"/>
+        <w:jc w:val="both"/>
+        <w:rPr>
+          <w:rFonts w:ascii="Calibri" w:eastAsia="Calibri" w:hAnsi="Calibri" w:cs="Calibri"/>
+        </w:rPr>
+      </w:pPr>
+      <w:r>
+        <w:rPr>
+          <w:rFonts w:ascii="Calibri" w:eastAsia="Calibri" w:hAnsi="Calibri" w:cs="Calibri"/>
+        </w:rPr>
+        <w:t>[Testo del post]</w:t>
+      </w:r>
+    </w:p>
+    <w:p>
+      <w:pPr>
+        <w:spacing w:after="0"/>
+        <w:ind w:left="708"/>
+        <w:jc w:val="both"/>
+        <w:rPr>
+          <w:rFonts w:ascii="Calibri" w:eastAsia="Calibri" w:hAnsi="Calibri" w:cs="Calibri"/>
+        </w:rPr>
+      </w:pPr>
+      <w:r>
+        <w:rPr>
+          <w:rFonts w:ascii="Calibri" w:eastAsia="Calibri" w:hAnsi="Calibri" w:cs="Calibri"/>
+        </w:rPr>
         <w:t>[N commenti]</w:t>
       </w:r>
     </w:p>
@@ -12305,7 +12613,47 @@
         <w:rPr>
           <w:rFonts w:ascii="Calibri" w:eastAsia="Calibri" w:hAnsi="Calibri" w:cs="Calibri"/>
         </w:rPr>
-        <w:t>#N [Nome cognome]</w:t>
+        <w:t xml:space="preserve">Post </w:t>
+      </w:r>
+      <w:proofErr w:type="spellStart"/>
+      <w:r>
+        <w:rPr>
+          <w:rFonts w:ascii="Calibri" w:eastAsia="Calibri" w:hAnsi="Calibri" w:cs="Calibri"/>
+        </w:rPr>
+        <w:t>#N</w:t>
+      </w:r>
+      <w:proofErr w:type="spellEnd"/>
+    </w:p>
+    <w:p>
+      <w:pPr>
+        <w:spacing w:after="0"/>
+        <w:ind w:left="708"/>
+        <w:jc w:val="both"/>
+        <w:rPr>
+          <w:rFonts w:ascii="Calibri" w:eastAsia="Calibri" w:hAnsi="Calibri" w:cs="Calibri"/>
+        </w:rPr>
+      </w:pPr>
+      <w:r>
+        <w:rPr>
+          <w:rFonts w:ascii="Calibri" w:eastAsia="Calibri" w:hAnsi="Calibri" w:cs="Calibri"/>
+        </w:rPr>
+        <w:t>[Nome cognome]</w:t>
+      </w:r>
+    </w:p>
+    <w:p>
+      <w:pPr>
+        <w:spacing w:after="0"/>
+        <w:ind w:left="708"/>
+        <w:jc w:val="both"/>
+        <w:rPr>
+          <w:rFonts w:ascii="Calibri" w:eastAsia="Calibri" w:hAnsi="Calibri" w:cs="Calibri"/>
+        </w:rPr>
+      </w:pPr>
+      <w:r>
+        <w:rPr>
+          <w:rFonts w:ascii="Calibri" w:eastAsia="Calibri" w:hAnsi="Calibri" w:cs="Calibri"/>
+        </w:rPr>
+        <w:t>[Data e ora di pubblicazione]</w:t>
       </w:r>
     </w:p>
     <w:p>
@@ -12510,8 +12858,16 @@
         <w:rPr>
           <w:rFonts w:ascii="Calibri" w:eastAsia="Calibri" w:hAnsi="Calibri" w:cs="Calibri"/>
         </w:rPr>
-        <w:t>#X [Nome cognome]</w:t>
-      </w:r>
+        <w:t xml:space="preserve">Post </w:t>
+      </w:r>
+      <w:proofErr w:type="spellStart"/>
+      <w:r>
+        <w:rPr>
+          <w:rFonts w:ascii="Calibri" w:eastAsia="Calibri" w:hAnsi="Calibri" w:cs="Calibri"/>
+        </w:rPr>
+        <w:t>#X</w:t>
+      </w:r>
+      <w:proofErr w:type="spellEnd"/>
     </w:p>
     <w:p>
       <w:pPr>
@@ -12526,7 +12882,8 @@
         <w:rPr>
           <w:rFonts w:ascii="Calibri" w:eastAsia="Calibri" w:hAnsi="Calibri" w:cs="Calibri"/>
         </w:rPr>
-        <w:t>[Testo del post]</w:t>
+        <w:lastRenderedPageBreak/>
+        <w:t>[Nome cognome]</w:t>
       </w:r>
     </w:p>
     <w:p>
@@ -12542,7 +12899,7 @@
         <w:rPr>
           <w:rFonts w:ascii="Calibri" w:eastAsia="Calibri" w:hAnsi="Calibri" w:cs="Calibri"/>
         </w:rPr>
-        <w:t>[Utenti a cui piace]</w:t>
+        <w:t>[Data e ora di pubblicazione]</w:t>
       </w:r>
     </w:p>
     <w:p>
@@ -12558,6 +12915,70 @@
         <w:rPr>
           <w:rFonts w:ascii="Calibri" w:eastAsia="Calibri" w:hAnsi="Calibri" w:cs="Calibri"/>
         </w:rPr>
+        <w:t>[Testo del post]</w:t>
+      </w:r>
+    </w:p>
+    <w:p>
+      <w:pPr>
+        <w:spacing w:after="0"/>
+        <w:ind w:left="708"/>
+        <w:jc w:val="both"/>
+        <w:rPr>
+          <w:rFonts w:ascii="Calibri" w:eastAsia="Calibri" w:hAnsi="Calibri" w:cs="Calibri"/>
+        </w:rPr>
+      </w:pPr>
+      <w:r>
+        <w:rPr>
+          <w:rFonts w:ascii="Calibri" w:eastAsia="Calibri" w:hAnsi="Calibri" w:cs="Calibri"/>
+        </w:rPr>
+        <w:t>Questo post piace a:</w:t>
+      </w:r>
+    </w:p>
+    <w:p>
+      <w:pPr>
+        <w:spacing w:after="0"/>
+        <w:ind w:left="708"/>
+        <w:jc w:val="both"/>
+        <w:rPr>
+          <w:rFonts w:ascii="Calibri" w:eastAsia="Calibri" w:hAnsi="Calibri" w:cs="Calibri"/>
+        </w:rPr>
+      </w:pPr>
+      <w:r>
+        <w:rPr>
+          <w:rFonts w:ascii="Calibri" w:eastAsia="Calibri" w:hAnsi="Calibri" w:cs="Calibri"/>
+        </w:rPr>
+        <w:t>[Utenti a cui piace]</w:t>
+      </w:r>
+    </w:p>
+    <w:p>
+      <w:pPr>
+        <w:spacing w:before="120" w:after="0"/>
+        <w:ind w:left="708"/>
+        <w:jc w:val="both"/>
+        <w:rPr>
+          <w:rFonts w:ascii="Calibri" w:eastAsia="Calibri" w:hAnsi="Calibri" w:cs="Calibri"/>
+        </w:rPr>
+      </w:pPr>
+      <w:r>
+        <w:rPr>
+          <w:rFonts w:ascii="Calibri" w:eastAsia="Calibri" w:hAnsi="Calibri" w:cs="Calibri"/>
+        </w:rPr>
+        <w:t>Commenti:</w:t>
+      </w:r>
+    </w:p>
+    <w:p>
+      <w:pPr>
+        <w:spacing w:after="120"/>
+        <w:ind w:left="708"/>
+        <w:jc w:val="both"/>
+        <w:rPr>
+          <w:rFonts w:ascii="Calibri" w:eastAsia="Calibri" w:hAnsi="Calibri" w:cs="Calibri"/>
+        </w:rPr>
+      </w:pPr>
+      <w:r>
+        <w:rPr>
+          <w:rFonts w:ascii="Calibri" w:eastAsia="Calibri" w:hAnsi="Calibri" w:cs="Calibri"/>
+        </w:rPr>
         <w:t>[Commenti]</w:t>
       </w:r>
     </w:p>
@@ -12606,7 +13027,6 @@
         <w:rPr>
           <w:rFonts w:ascii="Calibri" w:eastAsia="Calibri" w:hAnsi="Calibri" w:cs="Calibri"/>
         </w:rPr>
-        <w:lastRenderedPageBreak/>
         <w:t>per tornare alla schermata iniziale premi 0. ___</w:t>
       </w:r>
     </w:p>
@@ -12927,7 +13347,7 @@
         <w:rPr>
           <w:rFonts w:ascii="Calibri" w:eastAsia="Calibri" w:hAnsi="Calibri" w:cs="Calibri"/>
         </w:rPr>
-        <w:t>#1 [Testo del post dell'utente]</w:t>
+        <w:t>Post #1</w:t>
       </w:r>
     </w:p>
     <w:p>
@@ -12943,6 +13363,38 @@
         <w:rPr>
           <w:rFonts w:ascii="Calibri" w:eastAsia="Calibri" w:hAnsi="Calibri" w:cs="Calibri"/>
         </w:rPr>
+        <w:t>[Data e ora di pubblicazione]</w:t>
+      </w:r>
+    </w:p>
+    <w:p>
+      <w:pPr>
+        <w:spacing w:after="0"/>
+        <w:ind w:left="708"/>
+        <w:jc w:val="both"/>
+        <w:rPr>
+          <w:rFonts w:ascii="Calibri" w:eastAsia="Calibri" w:hAnsi="Calibri" w:cs="Calibri"/>
+        </w:rPr>
+      </w:pPr>
+      <w:r>
+        <w:rPr>
+          <w:rFonts w:ascii="Calibri" w:eastAsia="Calibri" w:hAnsi="Calibri" w:cs="Calibri"/>
+        </w:rPr>
+        <w:t>[Testo del post dell'utente]</w:t>
+      </w:r>
+    </w:p>
+    <w:p>
+      <w:pPr>
+        <w:spacing w:after="0"/>
+        <w:ind w:left="708"/>
+        <w:jc w:val="both"/>
+        <w:rPr>
+          <w:rFonts w:ascii="Calibri" w:eastAsia="Calibri" w:hAnsi="Calibri" w:cs="Calibri"/>
+        </w:rPr>
+      </w:pPr>
+      <w:r>
+        <w:rPr>
+          <w:rFonts w:ascii="Calibri" w:eastAsia="Calibri" w:hAnsi="Calibri" w:cs="Calibri"/>
+        </w:rPr>
         <w:t>[N commenti]</w:t>
       </w:r>
     </w:p>
@@ -12990,7 +13442,7 @@
         <w:rPr>
           <w:rFonts w:ascii="Calibri" w:eastAsia="Calibri" w:hAnsi="Calibri" w:cs="Calibri"/>
         </w:rPr>
-        <w:t>#2 [Testo del post dell'utente]</w:t>
+        <w:t>Post #2</w:t>
       </w:r>
     </w:p>
     <w:p>
@@ -13006,6 +13458,38 @@
         <w:rPr>
           <w:rFonts w:ascii="Calibri" w:eastAsia="Calibri" w:hAnsi="Calibri" w:cs="Calibri"/>
         </w:rPr>
+        <w:t>[Data e ora di pubblicazione]</w:t>
+      </w:r>
+    </w:p>
+    <w:p>
+      <w:pPr>
+        <w:spacing w:after="0"/>
+        <w:ind w:left="708"/>
+        <w:jc w:val="both"/>
+        <w:rPr>
+          <w:rFonts w:ascii="Calibri" w:eastAsia="Calibri" w:hAnsi="Calibri" w:cs="Calibri"/>
+        </w:rPr>
+      </w:pPr>
+      <w:r>
+        <w:rPr>
+          <w:rFonts w:ascii="Calibri" w:eastAsia="Calibri" w:hAnsi="Calibri" w:cs="Calibri"/>
+        </w:rPr>
+        <w:t>[Testo del post dell'utente]</w:t>
+      </w:r>
+    </w:p>
+    <w:p>
+      <w:pPr>
+        <w:spacing w:after="0"/>
+        <w:ind w:left="708"/>
+        <w:jc w:val="both"/>
+        <w:rPr>
+          <w:rFonts w:ascii="Calibri" w:eastAsia="Calibri" w:hAnsi="Calibri" w:cs="Calibri"/>
+        </w:rPr>
+      </w:pPr>
+      <w:r>
+        <w:rPr>
+          <w:rFonts w:ascii="Calibri" w:eastAsia="Calibri" w:hAnsi="Calibri" w:cs="Calibri"/>
+        </w:rPr>
         <w:t>[N commenti]</w:t>
       </w:r>
     </w:p>
@@ -13053,7 +13537,47 @@
         <w:rPr>
           <w:rFonts w:ascii="Calibri" w:eastAsia="Calibri" w:hAnsi="Calibri" w:cs="Calibri"/>
         </w:rPr>
-        <w:t>#N [Testo del post dell'utente]</w:t>
+        <w:t xml:space="preserve">Post </w:t>
+      </w:r>
+      <w:proofErr w:type="spellStart"/>
+      <w:r>
+        <w:rPr>
+          <w:rFonts w:ascii="Calibri" w:eastAsia="Calibri" w:hAnsi="Calibri" w:cs="Calibri"/>
+        </w:rPr>
+        <w:t>#N</w:t>
+      </w:r>
+      <w:proofErr w:type="spellEnd"/>
+    </w:p>
+    <w:p>
+      <w:pPr>
+        <w:spacing w:after="0"/>
+        <w:ind w:left="708"/>
+        <w:jc w:val="both"/>
+        <w:rPr>
+          <w:rFonts w:ascii="Calibri" w:eastAsia="Calibri" w:hAnsi="Calibri" w:cs="Calibri"/>
+        </w:rPr>
+      </w:pPr>
+      <w:r>
+        <w:rPr>
+          <w:rFonts w:ascii="Calibri" w:eastAsia="Calibri" w:hAnsi="Calibri" w:cs="Calibri"/>
+        </w:rPr>
+        <w:t>[Data e ora di pubblicazione]</w:t>
+      </w:r>
+    </w:p>
+    <w:p>
+      <w:pPr>
+        <w:spacing w:after="0"/>
+        <w:ind w:left="708"/>
+        <w:jc w:val="both"/>
+        <w:rPr>
+          <w:rFonts w:ascii="Calibri" w:eastAsia="Calibri" w:hAnsi="Calibri" w:cs="Calibri"/>
+        </w:rPr>
+      </w:pPr>
+      <w:r>
+        <w:rPr>
+          <w:rFonts w:ascii="Calibri" w:eastAsia="Calibri" w:hAnsi="Calibri" w:cs="Calibri"/>
+        </w:rPr>
+        <w:t>[Testo del post dell'utente]</w:t>
       </w:r>
     </w:p>
     <w:p>
@@ -13250,6 +13774,7 @@
         </w:rPr>
       </w:pPr>
       <w:r>
+        <w:lastRenderedPageBreak/>
         <w:t>per tornare alla schermata iniziale premi 0. ___</w:t>
       </w:r>
     </w:p>
@@ -13507,7 +14032,6 @@
         <w:rPr>
           <w:rFonts w:ascii="Calibri" w:eastAsia="Calibri" w:hAnsi="Calibri" w:cs="Calibri"/>
         </w:rPr>
-        <w:lastRenderedPageBreak/>
         <w:t>Bacheca</w:t>
       </w:r>
     </w:p>
@@ -13524,7 +14048,7 @@
         <w:rPr>
           <w:rFonts w:ascii="Calibri" w:eastAsia="Calibri" w:hAnsi="Calibri" w:cs="Calibri"/>
         </w:rPr>
-        <w:t>#1 [Testo del post dell'utente]</w:t>
+        <w:t>Post #1</w:t>
       </w:r>
     </w:p>
     <w:p>
@@ -13540,6 +14064,38 @@
         <w:rPr>
           <w:rFonts w:ascii="Calibri" w:eastAsia="Calibri" w:hAnsi="Calibri" w:cs="Calibri"/>
         </w:rPr>
+        <w:t>[Data e ora di pubblicazione]</w:t>
+      </w:r>
+    </w:p>
+    <w:p>
+      <w:pPr>
+        <w:spacing w:after="0"/>
+        <w:ind w:left="708"/>
+        <w:jc w:val="both"/>
+        <w:rPr>
+          <w:rFonts w:ascii="Calibri" w:eastAsia="Calibri" w:hAnsi="Calibri" w:cs="Calibri"/>
+        </w:rPr>
+      </w:pPr>
+      <w:r>
+        <w:rPr>
+          <w:rFonts w:ascii="Calibri" w:eastAsia="Calibri" w:hAnsi="Calibri" w:cs="Calibri"/>
+        </w:rPr>
+        <w:t>[Testo del post dell'utente]</w:t>
+      </w:r>
+    </w:p>
+    <w:p>
+      <w:pPr>
+        <w:spacing w:after="0"/>
+        <w:ind w:left="708"/>
+        <w:jc w:val="both"/>
+        <w:rPr>
+          <w:rFonts w:ascii="Calibri" w:eastAsia="Calibri" w:hAnsi="Calibri" w:cs="Calibri"/>
+        </w:rPr>
+      </w:pPr>
+      <w:r>
+        <w:rPr>
+          <w:rFonts w:ascii="Calibri" w:eastAsia="Calibri" w:hAnsi="Calibri" w:cs="Calibri"/>
+        </w:rPr>
         <w:t>[N commenti]</w:t>
       </w:r>
     </w:p>
@@ -13587,7 +14143,7 @@
         <w:rPr>
           <w:rFonts w:ascii="Calibri" w:eastAsia="Calibri" w:hAnsi="Calibri" w:cs="Calibri"/>
         </w:rPr>
-        <w:t>#2 [Testo del post dell'utente]</w:t>
+        <w:t>Post #2</w:t>
       </w:r>
     </w:p>
     <w:p>
@@ -13603,6 +14159,38 @@
         <w:rPr>
           <w:rFonts w:ascii="Calibri" w:eastAsia="Calibri" w:hAnsi="Calibri" w:cs="Calibri"/>
         </w:rPr>
+        <w:t>[Data e ora di pubblicazione]</w:t>
+      </w:r>
+    </w:p>
+    <w:p>
+      <w:pPr>
+        <w:spacing w:after="0"/>
+        <w:ind w:left="708"/>
+        <w:jc w:val="both"/>
+        <w:rPr>
+          <w:rFonts w:ascii="Calibri" w:eastAsia="Calibri" w:hAnsi="Calibri" w:cs="Calibri"/>
+        </w:rPr>
+      </w:pPr>
+      <w:r>
+        <w:rPr>
+          <w:rFonts w:ascii="Calibri" w:eastAsia="Calibri" w:hAnsi="Calibri" w:cs="Calibri"/>
+        </w:rPr>
+        <w:t>[Testo del post dell'utente]</w:t>
+      </w:r>
+    </w:p>
+    <w:p>
+      <w:pPr>
+        <w:spacing w:after="0"/>
+        <w:ind w:left="708"/>
+        <w:jc w:val="both"/>
+        <w:rPr>
+          <w:rFonts w:ascii="Calibri" w:eastAsia="Calibri" w:hAnsi="Calibri" w:cs="Calibri"/>
+        </w:rPr>
+      </w:pPr>
+      <w:r>
+        <w:rPr>
+          <w:rFonts w:ascii="Calibri" w:eastAsia="Calibri" w:hAnsi="Calibri" w:cs="Calibri"/>
+        </w:rPr>
         <w:t>[N commenti]</w:t>
       </w:r>
     </w:p>
@@ -13650,7 +14238,47 @@
         <w:rPr>
           <w:rFonts w:ascii="Calibri" w:eastAsia="Calibri" w:hAnsi="Calibri" w:cs="Calibri"/>
         </w:rPr>
-        <w:t>#N [Testo del post dell'utente]</w:t>
+        <w:t xml:space="preserve">Post </w:t>
+      </w:r>
+      <w:proofErr w:type="spellStart"/>
+      <w:r>
+        <w:rPr>
+          <w:rFonts w:ascii="Calibri" w:eastAsia="Calibri" w:hAnsi="Calibri" w:cs="Calibri"/>
+        </w:rPr>
+        <w:t>#N</w:t>
+      </w:r>
+      <w:proofErr w:type="spellEnd"/>
+    </w:p>
+    <w:p>
+      <w:pPr>
+        <w:spacing w:after="0"/>
+        <w:ind w:left="708"/>
+        <w:jc w:val="both"/>
+        <w:rPr>
+          <w:rFonts w:ascii="Calibri" w:eastAsia="Calibri" w:hAnsi="Calibri" w:cs="Calibri"/>
+        </w:rPr>
+      </w:pPr>
+      <w:r>
+        <w:rPr>
+          <w:rFonts w:ascii="Calibri" w:eastAsia="Calibri" w:hAnsi="Calibri" w:cs="Calibri"/>
+        </w:rPr>
+        <w:t>[Data e ora di pubblicazione]</w:t>
+      </w:r>
+    </w:p>
+    <w:p>
+      <w:pPr>
+        <w:spacing w:after="0"/>
+        <w:ind w:left="708"/>
+        <w:jc w:val="both"/>
+        <w:rPr>
+          <w:rFonts w:ascii="Calibri" w:eastAsia="Calibri" w:hAnsi="Calibri" w:cs="Calibri"/>
+        </w:rPr>
+      </w:pPr>
+      <w:r>
+        <w:rPr>
+          <w:rFonts w:ascii="Calibri" w:eastAsia="Calibri" w:hAnsi="Calibri" w:cs="Calibri"/>
+        </w:rPr>
+        <w:t>[Testo del post dell'utente]</w:t>
       </w:r>
     </w:p>
     <w:p>
@@ -13915,22 +14543,6 @@
     </w:p>
     <w:p>
       <w:pPr>
-        <w:spacing w:after="100"/>
-        <w:ind w:left="708"/>
-        <w:jc w:val="both"/>
-        <w:rPr>
-          <w:rFonts w:ascii="Calibri" w:eastAsia="Calibri" w:hAnsi="Calibri" w:cs="Calibri"/>
-        </w:rPr>
-      </w:pPr>
-      <w:r>
-        <w:rPr>
-          <w:rFonts w:ascii="Calibri" w:eastAsia="Calibri" w:hAnsi="Calibri" w:cs="Calibri"/>
-        </w:rPr>
-        <w:t>Titolo o breve descrizione: [...]</w:t>
-      </w:r>
-    </w:p>
-    <w:p>
-      <w:pPr>
         <w:spacing w:after="60"/>
         <w:ind w:left="708"/>
         <w:jc w:val="both"/>
@@ -13942,7 +14554,13 @@
         <w:rPr>
           <w:rFonts w:ascii="Calibri" w:eastAsia="Calibri" w:hAnsi="Calibri" w:cs="Calibri"/>
         </w:rPr>
-        <w:t>Contenuto: [...]</w:t>
+        <w:t>Testo</w:t>
+      </w:r>
+      <w:r>
+        <w:rPr>
+          <w:rFonts w:ascii="Calibri" w:eastAsia="Calibri" w:hAnsi="Calibri" w:cs="Calibri"/>
+        </w:rPr>
+        <w:t>: [...]</w:t>
       </w:r>
     </w:p>
     <w:p>
@@ -13993,6 +14611,7 @@
           <w:i/>
           <w:u w:val="single"/>
         </w:rPr>
+        <w:lastRenderedPageBreak/>
         <w:t>(00.7)</w:t>
       </w:r>
       <w:r>
@@ -14013,12 +14632,40 @@
           <w:rFonts w:ascii="Calibri" w:eastAsia="Calibri" w:hAnsi="Calibri" w:cs="Calibri"/>
         </w:rPr>
       </w:pPr>
-      <w:r>
-        <w:rPr>
-          <w:rFonts w:ascii="Calibri" w:eastAsia="Calibri" w:hAnsi="Calibri" w:cs="Calibri"/>
-        </w:rPr>
-        <w:t>Disconnessione effettuata…</w:t>
-      </w:r>
+      <w:proofErr w:type="spellStart"/>
+      <w:r>
+        <w:rPr>
+          <w:rFonts w:ascii="Calibri" w:eastAsia="Calibri" w:hAnsi="Calibri" w:cs="Calibri"/>
+        </w:rPr>
+        <w:t>Logout</w:t>
+      </w:r>
+      <w:proofErr w:type="spellEnd"/>
+      <w:r>
+        <w:rPr>
+          <w:rFonts w:ascii="Calibri" w:eastAsia="Calibri" w:hAnsi="Calibri" w:cs="Calibri"/>
+        </w:rPr>
+        <w:t xml:space="preserve"> </w:t>
+      </w:r>
+      <w:proofErr w:type="spellStart"/>
+      <w:r>
+        <w:rPr>
+          <w:rFonts w:ascii="Calibri" w:eastAsia="Calibri" w:hAnsi="Calibri" w:cs="Calibri"/>
+        </w:rPr>
+        <w:t>effettuat</w:t>
+      </w:r>
+      <w:r>
+        <w:rPr>
+          <w:rFonts w:ascii="Calibri" w:eastAsia="Calibri" w:hAnsi="Calibri" w:cs="Calibri"/>
+        </w:rPr>
+        <w:t>o</w:t>
+      </w:r>
+      <w:r>
+        <w:rPr>
+          <w:rFonts w:ascii="Calibri" w:eastAsia="Calibri" w:hAnsi="Calibri" w:cs="Calibri"/>
+        </w:rPr>
+        <w:t>…</w:t>
+      </w:r>
+      <w:proofErr w:type="spellEnd"/>
     </w:p>
     <w:p>
       <w:pPr>
@@ -14040,23 +14687,22 @@
       <w:pPr>
         <w:pStyle w:val="Titolo2"/>
       </w:pPr>
-      <w:bookmarkStart w:id="14" w:name="_Toc405382545"/>
-      <w:r>
-        <w:lastRenderedPageBreak/>
+      <w:bookmarkStart w:id="16" w:name="_Toc405987162"/>
+      <w:r>
         <w:t>Diagramma ad oggetti</w:t>
       </w:r>
-      <w:bookmarkEnd w:id="14"/>
+      <w:bookmarkEnd w:id="16"/>
     </w:p>
     <w:p>
       <w:pPr>
         <w:pStyle w:val="Titolo3"/>
         <w:spacing w:before="0"/>
       </w:pPr>
-      <w:bookmarkStart w:id="15" w:name="_Toc405382546"/>
+      <w:bookmarkStart w:id="17" w:name="_Toc405987163"/>
       <w:r>
         <w:t>Diagramma UML</w:t>
       </w:r>
-      <w:bookmarkEnd w:id="15"/>
+      <w:bookmarkEnd w:id="17"/>
     </w:p>
     <w:p>
       <w:pPr>
@@ -14118,11 +14764,11 @@
       <w:pPr>
         <w:pStyle w:val="Titolo3"/>
       </w:pPr>
-      <w:bookmarkStart w:id="16" w:name="_Toc405382547"/>
+      <w:bookmarkStart w:id="18" w:name="_Toc405987164"/>
       <w:r>
         <w:t>Descrizione testuale</w:t>
       </w:r>
-      <w:bookmarkEnd w:id="16"/>
+      <w:bookmarkEnd w:id="18"/>
     </w:p>
     <w:tbl>
       <w:tblPr>
@@ -14440,7 +15086,11 @@
               <w:t>()</w:t>
             </w:r>
             <w:r>
-              <w:t>, […]</w:t>
+              <w:t xml:space="preserve">, </w:t>
+            </w:r>
+            <w:r>
+              <w:lastRenderedPageBreak/>
+              <w:t>[…]</w:t>
             </w:r>
           </w:p>
         </w:tc>
@@ -14463,6 +15113,7 @@
               <w:rPr>
                 <w:b/>
               </w:rPr>
+              <w:lastRenderedPageBreak/>
               <w:t>void</w:t>
             </w:r>
             <w:proofErr w:type="spellEnd"/>
@@ -14498,11 +15149,7 @@
               <w:spacing w:after="60" w:line="276" w:lineRule="auto"/>
             </w:pPr>
             <w:r>
-              <w:t xml:space="preserve">Costituisce la prima schermata che viene visualizzata una volta avviata l’applicazione, ovvero quella di autenticazione. Propone all’utente la possibilità di registrarsi, di autenticarsi o di chiudere </w:t>
-            </w:r>
-            <w:r>
-              <w:lastRenderedPageBreak/>
-              <w:t>l’applicazione.</w:t>
+              <w:t>Costituisce la prima schermata che viene visualizzata una volta avviata l’applicazione, ovvero quella di autenticazione. Propone all’utente la possibilità di registrarsi, di autenticarsi o di chiudere l’applicazione.</w:t>
             </w:r>
           </w:p>
         </w:tc>
@@ -14525,7 +15172,6 @@
               <w:rPr>
                 <w:b/>
               </w:rPr>
-              <w:lastRenderedPageBreak/>
               <w:t>void</w:t>
             </w:r>
             <w:proofErr w:type="spellEnd"/>
@@ -15288,6 +15934,7 @@
               <w:rPr>
                 <w:b/>
               </w:rPr>
+              <w:lastRenderedPageBreak/>
               <w:t xml:space="preserve">nome: </w:t>
             </w:r>
             <w:proofErr w:type="spellStart"/>
@@ -15417,11 +16064,7 @@
             </w:r>
             <w:proofErr w:type="spellEnd"/>
             <w:r>
-              <w:t xml:space="preserve"> dell’utente, come inserito all’atto della registrazione. Tale attributo costituirà l’identificatore univoco </w:t>
-            </w:r>
-            <w:r>
-              <w:lastRenderedPageBreak/>
-              <w:t xml:space="preserve">relativo ad ogni utente all’interno del contenitore </w:t>
+              <w:t xml:space="preserve"> dell’utente, come inserito all’atto della registrazione. Tale attributo costituirà l’identificatore univoco relativo ad ogni utente all’interno del contenitore </w:t>
             </w:r>
             <w:proofErr w:type="spellStart"/>
             <w:r>
@@ -15466,7 +16109,6 @@
               <w:rPr>
                 <w:b/>
               </w:rPr>
-              <w:lastRenderedPageBreak/>
               <w:t xml:space="preserve">password: </w:t>
             </w:r>
             <w:proofErr w:type="spellStart"/>
@@ -16505,6 +17147,7 @@
               <w:rPr>
                 <w:b/>
               </w:rPr>
+              <w:lastRenderedPageBreak/>
               <w:t>void</w:t>
             </w:r>
             <w:proofErr w:type="spellEnd"/>
@@ -16590,7 +17233,6 @@
                 <w:sz w:val="24"/>
                 <w:u w:val="words"/>
               </w:rPr>
-              <w:lastRenderedPageBreak/>
               <w:t>Bacheca</w:t>
             </w:r>
           </w:p>
@@ -17706,7 +18348,11 @@
             </w:r>
             <w:proofErr w:type="spellEnd"/>
             <w:r>
-              <w:t xml:space="preserve"> anche dall’esterno.</w:t>
+              <w:t xml:space="preserve"> anche </w:t>
+            </w:r>
+            <w:r>
+              <w:lastRenderedPageBreak/>
+              <w:t>dall’esterno.</w:t>
             </w:r>
           </w:p>
         </w:tc>
@@ -17729,6 +18375,7 @@
               <w:rPr>
                 <w:b/>
               </w:rPr>
+              <w:lastRenderedPageBreak/>
               <w:t>string</w:t>
             </w:r>
             <w:proofErr w:type="spellEnd"/>
@@ -17865,7 +18512,6 @@
               <w:rPr>
                 <w:b/>
               </w:rPr>
-              <w:lastRenderedPageBreak/>
               <w:t>void</w:t>
             </w:r>
             <w:proofErr w:type="spellEnd"/>
@@ -19168,6 +19814,7 @@
               <w:rPr>
                 <w:b/>
               </w:rPr>
+              <w:lastRenderedPageBreak/>
               <w:t xml:space="preserve">testo: </w:t>
             </w:r>
             <w:proofErr w:type="spellStart"/>
@@ -19284,11 +19931,7 @@
               <w:t xml:space="preserve">testo </w:t>
             </w:r>
             <w:r>
-              <w:t xml:space="preserve">con la stringa </w:t>
-            </w:r>
-            <w:r>
-              <w:lastRenderedPageBreak/>
-              <w:t>passata.</w:t>
+              <w:t>con la stringa passata.</w:t>
             </w:r>
           </w:p>
         </w:tc>
@@ -20050,9 +20693,11 @@
       <w:pPr>
         <w:pStyle w:val="Titolo2"/>
       </w:pPr>
+      <w:bookmarkStart w:id="19" w:name="_Toc405987165"/>
       <w:r>
         <w:t>Librerie utilizzate</w:t>
       </w:r>
+      <w:bookmarkEnd w:id="19"/>
     </w:p>
     <w:p>
       <w:r>
@@ -20304,6 +20949,7 @@
                 <w:b/>
                 <w:i/>
               </w:rPr>
+              <w:lastRenderedPageBreak/>
               <w:t>map</w:t>
             </w:r>
             <w:proofErr w:type="spellEnd"/>
@@ -20448,7 +21094,6 @@
                 <w:b/>
                 <w:i/>
               </w:rPr>
-              <w:lastRenderedPageBreak/>
               <w:t>time.h</w:t>
             </w:r>
             <w:proofErr w:type="spellEnd"/>
@@ -20534,7 +21179,7 @@
             <w:rPr>
               <w:noProof/>
             </w:rPr>
-            <w:t>11</w:t>
+            <w:t>10</w:t>
           </w:r>
         </w:fldSimple>
         <w:r>
@@ -24017,7 +24662,7 @@
   <a:extraClrSchemeLst/>
   <a:extLst>
     <a:ext uri="{05A4C25C-085E-4340-85A3-A5531E510DB2}">
-      <thm15:themeFamily xmlns:thm15="http://schemas.microsoft.com/office/thememl/2012/main" xmlns="" name="Office Theme" id="{62F939B6-93AF-4DB8-9C6B-D6C7DFDC589F}" vid="{4A3C46E8-61CC-4603-A589-7422A47A8E4A}"/>
+      <thm15:themeFamily xmlns="" xmlns:thm15="http://schemas.microsoft.com/office/thememl/2012/main" name="Office Theme" id="{62F939B6-93AF-4DB8-9C6B-D6C7DFDC589F}" vid="{4A3C46E8-61CC-4603-A589-7422A47A8E4A}"/>
     </a:ext>
   </a:extLst>
 </a:theme>
@@ -24028,7 +24673,7 @@
 </file>
 
 <file path=customXml/itemProps1.xml><?xml version="1.0" encoding="utf-8"?>
-<ds:datastoreItem xmlns:ds="http://schemas.openxmlformats.org/officeDocument/2006/customXml" ds:itemID="{1E47DA6A-6167-4404-B763-F2E9FCD48057}">
+<ds:datastoreItem xmlns:ds="http://schemas.openxmlformats.org/officeDocument/2006/customXml" ds:itemID="{B15499EC-49D1-47FE-A313-2B4E45FAFC7E}">
   <ds:schemaRefs>
     <ds:schemaRef ds:uri="http://schemas.openxmlformats.org/officeDocument/2006/bibliography"/>
   </ds:schemaRefs>

</xml_diff>

<commit_message>
Aggiorno documento di progettazione, + pdf
</commit_message>
<xml_diff>
--- a/Documento di progettazione.docx
+++ b/Documento di progettazione.docx
@@ -29,7 +29,7 @@
             <w:tblLook w:val="04A0"/>
           </w:tblPr>
           <w:tblGrid>
-            <w:gridCol w:w="9878"/>
+            <w:gridCol w:w="9854"/>
           </w:tblGrid>
           <w:tr>
             <w:trPr>
@@ -54,6 +54,25 @@
                 <w:pPr>
                   <w:pStyle w:val="Nessunaspaziatura"/>
                   <w:jc w:val="center"/>
+                  <w:rPr>
+                    <w:rFonts w:asciiTheme="majorHAnsi" w:eastAsiaTheme="majorEastAsia" w:hAnsiTheme="majorHAnsi" w:cstheme="majorBidi"/>
+                    <w:caps/>
+                  </w:rPr>
+                </w:pPr>
+              </w:p>
+              <w:p>
+                <w:pPr>
+                  <w:pStyle w:val="Nessunaspaziatura"/>
+                  <w:jc w:val="center"/>
+                  <w:rPr>
+                    <w:rFonts w:asciiTheme="majorHAnsi" w:eastAsiaTheme="majorEastAsia" w:hAnsiTheme="majorHAnsi" w:cstheme="majorBidi"/>
+                    <w:caps/>
+                  </w:rPr>
+                </w:pPr>
+              </w:p>
+              <w:p>
+                <w:pPr>
+                  <w:pStyle w:val="Nessunaspaziatura"/>
                   <w:rPr>
                     <w:rFonts w:asciiTheme="majorHAnsi" w:eastAsiaTheme="majorEastAsia" w:hAnsiTheme="majorHAnsi" w:cstheme="majorBidi"/>
                     <w:caps/>
@@ -147,8 +166,8 @@
                   </w:rPr>
                   <w:drawing>
                     <wp:inline distT="0" distB="0" distL="0" distR="0">
-                      <wp:extent cx="6116128" cy="2638963"/>
-                      <wp:effectExtent l="19050" t="0" r="0" b="0"/>
+                      <wp:extent cx="5294822" cy="2284589"/>
+                      <wp:effectExtent l="19050" t="0" r="1078" b="0"/>
                       <wp:docPr id="6" name="Immagine 7" descr="nero_1r_uni copia"/>
                       <wp:cNvGraphicFramePr>
                         <a:graphicFrameLocks xmlns:a="http://schemas.openxmlformats.org/drawingml/2006/main" noChangeAspect="1"/>
@@ -178,7 +197,7 @@
                             <pic:spPr bwMode="auto">
                               <a:xfrm>
                                 <a:off x="0" y="0"/>
-                                <a:ext cx="6116090" cy="2638947"/>
+                                <a:ext cx="5301059" cy="2287280"/>
                               </a:xfrm>
                               <a:prstGeom prst="rect">
                                 <a:avLst/>
@@ -8277,12 +8296,14 @@
       <w:r>
         <w:t xml:space="preserve"> “</w:t>
       </w:r>
-      <w:r>
-        <w:rPr>
-          <w:i/>
-        </w:rPr>
-        <w:t>Utenti</w:t>
-      </w:r>
+      <w:proofErr w:type="spellStart"/>
+      <w:r>
+        <w:rPr>
+          <w:i/>
+        </w:rPr>
+        <w:t>utenti.csv</w:t>
+      </w:r>
+      <w:proofErr w:type="spellEnd"/>
       <w:r>
         <w:t>” contenente:</w:t>
       </w:r>
@@ -8448,12 +8469,14 @@
       <w:r>
         <w:t>File “</w:t>
       </w:r>
-      <w:r>
-        <w:rPr>
-          <w:i/>
-        </w:rPr>
-        <w:t>Profilo</w:t>
-      </w:r>
+      <w:proofErr w:type="spellStart"/>
+      <w:r>
+        <w:rPr>
+          <w:i/>
+        </w:rPr>
+        <w:t>profilo.csv</w:t>
+      </w:r>
+      <w:proofErr w:type="spellEnd"/>
       <w:r>
         <w:t>” (uno per ogni utente registrato) contenente:</w:t>
       </w:r>
@@ -8599,12 +8622,14 @@
       <w:r>
         <w:t>File “</w:t>
       </w:r>
-      <w:r>
-        <w:rPr>
-          <w:i/>
-        </w:rPr>
-        <w:t>Post</w:t>
-      </w:r>
+      <w:proofErr w:type="spellStart"/>
+      <w:r>
+        <w:rPr>
+          <w:i/>
+        </w:rPr>
+        <w:t>post.csv</w:t>
+      </w:r>
+      <w:proofErr w:type="spellEnd"/>
       <w:r>
         <w:t>” contenente:</w:t>
       </w:r>
@@ -8774,12 +8799,14 @@
       <w:r>
         <w:t>File “</w:t>
       </w:r>
-      <w:r>
-        <w:rPr>
-          <w:i/>
-        </w:rPr>
-        <w:t>Commenti</w:t>
-      </w:r>
+      <w:proofErr w:type="spellStart"/>
+      <w:r>
+        <w:rPr>
+          <w:i/>
+        </w:rPr>
+        <w:t>commenti.csv</w:t>
+      </w:r>
+      <w:proofErr w:type="spellEnd"/>
       <w:r>
         <w:t xml:space="preserve">” </w:t>
       </w:r>
@@ -8976,7 +9003,7 @@
         <w:rPr>
           <w:i/>
         </w:rPr>
-        <w:t>Likes</w:t>
+        <w:t>likes.csv</w:t>
       </w:r>
       <w:proofErr w:type="spellEnd"/>
       <w:r>
@@ -9073,12 +9100,14 @@
       <w:r>
         <w:t>File “</w:t>
       </w:r>
-      <w:r>
-        <w:rPr>
-          <w:i/>
-        </w:rPr>
-        <w:t>Amicizie</w:t>
-      </w:r>
+      <w:proofErr w:type="spellStart"/>
+      <w:r>
+        <w:rPr>
+          <w:i/>
+        </w:rPr>
+        <w:t>amicizie.csv</w:t>
+      </w:r>
+      <w:proofErr w:type="spellEnd"/>
       <w:r>
         <w:t>”</w:t>
       </w:r>
@@ -33294,7 +33323,7 @@
 </file>
 
 <file path=customXml/itemProps1.xml><?xml version="1.0" encoding="utf-8"?>
-<ds:datastoreItem xmlns:ds="http://schemas.openxmlformats.org/officeDocument/2006/customXml" ds:itemID="{60DECC54-2868-4F5D-B358-86F35F35EB9B}">
+<ds:datastoreItem xmlns:ds="http://schemas.openxmlformats.org/officeDocument/2006/customXml" ds:itemID="{C4B3299E-8AA9-4C93-9516-A8934FC200B7}">
   <ds:schemaRefs>
     <ds:schemaRef ds:uri="http://schemas.openxmlformats.org/officeDocument/2006/bibliography"/>
   </ds:schemaRefs>

</xml_diff>

<commit_message>
Update documento + pdf
</commit_message>
<xml_diff>
--- a/Documento di progettazione.docx
+++ b/Documento di progettazione.docx
@@ -185,7 +185,7 @@
                               <a:blip r:embed="rId8" cstate="print">
                                 <a:extLst>
                                   <a:ext uri="{28A0092B-C50C-407E-A947-70E740481C1C}">
-                                    <a14:useLocalDpi xmlns:a14="http://schemas.microsoft.com/office/drawing/2010/main" xmlns:wps="http://schemas.microsoft.com/office/word/2010/wordprocessingShape" xmlns:wpi="http://schemas.microsoft.com/office/word/2010/wordprocessingInk" xmlns:wpg="http://schemas.microsoft.com/office/word/2010/wordprocessingGroup" xmlns:w14="http://schemas.microsoft.com/office/word/2010/wordml" xmlns:w="http://schemas.openxmlformats.org/wordprocessingml/2006/main" xmlns:w10="urn:schemas-microsoft-com:office:word" xmlns:wp14="http://schemas.microsoft.com/office/word/2010/wordprocessingDrawing" xmlns:v="urn:schemas-microsoft-com:vml" xmlns:o="urn:schemas-microsoft-com:office:office" xmlns:mc="http://schemas.openxmlformats.org/markup-compatibility/2006" xmlns:wpc="http://schemas.microsoft.com/office/word/2010/wordprocessingCanvas" xmlns="" val="0"/>
+                                    <a14:useLocalDpi xmlns="" xmlns:wpc="http://schemas.microsoft.com/office/word/2010/wordprocessingCanvas" xmlns:mc="http://schemas.openxmlformats.org/markup-compatibility/2006" xmlns:o="urn:schemas-microsoft-com:office:office" xmlns:v="urn:schemas-microsoft-com:vml" xmlns:wp14="http://schemas.microsoft.com/office/word/2010/wordprocessingDrawing" xmlns:w10="urn:schemas-microsoft-com:office:word" xmlns:w="http://schemas.openxmlformats.org/wordprocessingml/2006/main" xmlns:w14="http://schemas.microsoft.com/office/word/2010/wordml" xmlns:wpg="http://schemas.microsoft.com/office/word/2010/wordprocessingGroup" xmlns:wpi="http://schemas.microsoft.com/office/word/2010/wordprocessingInk" xmlns:wps="http://schemas.microsoft.com/office/word/2010/wordprocessingShape" xmlns:a14="http://schemas.microsoft.com/office/drawing/2010/main" val="0"/>
                                   </a:ext>
                                 </a:extLst>
                               </a:blip>
@@ -5604,6 +5604,9 @@
             <w:pPr>
               <w:jc w:val="both"/>
             </w:pPr>
+            <w:r>
+              <w:t>25 ore</w:t>
+            </w:r>
           </w:p>
         </w:tc>
         <w:tc>
@@ -29255,7 +29258,7 @@
             <w:rPr>
               <w:noProof/>
             </w:rPr>
-            <w:t>2</w:t>
+            <w:t>6</w:t>
           </w:r>
         </w:fldSimple>
         <w:r>
@@ -33312,7 +33315,7 @@
   <a:extraClrSchemeLst/>
   <a:extLst>
     <a:ext uri="{05A4C25C-085E-4340-85A3-A5531E510DB2}">
-      <thm15:themeFamily xmlns:thm15="http://schemas.microsoft.com/office/thememl/2012/main" xmlns="" name="Office Theme" id="{62F939B6-93AF-4DB8-9C6B-D6C7DFDC589F}" vid="{4A3C46E8-61CC-4603-A589-7422A47A8E4A}"/>
+      <thm15:themeFamily xmlns="" xmlns:thm15="http://schemas.microsoft.com/office/thememl/2012/main" name="Office Theme" id="{62F939B6-93AF-4DB8-9C6B-D6C7DFDC589F}" vid="{4A3C46E8-61CC-4603-A589-7422A47A8E4A}"/>
     </a:ext>
   </a:extLst>
 </a:theme>
@@ -33323,7 +33326,7 @@
 </file>
 
 <file path=customXml/itemProps1.xml><?xml version="1.0" encoding="utf-8"?>
-<ds:datastoreItem xmlns:ds="http://schemas.openxmlformats.org/officeDocument/2006/customXml" ds:itemID="{C4B3299E-8AA9-4C93-9516-A8934FC200B7}">
+<ds:datastoreItem xmlns:ds="http://schemas.openxmlformats.org/officeDocument/2006/customXml" ds:itemID="{79FCDD0B-FE19-4A44-A35D-B6F1A4D75ED1}">
   <ds:schemaRefs>
     <ds:schemaRef ds:uri="http://schemas.openxmlformats.org/officeDocument/2006/bibliography"/>
   </ds:schemaRefs>

</xml_diff>

<commit_message>
Update documento + programmazione attività
</commit_message>
<xml_diff>
--- a/Documento di progettazione.docx
+++ b/Documento di progettazione.docx
@@ -185,7 +185,7 @@
                               <a:blip r:embed="rId8" cstate="print">
                                 <a:extLst>
                                   <a:ext uri="{28A0092B-C50C-407E-A947-70E740481C1C}">
-                                    <a14:useLocalDpi xmlns="" xmlns:wpc="http://schemas.microsoft.com/office/word/2010/wordprocessingCanvas" xmlns:mc="http://schemas.openxmlformats.org/markup-compatibility/2006" xmlns:o="urn:schemas-microsoft-com:office:office" xmlns:v="urn:schemas-microsoft-com:vml" xmlns:wp14="http://schemas.microsoft.com/office/word/2010/wordprocessingDrawing" xmlns:w10="urn:schemas-microsoft-com:office:word" xmlns:w="http://schemas.openxmlformats.org/wordprocessingml/2006/main" xmlns:w14="http://schemas.microsoft.com/office/word/2010/wordml" xmlns:wpg="http://schemas.microsoft.com/office/word/2010/wordprocessingGroup" xmlns:wpi="http://schemas.microsoft.com/office/word/2010/wordprocessingInk" xmlns:wps="http://schemas.microsoft.com/office/word/2010/wordprocessingShape" xmlns:a14="http://schemas.microsoft.com/office/drawing/2010/main" val="0"/>
+                                    <a14:useLocalDpi xmlns:a14="http://schemas.microsoft.com/office/drawing/2010/main" xmlns:wps="http://schemas.microsoft.com/office/word/2010/wordprocessingShape" xmlns:wpi="http://schemas.microsoft.com/office/word/2010/wordprocessingInk" xmlns:wpg="http://schemas.microsoft.com/office/word/2010/wordprocessingGroup" xmlns:w14="http://schemas.microsoft.com/office/word/2010/wordml" xmlns:w="http://schemas.openxmlformats.org/wordprocessingml/2006/main" xmlns:w10="urn:schemas-microsoft-com:office:word" xmlns:wp14="http://schemas.microsoft.com/office/word/2010/wordprocessingDrawing" xmlns:v="urn:schemas-microsoft-com:vml" xmlns:o="urn:schemas-microsoft-com:office:office" xmlns:mc="http://schemas.openxmlformats.org/markup-compatibility/2006" xmlns:wpc="http://schemas.microsoft.com/office/word/2010/wordprocessingCanvas" xmlns="" val="0"/>
                                   </a:ext>
                                 </a:extLst>
                               </a:blip>
@@ -601,7 +601,7 @@
           <w:r>
             <w:fldChar w:fldCharType="separate"/>
           </w:r>
-          <w:hyperlink w:anchor="_Toc406087665" w:history="1">
+          <w:hyperlink w:anchor="_Toc406095959" w:history="1">
             <w:r>
               <w:rPr>
                 <w:rStyle w:val="Collegamentoipertestuale"/>
@@ -628,7 +628,7 @@
                 <w:noProof/>
                 <w:webHidden/>
               </w:rPr>
-              <w:instrText xml:space="preserve"> PAGEREF _Toc406087665 \h </w:instrText>
+              <w:instrText xml:space="preserve"> PAGEREF _Toc406095959 \h </w:instrText>
             </w:r>
             <w:r>
               <w:rPr>
@@ -671,7 +671,7 @@
               <w:lang w:eastAsia="it-IT"/>
             </w:rPr>
           </w:pPr>
-          <w:hyperlink w:anchor="_Toc406087666" w:history="1">
+          <w:hyperlink w:anchor="_Toc406095960" w:history="1">
             <w:r>
               <w:rPr>
                 <w:rStyle w:val="Collegamentoipertestuale"/>
@@ -698,7 +698,7 @@
                 <w:noProof/>
                 <w:webHidden/>
               </w:rPr>
-              <w:instrText xml:space="preserve"> PAGEREF _Toc406087666 \h </w:instrText>
+              <w:instrText xml:space="preserve"> PAGEREF _Toc406095960 \h </w:instrText>
             </w:r>
             <w:r>
               <w:rPr>
@@ -741,7 +741,7 @@
               <w:lang w:eastAsia="it-IT"/>
             </w:rPr>
           </w:pPr>
-          <w:hyperlink w:anchor="_Toc406087667" w:history="1">
+          <w:hyperlink w:anchor="_Toc406095961" w:history="1">
             <w:r>
               <w:rPr>
                 <w:rStyle w:val="Collegamentoipertestuale"/>
@@ -768,7 +768,7 @@
                 <w:noProof/>
                 <w:webHidden/>
               </w:rPr>
-              <w:instrText xml:space="preserve"> PAGEREF _Toc406087667 \h </w:instrText>
+              <w:instrText xml:space="preserve"> PAGEREF _Toc406095961 \h </w:instrText>
             </w:r>
             <w:r>
               <w:rPr>
@@ -811,7 +811,7 @@
               <w:lang w:eastAsia="it-IT"/>
             </w:rPr>
           </w:pPr>
-          <w:hyperlink w:anchor="_Toc406087668" w:history="1">
+          <w:hyperlink w:anchor="_Toc406095962" w:history="1">
             <w:r>
               <w:rPr>
                 <w:rStyle w:val="Collegamentoipertestuale"/>
@@ -838,7 +838,7 @@
                 <w:noProof/>
                 <w:webHidden/>
               </w:rPr>
-              <w:instrText xml:space="preserve"> PAGEREF _Toc406087668 \h </w:instrText>
+              <w:instrText xml:space="preserve"> PAGEREF _Toc406095962 \h </w:instrText>
             </w:r>
             <w:r>
               <w:rPr>
@@ -881,7 +881,7 @@
               <w:lang w:eastAsia="it-IT"/>
             </w:rPr>
           </w:pPr>
-          <w:hyperlink w:anchor="_Toc406087669" w:history="1">
+          <w:hyperlink w:anchor="_Toc406095963" w:history="1">
             <w:r>
               <w:rPr>
                 <w:rStyle w:val="Collegamentoipertestuale"/>
@@ -908,7 +908,7 @@
                 <w:noProof/>
                 <w:webHidden/>
               </w:rPr>
-              <w:instrText xml:space="preserve"> PAGEREF _Toc406087669 \h </w:instrText>
+              <w:instrText xml:space="preserve"> PAGEREF _Toc406095963 \h </w:instrText>
             </w:r>
             <w:r>
               <w:rPr>
@@ -951,7 +951,7 @@
               <w:lang w:eastAsia="it-IT"/>
             </w:rPr>
           </w:pPr>
-          <w:hyperlink w:anchor="_Toc406087670" w:history="1">
+          <w:hyperlink w:anchor="_Toc406095964" w:history="1">
             <w:r>
               <w:rPr>
                 <w:rStyle w:val="Collegamentoipertestuale"/>
@@ -978,7 +978,7 @@
                 <w:noProof/>
                 <w:webHidden/>
               </w:rPr>
-              <w:instrText xml:space="preserve"> PAGEREF _Toc406087670 \h </w:instrText>
+              <w:instrText xml:space="preserve"> PAGEREF _Toc406095964 \h </w:instrText>
             </w:r>
             <w:r>
               <w:rPr>
@@ -1021,7 +1021,7 @@
               <w:lang w:eastAsia="it-IT"/>
             </w:rPr>
           </w:pPr>
-          <w:hyperlink w:anchor="_Toc406087671" w:history="1">
+          <w:hyperlink w:anchor="_Toc406095965" w:history="1">
             <w:r>
               <w:rPr>
                 <w:rStyle w:val="Collegamentoipertestuale"/>
@@ -1048,7 +1048,7 @@
                 <w:noProof/>
                 <w:webHidden/>
               </w:rPr>
-              <w:instrText xml:space="preserve"> PAGEREF _Toc406087671 \h </w:instrText>
+              <w:instrText xml:space="preserve"> PAGEREF _Toc406095965 \h </w:instrText>
             </w:r>
             <w:r>
               <w:rPr>
@@ -1091,7 +1091,7 @@
               <w:lang w:eastAsia="it-IT"/>
             </w:rPr>
           </w:pPr>
-          <w:hyperlink w:anchor="_Toc406087672" w:history="1">
+          <w:hyperlink w:anchor="_Toc406095966" w:history="1">
             <w:r>
               <w:rPr>
                 <w:rStyle w:val="Collegamentoipertestuale"/>
@@ -1118,7 +1118,7 @@
                 <w:noProof/>
                 <w:webHidden/>
               </w:rPr>
-              <w:instrText xml:space="preserve"> PAGEREF _Toc406087672 \h </w:instrText>
+              <w:instrText xml:space="preserve"> PAGEREF _Toc406095966 \h </w:instrText>
             </w:r>
             <w:r>
               <w:rPr>
@@ -1161,7 +1161,7 @@
               <w:lang w:eastAsia="it-IT"/>
             </w:rPr>
           </w:pPr>
-          <w:hyperlink w:anchor="_Toc406087673" w:history="1">
+          <w:hyperlink w:anchor="_Toc406095967" w:history="1">
             <w:r>
               <w:rPr>
                 <w:rStyle w:val="Collegamentoipertestuale"/>
@@ -1188,7 +1188,7 @@
                 <w:noProof/>
                 <w:webHidden/>
               </w:rPr>
-              <w:instrText xml:space="preserve"> PAGEREF _Toc406087673 \h </w:instrText>
+              <w:instrText xml:space="preserve"> PAGEREF _Toc406095967 \h </w:instrText>
             </w:r>
             <w:r>
               <w:rPr>
@@ -1231,7 +1231,7 @@
               <w:lang w:eastAsia="it-IT"/>
             </w:rPr>
           </w:pPr>
-          <w:hyperlink w:anchor="_Toc406087674" w:history="1">
+          <w:hyperlink w:anchor="_Toc406095968" w:history="1">
             <w:r>
               <w:rPr>
                 <w:rStyle w:val="Collegamentoipertestuale"/>
@@ -1258,7 +1258,7 @@
                 <w:noProof/>
                 <w:webHidden/>
               </w:rPr>
-              <w:instrText xml:space="preserve"> PAGEREF _Toc406087674 \h </w:instrText>
+              <w:instrText xml:space="preserve"> PAGEREF _Toc406095968 \h </w:instrText>
             </w:r>
             <w:r>
               <w:rPr>
@@ -1301,7 +1301,7 @@
               <w:lang w:eastAsia="it-IT"/>
             </w:rPr>
           </w:pPr>
-          <w:hyperlink w:anchor="_Toc406087675" w:history="1">
+          <w:hyperlink w:anchor="_Toc406095969" w:history="1">
             <w:r>
               <w:rPr>
                 <w:rStyle w:val="Collegamentoipertestuale"/>
@@ -1328,7 +1328,7 @@
                 <w:noProof/>
                 <w:webHidden/>
               </w:rPr>
-              <w:instrText xml:space="preserve"> PAGEREF _Toc406087675 \h </w:instrText>
+              <w:instrText xml:space="preserve"> PAGEREF _Toc406095969 \h </w:instrText>
             </w:r>
             <w:r>
               <w:rPr>
@@ -1371,7 +1371,7 @@
               <w:lang w:eastAsia="it-IT"/>
             </w:rPr>
           </w:pPr>
-          <w:hyperlink w:anchor="_Toc406087676" w:history="1">
+          <w:hyperlink w:anchor="_Toc406095970" w:history="1">
             <w:r>
               <w:rPr>
                 <w:rStyle w:val="Collegamentoipertestuale"/>
@@ -1398,7 +1398,7 @@
                 <w:noProof/>
                 <w:webHidden/>
               </w:rPr>
-              <w:instrText xml:space="preserve"> PAGEREF _Toc406087676 \h </w:instrText>
+              <w:instrText xml:space="preserve"> PAGEREF _Toc406095970 \h </w:instrText>
             </w:r>
             <w:r>
               <w:rPr>
@@ -1441,7 +1441,7 @@
               <w:lang w:eastAsia="it-IT"/>
             </w:rPr>
           </w:pPr>
-          <w:hyperlink w:anchor="_Toc406087677" w:history="1">
+          <w:hyperlink w:anchor="_Toc406095971" w:history="1">
             <w:r>
               <w:rPr>
                 <w:rStyle w:val="Collegamentoipertestuale"/>
@@ -1468,7 +1468,7 @@
                 <w:noProof/>
                 <w:webHidden/>
               </w:rPr>
-              <w:instrText xml:space="preserve"> PAGEREF _Toc406087677 \h </w:instrText>
+              <w:instrText xml:space="preserve"> PAGEREF _Toc406095971 \h </w:instrText>
             </w:r>
             <w:r>
               <w:rPr>
@@ -1511,7 +1511,7 @@
               <w:lang w:eastAsia="it-IT"/>
             </w:rPr>
           </w:pPr>
-          <w:hyperlink w:anchor="_Toc406087678" w:history="1">
+          <w:hyperlink w:anchor="_Toc406095972" w:history="1">
             <w:r>
               <w:rPr>
                 <w:rStyle w:val="Collegamentoipertestuale"/>
@@ -1538,7 +1538,7 @@
                 <w:noProof/>
                 <w:webHidden/>
               </w:rPr>
-              <w:instrText xml:space="preserve"> PAGEREF _Toc406087678 \h </w:instrText>
+              <w:instrText xml:space="preserve"> PAGEREF _Toc406095972 \h </w:instrText>
             </w:r>
             <w:r>
               <w:rPr>
@@ -1581,7 +1581,7 @@
               <w:lang w:eastAsia="it-IT"/>
             </w:rPr>
           </w:pPr>
-          <w:hyperlink w:anchor="_Toc406087679" w:history="1">
+          <w:hyperlink w:anchor="_Toc406095973" w:history="1">
             <w:r>
               <w:rPr>
                 <w:rStyle w:val="Collegamentoipertestuale"/>
@@ -1608,7 +1608,7 @@
                 <w:noProof/>
                 <w:webHidden/>
               </w:rPr>
-              <w:instrText xml:space="preserve"> PAGEREF _Toc406087679 \h </w:instrText>
+              <w:instrText xml:space="preserve"> PAGEREF _Toc406095973 \h </w:instrText>
             </w:r>
             <w:r>
               <w:rPr>
@@ -1651,7 +1651,7 @@
               <w:lang w:eastAsia="it-IT"/>
             </w:rPr>
           </w:pPr>
-          <w:hyperlink w:anchor="_Toc406087680" w:history="1">
+          <w:hyperlink w:anchor="_Toc406095974" w:history="1">
             <w:r>
               <w:rPr>
                 <w:rStyle w:val="Collegamentoipertestuale"/>
@@ -1678,7 +1678,7 @@
                 <w:noProof/>
                 <w:webHidden/>
               </w:rPr>
-              <w:instrText xml:space="preserve"> PAGEREF _Toc406087680 \h </w:instrText>
+              <w:instrText xml:space="preserve"> PAGEREF _Toc406095974 \h </w:instrText>
             </w:r>
             <w:r>
               <w:rPr>
@@ -1721,7 +1721,7 @@
               <w:lang w:eastAsia="it-IT"/>
             </w:rPr>
           </w:pPr>
-          <w:hyperlink w:anchor="_Toc406087681" w:history="1">
+          <w:hyperlink w:anchor="_Toc406095975" w:history="1">
             <w:r>
               <w:rPr>
                 <w:rStyle w:val="Collegamentoipertestuale"/>
@@ -1748,7 +1748,7 @@
                 <w:noProof/>
                 <w:webHidden/>
               </w:rPr>
-              <w:instrText xml:space="preserve"> PAGEREF _Toc406087681 \h </w:instrText>
+              <w:instrText xml:space="preserve"> PAGEREF _Toc406095975 \h </w:instrText>
             </w:r>
             <w:r>
               <w:rPr>
@@ -1791,7 +1791,7 @@
               <w:lang w:eastAsia="it-IT"/>
             </w:rPr>
           </w:pPr>
-          <w:hyperlink w:anchor="_Toc406087682" w:history="1">
+          <w:hyperlink w:anchor="_Toc406095976" w:history="1">
             <w:r>
               <w:rPr>
                 <w:rStyle w:val="Collegamentoipertestuale"/>
@@ -1818,7 +1818,7 @@
                 <w:noProof/>
                 <w:webHidden/>
               </w:rPr>
-              <w:instrText xml:space="preserve"> PAGEREF _Toc406087682 \h </w:instrText>
+              <w:instrText xml:space="preserve"> PAGEREF _Toc406095976 \h </w:instrText>
             </w:r>
             <w:r>
               <w:rPr>
@@ -1861,7 +1861,7 @@
               <w:lang w:eastAsia="it-IT"/>
             </w:rPr>
           </w:pPr>
-          <w:hyperlink w:anchor="_Toc406087683" w:history="1">
+          <w:hyperlink w:anchor="_Toc406095977" w:history="1">
             <w:r>
               <w:rPr>
                 <w:rStyle w:val="Collegamentoipertestuale"/>
@@ -1888,7 +1888,7 @@
                 <w:noProof/>
                 <w:webHidden/>
               </w:rPr>
-              <w:instrText xml:space="preserve"> PAGEREF _Toc406087683 \h </w:instrText>
+              <w:instrText xml:space="preserve"> PAGEREF _Toc406095977 \h </w:instrText>
             </w:r>
             <w:r>
               <w:rPr>
@@ -1931,7 +1931,7 @@
               <w:lang w:eastAsia="it-IT"/>
             </w:rPr>
           </w:pPr>
-          <w:hyperlink w:anchor="_Toc406087684" w:history="1">
+          <w:hyperlink w:anchor="_Toc406095978" w:history="1">
             <w:r>
               <w:rPr>
                 <w:rStyle w:val="Collegamentoipertestuale"/>
@@ -1958,7 +1958,7 @@
                 <w:noProof/>
                 <w:webHidden/>
               </w:rPr>
-              <w:instrText xml:space="preserve"> PAGEREF _Toc406087684 \h </w:instrText>
+              <w:instrText xml:space="preserve"> PAGEREF _Toc406095978 \h </w:instrText>
             </w:r>
             <w:r>
               <w:rPr>
@@ -2001,7 +2001,7 @@
               <w:lang w:eastAsia="it-IT"/>
             </w:rPr>
           </w:pPr>
-          <w:hyperlink w:anchor="_Toc406087685" w:history="1">
+          <w:hyperlink w:anchor="_Toc406095979" w:history="1">
             <w:r>
               <w:rPr>
                 <w:rStyle w:val="Collegamentoipertestuale"/>
@@ -2028,7 +2028,7 @@
                 <w:noProof/>
                 <w:webHidden/>
               </w:rPr>
-              <w:instrText xml:space="preserve"> PAGEREF _Toc406087685 \h </w:instrText>
+              <w:instrText xml:space="preserve"> PAGEREF _Toc406095979 \h </w:instrText>
             </w:r>
             <w:r>
               <w:rPr>
@@ -2071,7 +2071,7 @@
               <w:lang w:eastAsia="it-IT"/>
             </w:rPr>
           </w:pPr>
-          <w:hyperlink w:anchor="_Toc406087686" w:history="1">
+          <w:hyperlink w:anchor="_Toc406095980" w:history="1">
             <w:r>
               <w:rPr>
                 <w:rStyle w:val="Collegamentoipertestuale"/>
@@ -2098,7 +2098,7 @@
                 <w:noProof/>
                 <w:webHidden/>
               </w:rPr>
-              <w:instrText xml:space="preserve"> PAGEREF _Toc406087686 \h </w:instrText>
+              <w:instrText xml:space="preserve"> PAGEREF _Toc406095980 \h </w:instrText>
             </w:r>
             <w:r>
               <w:rPr>
@@ -2119,6 +2119,76 @@
                 <w:webHidden/>
               </w:rPr>
               <w:t>22</w:t>
+            </w:r>
+            <w:r>
+              <w:rPr>
+                <w:noProof/>
+                <w:webHidden/>
+              </w:rPr>
+              <w:fldChar w:fldCharType="end"/>
+            </w:r>
+          </w:hyperlink>
+        </w:p>
+        <w:p>
+          <w:pPr>
+            <w:pStyle w:val="Sommario3"/>
+            <w:tabs>
+              <w:tab w:val="right" w:leader="dot" w:pos="9628"/>
+            </w:tabs>
+            <w:rPr>
+              <w:rFonts w:eastAsiaTheme="minorEastAsia"/>
+              <w:noProof/>
+              <w:lang w:eastAsia="it-IT"/>
+            </w:rPr>
+          </w:pPr>
+          <w:hyperlink w:anchor="_Toc406095981" w:history="1">
+            <w:r>
+              <w:rPr>
+                <w:rStyle w:val="Collegamentoipertestuale"/>
+                <w:noProof/>
+              </w:rPr>
+              <w:t>File utilizzati come librerie</w:t>
+            </w:r>
+            <w:r>
+              <w:rPr>
+                <w:noProof/>
+                <w:webHidden/>
+              </w:rPr>
+              <w:tab/>
+            </w:r>
+            <w:r>
+              <w:rPr>
+                <w:noProof/>
+                <w:webHidden/>
+              </w:rPr>
+              <w:fldChar w:fldCharType="begin"/>
+            </w:r>
+            <w:r>
+              <w:rPr>
+                <w:noProof/>
+                <w:webHidden/>
+              </w:rPr>
+              <w:instrText xml:space="preserve"> PAGEREF _Toc406095981 \h </w:instrText>
+            </w:r>
+            <w:r>
+              <w:rPr>
+                <w:noProof/>
+                <w:webHidden/>
+              </w:rPr>
+            </w:r>
+            <w:r>
+              <w:rPr>
+                <w:noProof/>
+                <w:webHidden/>
+              </w:rPr>
+              <w:fldChar w:fldCharType="separate"/>
+            </w:r>
+            <w:r>
+              <w:rPr>
+                <w:noProof/>
+                <w:webHidden/>
+              </w:rPr>
+              <w:t>23</w:t>
             </w:r>
             <w:r>
               <w:rPr>
@@ -2141,13 +2211,13 @@
               <w:lang w:eastAsia="it-IT"/>
             </w:rPr>
           </w:pPr>
-          <w:hyperlink w:anchor="_Toc406087687" w:history="1">
+          <w:hyperlink w:anchor="_Toc406095982" w:history="1">
             <w:r>
               <w:rPr>
                 <w:rStyle w:val="Collegamentoipertestuale"/>
                 <w:noProof/>
               </w:rPr>
-              <w:t>File utilizzati come librerie</w:t>
+              <w:t>Sitografia</w:t>
             </w:r>
             <w:r>
               <w:rPr>
@@ -2168,77 +2238,7 @@
                 <w:noProof/>
                 <w:webHidden/>
               </w:rPr>
-              <w:instrText xml:space="preserve"> PAGEREF _Toc406087687 \h </w:instrText>
-            </w:r>
-            <w:r>
-              <w:rPr>
-                <w:noProof/>
-                <w:webHidden/>
-              </w:rPr>
-            </w:r>
-            <w:r>
-              <w:rPr>
-                <w:noProof/>
-                <w:webHidden/>
-              </w:rPr>
-              <w:fldChar w:fldCharType="separate"/>
-            </w:r>
-            <w:r>
-              <w:rPr>
-                <w:noProof/>
-                <w:webHidden/>
-              </w:rPr>
-              <w:t>23</w:t>
-            </w:r>
-            <w:r>
-              <w:rPr>
-                <w:noProof/>
-                <w:webHidden/>
-              </w:rPr>
-              <w:fldChar w:fldCharType="end"/>
-            </w:r>
-          </w:hyperlink>
-        </w:p>
-        <w:p>
-          <w:pPr>
-            <w:pStyle w:val="Sommario2"/>
-            <w:tabs>
-              <w:tab w:val="right" w:leader="dot" w:pos="9628"/>
-            </w:tabs>
-            <w:rPr>
-              <w:rFonts w:eastAsiaTheme="minorEastAsia"/>
-              <w:noProof/>
-              <w:lang w:eastAsia="it-IT"/>
-            </w:rPr>
-          </w:pPr>
-          <w:hyperlink w:anchor="_Toc406087688" w:history="1">
-            <w:r>
-              <w:rPr>
-                <w:rStyle w:val="Collegamentoipertestuale"/>
-                <w:noProof/>
-              </w:rPr>
-              <w:t>Sitografia</w:t>
-            </w:r>
-            <w:r>
-              <w:rPr>
-                <w:noProof/>
-                <w:webHidden/>
-              </w:rPr>
-              <w:tab/>
-            </w:r>
-            <w:r>
-              <w:rPr>
-                <w:noProof/>
-                <w:webHidden/>
-              </w:rPr>
-              <w:fldChar w:fldCharType="begin"/>
-            </w:r>
-            <w:r>
-              <w:rPr>
-                <w:noProof/>
-                <w:webHidden/>
-              </w:rPr>
-              <w:instrText xml:space="preserve"> PAGEREF _Toc406087688 \h </w:instrText>
+              <w:instrText xml:space="preserve"> PAGEREF _Toc406095982 \h </w:instrText>
             </w:r>
             <w:r>
               <w:rPr>
@@ -2286,7 +2286,7 @@
         <w:pStyle w:val="Titolo1"/>
         <w:spacing w:before="0"/>
       </w:pPr>
-      <w:bookmarkStart w:id="1" w:name="_Toc406087665"/>
+      <w:bookmarkStart w:id="1" w:name="_Toc406095959"/>
       <w:r>
         <w:lastRenderedPageBreak/>
         <w:t>Informazioni sul g</w:t>
@@ -2457,7 +2457,7 @@
         <w:pStyle w:val="Titolo1"/>
         <w:spacing w:before="200"/>
       </w:pPr>
-      <w:bookmarkStart w:id="2" w:name="_Toc406087666"/>
+      <w:bookmarkStart w:id="2" w:name="_Toc406095960"/>
       <w:r>
         <w:t>Informazioni sul documento</w:t>
       </w:r>
@@ -2516,7 +2516,7 @@
         <w:pStyle w:val="Titolo1"/>
         <w:spacing w:before="200"/>
       </w:pPr>
-      <w:bookmarkStart w:id="3" w:name="_Toc406087667"/>
+      <w:bookmarkStart w:id="3" w:name="_Toc406095961"/>
       <w:r>
         <w:t>Informazioni sul progetto</w:t>
       </w:r>
@@ -2527,7 +2527,7 @@
         <w:pStyle w:val="Titolo2"/>
         <w:spacing w:before="0"/>
       </w:pPr>
-      <w:bookmarkStart w:id="4" w:name="_Toc406087668"/>
+      <w:bookmarkStart w:id="4" w:name="_Toc406095962"/>
       <w:r>
         <w:t>Idea progettuale</w:t>
       </w:r>
@@ -2674,7 +2674,7 @@
         <w:pStyle w:val="Titolo2"/>
         <w:spacing w:before="0"/>
       </w:pPr>
-      <w:bookmarkStart w:id="5" w:name="_Toc406087669"/>
+      <w:bookmarkStart w:id="5" w:name="_Toc406095963"/>
       <w:r>
         <w:t>Descrizione</w:t>
       </w:r>
@@ -3003,7 +3003,7 @@
         <w:pStyle w:val="Titolo2"/>
       </w:pPr>
       <w:bookmarkStart w:id="6" w:name="_Requisiti"/>
-      <w:bookmarkStart w:id="7" w:name="_Toc406087670"/>
+      <w:bookmarkStart w:id="7" w:name="_Toc406095964"/>
       <w:bookmarkEnd w:id="6"/>
       <w:r>
         <w:t>Requisiti</w:t>
@@ -3772,7 +3772,7 @@
       <w:pPr>
         <w:pStyle w:val="Titolo2"/>
       </w:pPr>
-      <w:bookmarkStart w:id="8" w:name="_Toc406087671"/>
+      <w:bookmarkStart w:id="8" w:name="_Toc406095965"/>
       <w:r>
         <w:t xml:space="preserve">Diagramma di </w:t>
       </w:r>
@@ -3788,7 +3788,7 @@
         <w:pStyle w:val="Titolo3"/>
         <w:spacing w:before="0"/>
       </w:pPr>
-      <w:bookmarkStart w:id="9" w:name="_Toc406087672"/>
+      <w:bookmarkStart w:id="9" w:name="_Toc406095966"/>
       <w:r>
         <w:t>Differenza tra progettazione stimata e reale</w:t>
       </w:r>
@@ -3951,7 +3951,7 @@
       <w:pPr>
         <w:pStyle w:val="Titolo2"/>
       </w:pPr>
-      <w:bookmarkStart w:id="10" w:name="_Toc406087673"/>
+      <w:bookmarkStart w:id="10" w:name="_Toc406095967"/>
       <w:r>
         <w:t>Diagramma di PERT</w:t>
       </w:r>
@@ -3981,7 +3981,7 @@
       <w:pPr>
         <w:pStyle w:val="Titolo2"/>
       </w:pPr>
-      <w:bookmarkStart w:id="11" w:name="_Toc406087674"/>
+      <w:bookmarkStart w:id="11" w:name="_Toc406095968"/>
       <w:r>
         <w:lastRenderedPageBreak/>
         <w:t>Pianificazione delle attività</w:t>
@@ -7992,7 +7992,7 @@
       <w:pPr>
         <w:pStyle w:val="Titolo2"/>
       </w:pPr>
-      <w:bookmarkStart w:id="12" w:name="_Toc406087675"/>
+      <w:bookmarkStart w:id="12" w:name="_Toc406095969"/>
       <w:r>
         <w:lastRenderedPageBreak/>
         <w:t>Basi di dati</w:t>
@@ -8060,7 +8060,7 @@
         <w:pStyle w:val="Titolo3"/>
         <w:spacing w:before="120"/>
       </w:pPr>
-      <w:bookmarkStart w:id="13" w:name="_Toc406087676"/>
+      <w:bookmarkStart w:id="13" w:name="_Toc406095970"/>
       <w:r>
         <w:t>Dati utente</w:t>
       </w:r>
@@ -8170,7 +8170,7 @@
         <w:pStyle w:val="Titolo3"/>
         <w:spacing w:before="120"/>
       </w:pPr>
-      <w:bookmarkStart w:id="14" w:name="_Toc406087677"/>
+      <w:bookmarkStart w:id="14" w:name="_Toc406095971"/>
       <w:r>
         <w:t>Dati post</w:t>
       </w:r>
@@ -8260,7 +8260,7 @@
         <w:pStyle w:val="Titolo3"/>
         <w:spacing w:before="120"/>
       </w:pPr>
-      <w:bookmarkStart w:id="15" w:name="_Toc406087678"/>
+      <w:bookmarkStart w:id="15" w:name="_Toc406095972"/>
       <w:r>
         <w:t>Descrizione file utilizzati</w:t>
       </w:r>
@@ -9232,7 +9232,7 @@
       <w:pPr>
         <w:pStyle w:val="Titolo2"/>
       </w:pPr>
-      <w:bookmarkStart w:id="16" w:name="_Toc406087679"/>
+      <w:bookmarkStart w:id="16" w:name="_Toc406095973"/>
       <w:r>
         <w:lastRenderedPageBreak/>
         <w:t>Casi d’uso</w:t>
@@ -9244,7 +9244,7 @@
         <w:pStyle w:val="Titolo3"/>
         <w:spacing w:before="0"/>
       </w:pPr>
-      <w:bookmarkStart w:id="17" w:name="_Toc406087680"/>
+      <w:bookmarkStart w:id="17" w:name="_Toc406095974"/>
       <w:r>
         <w:t>Diagramma UML</w:t>
       </w:r>
@@ -9309,7 +9309,7 @@
       <w:pPr>
         <w:pStyle w:val="Titolo3"/>
       </w:pPr>
-      <w:bookmarkStart w:id="18" w:name="_Toc406087681"/>
+      <w:bookmarkStart w:id="18" w:name="_Toc406095975"/>
       <w:r>
         <w:t>Descrizione testuale</w:t>
       </w:r>
@@ -13506,7 +13506,7 @@
       <w:pPr>
         <w:pStyle w:val="Titolo2"/>
       </w:pPr>
-      <w:bookmarkStart w:id="19" w:name="_Toc406087682"/>
+      <w:bookmarkStart w:id="19" w:name="_Toc406095976"/>
       <w:r>
         <w:t>Schermate di interazione</w:t>
       </w:r>
@@ -17374,7 +17374,7 @@
       <w:pPr>
         <w:pStyle w:val="Titolo2"/>
       </w:pPr>
-      <w:bookmarkStart w:id="21" w:name="_Toc406087683"/>
+      <w:bookmarkStart w:id="21" w:name="_Toc406095977"/>
       <w:r>
         <w:lastRenderedPageBreak/>
         <w:t>Diagramma ad oggetti</w:t>
@@ -17386,7 +17386,7 @@
         <w:pStyle w:val="Titolo3"/>
         <w:spacing w:before="0"/>
       </w:pPr>
-      <w:bookmarkStart w:id="22" w:name="_Toc406087684"/>
+      <w:bookmarkStart w:id="22" w:name="_Toc406095978"/>
       <w:r>
         <w:t>Diagramma UML</w:t>
       </w:r>
@@ -17452,7 +17452,7 @@
       <w:pPr>
         <w:pStyle w:val="Titolo3"/>
       </w:pPr>
-      <w:bookmarkStart w:id="23" w:name="_Toc406087685"/>
+      <w:bookmarkStart w:id="23" w:name="_Toc406095979"/>
       <w:r>
         <w:t>Descrizione testuale</w:t>
       </w:r>
@@ -20371,7 +20371,31 @@
               <w:spacing w:after="60" w:line="276" w:lineRule="auto"/>
             </w:pPr>
             <w:r>
-              <w:t>A seconda di come chiamata, mostra all’utente la propria bacheca o quella di un altro utente. In particolare, stampa a video i post relativi.</w:t>
+              <w:t>M</w:t>
+            </w:r>
+            <w:r>
+              <w:t xml:space="preserve">ostra all’utente la bacheca </w:t>
+            </w:r>
+            <w:r>
+              <w:t xml:space="preserve">dell’istanza della classe </w:t>
+            </w:r>
+            <w:r>
+              <w:rPr>
+                <w:i/>
+              </w:rPr>
+              <w:t>Utente</w:t>
+            </w:r>
+            <w:r>
+              <w:t xml:space="preserve"> chiamante. In particolare, può essere utilizzata per visualizzare la propria bacheca o quella di un amico, </w:t>
+            </w:r>
+            <w:r>
+              <w:t>stampa</w:t>
+            </w:r>
+            <w:r>
+              <w:t xml:space="preserve">ndone </w:t>
+            </w:r>
+            <w:r>
+              <w:t>a video i post relativi.</w:t>
             </w:r>
           </w:p>
         </w:tc>
@@ -21025,7 +21049,6 @@
                 <w:sz w:val="24"/>
                 <w:u w:val="words"/>
               </w:rPr>
-              <w:lastRenderedPageBreak/>
               <w:t>Profilo</w:t>
             </w:r>
           </w:p>
@@ -22655,6 +22678,7 @@
               <w:rPr>
                 <w:b/>
               </w:rPr>
+              <w:lastRenderedPageBreak/>
               <w:t>lista_commenti</w:t>
             </w:r>
             <w:proofErr w:type="spellEnd"/>
@@ -22669,7 +22693,6 @@
               <w:rPr>
                 <w:b/>
               </w:rPr>
-              <w:lastRenderedPageBreak/>
               <w:t>map</w:t>
             </w:r>
             <w:proofErr w:type="spellEnd"/>
@@ -22706,7 +22729,6 @@
               <w:spacing w:after="60" w:line="276" w:lineRule="auto"/>
             </w:pPr>
             <w:r>
-              <w:lastRenderedPageBreak/>
               <w:t xml:space="preserve">La classe </w:t>
             </w:r>
             <w:r>
@@ -22716,11 +22738,7 @@
               <w:t>Post</w:t>
             </w:r>
             <w:r>
-              <w:t xml:space="preserve"> contiene l’elenco dei commenti pubblicati dagli </w:t>
-            </w:r>
-            <w:r>
-              <w:lastRenderedPageBreak/>
-              <w:t xml:space="preserve">utenti sul post in questione. Tali commenti si trovano in un contenitore </w:t>
+              <w:t xml:space="preserve"> contiene l’elenco dei commenti pubblicati dagli utenti sul post in questione. Tali commenti si trovano in un contenitore </w:t>
             </w:r>
             <w:proofErr w:type="spellStart"/>
             <w:r>
@@ -22766,7 +22784,6 @@
                 <w:b/>
                 <w:lang w:val="en-US"/>
               </w:rPr>
-              <w:lastRenderedPageBreak/>
               <w:t>lista_likes</w:t>
             </w:r>
             <w:proofErr w:type="spellEnd"/>
@@ -24057,7 +24074,11 @@
               <w:spacing w:after="60" w:line="276" w:lineRule="auto"/>
             </w:pPr>
             <w:r>
-              <w:t xml:space="preserve">Costruttore specifico a un parametro, inizializza un’istanza della classe </w:t>
+              <w:t xml:space="preserve">Costruttore specifico a un parametro, inizializza un’istanza della </w:t>
+            </w:r>
+            <w:r>
+              <w:lastRenderedPageBreak/>
+              <w:t xml:space="preserve">classe </w:t>
             </w:r>
             <w:r>
               <w:rPr>
@@ -24075,11 +24096,7 @@
               <w:t xml:space="preserve">testo </w:t>
             </w:r>
             <w:r>
-              <w:t xml:space="preserve">con la stringa </w:t>
-            </w:r>
-            <w:r>
-              <w:lastRenderedPageBreak/>
-              <w:t>passata.</w:t>
+              <w:t>con la stringa passata.</w:t>
             </w:r>
           </w:p>
         </w:tc>
@@ -24988,7 +25005,7 @@
       <w:pPr>
         <w:pStyle w:val="Titolo2"/>
       </w:pPr>
-      <w:bookmarkStart w:id="24" w:name="_Toc406087686"/>
+      <w:bookmarkStart w:id="24" w:name="_Toc406095980"/>
       <w:r>
         <w:t>Librerie utilizzate</w:t>
       </w:r>
@@ -25906,6 +25923,7 @@
                 <w:b/>
                 <w:i/>
               </w:rPr>
+              <w:lastRenderedPageBreak/>
               <w:t>cstring</w:t>
             </w:r>
             <w:proofErr w:type="spellEnd"/>
@@ -25946,11 +25964,7 @@
             </w:r>
             <w:proofErr w:type="spellEnd"/>
             <w:r>
-              <w:t xml:space="preserve">. Tale funzione viene utilizzata a sua volta dalle funzioni di </w:t>
-            </w:r>
-            <w:r>
-              <w:lastRenderedPageBreak/>
-              <w:t xml:space="preserve">importazione da file presenti nella classe </w:t>
+              <w:t xml:space="preserve">. Tale funzione viene utilizzata a sua volta dalle funzioni di importazione da file presenti nella classe </w:t>
             </w:r>
             <w:proofErr w:type="spellStart"/>
             <w:r>
@@ -25988,7 +26002,6 @@
                 <w:b/>
                 <w:i/>
               </w:rPr>
-              <w:lastRenderedPageBreak/>
               <w:t>fstream</w:t>
             </w:r>
             <w:proofErr w:type="spellEnd"/>
@@ -27964,9 +27977,9 @@
     </w:tbl>
     <w:p>
       <w:pPr>
-        <w:pStyle w:val="Titolo2"/>
-      </w:pPr>
-      <w:bookmarkStart w:id="25" w:name="_Toc406087687"/>
+        <w:pStyle w:val="Titolo3"/>
+      </w:pPr>
+      <w:bookmarkStart w:id="25" w:name="_Toc406095981"/>
       <w:r>
         <w:t>File utilizzati come librerie</w:t>
       </w:r>
@@ -28403,7 +28416,11 @@
               <w:t>*</w:t>
             </w:r>
             <w:r>
-              <w:t>), in modo tale da garantire la sicurezza nell’immissione della stessa.</w:t>
+              <w:t xml:space="preserve">), in modo tale da garantire la </w:t>
+            </w:r>
+            <w:r>
+              <w:lastRenderedPageBreak/>
+              <w:t>sicurezza nell’immissione della stessa.</w:t>
             </w:r>
           </w:p>
         </w:tc>
@@ -28413,7 +28430,7 @@
       <w:pPr>
         <w:pStyle w:val="Titolo2"/>
       </w:pPr>
-      <w:bookmarkStart w:id="26" w:name="_Toc406087688"/>
+      <w:bookmarkStart w:id="26" w:name="_Toc406095982"/>
       <w:proofErr w:type="spellStart"/>
       <w:r>
         <w:lastRenderedPageBreak/>
@@ -29258,7 +29275,7 @@
             <w:rPr>
               <w:noProof/>
             </w:rPr>
-            <w:t>6</w:t>
+            <w:t>2</w:t>
           </w:r>
         </w:fldSimple>
         <w:r>
@@ -33315,7 +33332,7 @@
   <a:extraClrSchemeLst/>
   <a:extLst>
     <a:ext uri="{05A4C25C-085E-4340-85A3-A5531E510DB2}">
-      <thm15:themeFamily xmlns="" xmlns:thm15="http://schemas.microsoft.com/office/thememl/2012/main" name="Office Theme" id="{62F939B6-93AF-4DB8-9C6B-D6C7DFDC589F}" vid="{4A3C46E8-61CC-4603-A589-7422A47A8E4A}"/>
+      <thm15:themeFamily xmlns:thm15="http://schemas.microsoft.com/office/thememl/2012/main" xmlns="" name="Office Theme" id="{62F939B6-93AF-4DB8-9C6B-D6C7DFDC589F}" vid="{4A3C46E8-61CC-4603-A589-7422A47A8E4A}"/>
     </a:ext>
   </a:extLst>
 </a:theme>
@@ -33326,7 +33343,7 @@
 </file>
 
 <file path=customXml/itemProps1.xml><?xml version="1.0" encoding="utf-8"?>
-<ds:datastoreItem xmlns:ds="http://schemas.openxmlformats.org/officeDocument/2006/customXml" ds:itemID="{79FCDD0B-FE19-4A44-A35D-B6F1A4D75ED1}">
+<ds:datastoreItem xmlns:ds="http://schemas.openxmlformats.org/officeDocument/2006/customXml" ds:itemID="{83640D0A-4DC0-430E-96F7-9161AF8BF1ED}">
   <ds:schemaRefs>
     <ds:schemaRef ds:uri="http://schemas.openxmlformats.org/officeDocument/2006/bibliography"/>
   </ds:schemaRefs>

</xml_diff>